<commit_message>
Register Franchise, Document Status, Upload Legal_Document
</commit_message>
<xml_diff>
--- a/Dokumentasi API.docx
+++ b/Dokumentasi API.docx
@@ -36,9 +36,151 @@
           <w:szCs w:val="18"/>
           <w:shd w:val="clear" w:color="auto" w:fill="FAFAFA"/>
         </w:rPr>
-        <w:t>http://localhost/franchise_mark</w:t>
-      </w:r>
-      <w:r>
+        <w:t>http://localhost/franchise_marketplace_api/public/api/auth/register</w:t>
+      </w:r>
+    </w:p>
+    <w:p>
+      <w:pPr>
+        <w:pStyle w:val="ListParagraph"/>
+      </w:pPr>
+      <w:r>
+        <w:t>Method : POST</w:t>
+      </w:r>
+    </w:p>
+    <w:p>
+      <w:pPr>
+        <w:pStyle w:val="ListParagraph"/>
+      </w:pPr>
+      <w:r>
+        <w:t>Body :</w:t>
+      </w:r>
+    </w:p>
+    <w:p>
+      <w:pPr>
+        <w:pStyle w:val="ListParagraph"/>
+        <w:numPr>
+          <w:ilvl w:val="0"/>
+          <w:numId w:val="2"/>
+        </w:numPr>
+      </w:pPr>
+      <w:r>
+        <w:t>email : text</w:t>
+      </w:r>
+    </w:p>
+    <w:p>
+      <w:pPr>
+        <w:pStyle w:val="ListParagraph"/>
+        <w:numPr>
+          <w:ilvl w:val="0"/>
+          <w:numId w:val="2"/>
+        </w:numPr>
+      </w:pPr>
+      <w:r>
+        <w:t>password : text</w:t>
+      </w:r>
+    </w:p>
+    <w:p>
+      <w:pPr>
+        <w:pStyle w:val="ListParagraph"/>
+        <w:numPr>
+          <w:ilvl w:val="0"/>
+          <w:numId w:val="2"/>
+        </w:numPr>
+      </w:pPr>
+      <w:r>
+        <w:t>name : text</w:t>
+      </w:r>
+    </w:p>
+    <w:p>
+      <w:pPr>
+        <w:pStyle w:val="ListParagraph"/>
+        <w:numPr>
+          <w:ilvl w:val="0"/>
+          <w:numId w:val="2"/>
+        </w:numPr>
+      </w:pPr>
+      <w:r>
+        <w:t>image : text</w:t>
+      </w:r>
+    </w:p>
+    <w:p>
+      <w:pPr>
+        <w:pStyle w:val="ListParagraph"/>
+        <w:numPr>
+          <w:ilvl w:val="0"/>
+          <w:numId w:val="2"/>
+        </w:numPr>
+      </w:pPr>
+      <w:r>
+        <w:t>address : text</w:t>
+      </w:r>
+    </w:p>
+    <w:p>
+      <w:pPr>
+        <w:pStyle w:val="ListParagraph"/>
+        <w:numPr>
+          <w:ilvl w:val="0"/>
+          <w:numId w:val="2"/>
+        </w:numPr>
+      </w:pPr>
+      <w:r>
+        <w:t>phone_number : text</w:t>
+      </w:r>
+    </w:p>
+    <w:p>
+      <w:pPr>
+        <w:ind w:left="720"/>
+      </w:pPr>
+      <w:r>
+        <w:t>Kemungkinan output:</w:t>
+      </w:r>
+    </w:p>
+    <w:p>
+      <w:pPr>
+        <w:pStyle w:val="ListParagraph"/>
+        <w:numPr>
+          <w:ilvl w:val="0"/>
+          <w:numId w:val="2"/>
+        </w:numPr>
+      </w:pPr>
+      <w:r>
+        <w:t>'message':</w:t>
+      </w:r>
+      <w:r>
+        <w:t>'Email sudah digunakan'</w:t>
+      </w:r>
+      <w:r>
+        <w:t xml:space="preserve">  </w:t>
+      </w:r>
+    </w:p>
+    <w:p>
+      <w:pPr>
+        <w:pStyle w:val="ListParagraph"/>
+        <w:numPr>
+          <w:ilvl w:val="0"/>
+          <w:numId w:val="2"/>
+        </w:numPr>
+      </w:pPr>
+      <w:r>
+        <w:t>{‘status’: ‘true’, blablabla}</w:t>
+      </w:r>
+    </w:p>
+    <w:p/>
+    <w:p>
+      <w:pPr>
+        <w:pStyle w:val="ListParagraph"/>
+        <w:numPr>
+          <w:ilvl w:val="0"/>
+          <w:numId w:val="1"/>
+        </w:numPr>
+      </w:pPr>
+      <w:r>
+        <w:t>Login</w:t>
+      </w:r>
+    </w:p>
+    <w:p>
+      <w:pPr>
+        <w:pStyle w:val="ListParagraph"/>
         <w:rPr>
           <w:rFonts w:ascii="Helvetica" w:hAnsi="Helvetica" w:cs="Helvetica"/>
           <w:color w:val="505050"/>
@@ -46,7 +188,9 @@
           <w:szCs w:val="18"/>
           <w:shd w:val="clear" w:color="auto" w:fill="FAFAFA"/>
         </w:rPr>
-        <w:t>e</w:t>
+      </w:pPr>
+      <w:r>
+        <w:t xml:space="preserve">Route : </w:t>
       </w:r>
       <w:r>
         <w:rPr>
@@ -56,7 +200,7 @@
           <w:szCs w:val="18"/>
           <w:shd w:val="clear" w:color="auto" w:fill="FAFAFA"/>
         </w:rPr>
-        <w:t>tplace_api/public/api/auth/register</w:t>
+        <w:t>http://localhost/franchise_marketplace_api/public/api/auth/login</w:t>
       </w:r>
     </w:p>
     <w:p>
@@ -82,125 +226,6 @@
           <w:ilvl w:val="0"/>
           <w:numId w:val="2"/>
         </w:numPr>
-      </w:pPr>
-      <w:r>
-        <w:t>email : text</w:t>
-      </w:r>
-    </w:p>
-    <w:p>
-      <w:pPr>
-        <w:pStyle w:val="ListParagraph"/>
-        <w:numPr>
-          <w:ilvl w:val="0"/>
-          <w:numId w:val="2"/>
-        </w:numPr>
-      </w:pPr>
-      <w:r>
-        <w:t>password : text</w:t>
-      </w:r>
-    </w:p>
-    <w:p>
-      <w:pPr>
-        <w:pStyle w:val="ListParagraph"/>
-        <w:numPr>
-          <w:ilvl w:val="0"/>
-          <w:numId w:val="2"/>
-        </w:numPr>
-      </w:pPr>
-      <w:r>
-        <w:t>name : text</w:t>
-      </w:r>
-    </w:p>
-    <w:p>
-      <w:pPr>
-        <w:pStyle w:val="ListParagraph"/>
-        <w:numPr>
-          <w:ilvl w:val="0"/>
-          <w:numId w:val="2"/>
-        </w:numPr>
-      </w:pPr>
-      <w:r>
-        <w:t>image : text</w:t>
-      </w:r>
-    </w:p>
-    <w:p>
-      <w:pPr>
-        <w:pStyle w:val="ListParagraph"/>
-        <w:numPr>
-          <w:ilvl w:val="0"/>
-          <w:numId w:val="2"/>
-        </w:numPr>
-      </w:pPr>
-      <w:r>
-        <w:t>address : text</w:t>
-      </w:r>
-    </w:p>
-    <w:p>
-      <w:pPr>
-        <w:pStyle w:val="ListParagraph"/>
-        <w:numPr>
-          <w:ilvl w:val="0"/>
-          <w:numId w:val="2"/>
-        </w:numPr>
-      </w:pPr>
-      <w:r>
-        <w:t>phone_number : text</w:t>
-      </w:r>
-    </w:p>
-    <w:p>
-      <w:pPr>
-        <w:ind w:left="720"/>
-      </w:pPr>
-      <w:r>
-        <w:t>Kemungkinan output:</w:t>
-      </w:r>
-    </w:p>
-    <w:p>
-      <w:pPr>
-        <w:pStyle w:val="ListParagraph"/>
-        <w:numPr>
-          <w:ilvl w:val="0"/>
-          <w:numId w:val="2"/>
-        </w:numPr>
-      </w:pPr>
-      <w:r>
-        <w:t>'message':</w:t>
-      </w:r>
-      <w:r>
-        <w:t>'Email sudah digunakan'</w:t>
-      </w:r>
-      <w:r>
-        <w:t xml:space="preserve">  </w:t>
-      </w:r>
-    </w:p>
-    <w:p>
-      <w:pPr>
-        <w:pStyle w:val="ListParagraph"/>
-        <w:numPr>
-          <w:ilvl w:val="0"/>
-          <w:numId w:val="2"/>
-        </w:numPr>
-      </w:pPr>
-      <w:r>
-        <w:t>{‘status’: ‘true’, blablabla}</w:t>
-      </w:r>
-    </w:p>
-    <w:p/>
-    <w:p>
-      <w:pPr>
-        <w:pStyle w:val="ListParagraph"/>
-        <w:numPr>
-          <w:ilvl w:val="0"/>
-          <w:numId w:val="1"/>
-        </w:numPr>
-      </w:pPr>
-      <w:r>
-        <w:t>Login</w:t>
-      </w:r>
-    </w:p>
-    <w:p>
-      <w:pPr>
-        <w:pStyle w:val="ListParagraph"/>
         <w:rPr>
           <w:rFonts w:ascii="Helvetica" w:hAnsi="Helvetica" w:cs="Helvetica"/>
           <w:color w:val="505050"/>
@@ -210,9 +235,16 @@
         </w:rPr>
       </w:pPr>
       <w:r>
-        <w:t xml:space="preserve">Route : </w:t>
-      </w:r>
-      <w:r>
+        <w:t>email : text</w:t>
+      </w:r>
+    </w:p>
+    <w:p>
+      <w:pPr>
+        <w:pStyle w:val="ListParagraph"/>
+        <w:numPr>
+          <w:ilvl w:val="0"/>
+          <w:numId w:val="2"/>
+        </w:numPr>
         <w:rPr>
           <w:rFonts w:ascii="Helvetica" w:hAnsi="Helvetica" w:cs="Helvetica"/>
           <w:color w:val="505050"/>
@@ -220,32 +252,109 @@
           <w:szCs w:val="18"/>
           <w:shd w:val="clear" w:color="auto" w:fill="FAFAFA"/>
         </w:rPr>
-        <w:t>http://localhost/franchise_marketplace_api/public/api/auth/login</w:t>
-      </w:r>
-    </w:p>
-    <w:p>
-      <w:pPr>
-        <w:pStyle w:val="ListParagraph"/>
-      </w:pPr>
-      <w:r>
-        <w:t>Method : POST</w:t>
-      </w:r>
-    </w:p>
-    <w:p>
-      <w:pPr>
-        <w:pStyle w:val="ListParagraph"/>
-      </w:pPr>
-      <w:r>
-        <w:t>Body :</w:t>
-      </w:r>
-    </w:p>
-    <w:p>
-      <w:pPr>
-        <w:pStyle w:val="ListParagraph"/>
-        <w:numPr>
-          <w:ilvl w:val="0"/>
-          <w:numId w:val="2"/>
-        </w:numPr>
+      </w:pPr>
+      <w:r>
+        <w:t>password : text</w:t>
+      </w:r>
+    </w:p>
+    <w:p>
+      <w:pPr>
+        <w:ind w:firstLine="720"/>
+        <w:rPr>
+          <w:shd w:val="clear" w:color="auto" w:fill="FAFAFA"/>
+        </w:rPr>
+      </w:pPr>
+      <w:r>
+        <w:t>Kemungkinan</w:t>
+      </w:r>
+      <w:r>
+        <w:rPr>
+          <w:shd w:val="clear" w:color="auto" w:fill="FAFAFA"/>
+        </w:rPr>
+        <w:t xml:space="preserve"> output:</w:t>
+      </w:r>
+    </w:p>
+    <w:p>
+      <w:pPr>
+        <w:pStyle w:val="ListParagraph"/>
+        <w:numPr>
+          <w:ilvl w:val="0"/>
+          <w:numId w:val="2"/>
+        </w:numPr>
+        <w:rPr>
+          <w:shd w:val="clear" w:color="auto" w:fill="FAFAFA"/>
+        </w:rPr>
+      </w:pPr>
+      <w:r>
+        <w:rPr>
+          <w:shd w:val="clear" w:color="auto" w:fill="FAFAFA"/>
+        </w:rPr>
+        <w:t>'message':</w:t>
+      </w:r>
+      <w:r>
+        <w:rPr>
+          <w:shd w:val="clear" w:color="auto" w:fill="FAFAFA"/>
+        </w:rPr>
+        <w:t>'invalid_email_or_password'</w:t>
+      </w:r>
+      <w:r>
+        <w:rPr>
+          <w:shd w:val="clear" w:color="auto" w:fill="FAFAFA"/>
+        </w:rPr>
+        <w:t xml:space="preserve">  (artinya email password gak matching)</w:t>
+      </w:r>
+    </w:p>
+    <w:p>
+      <w:pPr>
+        <w:pStyle w:val="ListParagraph"/>
+        <w:numPr>
+          <w:ilvl w:val="0"/>
+          <w:numId w:val="2"/>
+        </w:numPr>
+        <w:rPr>
+          <w:shd w:val="clear" w:color="auto" w:fill="FAFAFA"/>
+        </w:rPr>
+      </w:pPr>
+      <w:r>
+        <w:rPr>
+          <w:shd w:val="clear" w:color="auto" w:fill="FAFAFA"/>
+        </w:rPr>
+        <w:t>'message':</w:t>
+      </w:r>
+      <w:r>
+        <w:rPr>
+          <w:shd w:val="clear" w:color="auto" w:fill="FAFAFA"/>
+        </w:rPr>
+        <w:t>'failed_to_create_token'</w:t>
+      </w:r>
+      <w:r>
+        <w:rPr>
+          <w:shd w:val="clear" w:color="auto" w:fill="FAFAFA"/>
+        </w:rPr>
+        <w:t xml:space="preserve">   (artinya gagal login, gagal buat token)</w:t>
+      </w:r>
+    </w:p>
+    <w:p>
+      <w:pPr>
+        <w:pStyle w:val="ListParagraph"/>
+        <w:numPr>
+          <w:ilvl w:val="0"/>
+          <w:numId w:val="2"/>
+        </w:numPr>
+        <w:rPr>
+          <w:shd w:val="clear" w:color="auto" w:fill="FAFAFA"/>
+        </w:rPr>
+      </w:pPr>
+      <w:r>
+        <w:rPr>
+          <w:shd w:val="clear" w:color="auto" w:fill="FAFAFA"/>
+        </w:rPr>
+        <w:t>‘token’:’abcdefghiblablabal’  (artinya sukses login, token ini yang disimpan di local client)</w:t>
+      </w:r>
+    </w:p>
+    <w:p>
+      <w:pPr>
+        <w:ind w:left="720"/>
         <w:rPr>
           <w:rFonts w:ascii="Helvetica" w:hAnsi="Helvetica" w:cs="Helvetica"/>
           <w:color w:val="505050"/>
@@ -254,17 +363,74 @@
           <w:shd w:val="clear" w:color="auto" w:fill="FAFAFA"/>
         </w:rPr>
       </w:pPr>
-      <w:r>
-        <w:t>email : text</w:t>
-      </w:r>
-    </w:p>
-    <w:p>
-      <w:pPr>
-        <w:pStyle w:val="ListParagraph"/>
-        <w:numPr>
-          <w:ilvl w:val="0"/>
-          <w:numId w:val="2"/>
-        </w:numPr>
+    </w:p>
+    <w:p>
+      <w:pPr>
+        <w:ind w:left="360"/>
+        <w:rPr>
+          <w:shd w:val="clear" w:color="auto" w:fill="FAFAFA"/>
+        </w:rPr>
+      </w:pPr>
+      <w:r>
+        <w:rPr>
+          <w:shd w:val="clear" w:color="auto" w:fill="FAFAFA"/>
+        </w:rPr>
+        <w:t>Note : untuk semua fitur dibawah ini butuh Autentikasi, jadi sebelum masuk ke route yang kita mau, dia autentikasi dulu JWTnya di Middleware. Jadi requestnya butuh property ‘token’. Jadi nanti di bagian Body, wa gak tulis lagi property ‘token’. Udah tau ya, ‘token’ ini wajib disertakan.</w:t>
+      </w:r>
+    </w:p>
+    <w:p>
+      <w:pPr>
+        <w:ind w:left="360"/>
+        <w:rPr>
+          <w:shd w:val="clear" w:color="auto" w:fill="FAFAFA"/>
+        </w:rPr>
+      </w:pPr>
+      <w:r>
+        <w:rPr>
+          <w:shd w:val="clear" w:color="auto" w:fill="FAFAFA"/>
+        </w:rPr>
+        <w:t>Beberapa kemungkinan output jika tokennya gak memenuhi syarat:</w:t>
+      </w:r>
+    </w:p>
+    <w:p>
+      <w:pPr>
+        <w:pStyle w:val="ListParagraph"/>
+        <w:numPr>
+          <w:ilvl w:val="0"/>
+          <w:numId w:val="2"/>
+        </w:numPr>
+      </w:pPr>
+      <w:r>
+        <w:t>‘token expired’   (artinya tokennya udah expired, jadi paksa logout)</w:t>
+      </w:r>
+    </w:p>
+    <w:p>
+      <w:pPr>
+        <w:pStyle w:val="ListParagraph"/>
+        <w:numPr>
+          <w:ilvl w:val="0"/>
+          <w:numId w:val="2"/>
+        </w:numPr>
+      </w:pPr>
+      <w:r>
+        <w:t>‘token invalid’  (ini sebenernya kalo udah logout, tokennya gak bakal bisa digunain lagi)</w:t>
+      </w:r>
+    </w:p>
+    <w:p>
+      <w:pPr>
+        <w:pStyle w:val="ListParagraph"/>
+        <w:numPr>
+          <w:ilvl w:val="0"/>
+          <w:numId w:val="2"/>
+        </w:numPr>
+      </w:pPr>
+      <w:r>
+        <w:t>‘token is required’  (kalo muncul ini, berarti lu lupa masukin token)</w:t>
+      </w:r>
+    </w:p>
+    <w:p>
+      <w:pPr>
+        <w:ind w:left="720"/>
         <w:rPr>
           <w:rFonts w:ascii="Helvetica" w:hAnsi="Helvetica" w:cs="Helvetica"/>
           <w:color w:val="505050"/>
@@ -273,108 +439,27 @@
           <w:shd w:val="clear" w:color="auto" w:fill="FAFAFA"/>
         </w:rPr>
       </w:pPr>
-      <w:r>
-        <w:t>password : text</w:t>
-      </w:r>
-    </w:p>
-    <w:p>
-      <w:pPr>
-        <w:ind w:firstLine="720"/>
-        <w:rPr>
-          <w:shd w:val="clear" w:color="auto" w:fill="FAFAFA"/>
-        </w:rPr>
-      </w:pPr>
-      <w:r>
-        <w:t>Kemungkinan</w:t>
-      </w:r>
-      <w:r>
-        <w:rPr>
-          <w:shd w:val="clear" w:color="auto" w:fill="FAFAFA"/>
-        </w:rPr>
-        <w:t xml:space="preserve"> output:</w:t>
-      </w:r>
-    </w:p>
-    <w:p>
-      <w:pPr>
-        <w:pStyle w:val="ListParagraph"/>
-        <w:numPr>
-          <w:ilvl w:val="0"/>
-          <w:numId w:val="2"/>
-        </w:numPr>
-        <w:rPr>
-          <w:shd w:val="clear" w:color="auto" w:fill="FAFAFA"/>
-        </w:rPr>
-      </w:pPr>
-      <w:r>
-        <w:rPr>
-          <w:shd w:val="clear" w:color="auto" w:fill="FAFAFA"/>
-        </w:rPr>
-        <w:t>'message':</w:t>
-      </w:r>
-      <w:r>
-        <w:rPr>
-          <w:shd w:val="clear" w:color="auto" w:fill="FAFAFA"/>
-        </w:rPr>
-        <w:t>'invalid_email_or_password'</w:t>
-      </w:r>
-      <w:r>
-        <w:rPr>
-          <w:shd w:val="clear" w:color="auto" w:fill="FAFAFA"/>
-        </w:rPr>
-        <w:t xml:space="preserve">  (artinya email password gak matching)</w:t>
-      </w:r>
-    </w:p>
-    <w:p>
-      <w:pPr>
-        <w:pStyle w:val="ListParagraph"/>
-        <w:numPr>
-          <w:ilvl w:val="0"/>
-          <w:numId w:val="2"/>
-        </w:numPr>
-        <w:rPr>
-          <w:shd w:val="clear" w:color="auto" w:fill="FAFAFA"/>
-        </w:rPr>
-      </w:pPr>
-      <w:r>
-        <w:rPr>
-          <w:shd w:val="clear" w:color="auto" w:fill="FAFAFA"/>
-        </w:rPr>
-        <w:t>'message':</w:t>
-      </w:r>
-      <w:r>
-        <w:rPr>
-          <w:shd w:val="clear" w:color="auto" w:fill="FAFAFA"/>
-        </w:rPr>
-        <w:t>'failed_to_create_token'</w:t>
-      </w:r>
-      <w:r>
-        <w:rPr>
-          <w:shd w:val="clear" w:color="auto" w:fill="FAFAFA"/>
-        </w:rPr>
-        <w:t xml:space="preserve">   (artinya gagal login, gagal buat token)</w:t>
-      </w:r>
-    </w:p>
-    <w:p>
-      <w:pPr>
-        <w:pStyle w:val="ListParagraph"/>
-        <w:numPr>
-          <w:ilvl w:val="0"/>
-          <w:numId w:val="2"/>
-        </w:numPr>
-        <w:rPr>
-          <w:shd w:val="clear" w:color="auto" w:fill="FAFAFA"/>
-        </w:rPr>
-      </w:pPr>
-      <w:r>
-        <w:rPr>
-          <w:shd w:val="clear" w:color="auto" w:fill="FAFAFA"/>
-        </w:rPr>
-        <w:t>‘token’:’abcdefghiblablabal’  (artinya sukses login, token ini yang disimpan di local client)</w:t>
-      </w:r>
-    </w:p>
-    <w:p>
-      <w:pPr>
-        <w:ind w:left="720"/>
+    </w:p>
+    <w:p>
+      <w:pPr>
+        <w:pStyle w:val="ListParagraph"/>
+        <w:numPr>
+          <w:ilvl w:val="0"/>
+          <w:numId w:val="1"/>
+        </w:numPr>
+      </w:pPr>
+      <w:r>
+        <w:t>Tampilan info User</w:t>
+      </w:r>
+    </w:p>
+    <w:p>
+      <w:pPr>
+        <w:pStyle w:val="ListParagraph"/>
+      </w:pPr>
+      <w:r>
+        <w:t xml:space="preserve">Route : </w:t>
+      </w:r>
+      <w:r>
         <w:rPr>
           <w:rFonts w:ascii="Helvetica" w:hAnsi="Helvetica" w:cs="Helvetica"/>
           <w:color w:val="505050"/>
@@ -382,75 +467,79 @@
           <w:szCs w:val="18"/>
           <w:shd w:val="clear" w:color="auto" w:fill="FAFAFA"/>
         </w:rPr>
-      </w:pPr>
-    </w:p>
-    <w:p>
-      <w:pPr>
-        <w:ind w:left="360"/>
-        <w:rPr>
-          <w:shd w:val="clear" w:color="auto" w:fill="FAFAFA"/>
-        </w:rPr>
-      </w:pPr>
-      <w:r>
-        <w:rPr>
-          <w:shd w:val="clear" w:color="auto" w:fill="FAFAFA"/>
-        </w:rPr>
-        <w:t>Note : untuk semua fitur dibawah ini butuh Autentikasi, jadi sebelum masuk ke route yang kita mau, dia autentikasi dulu JWTnya di Middleware. Jadi requestnya butuh property ‘token’. Jadi nanti di bagian Body, wa gak tulis lagi property ‘token’. Udah tau ya, ‘token’ ini wajib disertakan.</w:t>
-      </w:r>
-    </w:p>
-    <w:p>
-      <w:pPr>
-        <w:ind w:left="360"/>
-        <w:rPr>
-          <w:shd w:val="clear" w:color="auto" w:fill="FAFAFA"/>
-        </w:rPr>
-      </w:pPr>
-      <w:r>
-        <w:rPr>
-          <w:shd w:val="clear" w:color="auto" w:fill="FAFAFA"/>
-        </w:rPr>
-        <w:t>Beberapa kemungkinan output jika tokennya gak memenuhi syarat:</w:t>
-      </w:r>
-    </w:p>
-    <w:p>
-      <w:pPr>
-        <w:pStyle w:val="ListParagraph"/>
-        <w:numPr>
-          <w:ilvl w:val="0"/>
-          <w:numId w:val="2"/>
-        </w:numPr>
-      </w:pPr>
-      <w:r>
-        <w:t>‘token expired’   (artinya tokennya udah expired, jadi paksa logout)</w:t>
-      </w:r>
-    </w:p>
-    <w:p>
-      <w:pPr>
-        <w:pStyle w:val="ListParagraph"/>
-        <w:numPr>
-          <w:ilvl w:val="0"/>
-          <w:numId w:val="2"/>
-        </w:numPr>
-      </w:pPr>
-      <w:r>
-        <w:t>‘token invalid’  (ini sebenernya kalo udah logout, tokennya gak bakal bisa digunain lagi)</w:t>
-      </w:r>
-    </w:p>
-    <w:p>
-      <w:pPr>
-        <w:pStyle w:val="ListParagraph"/>
-        <w:numPr>
-          <w:ilvl w:val="0"/>
-          <w:numId w:val="2"/>
-        </w:numPr>
-      </w:pPr>
-      <w:r>
-        <w:t>‘token is required’  (kalo muncul ini, berarti lu lupa masukin token)</w:t>
+        <w:t>http://localhost/franchise_marketplace_api/public/api/user</w:t>
+      </w:r>
+    </w:p>
+    <w:p>
+      <w:pPr>
+        <w:pStyle w:val="ListParagraph"/>
+      </w:pPr>
+      <w:r>
+        <w:t>Method : POST</w:t>
+      </w:r>
+    </w:p>
+    <w:p>
+      <w:pPr>
+        <w:pStyle w:val="ListParagraph"/>
+      </w:pPr>
+      <w:r>
+        <w:t>Body:</w:t>
+      </w:r>
+    </w:p>
+    <w:p>
+      <w:pPr>
+        <w:pStyle w:val="ListParagraph"/>
+        <w:numPr>
+          <w:ilvl w:val="0"/>
+          <w:numId w:val="2"/>
+        </w:numPr>
+      </w:pPr>
+      <w:r>
+        <w:t>Ga ada, Cuma token</w:t>
       </w:r>
     </w:p>
     <w:p>
       <w:pPr>
         <w:ind w:left="720"/>
+      </w:pPr>
+      <w:r>
+        <w:lastRenderedPageBreak/>
+        <w:t>Kemungkinan output:</w:t>
+      </w:r>
+    </w:p>
+    <w:p>
+      <w:pPr>
+        <w:pStyle w:val="ListParagraph"/>
+        <w:numPr>
+          <w:ilvl w:val="0"/>
+          <w:numId w:val="2"/>
+        </w:numPr>
+      </w:pPr>
+      <w:r>
+        <w:t>‘result’ : data user</w:t>
+      </w:r>
+    </w:p>
+    <w:p/>
+    <w:p>
+      <w:pPr>
+        <w:pStyle w:val="ListParagraph"/>
+        <w:numPr>
+          <w:ilvl w:val="0"/>
+          <w:numId w:val="1"/>
+        </w:numPr>
+      </w:pPr>
+      <w:r>
+        <w:t>Logout</w:t>
+      </w:r>
+    </w:p>
+    <w:p>
+      <w:pPr>
+        <w:pStyle w:val="ListParagraph"/>
+      </w:pPr>
+      <w:r>
+        <w:t xml:space="preserve">Route : </w:t>
+      </w:r>
+      <w:r>
         <w:rPr>
           <w:rFonts w:ascii="Helvetica" w:hAnsi="Helvetica" w:cs="Helvetica"/>
           <w:color w:val="505050"/>
@@ -458,8 +547,58 @@
           <w:szCs w:val="18"/>
           <w:shd w:val="clear" w:color="auto" w:fill="FAFAFA"/>
         </w:rPr>
-      </w:pPr>
-    </w:p>
+        <w:t>http://localhost/franchise_marketplace_api/public/api/logout</w:t>
+      </w:r>
+    </w:p>
+    <w:p>
+      <w:pPr>
+        <w:pStyle w:val="ListParagraph"/>
+      </w:pPr>
+      <w:r>
+        <w:t>Method : POST</w:t>
+      </w:r>
+    </w:p>
+    <w:p>
+      <w:pPr>
+        <w:pStyle w:val="ListParagraph"/>
+      </w:pPr>
+      <w:r>
+        <w:t>Body :</w:t>
+      </w:r>
+    </w:p>
+    <w:p>
+      <w:pPr>
+        <w:pStyle w:val="ListParagraph"/>
+        <w:numPr>
+          <w:ilvl w:val="0"/>
+          <w:numId w:val="2"/>
+        </w:numPr>
+      </w:pPr>
+      <w:r>
+        <w:t>Ga ada, Cuma token</w:t>
+      </w:r>
+    </w:p>
+    <w:p>
+      <w:pPr>
+        <w:ind w:left="720"/>
+      </w:pPr>
+      <w:r>
+        <w:t>Kemungkinan Output:</w:t>
+      </w:r>
+    </w:p>
+    <w:p>
+      <w:pPr>
+        <w:pStyle w:val="ListParagraph"/>
+        <w:numPr>
+          <w:ilvl w:val="0"/>
+          <w:numId w:val="2"/>
+        </w:numPr>
+      </w:pPr>
+      <w:r>
+        <w:t>‘message’ : ‘Logout Successfully’</w:t>
+      </w:r>
+    </w:p>
+    <w:p/>
     <w:p>
       <w:pPr>
         <w:pStyle w:val="ListParagraph"/>
@@ -469,7 +608,7 @@
         </w:numPr>
       </w:pPr>
       <w:r>
-        <w:t>Tampilan info User</w:t>
+        <w:t>Register Franchise</w:t>
       </w:r>
     </w:p>
     <w:p>
@@ -487,7 +626,7 @@
           <w:szCs w:val="18"/>
           <w:shd w:val="clear" w:color="auto" w:fill="FAFAFA"/>
         </w:rPr>
-        <w:t>http://localhost/franchise_marketplace_api/public/api/user</w:t>
+        <w:t>http://localhost/franchise_marketplace_api/public/api/franchise/register</w:t>
       </w:r>
     </w:p>
     <w:p>
@@ -503,19 +642,187 @@
         <w:pStyle w:val="ListParagraph"/>
       </w:pPr>
       <w:r>
-        <w:t>Body:</w:t>
-      </w:r>
-    </w:p>
-    <w:p>
-      <w:pPr>
-        <w:pStyle w:val="ListParagraph"/>
-        <w:numPr>
-          <w:ilvl w:val="0"/>
-          <w:numId w:val="2"/>
-        </w:numPr>
-      </w:pPr>
-      <w:r>
-        <w:t>Ga ada, Cuma token</w:t>
+        <w:t>Body :</w:t>
+      </w:r>
+    </w:p>
+    <w:p>
+      <w:pPr>
+        <w:pStyle w:val="ListParagraph"/>
+        <w:numPr>
+          <w:ilvl w:val="0"/>
+          <w:numId w:val="2"/>
+        </w:numPr>
+      </w:pPr>
+      <w:r>
+        <w:t>name : text</w:t>
+      </w:r>
+    </w:p>
+    <w:p>
+      <w:pPr>
+        <w:pStyle w:val="ListParagraph"/>
+        <w:numPr>
+          <w:ilvl w:val="0"/>
+          <w:numId w:val="2"/>
+        </w:numPr>
+      </w:pPr>
+      <w:r>
+        <w:t>logo : file</w:t>
+      </w:r>
+    </w:p>
+    <w:p>
+      <w:pPr>
+        <w:pStyle w:val="ListParagraph"/>
+        <w:numPr>
+          <w:ilvl w:val="0"/>
+          <w:numId w:val="2"/>
+        </w:numPr>
+      </w:pPr>
+      <w:r>
+        <w:t>banner : file</w:t>
+      </w:r>
+    </w:p>
+    <w:p>
+      <w:pPr>
+        <w:pStyle w:val="ListParagraph"/>
+        <w:numPr>
+          <w:ilvl w:val="0"/>
+          <w:numId w:val="2"/>
+        </w:numPr>
+      </w:pPr>
+      <w:r>
+        <w:t>category : text</w:t>
+      </w:r>
+    </w:p>
+    <w:p>
+      <w:pPr>
+        <w:pStyle w:val="ListParagraph"/>
+        <w:numPr>
+          <w:ilvl w:val="0"/>
+          <w:numId w:val="2"/>
+        </w:numPr>
+      </w:pPr>
+      <w:r>
+        <w:t>type : text</w:t>
+      </w:r>
+    </w:p>
+    <w:p>
+      <w:pPr>
+        <w:pStyle w:val="ListParagraph"/>
+        <w:numPr>
+          <w:ilvl w:val="0"/>
+          <w:numId w:val="2"/>
+        </w:numPr>
+      </w:pPr>
+      <w:r>
+        <w:t>establishSince : 2013</w:t>
+      </w:r>
+    </w:p>
+    <w:p>
+      <w:pPr>
+        <w:pStyle w:val="ListParagraph"/>
+        <w:numPr>
+          <w:ilvl w:val="0"/>
+          <w:numId w:val="2"/>
+        </w:numPr>
+      </w:pPr>
+      <w:r>
+        <w:t>investment : text</w:t>
+      </w:r>
+    </w:p>
+    <w:p>
+      <w:pPr>
+        <w:pStyle w:val="ListParagraph"/>
+        <w:numPr>
+          <w:ilvl w:val="0"/>
+          <w:numId w:val="2"/>
+        </w:numPr>
+      </w:pPr>
+      <w:r>
+        <w:t>franchiseFee : text</w:t>
+      </w:r>
+    </w:p>
+    <w:p>
+      <w:pPr>
+        <w:pStyle w:val="ListParagraph"/>
+        <w:numPr>
+          <w:ilvl w:val="0"/>
+          <w:numId w:val="2"/>
+        </w:numPr>
+      </w:pPr>
+      <w:r>
+        <w:t>website : text</w:t>
+      </w:r>
+    </w:p>
+    <w:p>
+      <w:pPr>
+        <w:pStyle w:val="ListParagraph"/>
+        <w:numPr>
+          <w:ilvl w:val="0"/>
+          <w:numId w:val="2"/>
+        </w:numPr>
+      </w:pPr>
+      <w:r>
+        <w:t>address : text</w:t>
+      </w:r>
+    </w:p>
+    <w:p>
+      <w:pPr>
+        <w:pStyle w:val="ListParagraph"/>
+        <w:numPr>
+          <w:ilvl w:val="0"/>
+          <w:numId w:val="2"/>
+        </w:numPr>
+      </w:pPr>
+      <w:r>
+        <w:t>location : text</w:t>
+      </w:r>
+    </w:p>
+    <w:p>
+      <w:pPr>
+        <w:pStyle w:val="ListParagraph"/>
+        <w:numPr>
+          <w:ilvl w:val="0"/>
+          <w:numId w:val="2"/>
+        </w:numPr>
+      </w:pPr>
+      <w:r>
+        <w:t>phoneNumber : text</w:t>
+      </w:r>
+    </w:p>
+    <w:p>
+      <w:pPr>
+        <w:pStyle w:val="ListParagraph"/>
+        <w:numPr>
+          <w:ilvl w:val="0"/>
+          <w:numId w:val="2"/>
+        </w:numPr>
+      </w:pPr>
+      <w:r>
+        <w:t>email : text</w:t>
+      </w:r>
+    </w:p>
+    <w:p>
+      <w:pPr>
+        <w:pStyle w:val="ListParagraph"/>
+        <w:numPr>
+          <w:ilvl w:val="0"/>
+          <w:numId w:val="2"/>
+        </w:numPr>
+      </w:pPr>
+      <w:r>
+        <w:t>detail : text</w:t>
+      </w:r>
+    </w:p>
+    <w:p>
+      <w:pPr>
+        <w:pStyle w:val="ListParagraph"/>
+        <w:numPr>
+          <w:ilvl w:val="0"/>
+          <w:numId w:val="2"/>
+        </w:numPr>
+      </w:pPr>
+      <w:r>
+        <w:t>token : text</w:t>
       </w:r>
     </w:p>
     <w:p>
@@ -523,25 +830,56 @@
         <w:ind w:left="720"/>
       </w:pPr>
       <w:r>
-        <w:lastRenderedPageBreak/>
-        <w:t>Kemungkinan output:</w:t>
-      </w:r>
-    </w:p>
-    <w:p>
-      <w:pPr>
-        <w:pStyle w:val="ListParagraph"/>
-        <w:numPr>
-          <w:ilvl w:val="0"/>
-          <w:numId w:val="2"/>
-        </w:numPr>
-      </w:pPr>
-      <w:r>
-        <w:t>‘result’ : data user</w:t>
+        <w:t xml:space="preserve">Kemungkinan output : </w:t>
+      </w:r>
+    </w:p>
+    <w:p>
+      <w:pPr>
+        <w:pStyle w:val="ListParagraph"/>
+        <w:numPr>
+          <w:ilvl w:val="0"/>
+          <w:numId w:val="2"/>
+        </w:numPr>
+      </w:pPr>
+      <w:r>
+        <w:t>‘status’ : ‘true’ , ‘message’ : ‘Franchise registered Successfully’ (status code 200)</w:t>
+      </w:r>
+    </w:p>
+    <w:p>
+      <w:pPr>
+        <w:pStyle w:val="ListParagraph"/>
+        <w:numPr>
+          <w:ilvl w:val="0"/>
+          <w:numId w:val="2"/>
+        </w:numPr>
+      </w:pPr>
+      <w:r>
+        <w:t xml:space="preserve">'error' : </w:t>
+      </w:r>
+      <w:r>
+        <w:t>'something went wrong, try again later'</w:t>
+      </w:r>
+      <w:r>
+        <w:t xml:space="preserve"> (status code 500)</w:t>
       </w:r>
     </w:p>
     <w:p/>
     <w:p>
       <w:pPr>
+        <w:ind w:firstLine="360"/>
+      </w:pPr>
+      <w:r>
+        <w:t>Legal_Document -&gt; Upload Document bisa dilakukan secara parsial, kan ada 9 document, ga mungkin upload sekaligus, jadi bisa upload sebagian. Untuk melihat document mana yg uda diupload, mana yg belum, di route “Document Status” (nomor 6 dibawah), yang nilainya null berarti belum upload.</w:t>
+      </w:r>
+    </w:p>
+    <w:p>
+      <w:pPr>
+        <w:ind w:firstLine="360"/>
+      </w:pPr>
+    </w:p>
+    <w:p/>
+    <w:p>
+      <w:pPr>
         <w:pStyle w:val="ListParagraph"/>
         <w:numPr>
           <w:ilvl w:val="0"/>
@@ -549,7 +887,7 @@
         </w:numPr>
       </w:pPr>
       <w:r>
-        <w:t>Logout</w:t>
+        <w:t>Document Status</w:t>
       </w:r>
     </w:p>
     <w:p>
@@ -567,7 +905,7 @@
           <w:szCs w:val="18"/>
           <w:shd w:val="clear" w:color="auto" w:fill="FAFAFA"/>
         </w:rPr>
-        <w:t>http://localhost/franchise_marketplace_api/public/api/logout</w:t>
+        <w:t>http://localhost/franchise_marketplace_api/public/api/franchise/document_status</w:t>
       </w:r>
     </w:p>
     <w:p>
@@ -595,7 +933,19 @@
         </w:numPr>
       </w:pPr>
       <w:r>
-        <w:t>Ga ada, Cuma token</w:t>
+        <w:t>franchise_id : text</w:t>
+      </w:r>
+    </w:p>
+    <w:p>
+      <w:pPr>
+        <w:pStyle w:val="ListParagraph"/>
+        <w:numPr>
+          <w:ilvl w:val="0"/>
+          <w:numId w:val="2"/>
+        </w:numPr>
+      </w:pPr>
+      <w:r>
+        <w:t>token : text</w:t>
       </w:r>
     </w:p>
     <w:p>
@@ -603,25 +953,328 @@
         <w:ind w:left="720"/>
       </w:pPr>
       <w:r>
-        <w:t>Kemungkinan Output:</w:t>
-      </w:r>
-    </w:p>
-    <w:p>
-      <w:pPr>
-        <w:pStyle w:val="ListParagraph"/>
-        <w:numPr>
-          <w:ilvl w:val="0"/>
-          <w:numId w:val="2"/>
-        </w:numPr>
-      </w:pPr>
-      <w:r>
-        <w:t>‘message’ : ‘Logout Successfully</w:t>
+        <w:t>Output :</w:t>
+      </w:r>
+    </w:p>
+    <w:p>
+      <w:pPr>
+        <w:pStyle w:val="ListParagraph"/>
+        <w:numPr>
+          <w:ilvl w:val="0"/>
+          <w:numId w:val="2"/>
+        </w:numPr>
+      </w:pPr>
+      <w:r>
+        <w:t>“document status” : {blablabla}</w:t>
+      </w:r>
+    </w:p>
+    <w:p/>
+    <w:p>
+      <w:pPr>
+        <w:pStyle w:val="ListParagraph"/>
+        <w:numPr>
+          <w:ilvl w:val="0"/>
+          <w:numId w:val="1"/>
+        </w:numPr>
+      </w:pPr>
+      <w:r>
+        <w:t>Upload Legal Doc</w:t>
+      </w:r>
+    </w:p>
+    <w:p>
+      <w:pPr>
+        <w:pStyle w:val="ListParagraph"/>
+      </w:pPr>
+      <w:r>
+        <w:t xml:space="preserve">Route : </w:t>
+      </w:r>
+      <w:r>
+        <w:rPr>
+          <w:rFonts w:ascii="Helvetica" w:hAnsi="Helvetica" w:cs="Helvetica"/>
+          <w:color w:val="505050"/>
+          <w:sz w:val="18"/>
+          <w:szCs w:val="18"/>
+          <w:shd w:val="clear" w:color="auto" w:fill="FAFAFA"/>
+        </w:rPr>
+        <w:t>http://localhost/franchise_marketplace_api/public/api/franchise/upload_legal_doc</w:t>
+      </w:r>
+    </w:p>
+    <w:p>
+      <w:pPr>
+        <w:pStyle w:val="ListParagraph"/>
+      </w:pPr>
+      <w:r>
+        <w:t>Method : POST</w:t>
+      </w:r>
+    </w:p>
+    <w:p>
+      <w:pPr>
+        <w:pStyle w:val="ListParagraph"/>
+      </w:pPr>
+      <w:r>
+        <w:t>Body :</w:t>
+      </w:r>
+    </w:p>
+    <w:p>
+      <w:pPr>
+        <w:pStyle w:val="ListParagraph"/>
+        <w:numPr>
+          <w:ilvl w:val="0"/>
+          <w:numId w:val="2"/>
+        </w:numPr>
+      </w:pPr>
+      <w:r>
+        <w:t>franchise_id : text</w:t>
+      </w:r>
+    </w:p>
+    <w:p>
+      <w:pPr>
+        <w:pStyle w:val="ListParagraph"/>
+        <w:numPr>
+          <w:ilvl w:val="0"/>
+          <w:numId w:val="2"/>
+        </w:numPr>
+      </w:pPr>
+      <w:r>
+        <w:t>{document yang mau diupload</w:t>
+      </w:r>
+      <w:r>
+        <w:t>} : file</w:t>
+      </w:r>
+    </w:p>
+    <w:p>
+      <w:pPr>
+        <w:pStyle w:val="ListParagraph"/>
+        <w:ind w:left="1080"/>
+      </w:pPr>
+      <w:r>
+        <w:t>Terdiri dari :</w:t>
+      </w:r>
+    </w:p>
+    <w:p>
+      <w:pPr>
+        <w:pStyle w:val="ListParagraph"/>
+        <w:numPr>
+          <w:ilvl w:val="0"/>
+          <w:numId w:val="5"/>
+        </w:numPr>
+      </w:pPr>
+      <w:r>
+        <w:t>tdp</w:t>
+      </w:r>
+      <w:r>
+        <w:t>,</w:t>
+      </w:r>
+    </w:p>
+    <w:p>
+      <w:pPr>
+        <w:pStyle w:val="ListParagraph"/>
+        <w:numPr>
+          <w:ilvl w:val="0"/>
+          <w:numId w:val="5"/>
+        </w:numPr>
+      </w:pPr>
+      <w:r>
+        <w:t xml:space="preserve"> siup</w:t>
+      </w:r>
+      <w:r>
+        <w:t>,</w:t>
+      </w:r>
+    </w:p>
+    <w:p>
+      <w:pPr>
+        <w:pStyle w:val="ListParagraph"/>
+        <w:numPr>
+          <w:ilvl w:val="0"/>
+          <w:numId w:val="5"/>
+        </w:numPr>
+      </w:pPr>
+      <w:r>
+        <w:t xml:space="preserve"> </w:t>
+      </w:r>
+      <w:r>
+        <w:t>suratperjanjian</w:t>
+      </w:r>
+      <w:r>
+        <w:t>,</w:t>
+      </w:r>
+    </w:p>
+    <w:p>
+      <w:pPr>
+        <w:pStyle w:val="ListParagraph"/>
+        <w:numPr>
+          <w:ilvl w:val="0"/>
+          <w:numId w:val="5"/>
+        </w:numPr>
+      </w:pPr>
+      <w:r>
+        <w:t xml:space="preserve"> </w:t>
+      </w:r>
+      <w:r>
+        <w:t xml:space="preserve"> stpw</w:t>
+      </w:r>
+      <w:r>
+        <w:t>,</w:t>
+      </w:r>
+    </w:p>
+    <w:p>
+      <w:pPr>
+        <w:pStyle w:val="ListParagraph"/>
+        <w:numPr>
+          <w:ilvl w:val="0"/>
+          <w:numId w:val="5"/>
+        </w:numPr>
+      </w:pPr>
+      <w:r>
+        <w:t xml:space="preserve"> </w:t>
+      </w:r>
+      <w:r>
+        <w:t>ktpfranchisor</w:t>
+      </w:r>
+      <w:r>
+        <w:t>,</w:t>
+      </w:r>
+    </w:p>
+    <w:p>
+      <w:pPr>
+        <w:pStyle w:val="ListParagraph"/>
+        <w:numPr>
+          <w:ilvl w:val="0"/>
+          <w:numId w:val="5"/>
+        </w:numPr>
+      </w:pPr>
+      <w:r>
+        <w:t xml:space="preserve"> companyprofile</w:t>
+      </w:r>
+      <w:r>
+        <w:t>,</w:t>
+      </w:r>
+    </w:p>
+    <w:p>
+      <w:pPr>
+        <w:pStyle w:val="ListParagraph"/>
+        <w:numPr>
+          <w:ilvl w:val="0"/>
+          <w:numId w:val="5"/>
+        </w:numPr>
+      </w:pPr>
+      <w:r>
+        <w:t xml:space="preserve"> laporankeuangan2tahunterakhir</w:t>
+      </w:r>
+      <w:r>
+        <w:t>,</w:t>
+      </w:r>
+    </w:p>
+    <w:p>
+      <w:pPr>
+        <w:pStyle w:val="ListParagraph"/>
+        <w:numPr>
+          <w:ilvl w:val="0"/>
+          <w:numId w:val="5"/>
+        </w:numPr>
+      </w:pPr>
+      <w:r>
+        <w:t xml:space="preserve">  suratizinteknis</w:t>
+      </w:r>
+      <w:r>
+        <w:t>,</w:t>
+      </w:r>
+    </w:p>
+    <w:p>
+      <w:pPr>
+        <w:pStyle w:val="ListParagraph"/>
+        <w:numPr>
+          <w:ilvl w:val="0"/>
+          <w:numId w:val="5"/>
+        </w:numPr>
+      </w:pPr>
+      <w:r>
+        <w:t xml:space="preserve">  </w:t>
+      </w:r>
+      <w:r>
+        <w:t>tandabuktipendaftaran</w:t>
       </w:r>
       <w:bookmarkStart w:id="0" w:name="_GoBack"/>
       <w:bookmarkEnd w:id="0"/>
-      <w:r>
-        <w:t>’</w:t>
-      </w:r>
+    </w:p>
+    <w:p>
+      <w:pPr>
+        <w:pStyle w:val="ListParagraph"/>
+        <w:numPr>
+          <w:ilvl w:val="0"/>
+          <w:numId w:val="2"/>
+        </w:numPr>
+      </w:pPr>
+      <w:r>
+        <w:t>token : text</w:t>
+      </w:r>
+    </w:p>
+    <w:p>
+      <w:pPr>
+        <w:ind w:left="720" w:firstLine="360"/>
+      </w:pPr>
+      <w:r>
+        <w:t>Output :</w:t>
+      </w:r>
+    </w:p>
+    <w:p>
+      <w:pPr>
+        <w:pStyle w:val="ListParagraph"/>
+        <w:numPr>
+          <w:ilvl w:val="1"/>
+          <w:numId w:val="2"/>
+        </w:numPr>
+      </w:pPr>
+      <w:r>
+        <w:t>'error':</w:t>
+      </w:r>
+      <w:r>
+        <w:t>'something went wrong</w:t>
+      </w:r>
+      <w:r>
+        <w:t>, try again later','message':’blabla’ (status code 500)</w:t>
+      </w:r>
+    </w:p>
+    <w:p>
+      <w:pPr>
+        <w:pStyle w:val="ListParagraph"/>
+        <w:numPr>
+          <w:ilvl w:val="1"/>
+          <w:numId w:val="2"/>
+        </w:numPr>
+      </w:pPr>
+      <w:r>
+        <w:t>'status': true,'message':</w:t>
+      </w:r>
+      <w:r>
+        <w:t>'Document</w:t>
+      </w:r>
+      <w:r>
+        <w:t xml:space="preserve"> uploaded successfully','data':blabla</w:t>
+      </w:r>
+      <w:r>
+        <w:t xml:space="preserve"> (statuscode 200)</w:t>
+      </w:r>
+    </w:p>
+    <w:p/>
+    <w:p>
+      <w:pPr>
+        <w:pStyle w:val="ListParagraph"/>
+        <w:numPr>
+          <w:ilvl w:val="0"/>
+          <w:numId w:val="1"/>
+        </w:numPr>
+      </w:pPr>
+    </w:p>
+    <w:p>
+      <w:pPr>
+        <w:ind w:left="1080"/>
+      </w:pPr>
+    </w:p>
+    <w:p>
+      <w:pPr>
+        <w:ind w:left="1080"/>
+      </w:pPr>
     </w:p>
     <w:sectPr>
       <w:pgSz w:w="12240" w:h="15840"/>
@@ -651,7 +1304,7 @@
         <w:rFonts w:ascii="Calibri" w:eastAsiaTheme="minorHAnsi" w:hAnsi="Calibri" w:cstheme="minorBidi" w:hint="default"/>
       </w:rPr>
     </w:lvl>
-    <w:lvl w:ilvl="1" w:tplc="04090003" w:tentative="1">
+    <w:lvl w:ilvl="1" w:tplc="04090003">
       <w:start w:val="1"/>
       <w:numFmt w:val="bullet"/>
       <w:lvlText w:val="o"/>
@@ -749,6 +1402,184 @@
     </w:lvl>
   </w:abstractNum>
   <w:abstractNum w:abstractNumId="1" w15:restartNumberingAfterBreak="0">
+    <w:nsid w:val="3A8718B9"/>
+    <w:multiLevelType w:val="hybridMultilevel"/>
+    <w:tmpl w:val="F6085162"/>
+    <w:lvl w:ilvl="0" w:tplc="C8FE394E">
+      <w:start w:val="1"/>
+      <w:numFmt w:val="decimal"/>
+      <w:lvlText w:val="%1)"/>
+      <w:lvlJc w:val="left"/>
+      <w:pPr>
+        <w:ind w:left="1440" w:hanging="360"/>
+      </w:pPr>
+      <w:rPr>
+        <w:rFonts w:hint="default"/>
+      </w:rPr>
+    </w:lvl>
+    <w:lvl w:ilvl="1" w:tplc="04090019" w:tentative="1">
+      <w:start w:val="1"/>
+      <w:numFmt w:val="lowerLetter"/>
+      <w:lvlText w:val="%2."/>
+      <w:lvlJc w:val="left"/>
+      <w:pPr>
+        <w:ind w:left="2160" w:hanging="360"/>
+      </w:pPr>
+    </w:lvl>
+    <w:lvl w:ilvl="2" w:tplc="0409001B" w:tentative="1">
+      <w:start w:val="1"/>
+      <w:numFmt w:val="lowerRoman"/>
+      <w:lvlText w:val="%3."/>
+      <w:lvlJc w:val="right"/>
+      <w:pPr>
+        <w:ind w:left="2880" w:hanging="180"/>
+      </w:pPr>
+    </w:lvl>
+    <w:lvl w:ilvl="3" w:tplc="0409000F" w:tentative="1">
+      <w:start w:val="1"/>
+      <w:numFmt w:val="decimal"/>
+      <w:lvlText w:val="%4."/>
+      <w:lvlJc w:val="left"/>
+      <w:pPr>
+        <w:ind w:left="3600" w:hanging="360"/>
+      </w:pPr>
+    </w:lvl>
+    <w:lvl w:ilvl="4" w:tplc="04090019" w:tentative="1">
+      <w:start w:val="1"/>
+      <w:numFmt w:val="lowerLetter"/>
+      <w:lvlText w:val="%5."/>
+      <w:lvlJc w:val="left"/>
+      <w:pPr>
+        <w:ind w:left="4320" w:hanging="360"/>
+      </w:pPr>
+    </w:lvl>
+    <w:lvl w:ilvl="5" w:tplc="0409001B" w:tentative="1">
+      <w:start w:val="1"/>
+      <w:numFmt w:val="lowerRoman"/>
+      <w:lvlText w:val="%6."/>
+      <w:lvlJc w:val="right"/>
+      <w:pPr>
+        <w:ind w:left="5040" w:hanging="180"/>
+      </w:pPr>
+    </w:lvl>
+    <w:lvl w:ilvl="6" w:tplc="0409000F" w:tentative="1">
+      <w:start w:val="1"/>
+      <w:numFmt w:val="decimal"/>
+      <w:lvlText w:val="%7."/>
+      <w:lvlJc w:val="left"/>
+      <w:pPr>
+        <w:ind w:left="5760" w:hanging="360"/>
+      </w:pPr>
+    </w:lvl>
+    <w:lvl w:ilvl="7" w:tplc="04090019" w:tentative="1">
+      <w:start w:val="1"/>
+      <w:numFmt w:val="lowerLetter"/>
+      <w:lvlText w:val="%8."/>
+      <w:lvlJc w:val="left"/>
+      <w:pPr>
+        <w:ind w:left="6480" w:hanging="360"/>
+      </w:pPr>
+    </w:lvl>
+    <w:lvl w:ilvl="8" w:tplc="0409001B" w:tentative="1">
+      <w:start w:val="1"/>
+      <w:numFmt w:val="lowerRoman"/>
+      <w:lvlText w:val="%9."/>
+      <w:lvlJc w:val="right"/>
+      <w:pPr>
+        <w:ind w:left="7200" w:hanging="180"/>
+      </w:pPr>
+    </w:lvl>
+  </w:abstractNum>
+  <w:abstractNum w:abstractNumId="2" w15:restartNumberingAfterBreak="0">
+    <w:nsid w:val="457A2E9F"/>
+    <w:multiLevelType w:val="hybridMultilevel"/>
+    <w:tmpl w:val="7B6654CE"/>
+    <w:lvl w:ilvl="0" w:tplc="C332057A">
+      <w:start w:val="1"/>
+      <w:numFmt w:val="decimal"/>
+      <w:lvlText w:val="%1)"/>
+      <w:lvlJc w:val="left"/>
+      <w:pPr>
+        <w:ind w:left="1440" w:hanging="360"/>
+      </w:pPr>
+      <w:rPr>
+        <w:rFonts w:hint="default"/>
+      </w:rPr>
+    </w:lvl>
+    <w:lvl w:ilvl="1" w:tplc="04090019" w:tentative="1">
+      <w:start w:val="1"/>
+      <w:numFmt w:val="lowerLetter"/>
+      <w:lvlText w:val="%2."/>
+      <w:lvlJc w:val="left"/>
+      <w:pPr>
+        <w:ind w:left="2160" w:hanging="360"/>
+      </w:pPr>
+    </w:lvl>
+    <w:lvl w:ilvl="2" w:tplc="0409001B" w:tentative="1">
+      <w:start w:val="1"/>
+      <w:numFmt w:val="lowerRoman"/>
+      <w:lvlText w:val="%3."/>
+      <w:lvlJc w:val="right"/>
+      <w:pPr>
+        <w:ind w:left="2880" w:hanging="180"/>
+      </w:pPr>
+    </w:lvl>
+    <w:lvl w:ilvl="3" w:tplc="0409000F" w:tentative="1">
+      <w:start w:val="1"/>
+      <w:numFmt w:val="decimal"/>
+      <w:lvlText w:val="%4."/>
+      <w:lvlJc w:val="left"/>
+      <w:pPr>
+        <w:ind w:left="3600" w:hanging="360"/>
+      </w:pPr>
+    </w:lvl>
+    <w:lvl w:ilvl="4" w:tplc="04090019" w:tentative="1">
+      <w:start w:val="1"/>
+      <w:numFmt w:val="lowerLetter"/>
+      <w:lvlText w:val="%5."/>
+      <w:lvlJc w:val="left"/>
+      <w:pPr>
+        <w:ind w:left="4320" w:hanging="360"/>
+      </w:pPr>
+    </w:lvl>
+    <w:lvl w:ilvl="5" w:tplc="0409001B" w:tentative="1">
+      <w:start w:val="1"/>
+      <w:numFmt w:val="lowerRoman"/>
+      <w:lvlText w:val="%6."/>
+      <w:lvlJc w:val="right"/>
+      <w:pPr>
+        <w:ind w:left="5040" w:hanging="180"/>
+      </w:pPr>
+    </w:lvl>
+    <w:lvl w:ilvl="6" w:tplc="0409000F" w:tentative="1">
+      <w:start w:val="1"/>
+      <w:numFmt w:val="decimal"/>
+      <w:lvlText w:val="%7."/>
+      <w:lvlJc w:val="left"/>
+      <w:pPr>
+        <w:ind w:left="5760" w:hanging="360"/>
+      </w:pPr>
+    </w:lvl>
+    <w:lvl w:ilvl="7" w:tplc="04090019" w:tentative="1">
+      <w:start w:val="1"/>
+      <w:numFmt w:val="lowerLetter"/>
+      <w:lvlText w:val="%8."/>
+      <w:lvlJc w:val="left"/>
+      <w:pPr>
+        <w:ind w:left="6480" w:hanging="360"/>
+      </w:pPr>
+    </w:lvl>
+    <w:lvl w:ilvl="8" w:tplc="0409001B" w:tentative="1">
+      <w:start w:val="1"/>
+      <w:numFmt w:val="lowerRoman"/>
+      <w:lvlText w:val="%9."/>
+      <w:lvlJc w:val="right"/>
+      <w:pPr>
+        <w:ind w:left="7200" w:hanging="180"/>
+      </w:pPr>
+    </w:lvl>
+  </w:abstractNum>
+  <w:abstractNum w:abstractNumId="3" w15:restartNumberingAfterBreak="0">
     <w:nsid w:val="734164AF"/>
     <w:multiLevelType w:val="hybridMultilevel"/>
     <w:tmpl w:val="3EEA0DE8"/>
@@ -837,11 +1668,109 @@
       </w:pPr>
     </w:lvl>
   </w:abstractNum>
+  <w:abstractNum w:abstractNumId="4" w15:restartNumberingAfterBreak="0">
+    <w:nsid w:val="79F31FD5"/>
+    <w:multiLevelType w:val="hybridMultilevel"/>
+    <w:tmpl w:val="52A85568"/>
+    <w:lvl w:ilvl="0" w:tplc="94342784">
+      <w:start w:val="1"/>
+      <w:numFmt w:val="decimal"/>
+      <w:lvlText w:val="%1)"/>
+      <w:lvlJc w:val="left"/>
+      <w:pPr>
+        <w:ind w:left="1440" w:hanging="360"/>
+      </w:pPr>
+      <w:rPr>
+        <w:rFonts w:hint="default"/>
+      </w:rPr>
+    </w:lvl>
+    <w:lvl w:ilvl="1" w:tplc="04090019" w:tentative="1">
+      <w:start w:val="1"/>
+      <w:numFmt w:val="lowerLetter"/>
+      <w:lvlText w:val="%2."/>
+      <w:lvlJc w:val="left"/>
+      <w:pPr>
+        <w:ind w:left="2160" w:hanging="360"/>
+      </w:pPr>
+    </w:lvl>
+    <w:lvl w:ilvl="2" w:tplc="0409001B" w:tentative="1">
+      <w:start w:val="1"/>
+      <w:numFmt w:val="lowerRoman"/>
+      <w:lvlText w:val="%3."/>
+      <w:lvlJc w:val="right"/>
+      <w:pPr>
+        <w:ind w:left="2880" w:hanging="180"/>
+      </w:pPr>
+    </w:lvl>
+    <w:lvl w:ilvl="3" w:tplc="0409000F" w:tentative="1">
+      <w:start w:val="1"/>
+      <w:numFmt w:val="decimal"/>
+      <w:lvlText w:val="%4."/>
+      <w:lvlJc w:val="left"/>
+      <w:pPr>
+        <w:ind w:left="3600" w:hanging="360"/>
+      </w:pPr>
+    </w:lvl>
+    <w:lvl w:ilvl="4" w:tplc="04090019" w:tentative="1">
+      <w:start w:val="1"/>
+      <w:numFmt w:val="lowerLetter"/>
+      <w:lvlText w:val="%5."/>
+      <w:lvlJc w:val="left"/>
+      <w:pPr>
+        <w:ind w:left="4320" w:hanging="360"/>
+      </w:pPr>
+    </w:lvl>
+    <w:lvl w:ilvl="5" w:tplc="0409001B" w:tentative="1">
+      <w:start w:val="1"/>
+      <w:numFmt w:val="lowerRoman"/>
+      <w:lvlText w:val="%6."/>
+      <w:lvlJc w:val="right"/>
+      <w:pPr>
+        <w:ind w:left="5040" w:hanging="180"/>
+      </w:pPr>
+    </w:lvl>
+    <w:lvl w:ilvl="6" w:tplc="0409000F" w:tentative="1">
+      <w:start w:val="1"/>
+      <w:numFmt w:val="decimal"/>
+      <w:lvlText w:val="%7."/>
+      <w:lvlJc w:val="left"/>
+      <w:pPr>
+        <w:ind w:left="5760" w:hanging="360"/>
+      </w:pPr>
+    </w:lvl>
+    <w:lvl w:ilvl="7" w:tplc="04090019" w:tentative="1">
+      <w:start w:val="1"/>
+      <w:numFmt w:val="lowerLetter"/>
+      <w:lvlText w:val="%8."/>
+      <w:lvlJc w:val="left"/>
+      <w:pPr>
+        <w:ind w:left="6480" w:hanging="360"/>
+      </w:pPr>
+    </w:lvl>
+    <w:lvl w:ilvl="8" w:tplc="0409001B" w:tentative="1">
+      <w:start w:val="1"/>
+      <w:numFmt w:val="lowerRoman"/>
+      <w:lvlText w:val="%9."/>
+      <w:lvlJc w:val="right"/>
+      <w:pPr>
+        <w:ind w:left="7200" w:hanging="180"/>
+      </w:pPr>
+    </w:lvl>
+  </w:abstractNum>
   <w:num w:numId="1">
-    <w:abstractNumId w:val="1"/>
+    <w:abstractNumId w:val="3"/>
   </w:num>
   <w:num w:numId="2">
     <w:abstractNumId w:val="0"/>
+  </w:num>
+  <w:num w:numId="3">
+    <w:abstractNumId w:val="4"/>
+  </w:num>
+  <w:num w:numId="4">
+    <w:abstractNumId w:val="1"/>
+  </w:num>
+  <w:num w:numId="5">
+    <w:abstractNumId w:val="2"/>
   </w:num>
 </w:numbering>
 </file>
@@ -1243,7 +2172,6 @@
   <w:style w:type="character" w:default="1" w:styleId="DefaultParagraphFont">
     <w:name w:val="Default Paragraph Font"/>
     <w:uiPriority w:val="1"/>
-    <w:semiHidden/>
     <w:unhideWhenUsed/>
   </w:style>
   <w:style w:type="table" w:default="1" w:styleId="TableNormal">

</xml_diff>

<commit_message>
Franchise List, New Franchise, Favorite
</commit_message>
<xml_diff>
--- a/Dokumentasi API.docx
+++ b/Dokumentasi API.docx
@@ -25,8 +25,13 @@
           <w:shd w:val="clear" w:color="auto" w:fill="FAFAFA"/>
         </w:rPr>
       </w:pPr>
-      <w:r>
-        <w:t xml:space="preserve">Route : </w:t>
+      <w:proofErr w:type="gramStart"/>
+      <w:r>
+        <w:t>Route :</w:t>
+      </w:r>
+      <w:proofErr w:type="gramEnd"/>
+      <w:r>
+        <w:t xml:space="preserve"> </w:t>
       </w:r>
       <w:r>
         <w:rPr>
@@ -43,17 +48,24 @@
       <w:pPr>
         <w:pStyle w:val="ListParagraph"/>
       </w:pPr>
-      <w:r>
-        <w:t>Method : POST</w:t>
-      </w:r>
-    </w:p>
-    <w:p>
-      <w:pPr>
-        <w:pStyle w:val="ListParagraph"/>
-      </w:pPr>
+      <w:proofErr w:type="gramStart"/>
+      <w:r>
+        <w:t>Method :</w:t>
+      </w:r>
+      <w:proofErr w:type="gramEnd"/>
+      <w:r>
+        <w:t xml:space="preserve"> POST</w:t>
+      </w:r>
+    </w:p>
+    <w:p>
+      <w:pPr>
+        <w:pStyle w:val="ListParagraph"/>
+      </w:pPr>
+      <w:proofErr w:type="gramStart"/>
       <w:r>
         <w:t>Body :</w:t>
       </w:r>
+      <w:proofErr w:type="gramEnd"/>
     </w:p>
     <w:p>
       <w:pPr>
@@ -123,31 +135,65 @@
           <w:numId w:val="2"/>
         </w:numPr>
       </w:pPr>
-      <w:r>
-        <w:t>phone_number : text</w:t>
+      <w:proofErr w:type="spellStart"/>
+      <w:r>
+        <w:t>phone_number</w:t>
+      </w:r>
+      <w:proofErr w:type="spellEnd"/>
+      <w:r>
+        <w:t xml:space="preserve"> : text</w:t>
       </w:r>
     </w:p>
     <w:p>
       <w:pPr>
         <w:ind w:left="720"/>
       </w:pPr>
-      <w:r>
-        <w:t>Kemungkinan output:</w:t>
-      </w:r>
-    </w:p>
-    <w:p>
-      <w:pPr>
-        <w:pStyle w:val="ListParagraph"/>
-        <w:numPr>
-          <w:ilvl w:val="0"/>
-          <w:numId w:val="2"/>
-        </w:numPr>
-      </w:pPr>
-      <w:r>
-        <w:t>'message':</w:t>
-      </w:r>
-      <w:r>
-        <w:t>'Email sudah digunakan'</w:t>
+      <w:proofErr w:type="spellStart"/>
+      <w:r>
+        <w:t>Kemungkinan</w:t>
+      </w:r>
+      <w:proofErr w:type="spellEnd"/>
+      <w:r>
+        <w:t xml:space="preserve"> output:</w:t>
+      </w:r>
+    </w:p>
+    <w:p>
+      <w:pPr>
+        <w:pStyle w:val="ListParagraph"/>
+        <w:numPr>
+          <w:ilvl w:val="0"/>
+          <w:numId w:val="2"/>
+        </w:numPr>
+      </w:pPr>
+      <w:r>
+        <w:t>'</w:t>
+      </w:r>
+      <w:proofErr w:type="spellStart"/>
+      <w:r>
+        <w:t>message':</w:t>
+      </w:r>
+      <w:r>
+        <w:t>'Email</w:t>
+      </w:r>
+      <w:proofErr w:type="spellEnd"/>
+      <w:r>
+        <w:t xml:space="preserve"> </w:t>
+      </w:r>
+      <w:proofErr w:type="spellStart"/>
+      <w:r>
+        <w:t>sudah</w:t>
+      </w:r>
+      <w:proofErr w:type="spellEnd"/>
+      <w:r>
+        <w:t xml:space="preserve"> </w:t>
+      </w:r>
+      <w:proofErr w:type="spellStart"/>
+      <w:r>
+        <w:t>digunakan</w:t>
+      </w:r>
+      <w:proofErr w:type="spellEnd"/>
+      <w:r>
+        <w:t>'</w:t>
       </w:r>
       <w:r>
         <w:t xml:space="preserve">  </w:t>
@@ -162,7 +208,15 @@
         </w:numPr>
       </w:pPr>
       <w:r>
-        <w:t>{‘status’: ‘true’, blablabla}</w:t>
+        <w:t xml:space="preserve">{‘status’: ‘true’, </w:t>
+      </w:r>
+      <w:proofErr w:type="spellStart"/>
+      <w:r>
+        <w:t>blablabla</w:t>
+      </w:r>
+      <w:proofErr w:type="spellEnd"/>
+      <w:r>
+        <w:t>}</w:t>
       </w:r>
     </w:p>
     <w:p/>
@@ -189,8 +243,13 @@
           <w:shd w:val="clear" w:color="auto" w:fill="FAFAFA"/>
         </w:rPr>
       </w:pPr>
-      <w:r>
-        <w:t xml:space="preserve">Route : </w:t>
+      <w:proofErr w:type="gramStart"/>
+      <w:r>
+        <w:t>Route :</w:t>
+      </w:r>
+      <w:proofErr w:type="gramEnd"/>
+      <w:r>
+        <w:t xml:space="preserve"> </w:t>
       </w:r>
       <w:r>
         <w:rPr>
@@ -207,17 +266,24 @@
       <w:pPr>
         <w:pStyle w:val="ListParagraph"/>
       </w:pPr>
-      <w:r>
-        <w:t>Method : POST</w:t>
-      </w:r>
-    </w:p>
-    <w:p>
-      <w:pPr>
-        <w:pStyle w:val="ListParagraph"/>
-      </w:pPr>
+      <w:proofErr w:type="gramStart"/>
+      <w:r>
+        <w:t>Method :</w:t>
+      </w:r>
+      <w:proofErr w:type="gramEnd"/>
+      <w:r>
+        <w:t xml:space="preserve"> POST</w:t>
+      </w:r>
+    </w:p>
+    <w:p>
+      <w:pPr>
+        <w:pStyle w:val="ListParagraph"/>
+      </w:pPr>
+      <w:proofErr w:type="gramStart"/>
       <w:r>
         <w:t>Body :</w:t>
       </w:r>
+      <w:proofErr w:type="gramEnd"/>
     </w:p>
     <w:p>
       <w:pPr>
@@ -264,9 +330,11 @@
           <w:shd w:val="clear" w:color="auto" w:fill="FAFAFA"/>
         </w:rPr>
       </w:pPr>
+      <w:proofErr w:type="spellStart"/>
       <w:r>
         <w:t>Kemungkinan</w:t>
       </w:r>
+      <w:proofErr w:type="spellEnd"/>
       <w:r>
         <w:rPr>
           <w:shd w:val="clear" w:color="auto" w:fill="FAFAFA"/>
@@ -295,13 +363,55 @@
         <w:rPr>
           <w:shd w:val="clear" w:color="auto" w:fill="FAFAFA"/>
         </w:rPr>
-        <w:t>'invalid_email_or_password'</w:t>
-      </w:r>
-      <w:r>
-        <w:rPr>
-          <w:shd w:val="clear" w:color="auto" w:fill="FAFAFA"/>
-        </w:rPr>
-        <w:t xml:space="preserve">  (artinya email password gak matching)</w:t>
+        <w:t>'</w:t>
+      </w:r>
+      <w:proofErr w:type="spellStart"/>
+      <w:r>
+        <w:rPr>
+          <w:shd w:val="clear" w:color="auto" w:fill="FAFAFA"/>
+        </w:rPr>
+        <w:t>invalid_email_or_password</w:t>
+      </w:r>
+      <w:proofErr w:type="spellEnd"/>
+      <w:r>
+        <w:rPr>
+          <w:shd w:val="clear" w:color="auto" w:fill="FAFAFA"/>
+        </w:rPr>
+        <w:t>'</w:t>
+      </w:r>
+      <w:r>
+        <w:rPr>
+          <w:shd w:val="clear" w:color="auto" w:fill="FAFAFA"/>
+        </w:rPr>
+        <w:t xml:space="preserve">  (</w:t>
+      </w:r>
+      <w:proofErr w:type="spellStart"/>
+      <w:r>
+        <w:rPr>
+          <w:shd w:val="clear" w:color="auto" w:fill="FAFAFA"/>
+        </w:rPr>
+        <w:t>artinya</w:t>
+      </w:r>
+      <w:proofErr w:type="spellEnd"/>
+      <w:r>
+        <w:rPr>
+          <w:shd w:val="clear" w:color="auto" w:fill="FAFAFA"/>
+        </w:rPr>
+        <w:t xml:space="preserve"> email password </w:t>
+      </w:r>
+      <w:proofErr w:type="spellStart"/>
+      <w:r>
+        <w:rPr>
+          <w:shd w:val="clear" w:color="auto" w:fill="FAFAFA"/>
+        </w:rPr>
+        <w:t>gak</w:t>
+      </w:r>
+      <w:proofErr w:type="spellEnd"/>
+      <w:r>
+        <w:rPr>
+          <w:shd w:val="clear" w:color="auto" w:fill="FAFAFA"/>
+        </w:rPr>
+        <w:t xml:space="preserve"> matching)</w:t>
       </w:r>
     </w:p>
     <w:p>
@@ -325,31 +435,171 @@
         <w:rPr>
           <w:shd w:val="clear" w:color="auto" w:fill="FAFAFA"/>
         </w:rPr>
-        <w:t>'failed_to_create_token'</w:t>
-      </w:r>
-      <w:r>
-        <w:rPr>
-          <w:shd w:val="clear" w:color="auto" w:fill="FAFAFA"/>
-        </w:rPr>
-        <w:t xml:space="preserve">   (artinya gagal login, gagal buat token)</w:t>
-      </w:r>
-    </w:p>
-    <w:p>
-      <w:pPr>
-        <w:pStyle w:val="ListParagraph"/>
-        <w:numPr>
-          <w:ilvl w:val="0"/>
-          <w:numId w:val="2"/>
-        </w:numPr>
-        <w:rPr>
-          <w:shd w:val="clear" w:color="auto" w:fill="FAFAFA"/>
-        </w:rPr>
-      </w:pPr>
-      <w:r>
-        <w:rPr>
-          <w:shd w:val="clear" w:color="auto" w:fill="FAFAFA"/>
-        </w:rPr>
-        <w:t>‘token’:’abcdefghiblablabal’  (artinya sukses login, token ini yang disimpan di local client)</w:t>
+        <w:t>'</w:t>
+      </w:r>
+      <w:proofErr w:type="spellStart"/>
+      <w:r>
+        <w:rPr>
+          <w:shd w:val="clear" w:color="auto" w:fill="FAFAFA"/>
+        </w:rPr>
+        <w:t>failed_to_create_token</w:t>
+      </w:r>
+      <w:proofErr w:type="spellEnd"/>
+      <w:r>
+        <w:rPr>
+          <w:shd w:val="clear" w:color="auto" w:fill="FAFAFA"/>
+        </w:rPr>
+        <w:t>'</w:t>
+      </w:r>
+      <w:r>
+        <w:rPr>
+          <w:shd w:val="clear" w:color="auto" w:fill="FAFAFA"/>
+        </w:rPr>
+        <w:t xml:space="preserve">   (</w:t>
+      </w:r>
+      <w:proofErr w:type="spellStart"/>
+      <w:r>
+        <w:rPr>
+          <w:shd w:val="clear" w:color="auto" w:fill="FAFAFA"/>
+        </w:rPr>
+        <w:t>artinya</w:t>
+      </w:r>
+      <w:proofErr w:type="spellEnd"/>
+      <w:r>
+        <w:rPr>
+          <w:shd w:val="clear" w:color="auto" w:fill="FAFAFA"/>
+        </w:rPr>
+        <w:t xml:space="preserve"> </w:t>
+      </w:r>
+      <w:proofErr w:type="spellStart"/>
+      <w:r>
+        <w:rPr>
+          <w:shd w:val="clear" w:color="auto" w:fill="FAFAFA"/>
+        </w:rPr>
+        <w:t>gagal</w:t>
+      </w:r>
+      <w:proofErr w:type="spellEnd"/>
+      <w:r>
+        <w:rPr>
+          <w:shd w:val="clear" w:color="auto" w:fill="FAFAFA"/>
+        </w:rPr>
+        <w:t xml:space="preserve"> login, </w:t>
+      </w:r>
+      <w:proofErr w:type="spellStart"/>
+      <w:r>
+        <w:rPr>
+          <w:shd w:val="clear" w:color="auto" w:fill="FAFAFA"/>
+        </w:rPr>
+        <w:t>gagal</w:t>
+      </w:r>
+      <w:proofErr w:type="spellEnd"/>
+      <w:r>
+        <w:rPr>
+          <w:shd w:val="clear" w:color="auto" w:fill="FAFAFA"/>
+        </w:rPr>
+        <w:t xml:space="preserve"> </w:t>
+      </w:r>
+      <w:proofErr w:type="spellStart"/>
+      <w:r>
+        <w:rPr>
+          <w:shd w:val="clear" w:color="auto" w:fill="FAFAFA"/>
+        </w:rPr>
+        <w:t>buat</w:t>
+      </w:r>
+      <w:proofErr w:type="spellEnd"/>
+      <w:r>
+        <w:rPr>
+          <w:shd w:val="clear" w:color="auto" w:fill="FAFAFA"/>
+        </w:rPr>
+        <w:t xml:space="preserve"> token)</w:t>
+      </w:r>
+    </w:p>
+    <w:p>
+      <w:pPr>
+        <w:pStyle w:val="ListParagraph"/>
+        <w:numPr>
+          <w:ilvl w:val="0"/>
+          <w:numId w:val="2"/>
+        </w:numPr>
+        <w:rPr>
+          <w:shd w:val="clear" w:color="auto" w:fill="FAFAFA"/>
+        </w:rPr>
+      </w:pPr>
+      <w:r>
+        <w:rPr>
+          <w:shd w:val="clear" w:color="auto" w:fill="FAFAFA"/>
+        </w:rPr>
+        <w:t>‘token’:’</w:t>
+      </w:r>
+      <w:proofErr w:type="spellStart"/>
+      <w:r>
+        <w:rPr>
+          <w:shd w:val="clear" w:color="auto" w:fill="FAFAFA"/>
+        </w:rPr>
+        <w:t>abcdefghiblablabal</w:t>
+      </w:r>
+      <w:proofErr w:type="spellEnd"/>
+      <w:r>
+        <w:rPr>
+          <w:shd w:val="clear" w:color="auto" w:fill="FAFAFA"/>
+        </w:rPr>
+        <w:t>’  (</w:t>
+      </w:r>
+      <w:proofErr w:type="spellStart"/>
+      <w:r>
+        <w:rPr>
+          <w:shd w:val="clear" w:color="auto" w:fill="FAFAFA"/>
+        </w:rPr>
+        <w:t>artinya</w:t>
+      </w:r>
+      <w:proofErr w:type="spellEnd"/>
+      <w:r>
+        <w:rPr>
+          <w:shd w:val="clear" w:color="auto" w:fill="FAFAFA"/>
+        </w:rPr>
+        <w:t xml:space="preserve"> </w:t>
+      </w:r>
+      <w:proofErr w:type="spellStart"/>
+      <w:r>
+        <w:rPr>
+          <w:shd w:val="clear" w:color="auto" w:fill="FAFAFA"/>
+        </w:rPr>
+        <w:t>sukses</w:t>
+      </w:r>
+      <w:proofErr w:type="spellEnd"/>
+      <w:r>
+        <w:rPr>
+          <w:shd w:val="clear" w:color="auto" w:fill="FAFAFA"/>
+        </w:rPr>
+        <w:t xml:space="preserve"> login, token </w:t>
+      </w:r>
+      <w:proofErr w:type="spellStart"/>
+      <w:r>
+        <w:rPr>
+          <w:shd w:val="clear" w:color="auto" w:fill="FAFAFA"/>
+        </w:rPr>
+        <w:t>ini</w:t>
+      </w:r>
+      <w:proofErr w:type="spellEnd"/>
+      <w:r>
+        <w:rPr>
+          <w:shd w:val="clear" w:color="auto" w:fill="FAFAFA"/>
+        </w:rPr>
+        <w:t xml:space="preserve"> yang </w:t>
+      </w:r>
+      <w:proofErr w:type="spellStart"/>
+      <w:r>
+        <w:rPr>
+          <w:shd w:val="clear" w:color="auto" w:fill="FAFAFA"/>
+        </w:rPr>
+        <w:t>disimpan</w:t>
+      </w:r>
+      <w:proofErr w:type="spellEnd"/>
+      <w:r>
+        <w:rPr>
+          <w:shd w:val="clear" w:color="auto" w:fill="FAFAFA"/>
+        </w:rPr>
+        <w:t xml:space="preserve"> di local client)</w:t>
       </w:r>
     </w:p>
     <w:p>
@@ -371,11 +621,469 @@
           <w:shd w:val="clear" w:color="auto" w:fill="FAFAFA"/>
         </w:rPr>
       </w:pPr>
-      <w:r>
-        <w:rPr>
-          <w:shd w:val="clear" w:color="auto" w:fill="FAFAFA"/>
-        </w:rPr>
-        <w:t>Note : untuk semua fitur dibawah ini butuh Autentikasi, jadi sebelum masuk ke route yang kita mau, dia autentikasi dulu JWTnya di Middleware. Jadi requestnya butuh property ‘token’. Jadi nanti di bagian Body, wa gak tulis lagi property ‘token’. Udah tau ya, ‘token’ ini wajib disertakan.</w:t>
+      <w:proofErr w:type="gramStart"/>
+      <w:r>
+        <w:rPr>
+          <w:shd w:val="clear" w:color="auto" w:fill="FAFAFA"/>
+        </w:rPr>
+        <w:t>Note :</w:t>
+      </w:r>
+      <w:proofErr w:type="gramEnd"/>
+      <w:r>
+        <w:rPr>
+          <w:shd w:val="clear" w:color="auto" w:fill="FAFAFA"/>
+        </w:rPr>
+        <w:t xml:space="preserve"> </w:t>
+      </w:r>
+      <w:proofErr w:type="spellStart"/>
+      <w:r>
+        <w:rPr>
+          <w:shd w:val="clear" w:color="auto" w:fill="FAFAFA"/>
+        </w:rPr>
+        <w:t>untuk</w:t>
+      </w:r>
+      <w:proofErr w:type="spellEnd"/>
+      <w:r>
+        <w:rPr>
+          <w:shd w:val="clear" w:color="auto" w:fill="FAFAFA"/>
+        </w:rPr>
+        <w:t xml:space="preserve"> </w:t>
+      </w:r>
+      <w:proofErr w:type="spellStart"/>
+      <w:r>
+        <w:rPr>
+          <w:shd w:val="clear" w:color="auto" w:fill="FAFAFA"/>
+        </w:rPr>
+        <w:t>semua</w:t>
+      </w:r>
+      <w:proofErr w:type="spellEnd"/>
+      <w:r>
+        <w:rPr>
+          <w:shd w:val="clear" w:color="auto" w:fill="FAFAFA"/>
+        </w:rPr>
+        <w:t xml:space="preserve"> </w:t>
+      </w:r>
+      <w:proofErr w:type="spellStart"/>
+      <w:r>
+        <w:rPr>
+          <w:shd w:val="clear" w:color="auto" w:fill="FAFAFA"/>
+        </w:rPr>
+        <w:t>fitur</w:t>
+      </w:r>
+      <w:proofErr w:type="spellEnd"/>
+      <w:r>
+        <w:rPr>
+          <w:shd w:val="clear" w:color="auto" w:fill="FAFAFA"/>
+        </w:rPr>
+        <w:t xml:space="preserve"> </w:t>
+      </w:r>
+      <w:proofErr w:type="spellStart"/>
+      <w:r>
+        <w:rPr>
+          <w:shd w:val="clear" w:color="auto" w:fill="FAFAFA"/>
+        </w:rPr>
+        <w:t>dibawah</w:t>
+      </w:r>
+      <w:proofErr w:type="spellEnd"/>
+      <w:r>
+        <w:rPr>
+          <w:shd w:val="clear" w:color="auto" w:fill="FAFAFA"/>
+        </w:rPr>
+        <w:t xml:space="preserve"> </w:t>
+      </w:r>
+      <w:proofErr w:type="spellStart"/>
+      <w:r>
+        <w:rPr>
+          <w:shd w:val="clear" w:color="auto" w:fill="FAFAFA"/>
+        </w:rPr>
+        <w:t>ini</w:t>
+      </w:r>
+      <w:proofErr w:type="spellEnd"/>
+      <w:r>
+        <w:rPr>
+          <w:shd w:val="clear" w:color="auto" w:fill="FAFAFA"/>
+        </w:rPr>
+        <w:t xml:space="preserve"> </w:t>
+      </w:r>
+      <w:proofErr w:type="spellStart"/>
+      <w:r>
+        <w:rPr>
+          <w:shd w:val="clear" w:color="auto" w:fill="FAFAFA"/>
+        </w:rPr>
+        <w:t>butuh</w:t>
+      </w:r>
+      <w:proofErr w:type="spellEnd"/>
+      <w:r>
+        <w:rPr>
+          <w:shd w:val="clear" w:color="auto" w:fill="FAFAFA"/>
+        </w:rPr>
+        <w:t xml:space="preserve"> </w:t>
+      </w:r>
+      <w:proofErr w:type="spellStart"/>
+      <w:r>
+        <w:rPr>
+          <w:shd w:val="clear" w:color="auto" w:fill="FAFAFA"/>
+        </w:rPr>
+        <w:t>Autentikasi</w:t>
+      </w:r>
+      <w:proofErr w:type="spellEnd"/>
+      <w:r>
+        <w:rPr>
+          <w:shd w:val="clear" w:color="auto" w:fill="FAFAFA"/>
+        </w:rPr>
+        <w:t xml:space="preserve">, </w:t>
+      </w:r>
+      <w:proofErr w:type="spellStart"/>
+      <w:r>
+        <w:rPr>
+          <w:shd w:val="clear" w:color="auto" w:fill="FAFAFA"/>
+        </w:rPr>
+        <w:t>jadi</w:t>
+      </w:r>
+      <w:proofErr w:type="spellEnd"/>
+      <w:r>
+        <w:rPr>
+          <w:shd w:val="clear" w:color="auto" w:fill="FAFAFA"/>
+        </w:rPr>
+        <w:t xml:space="preserve"> </w:t>
+      </w:r>
+      <w:proofErr w:type="spellStart"/>
+      <w:r>
+        <w:rPr>
+          <w:shd w:val="clear" w:color="auto" w:fill="FAFAFA"/>
+        </w:rPr>
+        <w:t>sebelum</w:t>
+      </w:r>
+      <w:proofErr w:type="spellEnd"/>
+      <w:r>
+        <w:rPr>
+          <w:shd w:val="clear" w:color="auto" w:fill="FAFAFA"/>
+        </w:rPr>
+        <w:t xml:space="preserve"> </w:t>
+      </w:r>
+      <w:proofErr w:type="spellStart"/>
+      <w:r>
+        <w:rPr>
+          <w:shd w:val="clear" w:color="auto" w:fill="FAFAFA"/>
+        </w:rPr>
+        <w:t>masuk</w:t>
+      </w:r>
+      <w:proofErr w:type="spellEnd"/>
+      <w:r>
+        <w:rPr>
+          <w:shd w:val="clear" w:color="auto" w:fill="FAFAFA"/>
+        </w:rPr>
+        <w:t xml:space="preserve"> </w:t>
+      </w:r>
+      <w:proofErr w:type="spellStart"/>
+      <w:r>
+        <w:rPr>
+          <w:shd w:val="clear" w:color="auto" w:fill="FAFAFA"/>
+        </w:rPr>
+        <w:t>ke</w:t>
+      </w:r>
+      <w:proofErr w:type="spellEnd"/>
+      <w:r>
+        <w:rPr>
+          <w:shd w:val="clear" w:color="auto" w:fill="FAFAFA"/>
+        </w:rPr>
+        <w:t xml:space="preserve"> route yang </w:t>
+      </w:r>
+      <w:proofErr w:type="spellStart"/>
+      <w:r>
+        <w:rPr>
+          <w:shd w:val="clear" w:color="auto" w:fill="FAFAFA"/>
+        </w:rPr>
+        <w:t>kita</w:t>
+      </w:r>
+      <w:proofErr w:type="spellEnd"/>
+      <w:r>
+        <w:rPr>
+          <w:shd w:val="clear" w:color="auto" w:fill="FAFAFA"/>
+        </w:rPr>
+        <w:t xml:space="preserve"> </w:t>
+      </w:r>
+      <w:proofErr w:type="spellStart"/>
+      <w:r>
+        <w:rPr>
+          <w:shd w:val="clear" w:color="auto" w:fill="FAFAFA"/>
+        </w:rPr>
+        <w:t>mau</w:t>
+      </w:r>
+      <w:proofErr w:type="spellEnd"/>
+      <w:r>
+        <w:rPr>
+          <w:shd w:val="clear" w:color="auto" w:fill="FAFAFA"/>
+        </w:rPr>
+        <w:t xml:space="preserve">, </w:t>
+      </w:r>
+      <w:proofErr w:type="spellStart"/>
+      <w:r>
+        <w:rPr>
+          <w:shd w:val="clear" w:color="auto" w:fill="FAFAFA"/>
+        </w:rPr>
+        <w:t>dia</w:t>
+      </w:r>
+      <w:proofErr w:type="spellEnd"/>
+      <w:r>
+        <w:rPr>
+          <w:shd w:val="clear" w:color="auto" w:fill="FAFAFA"/>
+        </w:rPr>
+        <w:t xml:space="preserve"> </w:t>
+      </w:r>
+      <w:proofErr w:type="spellStart"/>
+      <w:r>
+        <w:rPr>
+          <w:shd w:val="clear" w:color="auto" w:fill="FAFAFA"/>
+        </w:rPr>
+        <w:t>autentikasi</w:t>
+      </w:r>
+      <w:proofErr w:type="spellEnd"/>
+      <w:r>
+        <w:rPr>
+          <w:shd w:val="clear" w:color="auto" w:fill="FAFAFA"/>
+        </w:rPr>
+        <w:t xml:space="preserve"> </w:t>
+      </w:r>
+      <w:proofErr w:type="spellStart"/>
+      <w:r>
+        <w:rPr>
+          <w:shd w:val="clear" w:color="auto" w:fill="FAFAFA"/>
+        </w:rPr>
+        <w:t>dulu</w:t>
+      </w:r>
+      <w:proofErr w:type="spellEnd"/>
+      <w:r>
+        <w:rPr>
+          <w:shd w:val="clear" w:color="auto" w:fill="FAFAFA"/>
+        </w:rPr>
+        <w:t xml:space="preserve"> </w:t>
+      </w:r>
+      <w:proofErr w:type="spellStart"/>
+      <w:r>
+        <w:rPr>
+          <w:shd w:val="clear" w:color="auto" w:fill="FAFAFA"/>
+        </w:rPr>
+        <w:t>JWTnya</w:t>
+      </w:r>
+      <w:proofErr w:type="spellEnd"/>
+      <w:r>
+        <w:rPr>
+          <w:shd w:val="clear" w:color="auto" w:fill="FAFAFA"/>
+        </w:rPr>
+        <w:t xml:space="preserve"> di Middleware. </w:t>
+      </w:r>
+      <w:proofErr w:type="spellStart"/>
+      <w:r>
+        <w:rPr>
+          <w:shd w:val="clear" w:color="auto" w:fill="FAFAFA"/>
+        </w:rPr>
+        <w:t>Jadi</w:t>
+      </w:r>
+      <w:proofErr w:type="spellEnd"/>
+      <w:r>
+        <w:rPr>
+          <w:shd w:val="clear" w:color="auto" w:fill="FAFAFA"/>
+        </w:rPr>
+        <w:t xml:space="preserve"> </w:t>
+      </w:r>
+      <w:proofErr w:type="spellStart"/>
+      <w:r>
+        <w:rPr>
+          <w:shd w:val="clear" w:color="auto" w:fill="FAFAFA"/>
+        </w:rPr>
+        <w:t>requestnya</w:t>
+      </w:r>
+      <w:proofErr w:type="spellEnd"/>
+      <w:r>
+        <w:rPr>
+          <w:shd w:val="clear" w:color="auto" w:fill="FAFAFA"/>
+        </w:rPr>
+        <w:t xml:space="preserve"> </w:t>
+      </w:r>
+      <w:proofErr w:type="spellStart"/>
+      <w:r>
+        <w:rPr>
+          <w:shd w:val="clear" w:color="auto" w:fill="FAFAFA"/>
+        </w:rPr>
+        <w:t>butuh</w:t>
+      </w:r>
+      <w:proofErr w:type="spellEnd"/>
+      <w:r>
+        <w:rPr>
+          <w:shd w:val="clear" w:color="auto" w:fill="FAFAFA"/>
+        </w:rPr>
+        <w:t xml:space="preserve"> property ‘token’. </w:t>
+      </w:r>
+      <w:proofErr w:type="spellStart"/>
+      <w:r>
+        <w:rPr>
+          <w:shd w:val="clear" w:color="auto" w:fill="FAFAFA"/>
+        </w:rPr>
+        <w:t>Jadi</w:t>
+      </w:r>
+      <w:proofErr w:type="spellEnd"/>
+      <w:r>
+        <w:rPr>
+          <w:shd w:val="clear" w:color="auto" w:fill="FAFAFA"/>
+        </w:rPr>
+        <w:t xml:space="preserve"> </w:t>
+      </w:r>
+      <w:proofErr w:type="spellStart"/>
+      <w:r>
+        <w:rPr>
+          <w:shd w:val="clear" w:color="auto" w:fill="FAFAFA"/>
+        </w:rPr>
+        <w:t>nanti</w:t>
+      </w:r>
+      <w:proofErr w:type="spellEnd"/>
+      <w:r>
+        <w:rPr>
+          <w:shd w:val="clear" w:color="auto" w:fill="FAFAFA"/>
+        </w:rPr>
+        <w:t xml:space="preserve"> di </w:t>
+      </w:r>
+      <w:proofErr w:type="spellStart"/>
+      <w:r>
+        <w:rPr>
+          <w:shd w:val="clear" w:color="auto" w:fill="FAFAFA"/>
+        </w:rPr>
+        <w:t>bagian</w:t>
+      </w:r>
+      <w:proofErr w:type="spellEnd"/>
+      <w:r>
+        <w:rPr>
+          <w:shd w:val="clear" w:color="auto" w:fill="FAFAFA"/>
+        </w:rPr>
+        <w:t xml:space="preserve"> Body, </w:t>
+      </w:r>
+      <w:proofErr w:type="spellStart"/>
+      <w:proofErr w:type="gramStart"/>
+      <w:r>
+        <w:rPr>
+          <w:shd w:val="clear" w:color="auto" w:fill="FAFAFA"/>
+        </w:rPr>
+        <w:t>wa</w:t>
+      </w:r>
+      <w:proofErr w:type="spellEnd"/>
+      <w:proofErr w:type="gramEnd"/>
+      <w:r>
+        <w:rPr>
+          <w:shd w:val="clear" w:color="auto" w:fill="FAFAFA"/>
+        </w:rPr>
+        <w:t xml:space="preserve"> </w:t>
+      </w:r>
+      <w:proofErr w:type="spellStart"/>
+      <w:r>
+        <w:rPr>
+          <w:shd w:val="clear" w:color="auto" w:fill="FAFAFA"/>
+        </w:rPr>
+        <w:t>gak</w:t>
+      </w:r>
+      <w:proofErr w:type="spellEnd"/>
+      <w:r>
+        <w:rPr>
+          <w:shd w:val="clear" w:color="auto" w:fill="FAFAFA"/>
+        </w:rPr>
+        <w:t xml:space="preserve"> </w:t>
+      </w:r>
+      <w:proofErr w:type="spellStart"/>
+      <w:r>
+        <w:rPr>
+          <w:shd w:val="clear" w:color="auto" w:fill="FAFAFA"/>
+        </w:rPr>
+        <w:t>tulis</w:t>
+      </w:r>
+      <w:proofErr w:type="spellEnd"/>
+      <w:r>
+        <w:rPr>
+          <w:shd w:val="clear" w:color="auto" w:fill="FAFAFA"/>
+        </w:rPr>
+        <w:t xml:space="preserve"> </w:t>
+      </w:r>
+      <w:proofErr w:type="spellStart"/>
+      <w:r>
+        <w:rPr>
+          <w:shd w:val="clear" w:color="auto" w:fill="FAFAFA"/>
+        </w:rPr>
+        <w:t>lagi</w:t>
+      </w:r>
+      <w:proofErr w:type="spellEnd"/>
+      <w:r>
+        <w:rPr>
+          <w:shd w:val="clear" w:color="auto" w:fill="FAFAFA"/>
+        </w:rPr>
+        <w:t xml:space="preserve"> property ‘token’. </w:t>
+      </w:r>
+      <w:proofErr w:type="spellStart"/>
+      <w:r>
+        <w:rPr>
+          <w:shd w:val="clear" w:color="auto" w:fill="FAFAFA"/>
+        </w:rPr>
+        <w:t>Udah</w:t>
+      </w:r>
+      <w:proofErr w:type="spellEnd"/>
+      <w:r>
+        <w:rPr>
+          <w:shd w:val="clear" w:color="auto" w:fill="FAFAFA"/>
+        </w:rPr>
+        <w:t xml:space="preserve"> tau </w:t>
+      </w:r>
+      <w:proofErr w:type="spellStart"/>
+      <w:r>
+        <w:rPr>
+          <w:shd w:val="clear" w:color="auto" w:fill="FAFAFA"/>
+        </w:rPr>
+        <w:t>ya</w:t>
+      </w:r>
+      <w:proofErr w:type="spellEnd"/>
+      <w:r>
+        <w:rPr>
+          <w:shd w:val="clear" w:color="auto" w:fill="FAFAFA"/>
+        </w:rPr>
+        <w:t xml:space="preserve">, ‘token’ </w:t>
+      </w:r>
+      <w:proofErr w:type="spellStart"/>
+      <w:r>
+        <w:rPr>
+          <w:shd w:val="clear" w:color="auto" w:fill="FAFAFA"/>
+        </w:rPr>
+        <w:t>ini</w:t>
+      </w:r>
+      <w:proofErr w:type="spellEnd"/>
+      <w:r>
+        <w:rPr>
+          <w:shd w:val="clear" w:color="auto" w:fill="FAFAFA"/>
+        </w:rPr>
+        <w:t xml:space="preserve"> </w:t>
+      </w:r>
+      <w:proofErr w:type="spellStart"/>
+      <w:r>
+        <w:rPr>
+          <w:shd w:val="clear" w:color="auto" w:fill="FAFAFA"/>
+        </w:rPr>
+        <w:t>wajib</w:t>
+      </w:r>
+      <w:proofErr w:type="spellEnd"/>
+      <w:r>
+        <w:rPr>
+          <w:shd w:val="clear" w:color="auto" w:fill="FAFAFA"/>
+        </w:rPr>
+        <w:t xml:space="preserve"> </w:t>
+      </w:r>
+      <w:proofErr w:type="spellStart"/>
+      <w:r>
+        <w:rPr>
+          <w:shd w:val="clear" w:color="auto" w:fill="FAFAFA"/>
+        </w:rPr>
+        <w:t>disertakan</w:t>
+      </w:r>
+      <w:proofErr w:type="spellEnd"/>
+      <w:r>
+        <w:rPr>
+          <w:shd w:val="clear" w:color="auto" w:fill="FAFAFA"/>
+        </w:rPr>
+        <w:t>.</w:t>
       </w:r>
     </w:p>
     <w:p>
@@ -385,47 +1093,315 @@
           <w:shd w:val="clear" w:color="auto" w:fill="FAFAFA"/>
         </w:rPr>
       </w:pPr>
-      <w:r>
-        <w:rPr>
-          <w:shd w:val="clear" w:color="auto" w:fill="FAFAFA"/>
-        </w:rPr>
-        <w:t>Beberapa kemungkinan output jika tokennya gak memenuhi syarat:</w:t>
-      </w:r>
-    </w:p>
-    <w:p>
-      <w:pPr>
-        <w:pStyle w:val="ListParagraph"/>
-        <w:numPr>
-          <w:ilvl w:val="0"/>
-          <w:numId w:val="2"/>
-        </w:numPr>
-      </w:pPr>
-      <w:r>
-        <w:t>‘token expired’   (artinya tokennya udah expired, jadi paksa logout)</w:t>
-      </w:r>
-    </w:p>
-    <w:p>
-      <w:pPr>
-        <w:pStyle w:val="ListParagraph"/>
-        <w:numPr>
-          <w:ilvl w:val="0"/>
-          <w:numId w:val="2"/>
-        </w:numPr>
-      </w:pPr>
-      <w:r>
-        <w:t>‘token invalid’  (ini sebenernya kalo udah logout, tokennya gak bakal bisa digunain lagi)</w:t>
-      </w:r>
-    </w:p>
-    <w:p>
-      <w:pPr>
-        <w:pStyle w:val="ListParagraph"/>
-        <w:numPr>
-          <w:ilvl w:val="0"/>
-          <w:numId w:val="2"/>
-        </w:numPr>
-      </w:pPr>
-      <w:r>
-        <w:t>‘token is required’  (kalo muncul ini, berarti lu lupa masukin token)</w:t>
+      <w:proofErr w:type="spellStart"/>
+      <w:r>
+        <w:rPr>
+          <w:shd w:val="clear" w:color="auto" w:fill="FAFAFA"/>
+        </w:rPr>
+        <w:t>Beberapa</w:t>
+      </w:r>
+      <w:proofErr w:type="spellEnd"/>
+      <w:r>
+        <w:rPr>
+          <w:shd w:val="clear" w:color="auto" w:fill="FAFAFA"/>
+        </w:rPr>
+        <w:t xml:space="preserve"> </w:t>
+      </w:r>
+      <w:proofErr w:type="spellStart"/>
+      <w:r>
+        <w:rPr>
+          <w:shd w:val="clear" w:color="auto" w:fill="FAFAFA"/>
+        </w:rPr>
+        <w:t>kemungkinan</w:t>
+      </w:r>
+      <w:proofErr w:type="spellEnd"/>
+      <w:r>
+        <w:rPr>
+          <w:shd w:val="clear" w:color="auto" w:fill="FAFAFA"/>
+        </w:rPr>
+        <w:t xml:space="preserve"> output </w:t>
+      </w:r>
+      <w:proofErr w:type="spellStart"/>
+      <w:r>
+        <w:rPr>
+          <w:shd w:val="clear" w:color="auto" w:fill="FAFAFA"/>
+        </w:rPr>
+        <w:t>jika</w:t>
+      </w:r>
+      <w:proofErr w:type="spellEnd"/>
+      <w:r>
+        <w:rPr>
+          <w:shd w:val="clear" w:color="auto" w:fill="FAFAFA"/>
+        </w:rPr>
+        <w:t xml:space="preserve"> </w:t>
+      </w:r>
+      <w:proofErr w:type="spellStart"/>
+      <w:r>
+        <w:rPr>
+          <w:shd w:val="clear" w:color="auto" w:fill="FAFAFA"/>
+        </w:rPr>
+        <w:t>tokennya</w:t>
+      </w:r>
+      <w:proofErr w:type="spellEnd"/>
+      <w:r>
+        <w:rPr>
+          <w:shd w:val="clear" w:color="auto" w:fill="FAFAFA"/>
+        </w:rPr>
+        <w:t xml:space="preserve"> </w:t>
+      </w:r>
+      <w:proofErr w:type="spellStart"/>
+      <w:r>
+        <w:rPr>
+          <w:shd w:val="clear" w:color="auto" w:fill="FAFAFA"/>
+        </w:rPr>
+        <w:t>gak</w:t>
+      </w:r>
+      <w:proofErr w:type="spellEnd"/>
+      <w:r>
+        <w:rPr>
+          <w:shd w:val="clear" w:color="auto" w:fill="FAFAFA"/>
+        </w:rPr>
+        <w:t xml:space="preserve"> </w:t>
+      </w:r>
+      <w:proofErr w:type="spellStart"/>
+      <w:r>
+        <w:rPr>
+          <w:shd w:val="clear" w:color="auto" w:fill="FAFAFA"/>
+        </w:rPr>
+        <w:t>memenuhi</w:t>
+      </w:r>
+      <w:proofErr w:type="spellEnd"/>
+      <w:r>
+        <w:rPr>
+          <w:shd w:val="clear" w:color="auto" w:fill="FAFAFA"/>
+        </w:rPr>
+        <w:t xml:space="preserve"> </w:t>
+      </w:r>
+      <w:proofErr w:type="spellStart"/>
+      <w:r>
+        <w:rPr>
+          <w:shd w:val="clear" w:color="auto" w:fill="FAFAFA"/>
+        </w:rPr>
+        <w:t>syarat</w:t>
+      </w:r>
+      <w:proofErr w:type="spellEnd"/>
+      <w:r>
+        <w:rPr>
+          <w:shd w:val="clear" w:color="auto" w:fill="FAFAFA"/>
+        </w:rPr>
+        <w:t>:</w:t>
+      </w:r>
+    </w:p>
+    <w:p>
+      <w:pPr>
+        <w:pStyle w:val="ListParagraph"/>
+        <w:numPr>
+          <w:ilvl w:val="0"/>
+          <w:numId w:val="2"/>
+        </w:numPr>
+      </w:pPr>
+      <w:r>
+        <w:t>‘token expired’   (</w:t>
+      </w:r>
+      <w:proofErr w:type="spellStart"/>
+      <w:r>
+        <w:t>artinya</w:t>
+      </w:r>
+      <w:proofErr w:type="spellEnd"/>
+      <w:r>
+        <w:t xml:space="preserve"> </w:t>
+      </w:r>
+      <w:proofErr w:type="spellStart"/>
+      <w:r>
+        <w:t>tokennya</w:t>
+      </w:r>
+      <w:proofErr w:type="spellEnd"/>
+      <w:r>
+        <w:t xml:space="preserve"> </w:t>
+      </w:r>
+      <w:proofErr w:type="spellStart"/>
+      <w:r>
+        <w:t>udah</w:t>
+      </w:r>
+      <w:proofErr w:type="spellEnd"/>
+      <w:r>
+        <w:t xml:space="preserve"> expired, </w:t>
+      </w:r>
+      <w:proofErr w:type="spellStart"/>
+      <w:r>
+        <w:t>jadi</w:t>
+      </w:r>
+      <w:proofErr w:type="spellEnd"/>
+      <w:r>
+        <w:t xml:space="preserve"> </w:t>
+      </w:r>
+      <w:proofErr w:type="spellStart"/>
+      <w:r>
+        <w:t>paksa</w:t>
+      </w:r>
+      <w:proofErr w:type="spellEnd"/>
+      <w:r>
+        <w:t xml:space="preserve"> logout)</w:t>
+      </w:r>
+    </w:p>
+    <w:p>
+      <w:pPr>
+        <w:pStyle w:val="ListParagraph"/>
+        <w:numPr>
+          <w:ilvl w:val="0"/>
+          <w:numId w:val="2"/>
+        </w:numPr>
+      </w:pPr>
+      <w:r>
+        <w:t>‘token invalid’  (</w:t>
+      </w:r>
+      <w:proofErr w:type="spellStart"/>
+      <w:r>
+        <w:t>ini</w:t>
+      </w:r>
+      <w:proofErr w:type="spellEnd"/>
+      <w:r>
+        <w:t xml:space="preserve"> </w:t>
+      </w:r>
+      <w:proofErr w:type="spellStart"/>
+      <w:r>
+        <w:t>sebenernya</w:t>
+      </w:r>
+      <w:proofErr w:type="spellEnd"/>
+      <w:r>
+        <w:t xml:space="preserve"> </w:t>
+      </w:r>
+      <w:proofErr w:type="spellStart"/>
+      <w:r>
+        <w:t>kalo</w:t>
+      </w:r>
+      <w:proofErr w:type="spellEnd"/>
+      <w:r>
+        <w:t xml:space="preserve"> </w:t>
+      </w:r>
+      <w:proofErr w:type="spellStart"/>
+      <w:r>
+        <w:t>udah</w:t>
+      </w:r>
+      <w:proofErr w:type="spellEnd"/>
+      <w:r>
+        <w:t xml:space="preserve"> logout, </w:t>
+      </w:r>
+      <w:proofErr w:type="spellStart"/>
+      <w:r>
+        <w:t>tokennya</w:t>
+      </w:r>
+      <w:proofErr w:type="spellEnd"/>
+      <w:r>
+        <w:t xml:space="preserve"> </w:t>
+      </w:r>
+      <w:proofErr w:type="spellStart"/>
+      <w:r>
+        <w:t>gak</w:t>
+      </w:r>
+      <w:proofErr w:type="spellEnd"/>
+      <w:r>
+        <w:t xml:space="preserve"> </w:t>
+      </w:r>
+      <w:proofErr w:type="spellStart"/>
+      <w:r>
+        <w:t>bakal</w:t>
+      </w:r>
+      <w:proofErr w:type="spellEnd"/>
+      <w:r>
+        <w:t xml:space="preserve"> </w:t>
+      </w:r>
+      <w:proofErr w:type="spellStart"/>
+      <w:r>
+        <w:t>bisa</w:t>
+      </w:r>
+      <w:proofErr w:type="spellEnd"/>
+      <w:r>
+        <w:t xml:space="preserve"> </w:t>
+      </w:r>
+      <w:proofErr w:type="spellStart"/>
+      <w:r>
+        <w:t>digunain</w:t>
+      </w:r>
+      <w:proofErr w:type="spellEnd"/>
+      <w:r>
+        <w:t xml:space="preserve"> </w:t>
+      </w:r>
+      <w:proofErr w:type="spellStart"/>
+      <w:r>
+        <w:t>lagi</w:t>
+      </w:r>
+      <w:proofErr w:type="spellEnd"/>
+      <w:r>
+        <w:t>)</w:t>
+      </w:r>
+    </w:p>
+    <w:p>
+      <w:pPr>
+        <w:pStyle w:val="ListParagraph"/>
+        <w:numPr>
+          <w:ilvl w:val="0"/>
+          <w:numId w:val="2"/>
+        </w:numPr>
+      </w:pPr>
+      <w:r>
+        <w:t>‘token is required’  (</w:t>
+      </w:r>
+      <w:proofErr w:type="spellStart"/>
+      <w:r>
+        <w:t>kalo</w:t>
+      </w:r>
+      <w:proofErr w:type="spellEnd"/>
+      <w:r>
+        <w:t xml:space="preserve"> </w:t>
+      </w:r>
+      <w:proofErr w:type="spellStart"/>
+      <w:r>
+        <w:t>muncul</w:t>
+      </w:r>
+      <w:proofErr w:type="spellEnd"/>
+      <w:r>
+        <w:t xml:space="preserve"> </w:t>
+      </w:r>
+      <w:proofErr w:type="spellStart"/>
+      <w:r>
+        <w:t>ini</w:t>
+      </w:r>
+      <w:proofErr w:type="spellEnd"/>
+      <w:r>
+        <w:t xml:space="preserve">, </w:t>
+      </w:r>
+      <w:proofErr w:type="spellStart"/>
+      <w:r>
+        <w:t>berarti</w:t>
+      </w:r>
+      <w:proofErr w:type="spellEnd"/>
+      <w:r>
+        <w:t xml:space="preserve"> </w:t>
+      </w:r>
+      <w:proofErr w:type="spellStart"/>
+      <w:r>
+        <w:t>lu</w:t>
+      </w:r>
+      <w:proofErr w:type="spellEnd"/>
+      <w:r>
+        <w:t xml:space="preserve"> </w:t>
+      </w:r>
+      <w:proofErr w:type="spellStart"/>
+      <w:r>
+        <w:t>lupa</w:t>
+      </w:r>
+      <w:proofErr w:type="spellEnd"/>
+      <w:r>
+        <w:t xml:space="preserve"> </w:t>
+      </w:r>
+      <w:proofErr w:type="spellStart"/>
+      <w:r>
+        <w:t>masukin</w:t>
+      </w:r>
+      <w:proofErr w:type="spellEnd"/>
+      <w:r>
+        <w:t xml:space="preserve"> token)</w:t>
       </w:r>
     </w:p>
     <w:p>
@@ -448,16 +1424,26 @@
           <w:numId w:val="1"/>
         </w:numPr>
       </w:pPr>
-      <w:r>
-        <w:t>Tampilan info User</w:t>
-      </w:r>
-    </w:p>
-    <w:p>
-      <w:pPr>
-        <w:pStyle w:val="ListParagraph"/>
-      </w:pPr>
-      <w:r>
-        <w:t xml:space="preserve">Route : </w:t>
+      <w:proofErr w:type="spellStart"/>
+      <w:r>
+        <w:t>Tampilan</w:t>
+      </w:r>
+      <w:proofErr w:type="spellEnd"/>
+      <w:r>
+        <w:t xml:space="preserve"> info User</w:t>
+      </w:r>
+    </w:p>
+    <w:p>
+      <w:pPr>
+        <w:pStyle w:val="ListParagraph"/>
+      </w:pPr>
+      <w:proofErr w:type="gramStart"/>
+      <w:r>
+        <w:t>Route :</w:t>
+      </w:r>
+      <w:proofErr w:type="gramEnd"/>
+      <w:r>
+        <w:t xml:space="preserve"> </w:t>
       </w:r>
       <w:r>
         <w:rPr>
@@ -474,8 +1460,13 @@
       <w:pPr>
         <w:pStyle w:val="ListParagraph"/>
       </w:pPr>
-      <w:r>
-        <w:t>Method : POST</w:t>
+      <w:proofErr w:type="gramStart"/>
+      <w:r>
+        <w:t>Method :</w:t>
+      </w:r>
+      <w:proofErr w:type="gramEnd"/>
+      <w:r>
+        <w:t xml:space="preserve"> POST</w:t>
       </w:r>
     </w:p>
     <w:p>
@@ -495,16 +1486,37 @@
         </w:numPr>
       </w:pPr>
       <w:r>
-        <w:t>Ga ada, Cuma token</w:t>
+        <w:t xml:space="preserve">Ga </w:t>
+      </w:r>
+      <w:proofErr w:type="spellStart"/>
+      <w:r>
+        <w:t>ada</w:t>
+      </w:r>
+      <w:proofErr w:type="spellEnd"/>
+      <w:r>
+        <w:t xml:space="preserve">, </w:t>
+      </w:r>
+      <w:proofErr w:type="spellStart"/>
+      <w:r>
+        <w:t>Cuma</w:t>
+      </w:r>
+      <w:proofErr w:type="spellEnd"/>
+      <w:r>
+        <w:t xml:space="preserve"> token</w:t>
       </w:r>
     </w:p>
     <w:p>
       <w:pPr>
         <w:ind w:left="720"/>
       </w:pPr>
+      <w:proofErr w:type="spellStart"/>
       <w:r>
         <w:lastRenderedPageBreak/>
-        <w:t>Kemungkinan output:</w:t>
+        <w:t>Kemungkinan</w:t>
+      </w:r>
+      <w:proofErr w:type="spellEnd"/>
+      <w:r>
+        <w:t xml:space="preserve"> output:</w:t>
       </w:r>
     </w:p>
     <w:p>
@@ -536,8 +1548,13 @@
       <w:pPr>
         <w:pStyle w:val="ListParagraph"/>
       </w:pPr>
-      <w:r>
-        <w:t xml:space="preserve">Route : </w:t>
+      <w:proofErr w:type="gramStart"/>
+      <w:r>
+        <w:t>Route :</w:t>
+      </w:r>
+      <w:proofErr w:type="gramEnd"/>
+      <w:r>
+        <w:t xml:space="preserve"> </w:t>
       </w:r>
       <w:r>
         <w:rPr>
@@ -554,36 +1571,64 @@
       <w:pPr>
         <w:pStyle w:val="ListParagraph"/>
       </w:pPr>
-      <w:r>
-        <w:t>Method : POST</w:t>
-      </w:r>
-    </w:p>
-    <w:p>
-      <w:pPr>
-        <w:pStyle w:val="ListParagraph"/>
-      </w:pPr>
+      <w:proofErr w:type="gramStart"/>
+      <w:r>
+        <w:t>Method :</w:t>
+      </w:r>
+      <w:proofErr w:type="gramEnd"/>
+      <w:r>
+        <w:t xml:space="preserve"> POST</w:t>
+      </w:r>
+    </w:p>
+    <w:p>
+      <w:pPr>
+        <w:pStyle w:val="ListParagraph"/>
+      </w:pPr>
+      <w:proofErr w:type="gramStart"/>
       <w:r>
         <w:t>Body :</w:t>
       </w:r>
-    </w:p>
-    <w:p>
-      <w:pPr>
-        <w:pStyle w:val="ListParagraph"/>
-        <w:numPr>
-          <w:ilvl w:val="0"/>
-          <w:numId w:val="2"/>
-        </w:numPr>
-      </w:pPr>
-      <w:r>
-        <w:t>Ga ada, Cuma token</w:t>
+      <w:proofErr w:type="gramEnd"/>
+    </w:p>
+    <w:p>
+      <w:pPr>
+        <w:pStyle w:val="ListParagraph"/>
+        <w:numPr>
+          <w:ilvl w:val="0"/>
+          <w:numId w:val="2"/>
+        </w:numPr>
+      </w:pPr>
+      <w:r>
+        <w:t xml:space="preserve">Ga </w:t>
+      </w:r>
+      <w:proofErr w:type="spellStart"/>
+      <w:r>
+        <w:t>ada</w:t>
+      </w:r>
+      <w:proofErr w:type="spellEnd"/>
+      <w:r>
+        <w:t xml:space="preserve">, </w:t>
+      </w:r>
+      <w:proofErr w:type="spellStart"/>
+      <w:r>
+        <w:t>Cuma</w:t>
+      </w:r>
+      <w:proofErr w:type="spellEnd"/>
+      <w:r>
+        <w:t xml:space="preserve"> token</w:t>
       </w:r>
     </w:p>
     <w:p>
       <w:pPr>
         <w:ind w:left="720"/>
       </w:pPr>
-      <w:r>
-        <w:t>Kemungkinan Output:</w:t>
+      <w:proofErr w:type="spellStart"/>
+      <w:r>
+        <w:t>Kemungkinan</w:t>
+      </w:r>
+      <w:proofErr w:type="spellEnd"/>
+      <w:r>
+        <w:t xml:space="preserve"> Output:</w:t>
       </w:r>
     </w:p>
     <w:p>
@@ -615,8 +1660,13 @@
       <w:pPr>
         <w:pStyle w:val="ListParagraph"/>
       </w:pPr>
-      <w:r>
-        <w:t xml:space="preserve">Route : </w:t>
+      <w:proofErr w:type="gramStart"/>
+      <w:r>
+        <w:t>Route :</w:t>
+      </w:r>
+      <w:proofErr w:type="gramEnd"/>
+      <w:r>
+        <w:t xml:space="preserve"> </w:t>
       </w:r>
       <w:r>
         <w:rPr>
@@ -633,17 +1683,24 @@
       <w:pPr>
         <w:pStyle w:val="ListParagraph"/>
       </w:pPr>
-      <w:r>
-        <w:t>Method : POST</w:t>
-      </w:r>
-    </w:p>
-    <w:p>
-      <w:pPr>
-        <w:pStyle w:val="ListParagraph"/>
-      </w:pPr>
+      <w:proofErr w:type="gramStart"/>
+      <w:r>
+        <w:t>Method :</w:t>
+      </w:r>
+      <w:proofErr w:type="gramEnd"/>
+      <w:r>
+        <w:t xml:space="preserve"> POST</w:t>
+      </w:r>
+    </w:p>
+    <w:p>
+      <w:pPr>
+        <w:pStyle w:val="ListParagraph"/>
+      </w:pPr>
+      <w:proofErr w:type="gramStart"/>
       <w:r>
         <w:t>Body :</w:t>
       </w:r>
+      <w:proofErr w:type="gramEnd"/>
     </w:p>
     <w:p>
       <w:pPr>
@@ -713,8 +1770,13 @@
           <w:numId w:val="2"/>
         </w:numPr>
       </w:pPr>
-      <w:r>
-        <w:t>establishSince : 2013</w:t>
+      <w:proofErr w:type="spellStart"/>
+      <w:r>
+        <w:t>establishSince</w:t>
+      </w:r>
+      <w:proofErr w:type="spellEnd"/>
+      <w:r>
+        <w:t xml:space="preserve"> : 2013</w:t>
       </w:r>
     </w:p>
     <w:p>
@@ -737,8 +1799,13 @@
           <w:numId w:val="2"/>
         </w:numPr>
       </w:pPr>
-      <w:r>
-        <w:t>franchiseFee : text</w:t>
+      <w:proofErr w:type="spellStart"/>
+      <w:r>
+        <w:t>franchiseFee</w:t>
+      </w:r>
+      <w:proofErr w:type="spellEnd"/>
+      <w:r>
+        <w:t xml:space="preserve"> : text</w:t>
       </w:r>
     </w:p>
     <w:p>
@@ -785,8 +1852,13 @@
           <w:numId w:val="2"/>
         </w:numPr>
       </w:pPr>
-      <w:r>
-        <w:t>phoneNumber : text</w:t>
+      <w:proofErr w:type="spellStart"/>
+      <w:r>
+        <w:t>phoneNumber</w:t>
+      </w:r>
+      <w:proofErr w:type="spellEnd"/>
+      <w:r>
+        <w:t xml:space="preserve"> : text</w:t>
       </w:r>
     </w:p>
     <w:p>
@@ -829,8 +1901,21 @@
       <w:pPr>
         <w:ind w:left="720"/>
       </w:pPr>
-      <w:r>
-        <w:t xml:space="preserve">Kemungkinan output : </w:t>
+      <w:proofErr w:type="spellStart"/>
+      <w:r>
+        <w:t>Kemungkinan</w:t>
+      </w:r>
+      <w:proofErr w:type="spellEnd"/>
+      <w:r>
+        <w:t xml:space="preserve"> </w:t>
+      </w:r>
+      <w:proofErr w:type="gramStart"/>
+      <w:r>
+        <w:t>output :</w:t>
+      </w:r>
+      <w:proofErr w:type="gramEnd"/>
+      <w:r>
+        <w:t xml:space="preserve"> </w:t>
       </w:r>
     </w:p>
     <w:p>
@@ -868,8 +1953,207 @@
       <w:pPr>
         <w:ind w:firstLine="360"/>
       </w:pPr>
-      <w:r>
-        <w:t>Legal_Document -&gt; Upload Document bisa dilakukan secara parsial, kan ada 9 document, ga mungkin upload sekaligus, jadi bisa upload sebagian. Untuk melihat document mana yg uda diupload, mana yg belum, di route “Document Status” (nomor 6 dibawah), yang nilainya null berarti belum upload.</w:t>
+      <w:proofErr w:type="spellStart"/>
+      <w:r>
+        <w:t>Legal_Document</w:t>
+      </w:r>
+      <w:proofErr w:type="spellEnd"/>
+      <w:r>
+        <w:t xml:space="preserve"> -&gt; Upload Document </w:t>
+      </w:r>
+      <w:proofErr w:type="spellStart"/>
+      <w:r>
+        <w:t>bisa</w:t>
+      </w:r>
+      <w:proofErr w:type="spellEnd"/>
+      <w:r>
+        <w:t xml:space="preserve"> </w:t>
+      </w:r>
+      <w:proofErr w:type="spellStart"/>
+      <w:r>
+        <w:t>dilakukan</w:t>
+      </w:r>
+      <w:proofErr w:type="spellEnd"/>
+      <w:r>
+        <w:t xml:space="preserve"> </w:t>
+      </w:r>
+      <w:proofErr w:type="spellStart"/>
+      <w:r>
+        <w:t>secara</w:t>
+      </w:r>
+      <w:proofErr w:type="spellEnd"/>
+      <w:r>
+        <w:t xml:space="preserve"> </w:t>
+      </w:r>
+      <w:proofErr w:type="spellStart"/>
+      <w:r>
+        <w:t>parsial</w:t>
+      </w:r>
+      <w:proofErr w:type="spellEnd"/>
+      <w:r>
+        <w:t xml:space="preserve">, </w:t>
+      </w:r>
+      <w:proofErr w:type="spellStart"/>
+      <w:proofErr w:type="gramStart"/>
+      <w:r>
+        <w:t>kan</w:t>
+      </w:r>
+      <w:proofErr w:type="spellEnd"/>
+      <w:proofErr w:type="gramEnd"/>
+      <w:r>
+        <w:t xml:space="preserve"> </w:t>
+      </w:r>
+      <w:proofErr w:type="spellStart"/>
+      <w:r>
+        <w:t>ada</w:t>
+      </w:r>
+      <w:proofErr w:type="spellEnd"/>
+      <w:r>
+        <w:t xml:space="preserve"> 9 document, </w:t>
+      </w:r>
+      <w:proofErr w:type="spellStart"/>
+      <w:r>
+        <w:t>ga</w:t>
+      </w:r>
+      <w:proofErr w:type="spellEnd"/>
+      <w:r>
+        <w:t xml:space="preserve"> </w:t>
+      </w:r>
+      <w:proofErr w:type="spellStart"/>
+      <w:r>
+        <w:t>mungkin</w:t>
+      </w:r>
+      <w:proofErr w:type="spellEnd"/>
+      <w:r>
+        <w:t xml:space="preserve"> upload </w:t>
+      </w:r>
+      <w:proofErr w:type="spellStart"/>
+      <w:r>
+        <w:t>sekaligus</w:t>
+      </w:r>
+      <w:proofErr w:type="spellEnd"/>
+      <w:r>
+        <w:t xml:space="preserve">, </w:t>
+      </w:r>
+      <w:proofErr w:type="spellStart"/>
+      <w:r>
+        <w:t>jadi</w:t>
+      </w:r>
+      <w:proofErr w:type="spellEnd"/>
+      <w:r>
+        <w:t xml:space="preserve"> </w:t>
+      </w:r>
+      <w:proofErr w:type="spellStart"/>
+      <w:r>
+        <w:t>bisa</w:t>
+      </w:r>
+      <w:proofErr w:type="spellEnd"/>
+      <w:r>
+        <w:t xml:space="preserve"> upload </w:t>
+      </w:r>
+      <w:proofErr w:type="spellStart"/>
+      <w:r>
+        <w:t>sebagian</w:t>
+      </w:r>
+      <w:proofErr w:type="spellEnd"/>
+      <w:r>
+        <w:t xml:space="preserve">. </w:t>
+      </w:r>
+      <w:proofErr w:type="spellStart"/>
+      <w:r>
+        <w:t>Untuk</w:t>
+      </w:r>
+      <w:proofErr w:type="spellEnd"/>
+      <w:r>
+        <w:t xml:space="preserve"> </w:t>
+      </w:r>
+      <w:proofErr w:type="spellStart"/>
+      <w:r>
+        <w:t>melihat</w:t>
+      </w:r>
+      <w:proofErr w:type="spellEnd"/>
+      <w:r>
+        <w:t xml:space="preserve"> document mana </w:t>
+      </w:r>
+      <w:proofErr w:type="spellStart"/>
+      <w:r>
+        <w:t>yg</w:t>
+      </w:r>
+      <w:proofErr w:type="spellEnd"/>
+      <w:r>
+        <w:t xml:space="preserve"> </w:t>
+      </w:r>
+      <w:proofErr w:type="spellStart"/>
+      <w:r>
+        <w:t>uda</w:t>
+      </w:r>
+      <w:proofErr w:type="spellEnd"/>
+      <w:r>
+        <w:t xml:space="preserve"> </w:t>
+      </w:r>
+      <w:proofErr w:type="spellStart"/>
+      <w:r>
+        <w:t>diupload</w:t>
+      </w:r>
+      <w:proofErr w:type="spellEnd"/>
+      <w:r>
+        <w:t xml:space="preserve">, mana </w:t>
+      </w:r>
+      <w:proofErr w:type="spellStart"/>
+      <w:r>
+        <w:t>yg</w:t>
+      </w:r>
+      <w:proofErr w:type="spellEnd"/>
+      <w:r>
+        <w:t xml:space="preserve"> </w:t>
+      </w:r>
+      <w:proofErr w:type="spellStart"/>
+      <w:r>
+        <w:t>belum</w:t>
+      </w:r>
+      <w:proofErr w:type="spellEnd"/>
+      <w:r>
+        <w:t>, di route “Document Status” (</w:t>
+      </w:r>
+      <w:proofErr w:type="spellStart"/>
+      <w:r>
+        <w:t>nomor</w:t>
+      </w:r>
+      <w:proofErr w:type="spellEnd"/>
+      <w:r>
+        <w:t xml:space="preserve"> 6 </w:t>
+      </w:r>
+      <w:proofErr w:type="spellStart"/>
+      <w:r>
+        <w:t>dibawah</w:t>
+      </w:r>
+      <w:proofErr w:type="spellEnd"/>
+      <w:r>
+        <w:t xml:space="preserve">), yang </w:t>
+      </w:r>
+      <w:proofErr w:type="spellStart"/>
+      <w:r>
+        <w:t>nilainya</w:t>
+      </w:r>
+      <w:proofErr w:type="spellEnd"/>
+      <w:r>
+        <w:t xml:space="preserve"> null </w:t>
+      </w:r>
+      <w:proofErr w:type="spellStart"/>
+      <w:r>
+        <w:t>berarti</w:t>
+      </w:r>
+      <w:proofErr w:type="spellEnd"/>
+      <w:r>
+        <w:t xml:space="preserve"> </w:t>
+      </w:r>
+      <w:proofErr w:type="spellStart"/>
+      <w:r>
+        <w:t>belum</w:t>
+      </w:r>
+      <w:proofErr w:type="spellEnd"/>
+      <w:r>
+        <w:t xml:space="preserve"> upload.</w:t>
       </w:r>
     </w:p>
     <w:p>
@@ -894,8 +2178,13 @@
       <w:pPr>
         <w:pStyle w:val="ListParagraph"/>
       </w:pPr>
-      <w:r>
-        <w:t xml:space="preserve">Route : </w:t>
+      <w:proofErr w:type="gramStart"/>
+      <w:r>
+        <w:t>Route :</w:t>
+      </w:r>
+      <w:proofErr w:type="gramEnd"/>
+      <w:r>
+        <w:t xml:space="preserve"> </w:t>
       </w:r>
       <w:r>
         <w:rPr>
@@ -912,28 +2201,40 @@
       <w:pPr>
         <w:pStyle w:val="ListParagraph"/>
       </w:pPr>
-      <w:r>
-        <w:t>Method : POST</w:t>
-      </w:r>
-    </w:p>
-    <w:p>
-      <w:pPr>
-        <w:pStyle w:val="ListParagraph"/>
-      </w:pPr>
+      <w:proofErr w:type="gramStart"/>
+      <w:r>
+        <w:t>Method :</w:t>
+      </w:r>
+      <w:proofErr w:type="gramEnd"/>
+      <w:r>
+        <w:t xml:space="preserve"> POST</w:t>
+      </w:r>
+    </w:p>
+    <w:p>
+      <w:pPr>
+        <w:pStyle w:val="ListParagraph"/>
+      </w:pPr>
+      <w:proofErr w:type="gramStart"/>
       <w:r>
         <w:t>Body :</w:t>
       </w:r>
-    </w:p>
-    <w:p>
-      <w:pPr>
-        <w:pStyle w:val="ListParagraph"/>
-        <w:numPr>
-          <w:ilvl w:val="0"/>
-          <w:numId w:val="2"/>
-        </w:numPr>
-      </w:pPr>
-      <w:r>
-        <w:t>franchise_id : text</w:t>
+      <w:proofErr w:type="gramEnd"/>
+    </w:p>
+    <w:p>
+      <w:pPr>
+        <w:pStyle w:val="ListParagraph"/>
+        <w:numPr>
+          <w:ilvl w:val="0"/>
+          <w:numId w:val="2"/>
+        </w:numPr>
+      </w:pPr>
+      <w:proofErr w:type="spellStart"/>
+      <w:r>
+        <w:t>franchise_id</w:t>
+      </w:r>
+      <w:proofErr w:type="spellEnd"/>
+      <w:r>
+        <w:t xml:space="preserve"> : text</w:t>
       </w:r>
     </w:p>
     <w:p>
@@ -952,20 +2253,30 @@
       <w:pPr>
         <w:ind w:left="720"/>
       </w:pPr>
+      <w:proofErr w:type="gramStart"/>
       <w:r>
         <w:t>Output :</w:t>
       </w:r>
-    </w:p>
-    <w:p>
-      <w:pPr>
-        <w:pStyle w:val="ListParagraph"/>
-        <w:numPr>
-          <w:ilvl w:val="0"/>
-          <w:numId w:val="2"/>
-        </w:numPr>
-      </w:pPr>
-      <w:r>
-        <w:t>“document status” : {blablabla}</w:t>
+      <w:proofErr w:type="gramEnd"/>
+    </w:p>
+    <w:p>
+      <w:pPr>
+        <w:pStyle w:val="ListParagraph"/>
+        <w:numPr>
+          <w:ilvl w:val="0"/>
+          <w:numId w:val="2"/>
+        </w:numPr>
+      </w:pPr>
+      <w:r>
+        <w:t>“document status” : {</w:t>
+      </w:r>
+      <w:proofErr w:type="spellStart"/>
+      <w:r>
+        <w:t>blablabla</w:t>
+      </w:r>
+      <w:proofErr w:type="spellEnd"/>
+      <w:r>
+        <w:t>}</w:t>
       </w:r>
     </w:p>
     <w:p/>
@@ -985,8 +2296,13 @@
       <w:pPr>
         <w:pStyle w:val="ListParagraph"/>
       </w:pPr>
-      <w:r>
-        <w:t xml:space="preserve">Route : </w:t>
+      <w:proofErr w:type="gramStart"/>
+      <w:r>
+        <w:t>Route :</w:t>
+      </w:r>
+      <w:proofErr w:type="gramEnd"/>
+      <w:r>
+        <w:t xml:space="preserve"> </w:t>
       </w:r>
       <w:r>
         <w:rPr>
@@ -1003,41 +2319,66 @@
       <w:pPr>
         <w:pStyle w:val="ListParagraph"/>
       </w:pPr>
-      <w:r>
-        <w:t>Method : POST</w:t>
-      </w:r>
-    </w:p>
-    <w:p>
-      <w:pPr>
-        <w:pStyle w:val="ListParagraph"/>
-      </w:pPr>
+      <w:proofErr w:type="gramStart"/>
+      <w:r>
+        <w:t>Method :</w:t>
+      </w:r>
+      <w:proofErr w:type="gramEnd"/>
+      <w:r>
+        <w:t xml:space="preserve"> POST</w:t>
+      </w:r>
+    </w:p>
+    <w:p>
+      <w:pPr>
+        <w:pStyle w:val="ListParagraph"/>
+      </w:pPr>
+      <w:proofErr w:type="gramStart"/>
       <w:r>
         <w:t>Body :</w:t>
       </w:r>
-    </w:p>
-    <w:p>
-      <w:pPr>
-        <w:pStyle w:val="ListParagraph"/>
-        <w:numPr>
-          <w:ilvl w:val="0"/>
-          <w:numId w:val="2"/>
-        </w:numPr>
-      </w:pPr>
-      <w:r>
-        <w:t>franchise_id : text</w:t>
-      </w:r>
-    </w:p>
-    <w:p>
-      <w:pPr>
-        <w:pStyle w:val="ListParagraph"/>
-        <w:numPr>
-          <w:ilvl w:val="0"/>
-          <w:numId w:val="2"/>
-        </w:numPr>
-      </w:pPr>
-      <w:r>
-        <w:t>{document yang mau diupload</w:t>
-      </w:r>
+      <w:proofErr w:type="gramEnd"/>
+    </w:p>
+    <w:p>
+      <w:pPr>
+        <w:pStyle w:val="ListParagraph"/>
+        <w:numPr>
+          <w:ilvl w:val="0"/>
+          <w:numId w:val="2"/>
+        </w:numPr>
+      </w:pPr>
+      <w:proofErr w:type="spellStart"/>
+      <w:r>
+        <w:t>franchise_id</w:t>
+      </w:r>
+      <w:proofErr w:type="spellEnd"/>
+      <w:r>
+        <w:t xml:space="preserve"> : text</w:t>
+      </w:r>
+    </w:p>
+    <w:p>
+      <w:pPr>
+        <w:pStyle w:val="ListParagraph"/>
+        <w:numPr>
+          <w:ilvl w:val="0"/>
+          <w:numId w:val="2"/>
+        </w:numPr>
+      </w:pPr>
+      <w:r>
+        <w:t xml:space="preserve">{document yang </w:t>
+      </w:r>
+      <w:proofErr w:type="spellStart"/>
+      <w:r>
+        <w:t>mau</w:t>
+      </w:r>
+      <w:proofErr w:type="spellEnd"/>
+      <w:r>
+        <w:t xml:space="preserve"> </w:t>
+      </w:r>
+      <w:proofErr w:type="spellStart"/>
+      <w:r>
+        <w:t>diupload</w:t>
+      </w:r>
+      <w:proofErr w:type="spellEnd"/>
       <w:r>
         <w:t>} : file</w:t>
       </w:r>
@@ -1047,9 +2388,24 @@
         <w:pStyle w:val="ListParagraph"/>
         <w:ind w:left="1080"/>
       </w:pPr>
-      <w:r>
-        <w:t>Terdiri dari :</w:t>
-      </w:r>
+      <w:proofErr w:type="spellStart"/>
+      <w:r>
+        <w:t>Terdiri</w:t>
+      </w:r>
+      <w:proofErr w:type="spellEnd"/>
+      <w:r>
+        <w:t xml:space="preserve"> </w:t>
+      </w:r>
+      <w:proofErr w:type="spellStart"/>
+      <w:proofErr w:type="gramStart"/>
+      <w:r>
+        <w:t>dari</w:t>
+      </w:r>
+      <w:proofErr w:type="spellEnd"/>
+      <w:r>
+        <w:t xml:space="preserve"> :</w:t>
+      </w:r>
+      <w:proofErr w:type="gramEnd"/>
     </w:p>
     <w:p>
       <w:pPr>
@@ -1059,9 +2415,11 @@
           <w:numId w:val="5"/>
         </w:numPr>
       </w:pPr>
+      <w:proofErr w:type="spellStart"/>
       <w:r>
         <w:t>tdp</w:t>
       </w:r>
+      <w:proofErr w:type="spellEnd"/>
       <w:r>
         <w:t>,</w:t>
       </w:r>
@@ -1075,8 +2433,13 @@
         </w:numPr>
       </w:pPr>
       <w:r>
-        <w:t xml:space="preserve"> siup</w:t>
-      </w:r>
+        <w:t xml:space="preserve"> </w:t>
+      </w:r>
+      <w:proofErr w:type="spellStart"/>
+      <w:r>
+        <w:t>siup</w:t>
+      </w:r>
+      <w:proofErr w:type="spellEnd"/>
       <w:r>
         <w:t>,</w:t>
       </w:r>
@@ -1092,9 +2455,11 @@
       <w:r>
         <w:t xml:space="preserve"> </w:t>
       </w:r>
+      <w:proofErr w:type="spellStart"/>
       <w:r>
         <w:t>suratperjanjian</w:t>
       </w:r>
+      <w:proofErr w:type="spellEnd"/>
       <w:r>
         <w:t>,</w:t>
       </w:r>
@@ -1111,8 +2476,13 @@
         <w:t xml:space="preserve"> </w:t>
       </w:r>
       <w:r>
-        <w:t xml:space="preserve"> stpw</w:t>
-      </w:r>
+        <w:t xml:space="preserve"> </w:t>
+      </w:r>
+      <w:proofErr w:type="spellStart"/>
+      <w:r>
+        <w:t>stpw</w:t>
+      </w:r>
+      <w:proofErr w:type="spellEnd"/>
       <w:r>
         <w:t>,</w:t>
       </w:r>
@@ -1128,9 +2498,11 @@
       <w:r>
         <w:t xml:space="preserve"> </w:t>
       </w:r>
+      <w:proofErr w:type="spellStart"/>
       <w:r>
         <w:t>ktpfranchisor</w:t>
       </w:r>
+      <w:proofErr w:type="spellEnd"/>
       <w:r>
         <w:t>,</w:t>
       </w:r>
@@ -1144,8 +2516,13 @@
         </w:numPr>
       </w:pPr>
       <w:r>
-        <w:t xml:space="preserve"> companyprofile</w:t>
-      </w:r>
+        <w:t xml:space="preserve"> </w:t>
+      </w:r>
+      <w:proofErr w:type="spellStart"/>
+      <w:r>
+        <w:t>companyprofile</w:t>
+      </w:r>
+      <w:proofErr w:type="spellEnd"/>
       <w:r>
         <w:t>,</w:t>
       </w:r>
@@ -1174,8 +2551,13 @@
         </w:numPr>
       </w:pPr>
       <w:r>
-        <w:t xml:space="preserve">  suratizinteknis</w:t>
-      </w:r>
+        <w:t xml:space="preserve">  </w:t>
+      </w:r>
+      <w:proofErr w:type="spellStart"/>
+      <w:r>
+        <w:t>suratizinteknis</w:t>
+      </w:r>
+      <w:proofErr w:type="spellEnd"/>
       <w:r>
         <w:t>,</w:t>
       </w:r>
@@ -1191,8 +2573,1103 @@
       <w:r>
         <w:t xml:space="preserve">  </w:t>
       </w:r>
+      <w:proofErr w:type="spellStart"/>
       <w:r>
         <w:t>tandabuktipendaftaran</w:t>
+      </w:r>
+      <w:proofErr w:type="spellEnd"/>
+    </w:p>
+    <w:p>
+      <w:pPr>
+        <w:pStyle w:val="ListParagraph"/>
+        <w:numPr>
+          <w:ilvl w:val="0"/>
+          <w:numId w:val="2"/>
+        </w:numPr>
+      </w:pPr>
+      <w:r>
+        <w:t>token : text</w:t>
+      </w:r>
+    </w:p>
+    <w:p>
+      <w:pPr>
+        <w:ind w:left="720" w:firstLine="360"/>
+      </w:pPr>
+      <w:proofErr w:type="gramStart"/>
+      <w:r>
+        <w:t>Output :</w:t>
+      </w:r>
+      <w:proofErr w:type="gramEnd"/>
+    </w:p>
+    <w:p>
+      <w:pPr>
+        <w:pStyle w:val="ListParagraph"/>
+        <w:numPr>
+          <w:ilvl w:val="1"/>
+          <w:numId w:val="2"/>
+        </w:numPr>
+      </w:pPr>
+      <w:r>
+        <w:t>'</w:t>
+      </w:r>
+      <w:proofErr w:type="spellStart"/>
+      <w:r>
+        <w:t>error':</w:t>
+      </w:r>
+      <w:r>
+        <w:t>'something</w:t>
+      </w:r>
+      <w:proofErr w:type="spellEnd"/>
+      <w:r>
+        <w:t xml:space="preserve"> went wrong</w:t>
+      </w:r>
+      <w:r>
+        <w:t>, try again later','message':’</w:t>
+      </w:r>
+      <w:proofErr w:type="spellStart"/>
+      <w:r>
+        <w:t>blabla</w:t>
+      </w:r>
+      <w:proofErr w:type="spellEnd"/>
+      <w:r>
+        <w:t>’ (status code 500)</w:t>
+      </w:r>
+    </w:p>
+    <w:p>
+      <w:pPr>
+        <w:pStyle w:val="ListParagraph"/>
+        <w:numPr>
+          <w:ilvl w:val="1"/>
+          <w:numId w:val="2"/>
+        </w:numPr>
+      </w:pPr>
+      <w:r>
+        <w:t xml:space="preserve">'status': </w:t>
+      </w:r>
+      <w:proofErr w:type="spellStart"/>
+      <w:r>
+        <w:t>true,'message':</w:t>
+      </w:r>
+      <w:r>
+        <w:t>'Document</w:t>
+      </w:r>
+      <w:proofErr w:type="spellEnd"/>
+      <w:r>
+        <w:t xml:space="preserve"> uploaded successfully','data':</w:t>
+      </w:r>
+      <w:proofErr w:type="spellStart"/>
+      <w:r>
+        <w:t>blabla</w:t>
+      </w:r>
+      <w:proofErr w:type="spellEnd"/>
+      <w:r>
+        <w:t xml:space="preserve"> (</w:t>
+      </w:r>
+      <w:proofErr w:type="spellStart"/>
+      <w:r>
+        <w:t>statuscode</w:t>
+      </w:r>
+      <w:proofErr w:type="spellEnd"/>
+      <w:r>
+        <w:t xml:space="preserve"> 200)</w:t>
+      </w:r>
+    </w:p>
+    <w:p/>
+    <w:p>
+      <w:pPr>
+        <w:ind w:left="720"/>
+      </w:pPr>
+      <w:proofErr w:type="spellStart"/>
+      <w:r>
+        <w:t>Untuk</w:t>
+      </w:r>
+      <w:proofErr w:type="spellEnd"/>
+      <w:r>
+        <w:t xml:space="preserve"> </w:t>
+      </w:r>
+      <w:proofErr w:type="spellStart"/>
+      <w:r>
+        <w:t>selanjutnya</w:t>
+      </w:r>
+      <w:proofErr w:type="spellEnd"/>
+      <w:r>
+        <w:t xml:space="preserve">, Franchise yang di select </w:t>
+      </w:r>
+      <w:proofErr w:type="spellStart"/>
+      <w:r>
+        <w:t>adalah</w:t>
+      </w:r>
+      <w:proofErr w:type="spellEnd"/>
+      <w:r>
+        <w:t xml:space="preserve"> yang </w:t>
+      </w:r>
+      <w:proofErr w:type="spellStart"/>
+      <w:r>
+        <w:t>berstatus</w:t>
+      </w:r>
+      <w:proofErr w:type="spellEnd"/>
+      <w:r>
+        <w:t xml:space="preserve"> ‘active’. Default </w:t>
+      </w:r>
+      <w:proofErr w:type="spellStart"/>
+      <w:r>
+        <w:t>adalah</w:t>
+      </w:r>
+      <w:proofErr w:type="spellEnd"/>
+      <w:r>
+        <w:t xml:space="preserve"> ‘pending’. </w:t>
+      </w:r>
+      <w:proofErr w:type="spellStart"/>
+      <w:r>
+        <w:t>Asumsi</w:t>
+      </w:r>
+      <w:proofErr w:type="spellEnd"/>
+      <w:r>
+        <w:t xml:space="preserve"> </w:t>
+      </w:r>
+      <w:proofErr w:type="spellStart"/>
+      <w:r>
+        <w:t>setelah</w:t>
+      </w:r>
+      <w:proofErr w:type="spellEnd"/>
+      <w:r>
+        <w:t xml:space="preserve"> di-approve admin </w:t>
+      </w:r>
+      <w:proofErr w:type="spellStart"/>
+      <w:r>
+        <w:t>baru</w:t>
+      </w:r>
+      <w:proofErr w:type="spellEnd"/>
+      <w:r>
+        <w:t xml:space="preserve"> </w:t>
+      </w:r>
+      <w:proofErr w:type="spellStart"/>
+      <w:r>
+        <w:t>jadi</w:t>
+      </w:r>
+      <w:proofErr w:type="spellEnd"/>
+      <w:r>
+        <w:t xml:space="preserve"> ‘active’. </w:t>
+      </w:r>
+      <w:proofErr w:type="spellStart"/>
+      <w:r>
+        <w:t>Karena</w:t>
+      </w:r>
+      <w:proofErr w:type="spellEnd"/>
+      <w:r>
+        <w:t xml:space="preserve"> </w:t>
+      </w:r>
+      <w:proofErr w:type="spellStart"/>
+      <w:r>
+        <w:t>ga</w:t>
+      </w:r>
+      <w:proofErr w:type="spellEnd"/>
+      <w:r>
+        <w:t xml:space="preserve"> </w:t>
+      </w:r>
+      <w:proofErr w:type="spellStart"/>
+      <w:r>
+        <w:t>sempat</w:t>
+      </w:r>
+      <w:proofErr w:type="spellEnd"/>
+      <w:r>
+        <w:t xml:space="preserve"> </w:t>
+      </w:r>
+      <w:proofErr w:type="spellStart"/>
+      <w:r>
+        <w:t>buat</w:t>
+      </w:r>
+      <w:proofErr w:type="spellEnd"/>
+      <w:r>
+        <w:t xml:space="preserve"> interface </w:t>
+      </w:r>
+      <w:proofErr w:type="spellStart"/>
+      <w:r>
+        <w:t>utk</w:t>
+      </w:r>
+      <w:proofErr w:type="spellEnd"/>
+      <w:r>
+        <w:t xml:space="preserve"> admin, </w:t>
+      </w:r>
+      <w:proofErr w:type="spellStart"/>
+      <w:r>
+        <w:t>jadi</w:t>
+      </w:r>
+      <w:proofErr w:type="spellEnd"/>
+      <w:r>
+        <w:t xml:space="preserve"> update manual </w:t>
+      </w:r>
+      <w:proofErr w:type="spellStart"/>
+      <w:r>
+        <w:t>dari</w:t>
+      </w:r>
+      <w:proofErr w:type="spellEnd"/>
+      <w:r>
+        <w:t xml:space="preserve"> database, </w:t>
+      </w:r>
+      <w:proofErr w:type="spellStart"/>
+      <w:r>
+        <w:t>ganti</w:t>
+      </w:r>
+      <w:proofErr w:type="spellEnd"/>
+      <w:r>
+        <w:t xml:space="preserve"> status ‘pending’ </w:t>
+      </w:r>
+      <w:proofErr w:type="spellStart"/>
+      <w:r>
+        <w:t>jadi</w:t>
+      </w:r>
+      <w:proofErr w:type="spellEnd"/>
+      <w:r>
+        <w:t xml:space="preserve"> ‘active’.</w:t>
+      </w:r>
+    </w:p>
+    <w:p/>
+    <w:p>
+      <w:pPr>
+        <w:pStyle w:val="ListParagraph"/>
+        <w:numPr>
+          <w:ilvl w:val="0"/>
+          <w:numId w:val="1"/>
+        </w:numPr>
+      </w:pPr>
+      <w:r>
+        <w:t>Franchise List</w:t>
+      </w:r>
+    </w:p>
+    <w:p>
+      <w:pPr>
+        <w:pStyle w:val="ListParagraph"/>
+      </w:pPr>
+      <w:r>
+        <w:lastRenderedPageBreak/>
+        <w:t xml:space="preserve">Route: </w:t>
+      </w:r>
+      <w:r>
+        <w:rPr>
+          <w:rFonts w:ascii="Helvetica" w:hAnsi="Helvetica" w:cs="Helvetica"/>
+          <w:color w:val="505050"/>
+          <w:sz w:val="18"/>
+          <w:szCs w:val="18"/>
+          <w:shd w:val="clear" w:color="auto" w:fill="FAFAFA"/>
+        </w:rPr>
+        <w:t>http://localhost/franchise_marketplace_api/public/api/franchise/</w:t>
+      </w:r>
+      <w:r>
+        <w:rPr>
+          <w:rFonts w:ascii="Helvetica" w:hAnsi="Helvetica" w:cs="Helvetica"/>
+          <w:color w:val="505050"/>
+          <w:sz w:val="18"/>
+          <w:szCs w:val="18"/>
+          <w:shd w:val="clear" w:color="auto" w:fill="FAFAFA"/>
+        </w:rPr>
+        <w:t>franchise_list</w:t>
+      </w:r>
+    </w:p>
+    <w:p>
+      <w:pPr>
+        <w:pStyle w:val="ListParagraph"/>
+      </w:pPr>
+      <w:proofErr w:type="gramStart"/>
+      <w:r>
+        <w:t>Method :</w:t>
+      </w:r>
+      <w:proofErr w:type="gramEnd"/>
+      <w:r>
+        <w:t xml:space="preserve"> POST</w:t>
+      </w:r>
+    </w:p>
+    <w:p>
+      <w:pPr>
+        <w:pStyle w:val="ListParagraph"/>
+      </w:pPr>
+      <w:proofErr w:type="gramStart"/>
+      <w:r>
+        <w:t>Body :</w:t>
+      </w:r>
+      <w:proofErr w:type="gramEnd"/>
+      <w:r>
+        <w:t xml:space="preserve"> </w:t>
+      </w:r>
+    </w:p>
+    <w:p>
+      <w:pPr>
+        <w:pStyle w:val="ListParagraph"/>
+      </w:pPr>
+      <w:proofErr w:type="spellStart"/>
+      <w:r>
+        <w:t>Cuma</w:t>
+      </w:r>
+      <w:proofErr w:type="spellEnd"/>
+      <w:r>
+        <w:t xml:space="preserve"> token</w:t>
+      </w:r>
+    </w:p>
+    <w:p>
+      <w:pPr>
+        <w:pStyle w:val="ListParagraph"/>
+      </w:pPr>
+    </w:p>
+    <w:p>
+      <w:pPr>
+        <w:pStyle w:val="ListParagraph"/>
+      </w:pPr>
+      <w:proofErr w:type="gramStart"/>
+      <w:r>
+        <w:t>Output :</w:t>
+      </w:r>
+      <w:proofErr w:type="gramEnd"/>
+    </w:p>
+    <w:p>
+      <w:pPr>
+        <w:pStyle w:val="ListParagraph"/>
+      </w:pPr>
+      <w:r>
+        <w:t>‘</w:t>
+      </w:r>
+      <w:proofErr w:type="spellStart"/>
+      <w:r>
+        <w:t>franchise_</w:t>
+      </w:r>
+      <w:proofErr w:type="gramStart"/>
+      <w:r>
+        <w:t>list</w:t>
+      </w:r>
+      <w:proofErr w:type="spellEnd"/>
+      <w:r>
+        <w:t>’ :</w:t>
+      </w:r>
+      <w:proofErr w:type="gramEnd"/>
+      <w:r>
+        <w:t xml:space="preserve"> </w:t>
+      </w:r>
+      <w:proofErr w:type="spellStart"/>
+      <w:r>
+        <w:t>blabla</w:t>
+      </w:r>
+      <w:proofErr w:type="spellEnd"/>
+    </w:p>
+    <w:p>
+      <w:pPr>
+        <w:pStyle w:val="ListParagraph"/>
+      </w:pPr>
+    </w:p>
+    <w:p>
+      <w:pPr>
+        <w:pStyle w:val="ListParagraph"/>
+      </w:pPr>
+    </w:p>
+    <w:p>
+      <w:pPr>
+        <w:pStyle w:val="ListParagraph"/>
+        <w:numPr>
+          <w:ilvl w:val="0"/>
+          <w:numId w:val="1"/>
+        </w:numPr>
+      </w:pPr>
+      <w:r>
+        <w:t>New Franchise</w:t>
+      </w:r>
+    </w:p>
+    <w:p>
+      <w:pPr>
+        <w:pStyle w:val="ListParagraph"/>
+      </w:pPr>
+      <w:proofErr w:type="gramStart"/>
+      <w:r>
+        <w:t>Route :</w:t>
+      </w:r>
+      <w:proofErr w:type="gramEnd"/>
+      <w:r>
+        <w:t xml:space="preserve"> </w:t>
+      </w:r>
+      <w:r>
+        <w:rPr>
+          <w:rFonts w:ascii="Helvetica" w:hAnsi="Helvetica" w:cs="Helvetica"/>
+          <w:color w:val="505050"/>
+          <w:sz w:val="18"/>
+          <w:szCs w:val="18"/>
+          <w:shd w:val="clear" w:color="auto" w:fill="FAFAFA"/>
+        </w:rPr>
+        <w:t>http://localhost/franchise_marketplace_api/public/api/franchise/new_franchise</w:t>
+      </w:r>
+    </w:p>
+    <w:p>
+      <w:pPr>
+        <w:pStyle w:val="ListParagraph"/>
+      </w:pPr>
+      <w:proofErr w:type="gramStart"/>
+      <w:r>
+        <w:t>Method :</w:t>
+      </w:r>
+      <w:proofErr w:type="gramEnd"/>
+      <w:r>
+        <w:t xml:space="preserve"> POST</w:t>
+      </w:r>
+    </w:p>
+    <w:p>
+      <w:pPr>
+        <w:pStyle w:val="ListParagraph"/>
+      </w:pPr>
+      <w:proofErr w:type="gramStart"/>
+      <w:r>
+        <w:t>Body :</w:t>
+      </w:r>
+      <w:proofErr w:type="gramEnd"/>
+      <w:r>
+        <w:t xml:space="preserve"> </w:t>
+      </w:r>
+    </w:p>
+    <w:p>
+      <w:pPr>
+        <w:pStyle w:val="ListParagraph"/>
+        <w:numPr>
+          <w:ilvl w:val="0"/>
+          <w:numId w:val="2"/>
+        </w:numPr>
+      </w:pPr>
+      <w:r>
+        <w:t>count : text</w:t>
+      </w:r>
+    </w:p>
+    <w:p>
+      <w:pPr>
+        <w:pStyle w:val="ListParagraph"/>
+        <w:ind w:left="1080"/>
+      </w:pPr>
+      <w:proofErr w:type="spellStart"/>
+      <w:proofErr w:type="gramStart"/>
+      <w:r>
+        <w:t>artinya</w:t>
+      </w:r>
+      <w:proofErr w:type="spellEnd"/>
+      <w:proofErr w:type="gramEnd"/>
+      <w:r>
+        <w:t xml:space="preserve"> </w:t>
+      </w:r>
+      <w:proofErr w:type="spellStart"/>
+      <w:r>
+        <w:t>berapa</w:t>
+      </w:r>
+      <w:proofErr w:type="spellEnd"/>
+      <w:r>
+        <w:t xml:space="preserve"> franchise yang </w:t>
+      </w:r>
+      <w:proofErr w:type="spellStart"/>
+      <w:r>
+        <w:t>mau</w:t>
+      </w:r>
+      <w:proofErr w:type="spellEnd"/>
+      <w:r>
+        <w:t xml:space="preserve"> </w:t>
+      </w:r>
+      <w:proofErr w:type="spellStart"/>
+      <w:r>
+        <w:t>ditampilkan</w:t>
+      </w:r>
+      <w:proofErr w:type="spellEnd"/>
+    </w:p>
+    <w:p>
+      <w:pPr>
+        <w:pStyle w:val="ListParagraph"/>
+        <w:numPr>
+          <w:ilvl w:val="0"/>
+          <w:numId w:val="2"/>
+        </w:numPr>
+      </w:pPr>
+      <w:r>
+        <w:t>token : text</w:t>
+      </w:r>
+    </w:p>
+    <w:p/>
+    <w:p>
+      <w:pPr>
+        <w:ind w:left="720"/>
+      </w:pPr>
+      <w:r>
+        <w:t>Output:</w:t>
+      </w:r>
+    </w:p>
+    <w:p>
+      <w:pPr>
+        <w:pStyle w:val="ListParagraph"/>
+      </w:pPr>
+      <w:r>
+        <w:t>‘</w:t>
+      </w:r>
+      <w:proofErr w:type="spellStart"/>
+      <w:r>
+        <w:t>franchise_</w:t>
+      </w:r>
+      <w:proofErr w:type="gramStart"/>
+      <w:r>
+        <w:t>list</w:t>
+      </w:r>
+      <w:proofErr w:type="spellEnd"/>
+      <w:r>
+        <w:t>’ :</w:t>
+      </w:r>
+      <w:proofErr w:type="gramEnd"/>
+      <w:r>
+        <w:t xml:space="preserve"> </w:t>
+      </w:r>
+      <w:proofErr w:type="spellStart"/>
+      <w:r>
+        <w:t>blabla</w:t>
+      </w:r>
+      <w:proofErr w:type="spellEnd"/>
+    </w:p>
+    <w:p>
+      <w:pPr>
+        <w:ind w:left="720"/>
+      </w:pPr>
+    </w:p>
+    <w:p>
+      <w:pPr>
+        <w:pStyle w:val="ListParagraph"/>
+        <w:numPr>
+          <w:ilvl w:val="0"/>
+          <w:numId w:val="1"/>
+        </w:numPr>
+      </w:pPr>
+      <w:r>
+        <w:t>Favorite Status</w:t>
+      </w:r>
+    </w:p>
+    <w:p>
+      <w:pPr>
+        <w:pStyle w:val="ListParagraph"/>
+      </w:pPr>
+      <w:proofErr w:type="spellStart"/>
+      <w:proofErr w:type="gramStart"/>
+      <w:r>
+        <w:t>Fungsi</w:t>
+      </w:r>
+      <w:proofErr w:type="spellEnd"/>
+      <w:r>
+        <w:t xml:space="preserve"> :</w:t>
+      </w:r>
+      <w:proofErr w:type="gramEnd"/>
+      <w:r>
+        <w:t xml:space="preserve">  </w:t>
+      </w:r>
+      <w:proofErr w:type="spellStart"/>
+      <w:r>
+        <w:t>untuk</w:t>
+      </w:r>
+      <w:proofErr w:type="spellEnd"/>
+      <w:r>
+        <w:t xml:space="preserve"> </w:t>
+      </w:r>
+      <w:proofErr w:type="spellStart"/>
+      <w:r>
+        <w:t>mendapatkan</w:t>
+      </w:r>
+      <w:proofErr w:type="spellEnd"/>
+      <w:r>
+        <w:t xml:space="preserve"> status </w:t>
+      </w:r>
+      <w:proofErr w:type="spellStart"/>
+      <w:r>
+        <w:t>apakah</w:t>
+      </w:r>
+      <w:proofErr w:type="spellEnd"/>
+      <w:r>
+        <w:t xml:space="preserve"> franchise </w:t>
+      </w:r>
+      <w:proofErr w:type="spellStart"/>
+      <w:r>
+        <w:t>tersebut</w:t>
+      </w:r>
+      <w:proofErr w:type="spellEnd"/>
+      <w:r>
+        <w:t xml:space="preserve"> </w:t>
+      </w:r>
+      <w:proofErr w:type="spellStart"/>
+      <w:r>
+        <w:t>dalam</w:t>
+      </w:r>
+      <w:proofErr w:type="spellEnd"/>
+      <w:r>
+        <w:t xml:space="preserve"> status </w:t>
+      </w:r>
+      <w:proofErr w:type="spellStart"/>
+      <w:r>
+        <w:t>difavoritkan</w:t>
+      </w:r>
+      <w:proofErr w:type="spellEnd"/>
+      <w:r>
+        <w:t xml:space="preserve"> </w:t>
+      </w:r>
+      <w:proofErr w:type="spellStart"/>
+      <w:r>
+        <w:t>atau</w:t>
+      </w:r>
+      <w:proofErr w:type="spellEnd"/>
+      <w:r>
+        <w:t xml:space="preserve"> </w:t>
+      </w:r>
+      <w:proofErr w:type="spellStart"/>
+      <w:r>
+        <w:t>tidak</w:t>
+      </w:r>
+      <w:proofErr w:type="spellEnd"/>
+    </w:p>
+    <w:p>
+      <w:pPr>
+        <w:pStyle w:val="ListParagraph"/>
+      </w:pPr>
+      <w:proofErr w:type="gramStart"/>
+      <w:r>
+        <w:t>Route :</w:t>
+      </w:r>
+      <w:proofErr w:type="gramEnd"/>
+      <w:r>
+        <w:t xml:space="preserve"> </w:t>
+      </w:r>
+      <w:r>
+        <w:rPr>
+          <w:rFonts w:ascii="Helvetica" w:hAnsi="Helvetica" w:cs="Helvetica"/>
+          <w:color w:val="505050"/>
+          <w:sz w:val="18"/>
+          <w:szCs w:val="18"/>
+          <w:shd w:val="clear" w:color="auto" w:fill="FAFAFA"/>
+        </w:rPr>
+        <w:t>http://localhost/franchise_marketplace_api/public/api/franchise/favorite</w:t>
+      </w:r>
+      <w:r>
+        <w:rPr>
+          <w:rFonts w:ascii="Helvetica" w:hAnsi="Helvetica" w:cs="Helvetica"/>
+          <w:color w:val="505050"/>
+          <w:sz w:val="18"/>
+          <w:szCs w:val="18"/>
+          <w:shd w:val="clear" w:color="auto" w:fill="FAFAFA"/>
+        </w:rPr>
+        <w:t>_status</w:t>
+      </w:r>
+    </w:p>
+    <w:p>
+      <w:pPr>
+        <w:pStyle w:val="ListParagraph"/>
+      </w:pPr>
+      <w:proofErr w:type="gramStart"/>
+      <w:r>
+        <w:t>Method :</w:t>
+      </w:r>
+      <w:proofErr w:type="gramEnd"/>
+      <w:r>
+        <w:t xml:space="preserve"> POST</w:t>
+      </w:r>
+    </w:p>
+    <w:p>
+      <w:pPr>
+        <w:pStyle w:val="ListParagraph"/>
+      </w:pPr>
+      <w:proofErr w:type="gramStart"/>
+      <w:r>
+        <w:t>Body :</w:t>
+      </w:r>
+      <w:proofErr w:type="gramEnd"/>
+    </w:p>
+    <w:p>
+      <w:pPr>
+        <w:pStyle w:val="ListParagraph"/>
+        <w:numPr>
+          <w:ilvl w:val="0"/>
+          <w:numId w:val="2"/>
+        </w:numPr>
+      </w:pPr>
+      <w:proofErr w:type="spellStart"/>
+      <w:r>
+        <w:t>franchise_id</w:t>
+      </w:r>
+      <w:proofErr w:type="spellEnd"/>
+      <w:r>
+        <w:t xml:space="preserve"> : text</w:t>
+      </w:r>
+    </w:p>
+    <w:p>
+      <w:pPr>
+        <w:pStyle w:val="ListParagraph"/>
+        <w:numPr>
+          <w:ilvl w:val="0"/>
+          <w:numId w:val="2"/>
+        </w:numPr>
+      </w:pPr>
+      <w:r>
+        <w:t>token</w:t>
+      </w:r>
+    </w:p>
+    <w:p/>
+    <w:p>
+      <w:pPr>
+        <w:ind w:left="720"/>
+      </w:pPr>
+      <w:proofErr w:type="gramStart"/>
+      <w:r>
+        <w:t>Output :</w:t>
+      </w:r>
+      <w:proofErr w:type="gramEnd"/>
+    </w:p>
+    <w:p>
+      <w:pPr>
+        <w:pStyle w:val="ListParagraph"/>
+        <w:numPr>
+          <w:ilvl w:val="0"/>
+          <w:numId w:val="2"/>
+        </w:numPr>
+      </w:pPr>
+      <w:r>
+        <w:t xml:space="preserve">‘favorite’ : ‘true’  -&gt; </w:t>
+      </w:r>
+      <w:proofErr w:type="spellStart"/>
+      <w:r>
+        <w:t>artinya</w:t>
+      </w:r>
+      <w:proofErr w:type="spellEnd"/>
+      <w:r>
+        <w:t xml:space="preserve"> </w:t>
+      </w:r>
+      <w:proofErr w:type="spellStart"/>
+      <w:r>
+        <w:t>sudah</w:t>
+      </w:r>
+      <w:proofErr w:type="spellEnd"/>
+      <w:r>
+        <w:t xml:space="preserve"> </w:t>
+      </w:r>
+      <w:proofErr w:type="spellStart"/>
+      <w:r>
+        <w:t>difavoritkan</w:t>
+      </w:r>
+      <w:proofErr w:type="spellEnd"/>
+    </w:p>
+    <w:p>
+      <w:pPr>
+        <w:pStyle w:val="ListParagraph"/>
+        <w:numPr>
+          <w:ilvl w:val="0"/>
+          <w:numId w:val="2"/>
+        </w:numPr>
+      </w:pPr>
+      <w:r>
+        <w:t xml:space="preserve">‘favorite’ : ‘false’ -&gt; </w:t>
+      </w:r>
+      <w:proofErr w:type="spellStart"/>
+      <w:r>
+        <w:t>belum</w:t>
+      </w:r>
+      <w:proofErr w:type="spellEnd"/>
+      <w:r>
+        <w:t xml:space="preserve"> </w:t>
+      </w:r>
+      <w:proofErr w:type="spellStart"/>
+      <w:r>
+        <w:t>difavoritkan</w:t>
+      </w:r>
+      <w:proofErr w:type="spellEnd"/>
+    </w:p>
+    <w:p/>
+    <w:p>
+      <w:pPr>
+        <w:pStyle w:val="ListParagraph"/>
+        <w:numPr>
+          <w:ilvl w:val="0"/>
+          <w:numId w:val="1"/>
+        </w:numPr>
+      </w:pPr>
+      <w:r>
+        <w:t>Favorite</w:t>
+      </w:r>
+    </w:p>
+    <w:p>
+      <w:pPr>
+        <w:pStyle w:val="ListParagraph"/>
+      </w:pPr>
+      <w:proofErr w:type="gramStart"/>
+      <w:r>
+        <w:t>Route :</w:t>
+      </w:r>
+      <w:proofErr w:type="gramEnd"/>
+      <w:r>
+        <w:t xml:space="preserve"> </w:t>
+      </w:r>
+      <w:r>
+        <w:rPr>
+          <w:rFonts w:ascii="Helvetica" w:hAnsi="Helvetica" w:cs="Helvetica"/>
+          <w:color w:val="505050"/>
+          <w:sz w:val="18"/>
+          <w:szCs w:val="18"/>
+          <w:shd w:val="clear" w:color="auto" w:fill="FAFAFA"/>
+        </w:rPr>
+        <w:t>http://localhost/franchise_marketplace_api/public/api/franchise/favorite</w:t>
+      </w:r>
+    </w:p>
+    <w:p>
+      <w:pPr>
+        <w:pStyle w:val="ListParagraph"/>
+      </w:pPr>
+      <w:proofErr w:type="gramStart"/>
+      <w:r>
+        <w:t>Method :</w:t>
+      </w:r>
+      <w:proofErr w:type="gramEnd"/>
+      <w:r>
+        <w:t xml:space="preserve"> POST</w:t>
+      </w:r>
+    </w:p>
+    <w:p>
+      <w:pPr>
+        <w:pStyle w:val="ListParagraph"/>
+      </w:pPr>
+      <w:proofErr w:type="gramStart"/>
+      <w:r>
+        <w:t>Body :</w:t>
+      </w:r>
+      <w:proofErr w:type="gramEnd"/>
+    </w:p>
+    <w:p>
+      <w:pPr>
+        <w:pStyle w:val="ListParagraph"/>
+        <w:numPr>
+          <w:ilvl w:val="0"/>
+          <w:numId w:val="2"/>
+        </w:numPr>
+      </w:pPr>
+      <w:proofErr w:type="spellStart"/>
+      <w:r>
+        <w:t>franchise_id</w:t>
+      </w:r>
+      <w:proofErr w:type="spellEnd"/>
+      <w:r>
+        <w:t xml:space="preserve"> : text</w:t>
+      </w:r>
+    </w:p>
+    <w:p>
+      <w:pPr>
+        <w:pStyle w:val="ListParagraph"/>
+        <w:numPr>
+          <w:ilvl w:val="0"/>
+          <w:numId w:val="2"/>
+        </w:numPr>
+      </w:pPr>
+      <w:r>
+        <w:t>token</w:t>
+      </w:r>
+    </w:p>
+    <w:p>
+      <w:pPr>
+        <w:pStyle w:val="ListParagraph"/>
+      </w:pPr>
+      <w:proofErr w:type="gramStart"/>
+      <w:r>
+        <w:lastRenderedPageBreak/>
+        <w:t>Output :</w:t>
+      </w:r>
+      <w:proofErr w:type="gramEnd"/>
+    </w:p>
+    <w:p>
+      <w:pPr>
+        <w:pStyle w:val="ListParagraph"/>
+        <w:numPr>
+          <w:ilvl w:val="0"/>
+          <w:numId w:val="2"/>
+        </w:numPr>
+      </w:pPr>
+      <w:r>
+        <w:t>‘error’ : ‘something went wrong’</w:t>
+      </w:r>
+    </w:p>
+    <w:p>
+      <w:pPr>
+        <w:pStyle w:val="ListParagraph"/>
+        <w:numPr>
+          <w:ilvl w:val="0"/>
+          <w:numId w:val="2"/>
+        </w:numPr>
+      </w:pPr>
+      <w:r>
+        <w:t>‘success’ : ‘true’</w:t>
+      </w:r>
+    </w:p>
+    <w:p/>
+    <w:p>
+      <w:pPr>
+        <w:pStyle w:val="ListParagraph"/>
+        <w:numPr>
+          <w:ilvl w:val="0"/>
+          <w:numId w:val="1"/>
+        </w:numPr>
+      </w:pPr>
+      <w:proofErr w:type="spellStart"/>
+      <w:r>
+        <w:t>Unfavorite</w:t>
+      </w:r>
+      <w:proofErr w:type="spellEnd"/>
+    </w:p>
+    <w:p>
+      <w:pPr>
+        <w:pStyle w:val="ListParagraph"/>
+      </w:pPr>
+      <w:proofErr w:type="gramStart"/>
+      <w:r>
+        <w:t>Route :</w:t>
+      </w:r>
+      <w:proofErr w:type="gramEnd"/>
+      <w:r>
+        <w:t xml:space="preserve"> </w:t>
+      </w:r>
+      <w:r>
+        <w:rPr>
+          <w:rFonts w:ascii="Helvetica" w:hAnsi="Helvetica" w:cs="Helvetica"/>
+          <w:color w:val="505050"/>
+          <w:sz w:val="18"/>
+          <w:szCs w:val="18"/>
+          <w:shd w:val="clear" w:color="auto" w:fill="FAFAFA"/>
+        </w:rPr>
+        <w:t>http://localhost/franchise_marketplace_api/public/api/franchise/</w:t>
+      </w:r>
+      <w:r>
+        <w:rPr>
+          <w:rFonts w:ascii="Helvetica" w:hAnsi="Helvetica" w:cs="Helvetica"/>
+          <w:color w:val="505050"/>
+          <w:sz w:val="18"/>
+          <w:szCs w:val="18"/>
+          <w:shd w:val="clear" w:color="auto" w:fill="FAFAFA"/>
+        </w:rPr>
+        <w:t>un</w:t>
+      </w:r>
+      <w:r>
+        <w:rPr>
+          <w:rFonts w:ascii="Helvetica" w:hAnsi="Helvetica" w:cs="Helvetica"/>
+          <w:color w:val="505050"/>
+          <w:sz w:val="18"/>
+          <w:szCs w:val="18"/>
+          <w:shd w:val="clear" w:color="auto" w:fill="FAFAFA"/>
+        </w:rPr>
+        <w:t>favorite</w:t>
+      </w:r>
+    </w:p>
+    <w:p>
+      <w:pPr>
+        <w:pStyle w:val="ListParagraph"/>
+      </w:pPr>
+      <w:proofErr w:type="gramStart"/>
+      <w:r>
+        <w:t>Method :</w:t>
+      </w:r>
+      <w:proofErr w:type="gramEnd"/>
+      <w:r>
+        <w:t xml:space="preserve"> POST</w:t>
+      </w:r>
+    </w:p>
+    <w:p>
+      <w:pPr>
+        <w:pStyle w:val="ListParagraph"/>
+      </w:pPr>
+      <w:proofErr w:type="gramStart"/>
+      <w:r>
+        <w:t>Body :</w:t>
+      </w:r>
+      <w:proofErr w:type="gramEnd"/>
+    </w:p>
+    <w:p>
+      <w:pPr>
+        <w:pStyle w:val="ListParagraph"/>
+        <w:numPr>
+          <w:ilvl w:val="0"/>
+          <w:numId w:val="2"/>
+        </w:numPr>
+      </w:pPr>
+      <w:proofErr w:type="spellStart"/>
+      <w:r>
+        <w:t>franchise_id</w:t>
+      </w:r>
+      <w:proofErr w:type="spellEnd"/>
+      <w:r>
+        <w:t xml:space="preserve"> : text</w:t>
+      </w:r>
+    </w:p>
+    <w:p>
+      <w:pPr>
+        <w:pStyle w:val="ListParagraph"/>
+        <w:numPr>
+          <w:ilvl w:val="0"/>
+          <w:numId w:val="2"/>
+        </w:numPr>
+      </w:pPr>
+      <w:r>
+        <w:t>token</w:t>
+      </w:r>
+    </w:p>
+    <w:p>
+      <w:pPr>
+        <w:pStyle w:val="ListParagraph"/>
+      </w:pPr>
+      <w:proofErr w:type="gramStart"/>
+      <w:r>
+        <w:t>Output :</w:t>
+      </w:r>
+      <w:proofErr w:type="gramEnd"/>
+    </w:p>
+    <w:p>
+      <w:pPr>
+        <w:pStyle w:val="ListParagraph"/>
+        <w:numPr>
+          <w:ilvl w:val="0"/>
+          <w:numId w:val="2"/>
+        </w:numPr>
+      </w:pPr>
+      <w:r>
+        <w:t>‘error’ : ‘something went wrong’</w:t>
+      </w:r>
+    </w:p>
+    <w:p>
+      <w:pPr>
+        <w:pStyle w:val="ListParagraph"/>
+        <w:numPr>
+          <w:ilvl w:val="0"/>
+          <w:numId w:val="2"/>
+        </w:numPr>
+      </w:pPr>
+      <w:r>
+        <w:t>‘success’ : ‘true’</w:t>
+      </w:r>
+    </w:p>
+    <w:p/>
+    <w:p>
+      <w:pPr>
+        <w:pStyle w:val="ListParagraph"/>
+        <w:numPr>
+          <w:ilvl w:val="0"/>
+          <w:numId w:val="1"/>
+        </w:numPr>
+      </w:pPr>
+      <w:r>
+        <w:t>My Favorite</w:t>
+      </w:r>
+    </w:p>
+    <w:p>
+      <w:pPr>
+        <w:pStyle w:val="ListParagraph"/>
+      </w:pPr>
+      <w:proofErr w:type="gramStart"/>
+      <w:r>
+        <w:t>Route :</w:t>
+      </w:r>
+      <w:proofErr w:type="gramEnd"/>
+      <w:r>
+        <w:t xml:space="preserve"> </w:t>
+      </w:r>
+      <w:r>
+        <w:rPr>
+          <w:rFonts w:ascii="Helvetica" w:hAnsi="Helvetica" w:cs="Helvetica"/>
+          <w:color w:val="505050"/>
+          <w:sz w:val="18"/>
+          <w:szCs w:val="18"/>
+          <w:shd w:val="clear" w:color="auto" w:fill="FAFAFA"/>
+        </w:rPr>
+        <w:t>http://localhost/franchise_marketplace_api/public/api/franchise/my_favorite</w:t>
       </w:r>
       <w:bookmarkStart w:id="0" w:name="_GoBack"/>
       <w:bookmarkEnd w:id="0"/>
@@ -1200,71 +3677,102 @@
     <w:p>
       <w:pPr>
         <w:pStyle w:val="ListParagraph"/>
-        <w:numPr>
-          <w:ilvl w:val="0"/>
-          <w:numId w:val="2"/>
-        </w:numPr>
-      </w:pPr>
-      <w:r>
-        <w:t>token : text</w:t>
-      </w:r>
-    </w:p>
-    <w:p>
-      <w:pPr>
-        <w:ind w:left="720" w:firstLine="360"/>
-      </w:pPr>
+      </w:pPr>
+      <w:proofErr w:type="gramStart"/>
+      <w:r>
+        <w:t>Method :</w:t>
+      </w:r>
+      <w:proofErr w:type="gramEnd"/>
+      <w:r>
+        <w:t xml:space="preserve"> POST</w:t>
+      </w:r>
+    </w:p>
+    <w:p>
+      <w:pPr>
+        <w:pStyle w:val="ListParagraph"/>
+      </w:pPr>
+      <w:proofErr w:type="gramStart"/>
+      <w:r>
+        <w:t>Body :</w:t>
+      </w:r>
+      <w:proofErr w:type="gramEnd"/>
+    </w:p>
+    <w:p>
+      <w:pPr>
+        <w:pStyle w:val="ListParagraph"/>
+        <w:numPr>
+          <w:ilvl w:val="0"/>
+          <w:numId w:val="2"/>
+        </w:numPr>
+      </w:pPr>
+      <w:r>
+        <w:t>token</w:t>
+      </w:r>
+    </w:p>
+    <w:p>
+      <w:pPr>
+        <w:ind w:left="720"/>
+      </w:pPr>
+      <w:proofErr w:type="gramStart"/>
       <w:r>
         <w:t>Output :</w:t>
       </w:r>
-    </w:p>
-    <w:p>
-      <w:pPr>
-        <w:pStyle w:val="ListParagraph"/>
-        <w:numPr>
-          <w:ilvl w:val="1"/>
-          <w:numId w:val="2"/>
-        </w:numPr>
-      </w:pPr>
-      <w:r>
-        <w:t>'error':</w:t>
-      </w:r>
-      <w:r>
-        <w:t>'something went wrong</w:t>
-      </w:r>
-      <w:r>
-        <w:t>, try again later','message':’blabla’ (status code 500)</w:t>
-      </w:r>
-    </w:p>
-    <w:p>
-      <w:pPr>
-        <w:pStyle w:val="ListParagraph"/>
-        <w:numPr>
-          <w:ilvl w:val="1"/>
-          <w:numId w:val="2"/>
-        </w:numPr>
-      </w:pPr>
-      <w:r>
-        <w:t>'status': true,'message':</w:t>
-      </w:r>
-      <w:r>
-        <w:t>'Document</w:t>
-      </w:r>
-      <w:r>
-        <w:t xml:space="preserve"> uploaded successfully','data':blabla</w:t>
-      </w:r>
-      <w:r>
-        <w:t xml:space="preserve"> (statuscode 200)</w:t>
-      </w:r>
-    </w:p>
-    <w:p/>
-    <w:p>
-      <w:pPr>
-        <w:pStyle w:val="ListParagraph"/>
-        <w:numPr>
-          <w:ilvl w:val="0"/>
-          <w:numId w:val="1"/>
-        </w:numPr>
-      </w:pPr>
+      <w:proofErr w:type="gramEnd"/>
+    </w:p>
+    <w:p>
+      <w:pPr>
+        <w:pStyle w:val="ListParagraph"/>
+        <w:numPr>
+          <w:ilvl w:val="0"/>
+          <w:numId w:val="2"/>
+        </w:numPr>
+      </w:pPr>
+      <w:r>
+        <w:t>‘error’ : ‘something went wrong’</w:t>
+      </w:r>
+    </w:p>
+    <w:p>
+      <w:pPr>
+        <w:pStyle w:val="ListParagraph"/>
+        <w:numPr>
+          <w:ilvl w:val="0"/>
+          <w:numId w:val="2"/>
+        </w:numPr>
+      </w:pPr>
+      <w:r>
+        <w:t>‘</w:t>
+      </w:r>
+      <w:proofErr w:type="spellStart"/>
+      <w:r>
+        <w:t>franchise_list</w:t>
+      </w:r>
+      <w:proofErr w:type="spellEnd"/>
+      <w:r>
+        <w:t xml:space="preserve">’ : </w:t>
+      </w:r>
+      <w:proofErr w:type="spellStart"/>
+      <w:r>
+        <w:t>blabla</w:t>
+      </w:r>
+      <w:proofErr w:type="spellEnd"/>
+    </w:p>
+    <w:p>
+      <w:pPr>
+        <w:ind w:left="720"/>
+      </w:pPr>
+    </w:p>
+    <w:p>
+      <w:pPr>
+        <w:pStyle w:val="ListParagraph"/>
+      </w:pPr>
+    </w:p>
+    <w:p>
+      <w:pPr>
+        <w:ind w:left="720"/>
+      </w:pPr>
+      <w:r>
+        <w:t xml:space="preserve"> </w:t>
+      </w:r>
     </w:p>
     <w:p>
       <w:pPr>
@@ -2172,6 +4680,7 @@
   <w:style w:type="character" w:default="1" w:styleId="DefaultParagraphFont">
     <w:name w:val="Default Paragraph Font"/>
     <w:uiPriority w:val="1"/>
+    <w:semiHidden/>
     <w:unhideWhenUsed/>
   </w:style>
   <w:style w:type="table" w:default="1" w:styleId="TableNormal">

</xml_diff>

<commit_message>
hot franchise, franchise list by category, brochure
</commit_message>
<xml_diff>
--- a/Dokumentasi API.docx
+++ b/Dokumentasi API.docx
@@ -1916,7 +1916,10 @@
         </w:numPr>
       </w:pPr>
       <w:r>
-        <w:t>Token</w:t>
+        <w:t>t</w:t>
+      </w:r>
+      <w:r>
+        <w:t>oken</w:t>
       </w:r>
     </w:p>
     <w:p>
@@ -1951,33 +1954,480 @@
         <w:t>‘franchise_list’ : blabla</w:t>
       </w:r>
     </w:p>
+    <w:p/>
+    <w:p>
+      <w:pPr>
+        <w:pStyle w:val="ListParagraph"/>
+        <w:numPr>
+          <w:ilvl w:val="0"/>
+          <w:numId w:val="1"/>
+        </w:numPr>
+      </w:pPr>
+      <w:r>
+        <w:t>Hot Franchise</w:t>
+      </w:r>
+    </w:p>
+    <w:p>
+      <w:pPr>
+        <w:pStyle w:val="ListParagraph"/>
+      </w:pPr>
+      <w:r>
+        <w:t xml:space="preserve">Route : </w:t>
+      </w:r>
+      <w:r>
+        <w:rPr>
+          <w:rFonts w:ascii="Helvetica" w:hAnsi="Helvetica" w:cs="Helvetica"/>
+          <w:color w:val="505050"/>
+          <w:sz w:val="18"/>
+          <w:szCs w:val="18"/>
+          <w:shd w:val="clear" w:color="auto" w:fill="FAFAFA"/>
+        </w:rPr>
+        <w:t>http://localhost/franchise_marketplace_api/public/api/franchise/hot_franchise</w:t>
+      </w:r>
+    </w:p>
+    <w:p>
+      <w:pPr>
+        <w:pStyle w:val="ListParagraph"/>
+      </w:pPr>
+      <w:r>
+        <w:t>Method : POST</w:t>
+      </w:r>
+    </w:p>
+    <w:p>
+      <w:pPr>
+        <w:pStyle w:val="ListParagraph"/>
+      </w:pPr>
+      <w:r>
+        <w:t>Body :</w:t>
+      </w:r>
+    </w:p>
+    <w:p>
+      <w:pPr>
+        <w:pStyle w:val="ListParagraph"/>
+        <w:numPr>
+          <w:ilvl w:val="0"/>
+          <w:numId w:val="2"/>
+        </w:numPr>
+      </w:pPr>
+      <w:r>
+        <w:t>token</w:t>
+      </w:r>
+    </w:p>
+    <w:p>
+      <w:pPr>
+        <w:pStyle w:val="ListParagraph"/>
+        <w:numPr>
+          <w:ilvl w:val="0"/>
+          <w:numId w:val="2"/>
+        </w:numPr>
+      </w:pPr>
+      <w:r>
+        <w:t>count</w:t>
+      </w:r>
+    </w:p>
     <w:p>
       <w:pPr>
         <w:ind w:left="720"/>
       </w:pPr>
+      <w:r>
+        <w:lastRenderedPageBreak/>
+        <w:t>Output :</w:t>
+      </w:r>
+    </w:p>
+    <w:p>
+      <w:pPr>
+        <w:pStyle w:val="ListParagraph"/>
+        <w:numPr>
+          <w:ilvl w:val="0"/>
+          <w:numId w:val="2"/>
+        </w:numPr>
+      </w:pPr>
+      <w:r>
+        <w:t>{“franchise_list” : [{“nums_favorite” : 3, blabla} , {blabla} ] }  (nums_favorite artinya berapa orang yg favoritkan Franchise ini)</w:t>
+      </w:r>
+    </w:p>
+    <w:p>
+      <w:pPr>
+        <w:pStyle w:val="ListParagraph"/>
+        <w:numPr>
+          <w:ilvl w:val="0"/>
+          <w:numId w:val="2"/>
+        </w:numPr>
+      </w:pPr>
+      <w:r>
+        <w:t>‘error’ : ‘something went wrong’</w:t>
+      </w:r>
+    </w:p>
+    <w:p/>
+    <w:p>
+      <w:pPr>
+        <w:pStyle w:val="ListParagraph"/>
+        <w:numPr>
+          <w:ilvl w:val="0"/>
+          <w:numId w:val="1"/>
+        </w:numPr>
+      </w:pPr>
+      <w:r>
+        <w:t>Franchise List</w:t>
+      </w:r>
+      <w:r>
+        <w:t xml:space="preserve"> By Category</w:t>
+      </w:r>
+    </w:p>
+    <w:p>
+      <w:pPr>
+        <w:pStyle w:val="ListParagraph"/>
+      </w:pPr>
+      <w:r>
+        <w:t xml:space="preserve">Route: </w:t>
+      </w:r>
+      <w:r>
+        <w:rPr>
+          <w:rFonts w:ascii="Helvetica" w:hAnsi="Helvetica" w:cs="Helvetica"/>
+          <w:color w:val="505050"/>
+          <w:sz w:val="18"/>
+          <w:szCs w:val="18"/>
+          <w:shd w:val="clear" w:color="auto" w:fill="FAFAFA"/>
+        </w:rPr>
+        <w:t>http://localhost/franchise_marketplace_api/public/api/franchise/franchise_list_by_category</w:t>
+      </w:r>
+    </w:p>
+    <w:p>
+      <w:pPr>
+        <w:pStyle w:val="ListParagraph"/>
+      </w:pPr>
+      <w:r>
+        <w:t>Method : POST</w:t>
+      </w:r>
+    </w:p>
+    <w:p>
+      <w:pPr>
+        <w:pStyle w:val="ListParagraph"/>
+      </w:pPr>
+      <w:r>
+        <w:t xml:space="preserve">Body : </w:t>
+      </w:r>
+    </w:p>
+    <w:p>
+      <w:pPr>
+        <w:pStyle w:val="ListParagraph"/>
+        <w:numPr>
+          <w:ilvl w:val="0"/>
+          <w:numId w:val="2"/>
+        </w:numPr>
+      </w:pPr>
+      <w:r>
+        <w:t>to</w:t>
+      </w:r>
+      <w:r>
+        <w:t>ken</w:t>
+      </w:r>
+    </w:p>
+    <w:p>
+      <w:pPr>
+        <w:pStyle w:val="ListParagraph"/>
+        <w:numPr>
+          <w:ilvl w:val="0"/>
+          <w:numId w:val="2"/>
+        </w:numPr>
+      </w:pPr>
+      <w:r>
+        <w:t>category</w:t>
+      </w:r>
+    </w:p>
+    <w:p>
+      <w:pPr>
+        <w:pStyle w:val="ListParagraph"/>
+      </w:pPr>
+    </w:p>
+    <w:p>
+      <w:pPr>
+        <w:pStyle w:val="ListParagraph"/>
+      </w:pPr>
+      <w:r>
+        <w:t>Output :</w:t>
+      </w:r>
+    </w:p>
+    <w:p>
+      <w:pPr>
+        <w:pStyle w:val="ListParagraph"/>
+      </w:pPr>
+      <w:r>
+        <w:t>‘franchise_list’ : blabla</w:t>
+      </w:r>
+    </w:p>
+    <w:p>
+      <w:pPr>
+        <w:pStyle w:val="ListParagraph"/>
+      </w:pPr>
+    </w:p>
+    <w:p>
+      <w:pPr>
+        <w:pStyle w:val="ListParagraph"/>
+      </w:pPr>
+    </w:p>
+    <w:p>
+      <w:pPr>
+        <w:pStyle w:val="ListParagraph"/>
+        <w:numPr>
+          <w:ilvl w:val="0"/>
+          <w:numId w:val="1"/>
+        </w:numPr>
+      </w:pPr>
+      <w:r>
+        <w:t>Add Brochure</w:t>
+      </w:r>
+    </w:p>
+    <w:p>
+      <w:pPr>
+        <w:pStyle w:val="ListParagraph"/>
+      </w:pPr>
+      <w:r>
+        <w:t xml:space="preserve">Route : </w:t>
+      </w:r>
+      <w:r>
+        <w:rPr>
+          <w:rFonts w:ascii="Helvetica" w:hAnsi="Helvetica" w:cs="Helvetica"/>
+          <w:color w:val="505050"/>
+          <w:sz w:val="18"/>
+          <w:szCs w:val="18"/>
+          <w:shd w:val="clear" w:color="auto" w:fill="FAFAFA"/>
+        </w:rPr>
+        <w:t>http://localhost/franchise_marketplace_api/public/api/franchise/add_brochure</w:t>
+      </w:r>
+    </w:p>
+    <w:p>
+      <w:pPr>
+        <w:pStyle w:val="ListParagraph"/>
+      </w:pPr>
+      <w:r>
+        <w:t>Method : POST</w:t>
+      </w:r>
+    </w:p>
+    <w:p>
+      <w:pPr>
+        <w:pStyle w:val="ListParagraph"/>
+      </w:pPr>
+      <w:r>
+        <w:t>Body :</w:t>
+      </w:r>
+    </w:p>
+    <w:p>
+      <w:pPr>
+        <w:pStyle w:val="ListParagraph"/>
+        <w:numPr>
+          <w:ilvl w:val="0"/>
+          <w:numId w:val="2"/>
+        </w:numPr>
+      </w:pPr>
+      <w:r>
+        <w:t>franchise_id : text</w:t>
+      </w:r>
+    </w:p>
+    <w:p>
+      <w:pPr>
+        <w:pStyle w:val="ListParagraph"/>
+        <w:numPr>
+          <w:ilvl w:val="0"/>
+          <w:numId w:val="2"/>
+        </w:numPr>
+      </w:pPr>
+      <w:r>
+        <w:t>brochure : file</w:t>
+      </w:r>
+    </w:p>
+    <w:p>
+      <w:pPr>
+        <w:pStyle w:val="ListParagraph"/>
+        <w:numPr>
+          <w:ilvl w:val="0"/>
+          <w:numId w:val="2"/>
+        </w:numPr>
+      </w:pPr>
+      <w:r>
+        <w:t>token : text</w:t>
+      </w:r>
     </w:p>
     <w:p>
       <w:pPr>
         <w:ind w:left="720"/>
       </w:pPr>
-    </w:p>
-    <w:p>
-      <w:pPr>
-        <w:pStyle w:val="ListParagraph"/>
-      </w:pPr>
+      <w:r>
+        <w:t>Output:</w:t>
+      </w:r>
+    </w:p>
+    <w:p>
+      <w:pPr>
+        <w:pStyle w:val="ListParagraph"/>
+        <w:numPr>
+          <w:ilvl w:val="0"/>
+          <w:numId w:val="2"/>
+        </w:numPr>
+      </w:pPr>
+      <w:r>
+        <w:t>success: true, brochure : blabla</w:t>
+      </w:r>
+    </w:p>
+    <w:p>
+      <w:pPr>
+        <w:pStyle w:val="ListParagraph"/>
+        <w:numPr>
+          <w:ilvl w:val="0"/>
+          <w:numId w:val="2"/>
+        </w:numPr>
+      </w:pPr>
+      <w:r>
+        <w:t>‘error’ : ‘something went wrong’</w:t>
+      </w:r>
     </w:p>
     <w:p>
       <w:pPr>
         <w:ind w:left="720"/>
       </w:pPr>
-      <w:r>
-        <w:t xml:space="preserve"> </w:t>
-      </w:r>
-    </w:p>
-    <w:p>
+    </w:p>
+    <w:p>
+      <w:pPr>
+        <w:pStyle w:val="ListParagraph"/>
+        <w:numPr>
+          <w:ilvl w:val="0"/>
+          <w:numId w:val="1"/>
+        </w:numPr>
+      </w:pPr>
+      <w:r>
+        <w:t>Get Brochures</w:t>
+      </w:r>
+    </w:p>
+    <w:p>
+      <w:pPr>
+        <w:pStyle w:val="ListParagraph"/>
+      </w:pPr>
+      <w:r>
+        <w:t xml:space="preserve">Route : </w:t>
+      </w:r>
+      <w:r>
+        <w:rPr>
+          <w:rFonts w:ascii="Helvetica" w:hAnsi="Helvetica" w:cs="Helvetica"/>
+          <w:color w:val="505050"/>
+          <w:sz w:val="18"/>
+          <w:szCs w:val="18"/>
+          <w:shd w:val="clear" w:color="auto" w:fill="FAFAFA"/>
+        </w:rPr>
+        <w:t>http://localhost/franchise_marketplace_api/public/api/franchise/get_brochures</w:t>
+      </w:r>
+    </w:p>
+    <w:p>
+      <w:pPr>
+        <w:pStyle w:val="ListParagraph"/>
+      </w:pPr>
+      <w:r>
+        <w:t>Method : POST</w:t>
+      </w:r>
+    </w:p>
+    <w:p>
+      <w:pPr>
+        <w:pStyle w:val="ListParagraph"/>
+      </w:pPr>
+      <w:r>
+        <w:t xml:space="preserve">Body : </w:t>
+      </w:r>
+    </w:p>
+    <w:p>
+      <w:pPr>
+        <w:pStyle w:val="ListParagraph"/>
+        <w:numPr>
+          <w:ilvl w:val="0"/>
+          <w:numId w:val="2"/>
+        </w:numPr>
+      </w:pPr>
+      <w:r>
+        <w:t>franchise_id : text</w:t>
+      </w:r>
+    </w:p>
+    <w:p>
+      <w:pPr>
+        <w:pStyle w:val="ListParagraph"/>
+        <w:numPr>
+          <w:ilvl w:val="0"/>
+          <w:numId w:val="2"/>
+        </w:numPr>
+      </w:pPr>
+      <w:r>
+        <w:t>token</w:t>
+      </w:r>
+    </w:p>
+    <w:p/>
+    <w:p>
+      <w:pPr>
+        <w:ind w:left="720"/>
+      </w:pPr>
+      <w:r>
+        <w:t>Output :</w:t>
+      </w:r>
+    </w:p>
+    <w:p>
+      <w:pPr>
+        <w:pStyle w:val="ListParagraph"/>
+        <w:numPr>
+          <w:ilvl w:val="0"/>
+          <w:numId w:val="2"/>
+        </w:numPr>
+      </w:pPr>
+      <w:r>
+        <w:t>brochure_list : [ {“brochure”: blabla} , {} ]</w:t>
+      </w:r>
+    </w:p>
+    <w:p>
+      <w:pPr>
+        <w:pStyle w:val="ListParagraph"/>
+        <w:numPr>
+          <w:ilvl w:val="0"/>
+          <w:numId w:val="2"/>
+        </w:numPr>
+      </w:pPr>
+      <w:r>
+        <w:t>‘error’ : ‘something went wrong’</w:t>
+      </w:r>
+    </w:p>
+    <w:p>
+      <w:pPr>
+        <w:ind w:left="720"/>
+      </w:pPr>
+    </w:p>
+    <w:p>
+      <w:pPr>
+        <w:pStyle w:val="ListParagraph"/>
+        <w:numPr>
+          <w:ilvl w:val="0"/>
+          <w:numId w:val="1"/>
+        </w:numPr>
+      </w:pPr>
       <w:bookmarkStart w:id="0" w:name="_GoBack"/>
       <w:bookmarkEnd w:id="0"/>
     </w:p>
+    <w:p>
+      <w:pPr>
+        <w:ind w:left="720"/>
+      </w:pPr>
+    </w:p>
+    <w:p>
+      <w:pPr>
+        <w:ind w:left="720"/>
+      </w:pPr>
+    </w:p>
+    <w:p>
+      <w:pPr>
+        <w:pStyle w:val="ListParagraph"/>
+      </w:pPr>
+    </w:p>
+    <w:p>
+      <w:pPr>
+        <w:ind w:left="720"/>
+      </w:pPr>
+      <w:r>
+        <w:t xml:space="preserve"> </w:t>
+      </w:r>
+    </w:p>
+    <w:p/>
     <w:sectPr>
       <w:pgSz w:w="12240" w:h="15840"/>
       <w:pgMar w:top="1440" w:right="1440" w:bottom="1440" w:left="1440" w:header="720" w:footer="720" w:gutter="0"/>

</xml_diff>

<commit_message>
add franchisee, get outlets
</commit_message>
<xml_diff>
--- a/Dokumentasi API.docx
+++ b/Dokumentasi API.docx
@@ -25,8 +25,13 @@
           <w:shd w:val="clear" w:color="auto" w:fill="FAFAFA"/>
         </w:rPr>
       </w:pPr>
-      <w:r>
-        <w:t xml:space="preserve">Route : </w:t>
+      <w:proofErr w:type="gramStart"/>
+      <w:r>
+        <w:t>Route :</w:t>
+      </w:r>
+      <w:proofErr w:type="gramEnd"/>
+      <w:r>
+        <w:t xml:space="preserve"> </w:t>
       </w:r>
       <w:r>
         <w:rPr>
@@ -43,17 +48,24 @@
       <w:pPr>
         <w:pStyle w:val="ListParagraph"/>
       </w:pPr>
-      <w:r>
-        <w:t>Method : POST</w:t>
-      </w:r>
-    </w:p>
-    <w:p>
-      <w:pPr>
-        <w:pStyle w:val="ListParagraph"/>
-      </w:pPr>
+      <w:proofErr w:type="gramStart"/>
+      <w:r>
+        <w:t>Method :</w:t>
+      </w:r>
+      <w:proofErr w:type="gramEnd"/>
+      <w:r>
+        <w:t xml:space="preserve"> POST</w:t>
+      </w:r>
+    </w:p>
+    <w:p>
+      <w:pPr>
+        <w:pStyle w:val="ListParagraph"/>
+      </w:pPr>
+      <w:proofErr w:type="gramStart"/>
       <w:r>
         <w:t>Body :</w:t>
       </w:r>
+      <w:proofErr w:type="gramEnd"/>
     </w:p>
     <w:p>
       <w:pPr>
@@ -123,31 +135,65 @@
           <w:numId w:val="2"/>
         </w:numPr>
       </w:pPr>
-      <w:r>
-        <w:t>phone_number : text</w:t>
+      <w:proofErr w:type="spellStart"/>
+      <w:r>
+        <w:t>phone_number</w:t>
+      </w:r>
+      <w:proofErr w:type="spellEnd"/>
+      <w:r>
+        <w:t xml:space="preserve"> : text</w:t>
       </w:r>
     </w:p>
     <w:p>
       <w:pPr>
         <w:ind w:left="720"/>
       </w:pPr>
-      <w:r>
-        <w:t>Kemungkinan output:</w:t>
-      </w:r>
-    </w:p>
-    <w:p>
-      <w:pPr>
-        <w:pStyle w:val="ListParagraph"/>
-        <w:numPr>
-          <w:ilvl w:val="0"/>
-          <w:numId w:val="2"/>
-        </w:numPr>
-      </w:pPr>
-      <w:r>
-        <w:t>'message':</w:t>
-      </w:r>
-      <w:r>
-        <w:t>'Email sudah digunakan'</w:t>
+      <w:proofErr w:type="spellStart"/>
+      <w:r>
+        <w:t>Kemungkinan</w:t>
+      </w:r>
+      <w:proofErr w:type="spellEnd"/>
+      <w:r>
+        <w:t xml:space="preserve"> output:</w:t>
+      </w:r>
+    </w:p>
+    <w:p>
+      <w:pPr>
+        <w:pStyle w:val="ListParagraph"/>
+        <w:numPr>
+          <w:ilvl w:val="0"/>
+          <w:numId w:val="2"/>
+        </w:numPr>
+      </w:pPr>
+      <w:r>
+        <w:t>'</w:t>
+      </w:r>
+      <w:proofErr w:type="spellStart"/>
+      <w:r>
+        <w:t>message':</w:t>
+      </w:r>
+      <w:r>
+        <w:t>'Email</w:t>
+      </w:r>
+      <w:proofErr w:type="spellEnd"/>
+      <w:r>
+        <w:t xml:space="preserve"> </w:t>
+      </w:r>
+      <w:proofErr w:type="spellStart"/>
+      <w:r>
+        <w:t>sudah</w:t>
+      </w:r>
+      <w:proofErr w:type="spellEnd"/>
+      <w:r>
+        <w:t xml:space="preserve"> </w:t>
+      </w:r>
+      <w:proofErr w:type="spellStart"/>
+      <w:r>
+        <w:t>digunakan</w:t>
+      </w:r>
+      <w:proofErr w:type="spellEnd"/>
+      <w:r>
+        <w:t>'</w:t>
       </w:r>
       <w:r>
         <w:t xml:space="preserve">  </w:t>
@@ -162,7 +208,15 @@
         </w:numPr>
       </w:pPr>
       <w:r>
-        <w:t>{‘status’: ‘true’, blablabla}</w:t>
+        <w:t xml:space="preserve">{‘status’: ‘true’, </w:t>
+      </w:r>
+      <w:proofErr w:type="spellStart"/>
+      <w:r>
+        <w:t>blablabla</w:t>
+      </w:r>
+      <w:proofErr w:type="spellEnd"/>
+      <w:r>
+        <w:t>}</w:t>
       </w:r>
     </w:p>
     <w:p/>
@@ -189,8 +243,13 @@
           <w:shd w:val="clear" w:color="auto" w:fill="FAFAFA"/>
         </w:rPr>
       </w:pPr>
-      <w:r>
-        <w:t xml:space="preserve">Route : </w:t>
+      <w:proofErr w:type="gramStart"/>
+      <w:r>
+        <w:t>Route :</w:t>
+      </w:r>
+      <w:proofErr w:type="gramEnd"/>
+      <w:r>
+        <w:t xml:space="preserve"> </w:t>
       </w:r>
       <w:r>
         <w:rPr>
@@ -207,17 +266,24 @@
       <w:pPr>
         <w:pStyle w:val="ListParagraph"/>
       </w:pPr>
-      <w:r>
-        <w:t>Method : POST</w:t>
-      </w:r>
-    </w:p>
-    <w:p>
-      <w:pPr>
-        <w:pStyle w:val="ListParagraph"/>
-      </w:pPr>
+      <w:proofErr w:type="gramStart"/>
+      <w:r>
+        <w:t>Method :</w:t>
+      </w:r>
+      <w:proofErr w:type="gramEnd"/>
+      <w:r>
+        <w:t xml:space="preserve"> POST</w:t>
+      </w:r>
+    </w:p>
+    <w:p>
+      <w:pPr>
+        <w:pStyle w:val="ListParagraph"/>
+      </w:pPr>
+      <w:proofErr w:type="gramStart"/>
       <w:r>
         <w:t>Body :</w:t>
       </w:r>
+      <w:proofErr w:type="gramEnd"/>
     </w:p>
     <w:p>
       <w:pPr>
@@ -264,9 +330,11 @@
           <w:shd w:val="clear" w:color="auto" w:fill="FAFAFA"/>
         </w:rPr>
       </w:pPr>
+      <w:proofErr w:type="spellStart"/>
       <w:r>
         <w:t>Kemungkinan</w:t>
       </w:r>
+      <w:proofErr w:type="spellEnd"/>
       <w:r>
         <w:rPr>
           <w:shd w:val="clear" w:color="auto" w:fill="FAFAFA"/>
@@ -295,13 +363,55 @@
         <w:rPr>
           <w:shd w:val="clear" w:color="auto" w:fill="FAFAFA"/>
         </w:rPr>
-        <w:t>'invalid_email_or_password'</w:t>
-      </w:r>
-      <w:r>
-        <w:rPr>
-          <w:shd w:val="clear" w:color="auto" w:fill="FAFAFA"/>
-        </w:rPr>
-        <w:t xml:space="preserve">  (artinya email password gak matching)</w:t>
+        <w:t>'</w:t>
+      </w:r>
+      <w:proofErr w:type="spellStart"/>
+      <w:r>
+        <w:rPr>
+          <w:shd w:val="clear" w:color="auto" w:fill="FAFAFA"/>
+        </w:rPr>
+        <w:t>invalid_email_or_password</w:t>
+      </w:r>
+      <w:proofErr w:type="spellEnd"/>
+      <w:r>
+        <w:rPr>
+          <w:shd w:val="clear" w:color="auto" w:fill="FAFAFA"/>
+        </w:rPr>
+        <w:t>'</w:t>
+      </w:r>
+      <w:r>
+        <w:rPr>
+          <w:shd w:val="clear" w:color="auto" w:fill="FAFAFA"/>
+        </w:rPr>
+        <w:t xml:space="preserve">  (</w:t>
+      </w:r>
+      <w:proofErr w:type="spellStart"/>
+      <w:r>
+        <w:rPr>
+          <w:shd w:val="clear" w:color="auto" w:fill="FAFAFA"/>
+        </w:rPr>
+        <w:t>artinya</w:t>
+      </w:r>
+      <w:proofErr w:type="spellEnd"/>
+      <w:r>
+        <w:rPr>
+          <w:shd w:val="clear" w:color="auto" w:fill="FAFAFA"/>
+        </w:rPr>
+        <w:t xml:space="preserve"> email password </w:t>
+      </w:r>
+      <w:proofErr w:type="spellStart"/>
+      <w:r>
+        <w:rPr>
+          <w:shd w:val="clear" w:color="auto" w:fill="FAFAFA"/>
+        </w:rPr>
+        <w:t>gak</w:t>
+      </w:r>
+      <w:proofErr w:type="spellEnd"/>
+      <w:r>
+        <w:rPr>
+          <w:shd w:val="clear" w:color="auto" w:fill="FAFAFA"/>
+        </w:rPr>
+        <w:t xml:space="preserve"> matching)</w:t>
       </w:r>
     </w:p>
     <w:p>
@@ -325,31 +435,171 @@
         <w:rPr>
           <w:shd w:val="clear" w:color="auto" w:fill="FAFAFA"/>
         </w:rPr>
-        <w:t>'failed_to_create_token'</w:t>
-      </w:r>
-      <w:r>
-        <w:rPr>
-          <w:shd w:val="clear" w:color="auto" w:fill="FAFAFA"/>
-        </w:rPr>
-        <w:t xml:space="preserve">   (artinya gagal login, gagal buat token)</w:t>
-      </w:r>
-    </w:p>
-    <w:p>
-      <w:pPr>
-        <w:pStyle w:val="ListParagraph"/>
-        <w:numPr>
-          <w:ilvl w:val="0"/>
-          <w:numId w:val="2"/>
-        </w:numPr>
-        <w:rPr>
-          <w:shd w:val="clear" w:color="auto" w:fill="FAFAFA"/>
-        </w:rPr>
-      </w:pPr>
-      <w:r>
-        <w:rPr>
-          <w:shd w:val="clear" w:color="auto" w:fill="FAFAFA"/>
-        </w:rPr>
-        <w:t>‘token’:’abcdefghiblablabal’  (artinya sukses login, token ini yang disimpan di local client)</w:t>
+        <w:t>'</w:t>
+      </w:r>
+      <w:proofErr w:type="spellStart"/>
+      <w:r>
+        <w:rPr>
+          <w:shd w:val="clear" w:color="auto" w:fill="FAFAFA"/>
+        </w:rPr>
+        <w:t>failed_to_create_token</w:t>
+      </w:r>
+      <w:proofErr w:type="spellEnd"/>
+      <w:r>
+        <w:rPr>
+          <w:shd w:val="clear" w:color="auto" w:fill="FAFAFA"/>
+        </w:rPr>
+        <w:t>'</w:t>
+      </w:r>
+      <w:r>
+        <w:rPr>
+          <w:shd w:val="clear" w:color="auto" w:fill="FAFAFA"/>
+        </w:rPr>
+        <w:t xml:space="preserve">   (</w:t>
+      </w:r>
+      <w:proofErr w:type="spellStart"/>
+      <w:r>
+        <w:rPr>
+          <w:shd w:val="clear" w:color="auto" w:fill="FAFAFA"/>
+        </w:rPr>
+        <w:t>artinya</w:t>
+      </w:r>
+      <w:proofErr w:type="spellEnd"/>
+      <w:r>
+        <w:rPr>
+          <w:shd w:val="clear" w:color="auto" w:fill="FAFAFA"/>
+        </w:rPr>
+        <w:t xml:space="preserve"> </w:t>
+      </w:r>
+      <w:proofErr w:type="spellStart"/>
+      <w:r>
+        <w:rPr>
+          <w:shd w:val="clear" w:color="auto" w:fill="FAFAFA"/>
+        </w:rPr>
+        <w:t>gagal</w:t>
+      </w:r>
+      <w:proofErr w:type="spellEnd"/>
+      <w:r>
+        <w:rPr>
+          <w:shd w:val="clear" w:color="auto" w:fill="FAFAFA"/>
+        </w:rPr>
+        <w:t xml:space="preserve"> login, </w:t>
+      </w:r>
+      <w:proofErr w:type="spellStart"/>
+      <w:r>
+        <w:rPr>
+          <w:shd w:val="clear" w:color="auto" w:fill="FAFAFA"/>
+        </w:rPr>
+        <w:t>gagal</w:t>
+      </w:r>
+      <w:proofErr w:type="spellEnd"/>
+      <w:r>
+        <w:rPr>
+          <w:shd w:val="clear" w:color="auto" w:fill="FAFAFA"/>
+        </w:rPr>
+        <w:t xml:space="preserve"> </w:t>
+      </w:r>
+      <w:proofErr w:type="spellStart"/>
+      <w:r>
+        <w:rPr>
+          <w:shd w:val="clear" w:color="auto" w:fill="FAFAFA"/>
+        </w:rPr>
+        <w:t>buat</w:t>
+      </w:r>
+      <w:proofErr w:type="spellEnd"/>
+      <w:r>
+        <w:rPr>
+          <w:shd w:val="clear" w:color="auto" w:fill="FAFAFA"/>
+        </w:rPr>
+        <w:t xml:space="preserve"> token)</w:t>
+      </w:r>
+    </w:p>
+    <w:p>
+      <w:pPr>
+        <w:pStyle w:val="ListParagraph"/>
+        <w:numPr>
+          <w:ilvl w:val="0"/>
+          <w:numId w:val="2"/>
+        </w:numPr>
+        <w:rPr>
+          <w:shd w:val="clear" w:color="auto" w:fill="FAFAFA"/>
+        </w:rPr>
+      </w:pPr>
+      <w:r>
+        <w:rPr>
+          <w:shd w:val="clear" w:color="auto" w:fill="FAFAFA"/>
+        </w:rPr>
+        <w:t>‘token’:’</w:t>
+      </w:r>
+      <w:proofErr w:type="spellStart"/>
+      <w:r>
+        <w:rPr>
+          <w:shd w:val="clear" w:color="auto" w:fill="FAFAFA"/>
+        </w:rPr>
+        <w:t>abcdefghiblablabal</w:t>
+      </w:r>
+      <w:proofErr w:type="spellEnd"/>
+      <w:r>
+        <w:rPr>
+          <w:shd w:val="clear" w:color="auto" w:fill="FAFAFA"/>
+        </w:rPr>
+        <w:t>’  (</w:t>
+      </w:r>
+      <w:proofErr w:type="spellStart"/>
+      <w:r>
+        <w:rPr>
+          <w:shd w:val="clear" w:color="auto" w:fill="FAFAFA"/>
+        </w:rPr>
+        <w:t>artinya</w:t>
+      </w:r>
+      <w:proofErr w:type="spellEnd"/>
+      <w:r>
+        <w:rPr>
+          <w:shd w:val="clear" w:color="auto" w:fill="FAFAFA"/>
+        </w:rPr>
+        <w:t xml:space="preserve"> </w:t>
+      </w:r>
+      <w:proofErr w:type="spellStart"/>
+      <w:r>
+        <w:rPr>
+          <w:shd w:val="clear" w:color="auto" w:fill="FAFAFA"/>
+        </w:rPr>
+        <w:t>sukses</w:t>
+      </w:r>
+      <w:proofErr w:type="spellEnd"/>
+      <w:r>
+        <w:rPr>
+          <w:shd w:val="clear" w:color="auto" w:fill="FAFAFA"/>
+        </w:rPr>
+        <w:t xml:space="preserve"> login, token </w:t>
+      </w:r>
+      <w:proofErr w:type="spellStart"/>
+      <w:r>
+        <w:rPr>
+          <w:shd w:val="clear" w:color="auto" w:fill="FAFAFA"/>
+        </w:rPr>
+        <w:t>ini</w:t>
+      </w:r>
+      <w:proofErr w:type="spellEnd"/>
+      <w:r>
+        <w:rPr>
+          <w:shd w:val="clear" w:color="auto" w:fill="FAFAFA"/>
+        </w:rPr>
+        <w:t xml:space="preserve"> yang </w:t>
+      </w:r>
+      <w:proofErr w:type="spellStart"/>
+      <w:r>
+        <w:rPr>
+          <w:shd w:val="clear" w:color="auto" w:fill="FAFAFA"/>
+        </w:rPr>
+        <w:t>disimpan</w:t>
+      </w:r>
+      <w:proofErr w:type="spellEnd"/>
+      <w:r>
+        <w:rPr>
+          <w:shd w:val="clear" w:color="auto" w:fill="FAFAFA"/>
+        </w:rPr>
+        <w:t xml:space="preserve"> di local client)</w:t>
       </w:r>
     </w:p>
     <w:p>
@@ -371,11 +621,469 @@
           <w:shd w:val="clear" w:color="auto" w:fill="FAFAFA"/>
         </w:rPr>
       </w:pPr>
-      <w:r>
-        <w:rPr>
-          <w:shd w:val="clear" w:color="auto" w:fill="FAFAFA"/>
-        </w:rPr>
-        <w:t>Note : untuk semua fitur dibawah ini butuh Autentikasi, jadi sebelum masuk ke route yang kita mau, dia autentikasi dulu JWTnya di Middleware. Jadi requestnya butuh property ‘token’. Jadi nanti di bagian Body, wa gak tulis lagi property ‘token’. Udah tau ya, ‘token’ ini wajib disertakan.</w:t>
+      <w:proofErr w:type="gramStart"/>
+      <w:r>
+        <w:rPr>
+          <w:shd w:val="clear" w:color="auto" w:fill="FAFAFA"/>
+        </w:rPr>
+        <w:t>Note :</w:t>
+      </w:r>
+      <w:proofErr w:type="gramEnd"/>
+      <w:r>
+        <w:rPr>
+          <w:shd w:val="clear" w:color="auto" w:fill="FAFAFA"/>
+        </w:rPr>
+        <w:t xml:space="preserve"> </w:t>
+      </w:r>
+      <w:proofErr w:type="spellStart"/>
+      <w:r>
+        <w:rPr>
+          <w:shd w:val="clear" w:color="auto" w:fill="FAFAFA"/>
+        </w:rPr>
+        <w:t>untuk</w:t>
+      </w:r>
+      <w:proofErr w:type="spellEnd"/>
+      <w:r>
+        <w:rPr>
+          <w:shd w:val="clear" w:color="auto" w:fill="FAFAFA"/>
+        </w:rPr>
+        <w:t xml:space="preserve"> </w:t>
+      </w:r>
+      <w:proofErr w:type="spellStart"/>
+      <w:r>
+        <w:rPr>
+          <w:shd w:val="clear" w:color="auto" w:fill="FAFAFA"/>
+        </w:rPr>
+        <w:t>semua</w:t>
+      </w:r>
+      <w:proofErr w:type="spellEnd"/>
+      <w:r>
+        <w:rPr>
+          <w:shd w:val="clear" w:color="auto" w:fill="FAFAFA"/>
+        </w:rPr>
+        <w:t xml:space="preserve"> </w:t>
+      </w:r>
+      <w:proofErr w:type="spellStart"/>
+      <w:r>
+        <w:rPr>
+          <w:shd w:val="clear" w:color="auto" w:fill="FAFAFA"/>
+        </w:rPr>
+        <w:t>fitur</w:t>
+      </w:r>
+      <w:proofErr w:type="spellEnd"/>
+      <w:r>
+        <w:rPr>
+          <w:shd w:val="clear" w:color="auto" w:fill="FAFAFA"/>
+        </w:rPr>
+        <w:t xml:space="preserve"> </w:t>
+      </w:r>
+      <w:proofErr w:type="spellStart"/>
+      <w:r>
+        <w:rPr>
+          <w:shd w:val="clear" w:color="auto" w:fill="FAFAFA"/>
+        </w:rPr>
+        <w:t>dibawah</w:t>
+      </w:r>
+      <w:proofErr w:type="spellEnd"/>
+      <w:r>
+        <w:rPr>
+          <w:shd w:val="clear" w:color="auto" w:fill="FAFAFA"/>
+        </w:rPr>
+        <w:t xml:space="preserve"> </w:t>
+      </w:r>
+      <w:proofErr w:type="spellStart"/>
+      <w:r>
+        <w:rPr>
+          <w:shd w:val="clear" w:color="auto" w:fill="FAFAFA"/>
+        </w:rPr>
+        <w:t>ini</w:t>
+      </w:r>
+      <w:proofErr w:type="spellEnd"/>
+      <w:r>
+        <w:rPr>
+          <w:shd w:val="clear" w:color="auto" w:fill="FAFAFA"/>
+        </w:rPr>
+        <w:t xml:space="preserve"> </w:t>
+      </w:r>
+      <w:proofErr w:type="spellStart"/>
+      <w:r>
+        <w:rPr>
+          <w:shd w:val="clear" w:color="auto" w:fill="FAFAFA"/>
+        </w:rPr>
+        <w:t>butuh</w:t>
+      </w:r>
+      <w:proofErr w:type="spellEnd"/>
+      <w:r>
+        <w:rPr>
+          <w:shd w:val="clear" w:color="auto" w:fill="FAFAFA"/>
+        </w:rPr>
+        <w:t xml:space="preserve"> </w:t>
+      </w:r>
+      <w:proofErr w:type="spellStart"/>
+      <w:r>
+        <w:rPr>
+          <w:shd w:val="clear" w:color="auto" w:fill="FAFAFA"/>
+        </w:rPr>
+        <w:t>Autentikasi</w:t>
+      </w:r>
+      <w:proofErr w:type="spellEnd"/>
+      <w:r>
+        <w:rPr>
+          <w:shd w:val="clear" w:color="auto" w:fill="FAFAFA"/>
+        </w:rPr>
+        <w:t xml:space="preserve">, </w:t>
+      </w:r>
+      <w:proofErr w:type="spellStart"/>
+      <w:r>
+        <w:rPr>
+          <w:shd w:val="clear" w:color="auto" w:fill="FAFAFA"/>
+        </w:rPr>
+        <w:t>jadi</w:t>
+      </w:r>
+      <w:proofErr w:type="spellEnd"/>
+      <w:r>
+        <w:rPr>
+          <w:shd w:val="clear" w:color="auto" w:fill="FAFAFA"/>
+        </w:rPr>
+        <w:t xml:space="preserve"> </w:t>
+      </w:r>
+      <w:proofErr w:type="spellStart"/>
+      <w:r>
+        <w:rPr>
+          <w:shd w:val="clear" w:color="auto" w:fill="FAFAFA"/>
+        </w:rPr>
+        <w:t>sebelum</w:t>
+      </w:r>
+      <w:proofErr w:type="spellEnd"/>
+      <w:r>
+        <w:rPr>
+          <w:shd w:val="clear" w:color="auto" w:fill="FAFAFA"/>
+        </w:rPr>
+        <w:t xml:space="preserve"> </w:t>
+      </w:r>
+      <w:proofErr w:type="spellStart"/>
+      <w:r>
+        <w:rPr>
+          <w:shd w:val="clear" w:color="auto" w:fill="FAFAFA"/>
+        </w:rPr>
+        <w:t>masuk</w:t>
+      </w:r>
+      <w:proofErr w:type="spellEnd"/>
+      <w:r>
+        <w:rPr>
+          <w:shd w:val="clear" w:color="auto" w:fill="FAFAFA"/>
+        </w:rPr>
+        <w:t xml:space="preserve"> </w:t>
+      </w:r>
+      <w:proofErr w:type="spellStart"/>
+      <w:r>
+        <w:rPr>
+          <w:shd w:val="clear" w:color="auto" w:fill="FAFAFA"/>
+        </w:rPr>
+        <w:t>ke</w:t>
+      </w:r>
+      <w:proofErr w:type="spellEnd"/>
+      <w:r>
+        <w:rPr>
+          <w:shd w:val="clear" w:color="auto" w:fill="FAFAFA"/>
+        </w:rPr>
+        <w:t xml:space="preserve"> route yang </w:t>
+      </w:r>
+      <w:proofErr w:type="spellStart"/>
+      <w:r>
+        <w:rPr>
+          <w:shd w:val="clear" w:color="auto" w:fill="FAFAFA"/>
+        </w:rPr>
+        <w:t>kita</w:t>
+      </w:r>
+      <w:proofErr w:type="spellEnd"/>
+      <w:r>
+        <w:rPr>
+          <w:shd w:val="clear" w:color="auto" w:fill="FAFAFA"/>
+        </w:rPr>
+        <w:t xml:space="preserve"> </w:t>
+      </w:r>
+      <w:proofErr w:type="spellStart"/>
+      <w:r>
+        <w:rPr>
+          <w:shd w:val="clear" w:color="auto" w:fill="FAFAFA"/>
+        </w:rPr>
+        <w:t>mau</w:t>
+      </w:r>
+      <w:proofErr w:type="spellEnd"/>
+      <w:r>
+        <w:rPr>
+          <w:shd w:val="clear" w:color="auto" w:fill="FAFAFA"/>
+        </w:rPr>
+        <w:t xml:space="preserve">, </w:t>
+      </w:r>
+      <w:proofErr w:type="spellStart"/>
+      <w:r>
+        <w:rPr>
+          <w:shd w:val="clear" w:color="auto" w:fill="FAFAFA"/>
+        </w:rPr>
+        <w:t>dia</w:t>
+      </w:r>
+      <w:proofErr w:type="spellEnd"/>
+      <w:r>
+        <w:rPr>
+          <w:shd w:val="clear" w:color="auto" w:fill="FAFAFA"/>
+        </w:rPr>
+        <w:t xml:space="preserve"> </w:t>
+      </w:r>
+      <w:proofErr w:type="spellStart"/>
+      <w:r>
+        <w:rPr>
+          <w:shd w:val="clear" w:color="auto" w:fill="FAFAFA"/>
+        </w:rPr>
+        <w:t>autentikasi</w:t>
+      </w:r>
+      <w:proofErr w:type="spellEnd"/>
+      <w:r>
+        <w:rPr>
+          <w:shd w:val="clear" w:color="auto" w:fill="FAFAFA"/>
+        </w:rPr>
+        <w:t xml:space="preserve"> </w:t>
+      </w:r>
+      <w:proofErr w:type="spellStart"/>
+      <w:r>
+        <w:rPr>
+          <w:shd w:val="clear" w:color="auto" w:fill="FAFAFA"/>
+        </w:rPr>
+        <w:t>dulu</w:t>
+      </w:r>
+      <w:proofErr w:type="spellEnd"/>
+      <w:r>
+        <w:rPr>
+          <w:shd w:val="clear" w:color="auto" w:fill="FAFAFA"/>
+        </w:rPr>
+        <w:t xml:space="preserve"> </w:t>
+      </w:r>
+      <w:proofErr w:type="spellStart"/>
+      <w:r>
+        <w:rPr>
+          <w:shd w:val="clear" w:color="auto" w:fill="FAFAFA"/>
+        </w:rPr>
+        <w:t>JWTnya</w:t>
+      </w:r>
+      <w:proofErr w:type="spellEnd"/>
+      <w:r>
+        <w:rPr>
+          <w:shd w:val="clear" w:color="auto" w:fill="FAFAFA"/>
+        </w:rPr>
+        <w:t xml:space="preserve"> di Middleware. </w:t>
+      </w:r>
+      <w:proofErr w:type="spellStart"/>
+      <w:r>
+        <w:rPr>
+          <w:shd w:val="clear" w:color="auto" w:fill="FAFAFA"/>
+        </w:rPr>
+        <w:t>Jadi</w:t>
+      </w:r>
+      <w:proofErr w:type="spellEnd"/>
+      <w:r>
+        <w:rPr>
+          <w:shd w:val="clear" w:color="auto" w:fill="FAFAFA"/>
+        </w:rPr>
+        <w:t xml:space="preserve"> </w:t>
+      </w:r>
+      <w:proofErr w:type="spellStart"/>
+      <w:r>
+        <w:rPr>
+          <w:shd w:val="clear" w:color="auto" w:fill="FAFAFA"/>
+        </w:rPr>
+        <w:t>requestnya</w:t>
+      </w:r>
+      <w:proofErr w:type="spellEnd"/>
+      <w:r>
+        <w:rPr>
+          <w:shd w:val="clear" w:color="auto" w:fill="FAFAFA"/>
+        </w:rPr>
+        <w:t xml:space="preserve"> </w:t>
+      </w:r>
+      <w:proofErr w:type="spellStart"/>
+      <w:r>
+        <w:rPr>
+          <w:shd w:val="clear" w:color="auto" w:fill="FAFAFA"/>
+        </w:rPr>
+        <w:t>butuh</w:t>
+      </w:r>
+      <w:proofErr w:type="spellEnd"/>
+      <w:r>
+        <w:rPr>
+          <w:shd w:val="clear" w:color="auto" w:fill="FAFAFA"/>
+        </w:rPr>
+        <w:t xml:space="preserve"> property ‘token’. </w:t>
+      </w:r>
+      <w:proofErr w:type="spellStart"/>
+      <w:r>
+        <w:rPr>
+          <w:shd w:val="clear" w:color="auto" w:fill="FAFAFA"/>
+        </w:rPr>
+        <w:t>Jadi</w:t>
+      </w:r>
+      <w:proofErr w:type="spellEnd"/>
+      <w:r>
+        <w:rPr>
+          <w:shd w:val="clear" w:color="auto" w:fill="FAFAFA"/>
+        </w:rPr>
+        <w:t xml:space="preserve"> </w:t>
+      </w:r>
+      <w:proofErr w:type="spellStart"/>
+      <w:r>
+        <w:rPr>
+          <w:shd w:val="clear" w:color="auto" w:fill="FAFAFA"/>
+        </w:rPr>
+        <w:t>nanti</w:t>
+      </w:r>
+      <w:proofErr w:type="spellEnd"/>
+      <w:r>
+        <w:rPr>
+          <w:shd w:val="clear" w:color="auto" w:fill="FAFAFA"/>
+        </w:rPr>
+        <w:t xml:space="preserve"> di </w:t>
+      </w:r>
+      <w:proofErr w:type="spellStart"/>
+      <w:r>
+        <w:rPr>
+          <w:shd w:val="clear" w:color="auto" w:fill="FAFAFA"/>
+        </w:rPr>
+        <w:t>bagian</w:t>
+      </w:r>
+      <w:proofErr w:type="spellEnd"/>
+      <w:r>
+        <w:rPr>
+          <w:shd w:val="clear" w:color="auto" w:fill="FAFAFA"/>
+        </w:rPr>
+        <w:t xml:space="preserve"> Body, </w:t>
+      </w:r>
+      <w:proofErr w:type="spellStart"/>
+      <w:proofErr w:type="gramStart"/>
+      <w:r>
+        <w:rPr>
+          <w:shd w:val="clear" w:color="auto" w:fill="FAFAFA"/>
+        </w:rPr>
+        <w:t>wa</w:t>
+      </w:r>
+      <w:proofErr w:type="spellEnd"/>
+      <w:proofErr w:type="gramEnd"/>
+      <w:r>
+        <w:rPr>
+          <w:shd w:val="clear" w:color="auto" w:fill="FAFAFA"/>
+        </w:rPr>
+        <w:t xml:space="preserve"> </w:t>
+      </w:r>
+      <w:proofErr w:type="spellStart"/>
+      <w:r>
+        <w:rPr>
+          <w:shd w:val="clear" w:color="auto" w:fill="FAFAFA"/>
+        </w:rPr>
+        <w:t>gak</w:t>
+      </w:r>
+      <w:proofErr w:type="spellEnd"/>
+      <w:r>
+        <w:rPr>
+          <w:shd w:val="clear" w:color="auto" w:fill="FAFAFA"/>
+        </w:rPr>
+        <w:t xml:space="preserve"> </w:t>
+      </w:r>
+      <w:proofErr w:type="spellStart"/>
+      <w:r>
+        <w:rPr>
+          <w:shd w:val="clear" w:color="auto" w:fill="FAFAFA"/>
+        </w:rPr>
+        <w:t>tulis</w:t>
+      </w:r>
+      <w:proofErr w:type="spellEnd"/>
+      <w:r>
+        <w:rPr>
+          <w:shd w:val="clear" w:color="auto" w:fill="FAFAFA"/>
+        </w:rPr>
+        <w:t xml:space="preserve"> </w:t>
+      </w:r>
+      <w:proofErr w:type="spellStart"/>
+      <w:r>
+        <w:rPr>
+          <w:shd w:val="clear" w:color="auto" w:fill="FAFAFA"/>
+        </w:rPr>
+        <w:t>lagi</w:t>
+      </w:r>
+      <w:proofErr w:type="spellEnd"/>
+      <w:r>
+        <w:rPr>
+          <w:shd w:val="clear" w:color="auto" w:fill="FAFAFA"/>
+        </w:rPr>
+        <w:t xml:space="preserve"> property ‘token’. </w:t>
+      </w:r>
+      <w:proofErr w:type="spellStart"/>
+      <w:r>
+        <w:rPr>
+          <w:shd w:val="clear" w:color="auto" w:fill="FAFAFA"/>
+        </w:rPr>
+        <w:t>Udah</w:t>
+      </w:r>
+      <w:proofErr w:type="spellEnd"/>
+      <w:r>
+        <w:rPr>
+          <w:shd w:val="clear" w:color="auto" w:fill="FAFAFA"/>
+        </w:rPr>
+        <w:t xml:space="preserve"> tau </w:t>
+      </w:r>
+      <w:proofErr w:type="spellStart"/>
+      <w:r>
+        <w:rPr>
+          <w:shd w:val="clear" w:color="auto" w:fill="FAFAFA"/>
+        </w:rPr>
+        <w:t>ya</w:t>
+      </w:r>
+      <w:proofErr w:type="spellEnd"/>
+      <w:r>
+        <w:rPr>
+          <w:shd w:val="clear" w:color="auto" w:fill="FAFAFA"/>
+        </w:rPr>
+        <w:t xml:space="preserve">, ‘token’ </w:t>
+      </w:r>
+      <w:proofErr w:type="spellStart"/>
+      <w:r>
+        <w:rPr>
+          <w:shd w:val="clear" w:color="auto" w:fill="FAFAFA"/>
+        </w:rPr>
+        <w:t>ini</w:t>
+      </w:r>
+      <w:proofErr w:type="spellEnd"/>
+      <w:r>
+        <w:rPr>
+          <w:shd w:val="clear" w:color="auto" w:fill="FAFAFA"/>
+        </w:rPr>
+        <w:t xml:space="preserve"> </w:t>
+      </w:r>
+      <w:proofErr w:type="spellStart"/>
+      <w:r>
+        <w:rPr>
+          <w:shd w:val="clear" w:color="auto" w:fill="FAFAFA"/>
+        </w:rPr>
+        <w:t>wajib</w:t>
+      </w:r>
+      <w:proofErr w:type="spellEnd"/>
+      <w:r>
+        <w:rPr>
+          <w:shd w:val="clear" w:color="auto" w:fill="FAFAFA"/>
+        </w:rPr>
+        <w:t xml:space="preserve"> </w:t>
+      </w:r>
+      <w:proofErr w:type="spellStart"/>
+      <w:r>
+        <w:rPr>
+          <w:shd w:val="clear" w:color="auto" w:fill="FAFAFA"/>
+        </w:rPr>
+        <w:t>disertakan</w:t>
+      </w:r>
+      <w:proofErr w:type="spellEnd"/>
+      <w:r>
+        <w:rPr>
+          <w:shd w:val="clear" w:color="auto" w:fill="FAFAFA"/>
+        </w:rPr>
+        <w:t>.</w:t>
       </w:r>
     </w:p>
     <w:p>
@@ -385,47 +1093,315 @@
           <w:shd w:val="clear" w:color="auto" w:fill="FAFAFA"/>
         </w:rPr>
       </w:pPr>
-      <w:r>
-        <w:rPr>
-          <w:shd w:val="clear" w:color="auto" w:fill="FAFAFA"/>
-        </w:rPr>
-        <w:t>Beberapa kemungkinan output jika tokennya gak memenuhi syarat:</w:t>
-      </w:r>
-    </w:p>
-    <w:p>
-      <w:pPr>
-        <w:pStyle w:val="ListParagraph"/>
-        <w:numPr>
-          <w:ilvl w:val="0"/>
-          <w:numId w:val="2"/>
-        </w:numPr>
-      </w:pPr>
-      <w:r>
-        <w:t>‘token expired’   (artinya tokennya udah expired, jadi paksa logout)</w:t>
-      </w:r>
-    </w:p>
-    <w:p>
-      <w:pPr>
-        <w:pStyle w:val="ListParagraph"/>
-        <w:numPr>
-          <w:ilvl w:val="0"/>
-          <w:numId w:val="2"/>
-        </w:numPr>
-      </w:pPr>
-      <w:r>
-        <w:t>‘token invalid’  (ini sebenernya kalo udah logout, tokennya gak bakal bisa digunain lagi)</w:t>
-      </w:r>
-    </w:p>
-    <w:p>
-      <w:pPr>
-        <w:pStyle w:val="ListParagraph"/>
-        <w:numPr>
-          <w:ilvl w:val="0"/>
-          <w:numId w:val="2"/>
-        </w:numPr>
-      </w:pPr>
-      <w:r>
-        <w:t>‘token is required’  (kalo muncul ini, berarti lu lupa masukin token)</w:t>
+      <w:proofErr w:type="spellStart"/>
+      <w:r>
+        <w:rPr>
+          <w:shd w:val="clear" w:color="auto" w:fill="FAFAFA"/>
+        </w:rPr>
+        <w:t>Beberapa</w:t>
+      </w:r>
+      <w:proofErr w:type="spellEnd"/>
+      <w:r>
+        <w:rPr>
+          <w:shd w:val="clear" w:color="auto" w:fill="FAFAFA"/>
+        </w:rPr>
+        <w:t xml:space="preserve"> </w:t>
+      </w:r>
+      <w:proofErr w:type="spellStart"/>
+      <w:r>
+        <w:rPr>
+          <w:shd w:val="clear" w:color="auto" w:fill="FAFAFA"/>
+        </w:rPr>
+        <w:t>kemungkinan</w:t>
+      </w:r>
+      <w:proofErr w:type="spellEnd"/>
+      <w:r>
+        <w:rPr>
+          <w:shd w:val="clear" w:color="auto" w:fill="FAFAFA"/>
+        </w:rPr>
+        <w:t xml:space="preserve"> output </w:t>
+      </w:r>
+      <w:proofErr w:type="spellStart"/>
+      <w:r>
+        <w:rPr>
+          <w:shd w:val="clear" w:color="auto" w:fill="FAFAFA"/>
+        </w:rPr>
+        <w:t>jika</w:t>
+      </w:r>
+      <w:proofErr w:type="spellEnd"/>
+      <w:r>
+        <w:rPr>
+          <w:shd w:val="clear" w:color="auto" w:fill="FAFAFA"/>
+        </w:rPr>
+        <w:t xml:space="preserve"> </w:t>
+      </w:r>
+      <w:proofErr w:type="spellStart"/>
+      <w:r>
+        <w:rPr>
+          <w:shd w:val="clear" w:color="auto" w:fill="FAFAFA"/>
+        </w:rPr>
+        <w:t>tokennya</w:t>
+      </w:r>
+      <w:proofErr w:type="spellEnd"/>
+      <w:r>
+        <w:rPr>
+          <w:shd w:val="clear" w:color="auto" w:fill="FAFAFA"/>
+        </w:rPr>
+        <w:t xml:space="preserve"> </w:t>
+      </w:r>
+      <w:proofErr w:type="spellStart"/>
+      <w:r>
+        <w:rPr>
+          <w:shd w:val="clear" w:color="auto" w:fill="FAFAFA"/>
+        </w:rPr>
+        <w:t>gak</w:t>
+      </w:r>
+      <w:proofErr w:type="spellEnd"/>
+      <w:r>
+        <w:rPr>
+          <w:shd w:val="clear" w:color="auto" w:fill="FAFAFA"/>
+        </w:rPr>
+        <w:t xml:space="preserve"> </w:t>
+      </w:r>
+      <w:proofErr w:type="spellStart"/>
+      <w:r>
+        <w:rPr>
+          <w:shd w:val="clear" w:color="auto" w:fill="FAFAFA"/>
+        </w:rPr>
+        <w:t>memenuhi</w:t>
+      </w:r>
+      <w:proofErr w:type="spellEnd"/>
+      <w:r>
+        <w:rPr>
+          <w:shd w:val="clear" w:color="auto" w:fill="FAFAFA"/>
+        </w:rPr>
+        <w:t xml:space="preserve"> </w:t>
+      </w:r>
+      <w:proofErr w:type="spellStart"/>
+      <w:r>
+        <w:rPr>
+          <w:shd w:val="clear" w:color="auto" w:fill="FAFAFA"/>
+        </w:rPr>
+        <w:t>syarat</w:t>
+      </w:r>
+      <w:proofErr w:type="spellEnd"/>
+      <w:r>
+        <w:rPr>
+          <w:shd w:val="clear" w:color="auto" w:fill="FAFAFA"/>
+        </w:rPr>
+        <w:t>:</w:t>
+      </w:r>
+    </w:p>
+    <w:p>
+      <w:pPr>
+        <w:pStyle w:val="ListParagraph"/>
+        <w:numPr>
+          <w:ilvl w:val="0"/>
+          <w:numId w:val="2"/>
+        </w:numPr>
+      </w:pPr>
+      <w:r>
+        <w:t>‘token expired’   (</w:t>
+      </w:r>
+      <w:proofErr w:type="spellStart"/>
+      <w:r>
+        <w:t>artinya</w:t>
+      </w:r>
+      <w:proofErr w:type="spellEnd"/>
+      <w:r>
+        <w:t xml:space="preserve"> </w:t>
+      </w:r>
+      <w:proofErr w:type="spellStart"/>
+      <w:r>
+        <w:t>tokennya</w:t>
+      </w:r>
+      <w:proofErr w:type="spellEnd"/>
+      <w:r>
+        <w:t xml:space="preserve"> </w:t>
+      </w:r>
+      <w:proofErr w:type="spellStart"/>
+      <w:r>
+        <w:t>udah</w:t>
+      </w:r>
+      <w:proofErr w:type="spellEnd"/>
+      <w:r>
+        <w:t xml:space="preserve"> expired, </w:t>
+      </w:r>
+      <w:proofErr w:type="spellStart"/>
+      <w:r>
+        <w:t>jadi</w:t>
+      </w:r>
+      <w:proofErr w:type="spellEnd"/>
+      <w:r>
+        <w:t xml:space="preserve"> </w:t>
+      </w:r>
+      <w:proofErr w:type="spellStart"/>
+      <w:r>
+        <w:t>paksa</w:t>
+      </w:r>
+      <w:proofErr w:type="spellEnd"/>
+      <w:r>
+        <w:t xml:space="preserve"> logout)</w:t>
+      </w:r>
+    </w:p>
+    <w:p>
+      <w:pPr>
+        <w:pStyle w:val="ListParagraph"/>
+        <w:numPr>
+          <w:ilvl w:val="0"/>
+          <w:numId w:val="2"/>
+        </w:numPr>
+      </w:pPr>
+      <w:r>
+        <w:t>‘token invalid’  (</w:t>
+      </w:r>
+      <w:proofErr w:type="spellStart"/>
+      <w:r>
+        <w:t>ini</w:t>
+      </w:r>
+      <w:proofErr w:type="spellEnd"/>
+      <w:r>
+        <w:t xml:space="preserve"> </w:t>
+      </w:r>
+      <w:proofErr w:type="spellStart"/>
+      <w:r>
+        <w:t>sebenernya</w:t>
+      </w:r>
+      <w:proofErr w:type="spellEnd"/>
+      <w:r>
+        <w:t xml:space="preserve"> </w:t>
+      </w:r>
+      <w:proofErr w:type="spellStart"/>
+      <w:r>
+        <w:t>kalo</w:t>
+      </w:r>
+      <w:proofErr w:type="spellEnd"/>
+      <w:r>
+        <w:t xml:space="preserve"> </w:t>
+      </w:r>
+      <w:proofErr w:type="spellStart"/>
+      <w:r>
+        <w:t>udah</w:t>
+      </w:r>
+      <w:proofErr w:type="spellEnd"/>
+      <w:r>
+        <w:t xml:space="preserve"> logout, </w:t>
+      </w:r>
+      <w:proofErr w:type="spellStart"/>
+      <w:r>
+        <w:t>tokennya</w:t>
+      </w:r>
+      <w:proofErr w:type="spellEnd"/>
+      <w:r>
+        <w:t xml:space="preserve"> </w:t>
+      </w:r>
+      <w:proofErr w:type="spellStart"/>
+      <w:r>
+        <w:t>gak</w:t>
+      </w:r>
+      <w:proofErr w:type="spellEnd"/>
+      <w:r>
+        <w:t xml:space="preserve"> </w:t>
+      </w:r>
+      <w:proofErr w:type="spellStart"/>
+      <w:r>
+        <w:t>bakal</w:t>
+      </w:r>
+      <w:proofErr w:type="spellEnd"/>
+      <w:r>
+        <w:t xml:space="preserve"> </w:t>
+      </w:r>
+      <w:proofErr w:type="spellStart"/>
+      <w:r>
+        <w:t>bisa</w:t>
+      </w:r>
+      <w:proofErr w:type="spellEnd"/>
+      <w:r>
+        <w:t xml:space="preserve"> </w:t>
+      </w:r>
+      <w:proofErr w:type="spellStart"/>
+      <w:r>
+        <w:t>digunain</w:t>
+      </w:r>
+      <w:proofErr w:type="spellEnd"/>
+      <w:r>
+        <w:t xml:space="preserve"> </w:t>
+      </w:r>
+      <w:proofErr w:type="spellStart"/>
+      <w:r>
+        <w:t>lagi</w:t>
+      </w:r>
+      <w:proofErr w:type="spellEnd"/>
+      <w:r>
+        <w:t>)</w:t>
+      </w:r>
+    </w:p>
+    <w:p>
+      <w:pPr>
+        <w:pStyle w:val="ListParagraph"/>
+        <w:numPr>
+          <w:ilvl w:val="0"/>
+          <w:numId w:val="2"/>
+        </w:numPr>
+      </w:pPr>
+      <w:r>
+        <w:t>‘token is required’  (</w:t>
+      </w:r>
+      <w:proofErr w:type="spellStart"/>
+      <w:r>
+        <w:t>kalo</w:t>
+      </w:r>
+      <w:proofErr w:type="spellEnd"/>
+      <w:r>
+        <w:t xml:space="preserve"> </w:t>
+      </w:r>
+      <w:proofErr w:type="spellStart"/>
+      <w:r>
+        <w:t>muncul</w:t>
+      </w:r>
+      <w:proofErr w:type="spellEnd"/>
+      <w:r>
+        <w:t xml:space="preserve"> </w:t>
+      </w:r>
+      <w:proofErr w:type="spellStart"/>
+      <w:r>
+        <w:t>ini</w:t>
+      </w:r>
+      <w:proofErr w:type="spellEnd"/>
+      <w:r>
+        <w:t xml:space="preserve">, </w:t>
+      </w:r>
+      <w:proofErr w:type="spellStart"/>
+      <w:r>
+        <w:t>berarti</w:t>
+      </w:r>
+      <w:proofErr w:type="spellEnd"/>
+      <w:r>
+        <w:t xml:space="preserve"> </w:t>
+      </w:r>
+      <w:proofErr w:type="spellStart"/>
+      <w:r>
+        <w:t>lu</w:t>
+      </w:r>
+      <w:proofErr w:type="spellEnd"/>
+      <w:r>
+        <w:t xml:space="preserve"> </w:t>
+      </w:r>
+      <w:proofErr w:type="spellStart"/>
+      <w:r>
+        <w:t>lupa</w:t>
+      </w:r>
+      <w:proofErr w:type="spellEnd"/>
+      <w:r>
+        <w:t xml:space="preserve"> </w:t>
+      </w:r>
+      <w:proofErr w:type="spellStart"/>
+      <w:r>
+        <w:t>masukin</w:t>
+      </w:r>
+      <w:proofErr w:type="spellEnd"/>
+      <w:r>
+        <w:t xml:space="preserve"> token)</w:t>
       </w:r>
     </w:p>
     <w:p>
@@ -448,16 +1424,26 @@
           <w:numId w:val="1"/>
         </w:numPr>
       </w:pPr>
-      <w:r>
-        <w:t>Tampilan info User</w:t>
-      </w:r>
-    </w:p>
-    <w:p>
-      <w:pPr>
-        <w:pStyle w:val="ListParagraph"/>
-      </w:pPr>
-      <w:r>
-        <w:t xml:space="preserve">Route : </w:t>
+      <w:proofErr w:type="spellStart"/>
+      <w:r>
+        <w:t>Tampilan</w:t>
+      </w:r>
+      <w:proofErr w:type="spellEnd"/>
+      <w:r>
+        <w:t xml:space="preserve"> info User</w:t>
+      </w:r>
+    </w:p>
+    <w:p>
+      <w:pPr>
+        <w:pStyle w:val="ListParagraph"/>
+      </w:pPr>
+      <w:proofErr w:type="gramStart"/>
+      <w:r>
+        <w:t>Route :</w:t>
+      </w:r>
+      <w:proofErr w:type="gramEnd"/>
+      <w:r>
+        <w:t xml:space="preserve"> </w:t>
       </w:r>
       <w:r>
         <w:rPr>
@@ -474,8 +1460,13 @@
       <w:pPr>
         <w:pStyle w:val="ListParagraph"/>
       </w:pPr>
-      <w:r>
-        <w:t>Method : POST</w:t>
+      <w:proofErr w:type="gramStart"/>
+      <w:r>
+        <w:t>Method :</w:t>
+      </w:r>
+      <w:proofErr w:type="gramEnd"/>
+      <w:r>
+        <w:t xml:space="preserve"> POST</w:t>
       </w:r>
     </w:p>
     <w:p>
@@ -495,16 +1486,37 @@
         </w:numPr>
       </w:pPr>
       <w:r>
-        <w:t>Ga ada, Cuma token</w:t>
+        <w:t xml:space="preserve">Ga </w:t>
+      </w:r>
+      <w:proofErr w:type="spellStart"/>
+      <w:r>
+        <w:t>ada</w:t>
+      </w:r>
+      <w:proofErr w:type="spellEnd"/>
+      <w:r>
+        <w:t xml:space="preserve">, </w:t>
+      </w:r>
+      <w:proofErr w:type="spellStart"/>
+      <w:r>
+        <w:t>Cuma</w:t>
+      </w:r>
+      <w:proofErr w:type="spellEnd"/>
+      <w:r>
+        <w:t xml:space="preserve"> token</w:t>
       </w:r>
     </w:p>
     <w:p>
       <w:pPr>
         <w:ind w:left="720"/>
       </w:pPr>
+      <w:proofErr w:type="spellStart"/>
       <w:r>
         <w:lastRenderedPageBreak/>
-        <w:t>Kemungkinan output:</w:t>
+        <w:t>Kemungkinan</w:t>
+      </w:r>
+      <w:proofErr w:type="spellEnd"/>
+      <w:r>
+        <w:t xml:space="preserve"> output:</w:t>
       </w:r>
     </w:p>
     <w:p>
@@ -536,8 +1548,13 @@
       <w:pPr>
         <w:pStyle w:val="ListParagraph"/>
       </w:pPr>
-      <w:r>
-        <w:t xml:space="preserve">Route : </w:t>
+      <w:proofErr w:type="gramStart"/>
+      <w:r>
+        <w:t>Route :</w:t>
+      </w:r>
+      <w:proofErr w:type="gramEnd"/>
+      <w:r>
+        <w:t xml:space="preserve"> </w:t>
       </w:r>
       <w:r>
         <w:rPr>
@@ -554,36 +1571,64 @@
       <w:pPr>
         <w:pStyle w:val="ListParagraph"/>
       </w:pPr>
-      <w:r>
-        <w:t>Method : POST</w:t>
-      </w:r>
-    </w:p>
-    <w:p>
-      <w:pPr>
-        <w:pStyle w:val="ListParagraph"/>
-      </w:pPr>
+      <w:proofErr w:type="gramStart"/>
+      <w:r>
+        <w:t>Method :</w:t>
+      </w:r>
+      <w:proofErr w:type="gramEnd"/>
+      <w:r>
+        <w:t xml:space="preserve"> POST</w:t>
+      </w:r>
+    </w:p>
+    <w:p>
+      <w:pPr>
+        <w:pStyle w:val="ListParagraph"/>
+      </w:pPr>
+      <w:proofErr w:type="gramStart"/>
       <w:r>
         <w:t>Body :</w:t>
       </w:r>
-    </w:p>
-    <w:p>
-      <w:pPr>
-        <w:pStyle w:val="ListParagraph"/>
-        <w:numPr>
-          <w:ilvl w:val="0"/>
-          <w:numId w:val="2"/>
-        </w:numPr>
-      </w:pPr>
-      <w:r>
-        <w:t>Ga ada, Cuma token</w:t>
+      <w:proofErr w:type="gramEnd"/>
+    </w:p>
+    <w:p>
+      <w:pPr>
+        <w:pStyle w:val="ListParagraph"/>
+        <w:numPr>
+          <w:ilvl w:val="0"/>
+          <w:numId w:val="2"/>
+        </w:numPr>
+      </w:pPr>
+      <w:r>
+        <w:t xml:space="preserve">Ga </w:t>
+      </w:r>
+      <w:proofErr w:type="spellStart"/>
+      <w:r>
+        <w:t>ada</w:t>
+      </w:r>
+      <w:proofErr w:type="spellEnd"/>
+      <w:r>
+        <w:t xml:space="preserve">, </w:t>
+      </w:r>
+      <w:proofErr w:type="spellStart"/>
+      <w:r>
+        <w:t>Cuma</w:t>
+      </w:r>
+      <w:proofErr w:type="spellEnd"/>
+      <w:r>
+        <w:t xml:space="preserve"> token</w:t>
       </w:r>
     </w:p>
     <w:p>
       <w:pPr>
         <w:ind w:left="720"/>
       </w:pPr>
-      <w:r>
-        <w:t>Kemungkinan Output:</w:t>
+      <w:proofErr w:type="spellStart"/>
+      <w:r>
+        <w:t>Kemungkinan</w:t>
+      </w:r>
+      <w:proofErr w:type="spellEnd"/>
+      <w:r>
+        <w:t xml:space="preserve"> Output:</w:t>
       </w:r>
     </w:p>
     <w:p>
@@ -615,8 +1660,13 @@
       <w:pPr>
         <w:pStyle w:val="ListParagraph"/>
       </w:pPr>
-      <w:r>
-        <w:t xml:space="preserve">Route : </w:t>
+      <w:proofErr w:type="gramStart"/>
+      <w:r>
+        <w:t>Route :</w:t>
+      </w:r>
+      <w:proofErr w:type="gramEnd"/>
+      <w:r>
+        <w:t xml:space="preserve"> </w:t>
       </w:r>
       <w:r>
         <w:rPr>
@@ -633,17 +1683,24 @@
       <w:pPr>
         <w:pStyle w:val="ListParagraph"/>
       </w:pPr>
-      <w:r>
-        <w:t>Method : POST</w:t>
-      </w:r>
-    </w:p>
-    <w:p>
-      <w:pPr>
-        <w:pStyle w:val="ListParagraph"/>
-      </w:pPr>
+      <w:proofErr w:type="gramStart"/>
+      <w:r>
+        <w:t>Method :</w:t>
+      </w:r>
+      <w:proofErr w:type="gramEnd"/>
+      <w:r>
+        <w:t xml:space="preserve"> POST</w:t>
+      </w:r>
+    </w:p>
+    <w:p>
+      <w:pPr>
+        <w:pStyle w:val="ListParagraph"/>
+      </w:pPr>
+      <w:proofErr w:type="gramStart"/>
       <w:r>
         <w:t>Body :</w:t>
       </w:r>
+      <w:proofErr w:type="gramEnd"/>
     </w:p>
     <w:p>
       <w:pPr>
@@ -713,8 +1770,13 @@
           <w:numId w:val="2"/>
         </w:numPr>
       </w:pPr>
-      <w:r>
-        <w:t>establishSince : 2013</w:t>
+      <w:proofErr w:type="spellStart"/>
+      <w:r>
+        <w:t>establishSince</w:t>
+      </w:r>
+      <w:proofErr w:type="spellEnd"/>
+      <w:r>
+        <w:t xml:space="preserve"> : 2013</w:t>
       </w:r>
     </w:p>
     <w:p>
@@ -737,8 +1799,13 @@
           <w:numId w:val="2"/>
         </w:numPr>
       </w:pPr>
-      <w:r>
-        <w:t>franchiseFee : text</w:t>
+      <w:proofErr w:type="spellStart"/>
+      <w:r>
+        <w:t>franchiseFee</w:t>
+      </w:r>
+      <w:proofErr w:type="spellEnd"/>
+      <w:r>
+        <w:t xml:space="preserve"> : text</w:t>
       </w:r>
     </w:p>
     <w:p>
@@ -785,8 +1852,13 @@
           <w:numId w:val="2"/>
         </w:numPr>
       </w:pPr>
-      <w:r>
-        <w:t>phoneNumber : text</w:t>
+      <w:proofErr w:type="spellStart"/>
+      <w:r>
+        <w:t>phoneNumber</w:t>
+      </w:r>
+      <w:proofErr w:type="spellEnd"/>
+      <w:r>
+        <w:t xml:space="preserve"> : text</w:t>
       </w:r>
     </w:p>
     <w:p>
@@ -829,8 +1901,21 @@
       <w:pPr>
         <w:ind w:left="720"/>
       </w:pPr>
-      <w:r>
-        <w:t xml:space="preserve">Kemungkinan output : </w:t>
+      <w:proofErr w:type="spellStart"/>
+      <w:r>
+        <w:t>Kemungkinan</w:t>
+      </w:r>
+      <w:proofErr w:type="spellEnd"/>
+      <w:r>
+        <w:t xml:space="preserve"> </w:t>
+      </w:r>
+      <w:proofErr w:type="gramStart"/>
+      <w:r>
+        <w:t>output :</w:t>
+      </w:r>
+      <w:proofErr w:type="gramEnd"/>
+      <w:r>
+        <w:t xml:space="preserve"> </w:t>
       </w:r>
     </w:p>
     <w:p>
@@ -868,8 +1953,207 @@
       <w:pPr>
         <w:ind w:firstLine="360"/>
       </w:pPr>
-      <w:r>
-        <w:t>Legal_Document -&gt; Upload Document bisa dilakukan secara parsial, kan ada 9 document, ga mungkin upload sekaligus, jadi bisa upload sebagian. Untuk melihat document mana yg uda diupload, mana yg belum, di route “Document Status” (nomor 6 dibawah), yang nilainya null berarti belum upload.</w:t>
+      <w:proofErr w:type="spellStart"/>
+      <w:r>
+        <w:t>Legal_Document</w:t>
+      </w:r>
+      <w:proofErr w:type="spellEnd"/>
+      <w:r>
+        <w:t xml:space="preserve"> -&gt; Upload Document </w:t>
+      </w:r>
+      <w:proofErr w:type="spellStart"/>
+      <w:r>
+        <w:t>bisa</w:t>
+      </w:r>
+      <w:proofErr w:type="spellEnd"/>
+      <w:r>
+        <w:t xml:space="preserve"> </w:t>
+      </w:r>
+      <w:proofErr w:type="spellStart"/>
+      <w:r>
+        <w:t>dilakukan</w:t>
+      </w:r>
+      <w:proofErr w:type="spellEnd"/>
+      <w:r>
+        <w:t xml:space="preserve"> </w:t>
+      </w:r>
+      <w:proofErr w:type="spellStart"/>
+      <w:r>
+        <w:t>secara</w:t>
+      </w:r>
+      <w:proofErr w:type="spellEnd"/>
+      <w:r>
+        <w:t xml:space="preserve"> </w:t>
+      </w:r>
+      <w:proofErr w:type="spellStart"/>
+      <w:r>
+        <w:t>parsial</w:t>
+      </w:r>
+      <w:proofErr w:type="spellEnd"/>
+      <w:r>
+        <w:t xml:space="preserve">, </w:t>
+      </w:r>
+      <w:proofErr w:type="spellStart"/>
+      <w:proofErr w:type="gramStart"/>
+      <w:r>
+        <w:t>kan</w:t>
+      </w:r>
+      <w:proofErr w:type="spellEnd"/>
+      <w:proofErr w:type="gramEnd"/>
+      <w:r>
+        <w:t xml:space="preserve"> </w:t>
+      </w:r>
+      <w:proofErr w:type="spellStart"/>
+      <w:r>
+        <w:t>ada</w:t>
+      </w:r>
+      <w:proofErr w:type="spellEnd"/>
+      <w:r>
+        <w:t xml:space="preserve"> 9 document, </w:t>
+      </w:r>
+      <w:proofErr w:type="spellStart"/>
+      <w:r>
+        <w:t>ga</w:t>
+      </w:r>
+      <w:proofErr w:type="spellEnd"/>
+      <w:r>
+        <w:t xml:space="preserve"> </w:t>
+      </w:r>
+      <w:proofErr w:type="spellStart"/>
+      <w:r>
+        <w:t>mungkin</w:t>
+      </w:r>
+      <w:proofErr w:type="spellEnd"/>
+      <w:r>
+        <w:t xml:space="preserve"> upload </w:t>
+      </w:r>
+      <w:proofErr w:type="spellStart"/>
+      <w:r>
+        <w:t>sekaligus</w:t>
+      </w:r>
+      <w:proofErr w:type="spellEnd"/>
+      <w:r>
+        <w:t xml:space="preserve">, </w:t>
+      </w:r>
+      <w:proofErr w:type="spellStart"/>
+      <w:r>
+        <w:t>jadi</w:t>
+      </w:r>
+      <w:proofErr w:type="spellEnd"/>
+      <w:r>
+        <w:t xml:space="preserve"> </w:t>
+      </w:r>
+      <w:proofErr w:type="spellStart"/>
+      <w:r>
+        <w:t>bisa</w:t>
+      </w:r>
+      <w:proofErr w:type="spellEnd"/>
+      <w:r>
+        <w:t xml:space="preserve"> upload </w:t>
+      </w:r>
+      <w:proofErr w:type="spellStart"/>
+      <w:r>
+        <w:t>sebagian</w:t>
+      </w:r>
+      <w:proofErr w:type="spellEnd"/>
+      <w:r>
+        <w:t xml:space="preserve">. </w:t>
+      </w:r>
+      <w:proofErr w:type="spellStart"/>
+      <w:r>
+        <w:t>Untuk</w:t>
+      </w:r>
+      <w:proofErr w:type="spellEnd"/>
+      <w:r>
+        <w:t xml:space="preserve"> </w:t>
+      </w:r>
+      <w:proofErr w:type="spellStart"/>
+      <w:r>
+        <w:t>melihat</w:t>
+      </w:r>
+      <w:proofErr w:type="spellEnd"/>
+      <w:r>
+        <w:t xml:space="preserve"> document mana </w:t>
+      </w:r>
+      <w:proofErr w:type="spellStart"/>
+      <w:r>
+        <w:t>yg</w:t>
+      </w:r>
+      <w:proofErr w:type="spellEnd"/>
+      <w:r>
+        <w:t xml:space="preserve"> </w:t>
+      </w:r>
+      <w:proofErr w:type="spellStart"/>
+      <w:r>
+        <w:t>uda</w:t>
+      </w:r>
+      <w:proofErr w:type="spellEnd"/>
+      <w:r>
+        <w:t xml:space="preserve"> </w:t>
+      </w:r>
+      <w:proofErr w:type="spellStart"/>
+      <w:r>
+        <w:t>diupload</w:t>
+      </w:r>
+      <w:proofErr w:type="spellEnd"/>
+      <w:r>
+        <w:t xml:space="preserve">, mana </w:t>
+      </w:r>
+      <w:proofErr w:type="spellStart"/>
+      <w:r>
+        <w:t>yg</w:t>
+      </w:r>
+      <w:proofErr w:type="spellEnd"/>
+      <w:r>
+        <w:t xml:space="preserve"> </w:t>
+      </w:r>
+      <w:proofErr w:type="spellStart"/>
+      <w:r>
+        <w:t>belum</w:t>
+      </w:r>
+      <w:proofErr w:type="spellEnd"/>
+      <w:r>
+        <w:t>, di route “Document Status” (</w:t>
+      </w:r>
+      <w:proofErr w:type="spellStart"/>
+      <w:r>
+        <w:t>nomor</w:t>
+      </w:r>
+      <w:proofErr w:type="spellEnd"/>
+      <w:r>
+        <w:t xml:space="preserve"> 6 </w:t>
+      </w:r>
+      <w:proofErr w:type="spellStart"/>
+      <w:r>
+        <w:t>dibawah</w:t>
+      </w:r>
+      <w:proofErr w:type="spellEnd"/>
+      <w:r>
+        <w:t xml:space="preserve">), yang </w:t>
+      </w:r>
+      <w:proofErr w:type="spellStart"/>
+      <w:r>
+        <w:t>nilainya</w:t>
+      </w:r>
+      <w:proofErr w:type="spellEnd"/>
+      <w:r>
+        <w:t xml:space="preserve"> null </w:t>
+      </w:r>
+      <w:proofErr w:type="spellStart"/>
+      <w:r>
+        <w:t>berarti</w:t>
+      </w:r>
+      <w:proofErr w:type="spellEnd"/>
+      <w:r>
+        <w:t xml:space="preserve"> </w:t>
+      </w:r>
+      <w:proofErr w:type="spellStart"/>
+      <w:r>
+        <w:t>belum</w:t>
+      </w:r>
+      <w:proofErr w:type="spellEnd"/>
+      <w:r>
+        <w:t xml:space="preserve"> upload.</w:t>
       </w:r>
     </w:p>
     <w:p>
@@ -894,8 +2178,13 @@
       <w:pPr>
         <w:pStyle w:val="ListParagraph"/>
       </w:pPr>
-      <w:r>
-        <w:t xml:space="preserve">Route : </w:t>
+      <w:proofErr w:type="gramStart"/>
+      <w:r>
+        <w:t>Route :</w:t>
+      </w:r>
+      <w:proofErr w:type="gramEnd"/>
+      <w:r>
+        <w:t xml:space="preserve"> </w:t>
       </w:r>
       <w:r>
         <w:rPr>
@@ -912,28 +2201,40 @@
       <w:pPr>
         <w:pStyle w:val="ListParagraph"/>
       </w:pPr>
-      <w:r>
-        <w:t>Method : POST</w:t>
-      </w:r>
-    </w:p>
-    <w:p>
-      <w:pPr>
-        <w:pStyle w:val="ListParagraph"/>
-      </w:pPr>
+      <w:proofErr w:type="gramStart"/>
+      <w:r>
+        <w:t>Method :</w:t>
+      </w:r>
+      <w:proofErr w:type="gramEnd"/>
+      <w:r>
+        <w:t xml:space="preserve"> POST</w:t>
+      </w:r>
+    </w:p>
+    <w:p>
+      <w:pPr>
+        <w:pStyle w:val="ListParagraph"/>
+      </w:pPr>
+      <w:proofErr w:type="gramStart"/>
       <w:r>
         <w:t>Body :</w:t>
       </w:r>
-    </w:p>
-    <w:p>
-      <w:pPr>
-        <w:pStyle w:val="ListParagraph"/>
-        <w:numPr>
-          <w:ilvl w:val="0"/>
-          <w:numId w:val="2"/>
-        </w:numPr>
-      </w:pPr>
-      <w:r>
-        <w:t>franchise_id : text</w:t>
+      <w:proofErr w:type="gramEnd"/>
+    </w:p>
+    <w:p>
+      <w:pPr>
+        <w:pStyle w:val="ListParagraph"/>
+        <w:numPr>
+          <w:ilvl w:val="0"/>
+          <w:numId w:val="2"/>
+        </w:numPr>
+      </w:pPr>
+      <w:proofErr w:type="spellStart"/>
+      <w:r>
+        <w:t>franchise_id</w:t>
+      </w:r>
+      <w:proofErr w:type="spellEnd"/>
+      <w:r>
+        <w:t xml:space="preserve"> : text</w:t>
       </w:r>
     </w:p>
     <w:p>
@@ -952,20 +2253,30 @@
       <w:pPr>
         <w:ind w:left="720"/>
       </w:pPr>
+      <w:proofErr w:type="gramStart"/>
       <w:r>
         <w:t>Output :</w:t>
       </w:r>
-    </w:p>
-    <w:p>
-      <w:pPr>
-        <w:pStyle w:val="ListParagraph"/>
-        <w:numPr>
-          <w:ilvl w:val="0"/>
-          <w:numId w:val="2"/>
-        </w:numPr>
-      </w:pPr>
-      <w:r>
-        <w:t>“document status” : {blablabla}</w:t>
+      <w:proofErr w:type="gramEnd"/>
+    </w:p>
+    <w:p>
+      <w:pPr>
+        <w:pStyle w:val="ListParagraph"/>
+        <w:numPr>
+          <w:ilvl w:val="0"/>
+          <w:numId w:val="2"/>
+        </w:numPr>
+      </w:pPr>
+      <w:r>
+        <w:t>“document status” : {</w:t>
+      </w:r>
+      <w:proofErr w:type="spellStart"/>
+      <w:r>
+        <w:t>blablabla</w:t>
+      </w:r>
+      <w:proofErr w:type="spellEnd"/>
+      <w:r>
+        <w:t>}</w:t>
       </w:r>
     </w:p>
     <w:p/>
@@ -985,8 +2296,13 @@
       <w:pPr>
         <w:pStyle w:val="ListParagraph"/>
       </w:pPr>
-      <w:r>
-        <w:t xml:space="preserve">Route : </w:t>
+      <w:proofErr w:type="gramStart"/>
+      <w:r>
+        <w:t>Route :</w:t>
+      </w:r>
+      <w:proofErr w:type="gramEnd"/>
+      <w:r>
+        <w:t xml:space="preserve"> </w:t>
       </w:r>
       <w:r>
         <w:rPr>
@@ -1003,41 +2319,66 @@
       <w:pPr>
         <w:pStyle w:val="ListParagraph"/>
       </w:pPr>
-      <w:r>
-        <w:t>Method : POST</w:t>
-      </w:r>
-    </w:p>
-    <w:p>
-      <w:pPr>
-        <w:pStyle w:val="ListParagraph"/>
-      </w:pPr>
+      <w:proofErr w:type="gramStart"/>
+      <w:r>
+        <w:t>Method :</w:t>
+      </w:r>
+      <w:proofErr w:type="gramEnd"/>
+      <w:r>
+        <w:t xml:space="preserve"> POST</w:t>
+      </w:r>
+    </w:p>
+    <w:p>
+      <w:pPr>
+        <w:pStyle w:val="ListParagraph"/>
+      </w:pPr>
+      <w:proofErr w:type="gramStart"/>
       <w:r>
         <w:t>Body :</w:t>
       </w:r>
-    </w:p>
-    <w:p>
-      <w:pPr>
-        <w:pStyle w:val="ListParagraph"/>
-        <w:numPr>
-          <w:ilvl w:val="0"/>
-          <w:numId w:val="2"/>
-        </w:numPr>
-      </w:pPr>
-      <w:r>
-        <w:t>franchise_id : text</w:t>
-      </w:r>
-    </w:p>
-    <w:p>
-      <w:pPr>
-        <w:pStyle w:val="ListParagraph"/>
-        <w:numPr>
-          <w:ilvl w:val="0"/>
-          <w:numId w:val="2"/>
-        </w:numPr>
-      </w:pPr>
-      <w:r>
-        <w:t>{document yang mau diupload</w:t>
-      </w:r>
+      <w:proofErr w:type="gramEnd"/>
+    </w:p>
+    <w:p>
+      <w:pPr>
+        <w:pStyle w:val="ListParagraph"/>
+        <w:numPr>
+          <w:ilvl w:val="0"/>
+          <w:numId w:val="2"/>
+        </w:numPr>
+      </w:pPr>
+      <w:proofErr w:type="spellStart"/>
+      <w:r>
+        <w:t>franchise_id</w:t>
+      </w:r>
+      <w:proofErr w:type="spellEnd"/>
+      <w:r>
+        <w:t xml:space="preserve"> : text</w:t>
+      </w:r>
+    </w:p>
+    <w:p>
+      <w:pPr>
+        <w:pStyle w:val="ListParagraph"/>
+        <w:numPr>
+          <w:ilvl w:val="0"/>
+          <w:numId w:val="2"/>
+        </w:numPr>
+      </w:pPr>
+      <w:r>
+        <w:t xml:space="preserve">{document yang </w:t>
+      </w:r>
+      <w:proofErr w:type="spellStart"/>
+      <w:r>
+        <w:t>mau</w:t>
+      </w:r>
+      <w:proofErr w:type="spellEnd"/>
+      <w:r>
+        <w:t xml:space="preserve"> </w:t>
+      </w:r>
+      <w:proofErr w:type="spellStart"/>
+      <w:r>
+        <w:t>diupload</w:t>
+      </w:r>
+      <w:proofErr w:type="spellEnd"/>
       <w:r>
         <w:t>} : file</w:t>
       </w:r>
@@ -1047,9 +2388,24 @@
         <w:pStyle w:val="ListParagraph"/>
         <w:ind w:left="1080"/>
       </w:pPr>
-      <w:r>
-        <w:t>Terdiri dari :</w:t>
-      </w:r>
+      <w:proofErr w:type="spellStart"/>
+      <w:r>
+        <w:t>Terdiri</w:t>
+      </w:r>
+      <w:proofErr w:type="spellEnd"/>
+      <w:r>
+        <w:t xml:space="preserve"> </w:t>
+      </w:r>
+      <w:proofErr w:type="spellStart"/>
+      <w:proofErr w:type="gramStart"/>
+      <w:r>
+        <w:t>dari</w:t>
+      </w:r>
+      <w:proofErr w:type="spellEnd"/>
+      <w:r>
+        <w:t xml:space="preserve"> :</w:t>
+      </w:r>
+      <w:proofErr w:type="gramEnd"/>
     </w:p>
     <w:p>
       <w:pPr>
@@ -1059,9 +2415,11 @@
           <w:numId w:val="5"/>
         </w:numPr>
       </w:pPr>
+      <w:proofErr w:type="spellStart"/>
       <w:r>
         <w:t>tdp</w:t>
       </w:r>
+      <w:proofErr w:type="spellEnd"/>
       <w:r>
         <w:t>,</w:t>
       </w:r>
@@ -1075,8 +2433,13 @@
         </w:numPr>
       </w:pPr>
       <w:r>
-        <w:t xml:space="preserve"> siup</w:t>
-      </w:r>
+        <w:t xml:space="preserve"> </w:t>
+      </w:r>
+      <w:proofErr w:type="spellStart"/>
+      <w:r>
+        <w:t>siup</w:t>
+      </w:r>
+      <w:proofErr w:type="spellEnd"/>
       <w:r>
         <w:t>,</w:t>
       </w:r>
@@ -1092,9 +2455,11 @@
       <w:r>
         <w:t xml:space="preserve"> </w:t>
       </w:r>
+      <w:proofErr w:type="spellStart"/>
       <w:r>
         <w:t>suratperjanjian</w:t>
       </w:r>
+      <w:proofErr w:type="spellEnd"/>
       <w:r>
         <w:t>,</w:t>
       </w:r>
@@ -1111,8 +2476,13 @@
         <w:t xml:space="preserve"> </w:t>
       </w:r>
       <w:r>
-        <w:t xml:space="preserve"> stpw</w:t>
-      </w:r>
+        <w:t xml:space="preserve"> </w:t>
+      </w:r>
+      <w:proofErr w:type="spellStart"/>
+      <w:r>
+        <w:t>stpw</w:t>
+      </w:r>
+      <w:proofErr w:type="spellEnd"/>
       <w:r>
         <w:t>,</w:t>
       </w:r>
@@ -1128,9 +2498,11 @@
       <w:r>
         <w:t xml:space="preserve"> </w:t>
       </w:r>
+      <w:proofErr w:type="spellStart"/>
       <w:r>
         <w:t>ktpfranchisor</w:t>
       </w:r>
+      <w:proofErr w:type="spellEnd"/>
       <w:r>
         <w:t>,</w:t>
       </w:r>
@@ -1144,8 +2516,13 @@
         </w:numPr>
       </w:pPr>
       <w:r>
-        <w:t xml:space="preserve"> companyprofile</w:t>
-      </w:r>
+        <w:t xml:space="preserve"> </w:t>
+      </w:r>
+      <w:proofErr w:type="spellStart"/>
+      <w:r>
+        <w:t>companyprofile</w:t>
+      </w:r>
+      <w:proofErr w:type="spellEnd"/>
       <w:r>
         <w:t>,</w:t>
       </w:r>
@@ -1174,8 +2551,13 @@
         </w:numPr>
       </w:pPr>
       <w:r>
-        <w:t xml:space="preserve">  suratizinteknis</w:t>
-      </w:r>
+        <w:t xml:space="preserve">  </w:t>
+      </w:r>
+      <w:proofErr w:type="spellStart"/>
+      <w:r>
+        <w:t>suratizinteknis</w:t>
+      </w:r>
+      <w:proofErr w:type="spellEnd"/>
       <w:r>
         <w:t>,</w:t>
       </w:r>
@@ -1191,9 +2573,11 @@
       <w:r>
         <w:t xml:space="preserve">  </w:t>
       </w:r>
+      <w:proofErr w:type="spellStart"/>
       <w:r>
         <w:t>tandabuktipendaftaran</w:t>
       </w:r>
+      <w:proofErr w:type="spellEnd"/>
     </w:p>
     <w:p>
       <w:pPr>
@@ -1211,9 +2595,11 @@
       <w:pPr>
         <w:ind w:left="720" w:firstLine="360"/>
       </w:pPr>
+      <w:proofErr w:type="gramStart"/>
       <w:r>
         <w:t>Output :</w:t>
       </w:r>
+      <w:proofErr w:type="gramEnd"/>
     </w:p>
     <w:p>
       <w:pPr>
@@ -1224,13 +2610,29 @@
         </w:numPr>
       </w:pPr>
       <w:r>
-        <w:t>'error':</w:t>
-      </w:r>
-      <w:r>
-        <w:t>'something went wrong</w:t>
-      </w:r>
-      <w:r>
-        <w:t>, try again later','message':’blabla’ (status code 500)</w:t>
+        <w:t>'</w:t>
+      </w:r>
+      <w:proofErr w:type="spellStart"/>
+      <w:r>
+        <w:t>error':</w:t>
+      </w:r>
+      <w:r>
+        <w:t>'something</w:t>
+      </w:r>
+      <w:proofErr w:type="spellEnd"/>
+      <w:r>
+        <w:t xml:space="preserve"> went wrong</w:t>
+      </w:r>
+      <w:r>
+        <w:t>, try again later','message':’</w:t>
+      </w:r>
+      <w:proofErr w:type="spellStart"/>
+      <w:r>
+        <w:t>blabla</w:t>
+      </w:r>
+      <w:proofErr w:type="spellEnd"/>
+      <w:r>
+        <w:t>’ (status code 500)</w:t>
       </w:r>
     </w:p>
     <w:p>
@@ -1242,16 +2644,34 @@
         </w:numPr>
       </w:pPr>
       <w:r>
-        <w:t>'status': true,'message':</w:t>
+        <w:t xml:space="preserve">'status': </w:t>
+      </w:r>
+      <w:proofErr w:type="spellStart"/>
+      <w:r>
+        <w:t>true,'message':</w:t>
       </w:r>
       <w:r>
         <w:t>'Document</w:t>
       </w:r>
-      <w:r>
-        <w:t xml:space="preserve"> uploaded successfully','data':blabla</w:t>
-      </w:r>
-      <w:r>
-        <w:t xml:space="preserve"> (statuscode 200)</w:t>
+      <w:proofErr w:type="spellEnd"/>
+      <w:r>
+        <w:t xml:space="preserve"> uploaded successfully','data':</w:t>
+      </w:r>
+      <w:proofErr w:type="spellStart"/>
+      <w:r>
+        <w:t>blabla</w:t>
+      </w:r>
+      <w:proofErr w:type="spellEnd"/>
+      <w:r>
+        <w:t xml:space="preserve"> (</w:t>
+      </w:r>
+      <w:proofErr w:type="spellStart"/>
+      <w:r>
+        <w:t>statuscode</w:t>
+      </w:r>
+      <w:proofErr w:type="spellEnd"/>
+      <w:r>
+        <w:t xml:space="preserve"> 200)</w:t>
       </w:r>
     </w:p>
     <w:p/>
@@ -1259,8 +2679,149 @@
       <w:pPr>
         <w:ind w:left="720"/>
       </w:pPr>
-      <w:r>
-        <w:t>Untuk selanjutnya, Franchise yang di select adalah yang berstatus ‘active’. Default adalah ‘pending’. Asumsi setelah di-approve admin baru jadi ‘active’. Karena ga sempat buat interface utk admin, jadi update manual dari database, ganti status ‘pending’ jadi ‘active’.</w:t>
+      <w:proofErr w:type="spellStart"/>
+      <w:r>
+        <w:t>Untuk</w:t>
+      </w:r>
+      <w:proofErr w:type="spellEnd"/>
+      <w:r>
+        <w:t xml:space="preserve"> </w:t>
+      </w:r>
+      <w:proofErr w:type="spellStart"/>
+      <w:r>
+        <w:t>selanjutnya</w:t>
+      </w:r>
+      <w:proofErr w:type="spellEnd"/>
+      <w:r>
+        <w:t xml:space="preserve">, Franchise yang di select </w:t>
+      </w:r>
+      <w:proofErr w:type="spellStart"/>
+      <w:r>
+        <w:t>adalah</w:t>
+      </w:r>
+      <w:proofErr w:type="spellEnd"/>
+      <w:r>
+        <w:t xml:space="preserve"> yang </w:t>
+      </w:r>
+      <w:proofErr w:type="spellStart"/>
+      <w:r>
+        <w:t>berstatus</w:t>
+      </w:r>
+      <w:proofErr w:type="spellEnd"/>
+      <w:r>
+        <w:t xml:space="preserve"> ‘active’. Default </w:t>
+      </w:r>
+      <w:proofErr w:type="spellStart"/>
+      <w:r>
+        <w:t>adalah</w:t>
+      </w:r>
+      <w:proofErr w:type="spellEnd"/>
+      <w:r>
+        <w:t xml:space="preserve"> ‘pending’. </w:t>
+      </w:r>
+      <w:proofErr w:type="spellStart"/>
+      <w:r>
+        <w:t>Asumsi</w:t>
+      </w:r>
+      <w:proofErr w:type="spellEnd"/>
+      <w:r>
+        <w:t xml:space="preserve"> </w:t>
+      </w:r>
+      <w:proofErr w:type="spellStart"/>
+      <w:r>
+        <w:t>setelah</w:t>
+      </w:r>
+      <w:proofErr w:type="spellEnd"/>
+      <w:r>
+        <w:t xml:space="preserve"> di-approve admin </w:t>
+      </w:r>
+      <w:proofErr w:type="spellStart"/>
+      <w:r>
+        <w:t>baru</w:t>
+      </w:r>
+      <w:proofErr w:type="spellEnd"/>
+      <w:r>
+        <w:t xml:space="preserve"> </w:t>
+      </w:r>
+      <w:proofErr w:type="spellStart"/>
+      <w:r>
+        <w:t>jadi</w:t>
+      </w:r>
+      <w:proofErr w:type="spellEnd"/>
+      <w:r>
+        <w:t xml:space="preserve"> ‘active’. </w:t>
+      </w:r>
+      <w:proofErr w:type="spellStart"/>
+      <w:r>
+        <w:t>Karena</w:t>
+      </w:r>
+      <w:proofErr w:type="spellEnd"/>
+      <w:r>
+        <w:t xml:space="preserve"> </w:t>
+      </w:r>
+      <w:proofErr w:type="spellStart"/>
+      <w:r>
+        <w:t>ga</w:t>
+      </w:r>
+      <w:proofErr w:type="spellEnd"/>
+      <w:r>
+        <w:t xml:space="preserve"> </w:t>
+      </w:r>
+      <w:proofErr w:type="spellStart"/>
+      <w:r>
+        <w:t>sempat</w:t>
+      </w:r>
+      <w:proofErr w:type="spellEnd"/>
+      <w:r>
+        <w:t xml:space="preserve"> </w:t>
+      </w:r>
+      <w:proofErr w:type="spellStart"/>
+      <w:r>
+        <w:t>buat</w:t>
+      </w:r>
+      <w:proofErr w:type="spellEnd"/>
+      <w:r>
+        <w:t xml:space="preserve"> interface </w:t>
+      </w:r>
+      <w:proofErr w:type="spellStart"/>
+      <w:r>
+        <w:t>utk</w:t>
+      </w:r>
+      <w:proofErr w:type="spellEnd"/>
+      <w:r>
+        <w:t xml:space="preserve"> admin, </w:t>
+      </w:r>
+      <w:proofErr w:type="spellStart"/>
+      <w:r>
+        <w:t>jadi</w:t>
+      </w:r>
+      <w:proofErr w:type="spellEnd"/>
+      <w:r>
+        <w:t xml:space="preserve"> update manual </w:t>
+      </w:r>
+      <w:proofErr w:type="spellStart"/>
+      <w:r>
+        <w:t>dari</w:t>
+      </w:r>
+      <w:proofErr w:type="spellEnd"/>
+      <w:r>
+        <w:t xml:space="preserve"> database, </w:t>
+      </w:r>
+      <w:proofErr w:type="spellStart"/>
+      <w:r>
+        <w:t>ganti</w:t>
+      </w:r>
+      <w:proofErr w:type="spellEnd"/>
+      <w:r>
+        <w:t xml:space="preserve"> status ‘pending’ </w:t>
+      </w:r>
+      <w:proofErr w:type="spellStart"/>
+      <w:r>
+        <w:t>jadi</w:t>
+      </w:r>
+      <w:proofErr w:type="spellEnd"/>
+      <w:r>
+        <w:t xml:space="preserve"> ‘active’.</w:t>
       </w:r>
     </w:p>
     <w:p/>
@@ -1299,46 +2860,84 @@
       <w:pPr>
         <w:pStyle w:val="ListParagraph"/>
       </w:pPr>
-      <w:r>
-        <w:t>Method : POST</w:t>
-      </w:r>
-    </w:p>
-    <w:p>
-      <w:pPr>
-        <w:pStyle w:val="ListParagraph"/>
-      </w:pPr>
-      <w:r>
-        <w:t xml:space="preserve">Body : </w:t>
-      </w:r>
-    </w:p>
-    <w:p>
-      <w:pPr>
-        <w:pStyle w:val="ListParagraph"/>
-      </w:pPr>
-      <w:r>
-        <w:t>Cuma token</w:t>
-      </w:r>
-    </w:p>
-    <w:p>
-      <w:pPr>
-        <w:pStyle w:val="ListParagraph"/>
-      </w:pPr>
-    </w:p>
-    <w:p>
-      <w:pPr>
-        <w:pStyle w:val="ListParagraph"/>
-      </w:pPr>
+      <w:proofErr w:type="gramStart"/>
+      <w:r>
+        <w:t>Method :</w:t>
+      </w:r>
+      <w:proofErr w:type="gramEnd"/>
+      <w:r>
+        <w:t xml:space="preserve"> POST</w:t>
+      </w:r>
+    </w:p>
+    <w:p>
+      <w:pPr>
+        <w:pStyle w:val="ListParagraph"/>
+      </w:pPr>
+      <w:proofErr w:type="gramStart"/>
+      <w:r>
+        <w:t>Body :</w:t>
+      </w:r>
+      <w:proofErr w:type="gramEnd"/>
+      <w:r>
+        <w:t xml:space="preserve"> </w:t>
+      </w:r>
+    </w:p>
+    <w:p>
+      <w:pPr>
+        <w:pStyle w:val="ListParagraph"/>
+      </w:pPr>
+      <w:proofErr w:type="spellStart"/>
+      <w:r>
+        <w:t>Cuma</w:t>
+      </w:r>
+      <w:proofErr w:type="spellEnd"/>
+      <w:r>
+        <w:t xml:space="preserve"> token</w:t>
+      </w:r>
+    </w:p>
+    <w:p>
+      <w:pPr>
+        <w:pStyle w:val="ListParagraph"/>
+      </w:pPr>
+    </w:p>
+    <w:p>
+      <w:pPr>
+        <w:pStyle w:val="ListParagraph"/>
+      </w:pPr>
+      <w:proofErr w:type="gramStart"/>
       <w:r>
         <w:t>Output :</w:t>
       </w:r>
-    </w:p>
-    <w:p>
-      <w:pPr>
-        <w:pStyle w:val="ListParagraph"/>
-      </w:pPr>
-      <w:r>
-        <w:t>‘franchise_list’ : blabla</w:t>
-      </w:r>
+      <w:proofErr w:type="gramEnd"/>
+    </w:p>
+    <w:p>
+      <w:pPr>
+        <w:pStyle w:val="ListParagraph"/>
+      </w:pPr>
+      <w:r>
+        <w:t>‘</w:t>
+      </w:r>
+      <w:proofErr w:type="spellStart"/>
+      <w:r>
+        <w:t>franchise_</w:t>
+      </w:r>
+      <w:proofErr w:type="gramStart"/>
+      <w:r>
+        <w:t>list</w:t>
+      </w:r>
+      <w:proofErr w:type="spellEnd"/>
+      <w:r>
+        <w:t>’ :</w:t>
+      </w:r>
+      <w:proofErr w:type="gramEnd"/>
+      <w:r>
+        <w:t xml:space="preserve"> </w:t>
+      </w:r>
+      <w:proofErr w:type="spellStart"/>
+      <w:r>
+        <w:t>blabla</w:t>
+      </w:r>
+      <w:proofErr w:type="spellEnd"/>
     </w:p>
     <w:p>
       <w:pPr>
@@ -1366,8 +2965,13 @@
       <w:pPr>
         <w:pStyle w:val="ListParagraph"/>
       </w:pPr>
-      <w:r>
-        <w:t xml:space="preserve">Route : </w:t>
+      <w:proofErr w:type="gramStart"/>
+      <w:r>
+        <w:t>Route :</w:t>
+      </w:r>
+      <w:proofErr w:type="gramEnd"/>
+      <w:r>
+        <w:t xml:space="preserve"> </w:t>
       </w:r>
       <w:r>
         <w:rPr>
@@ -1384,16 +2988,26 @@
       <w:pPr>
         <w:pStyle w:val="ListParagraph"/>
       </w:pPr>
-      <w:r>
-        <w:t>Method : POST</w:t>
-      </w:r>
-    </w:p>
-    <w:p>
-      <w:pPr>
-        <w:pStyle w:val="ListParagraph"/>
-      </w:pPr>
-      <w:r>
-        <w:t xml:space="preserve">Body : </w:t>
+      <w:proofErr w:type="gramStart"/>
+      <w:r>
+        <w:t>Method :</w:t>
+      </w:r>
+      <w:proofErr w:type="gramEnd"/>
+      <w:r>
+        <w:t xml:space="preserve"> POST</w:t>
+      </w:r>
+    </w:p>
+    <w:p>
+      <w:pPr>
+        <w:pStyle w:val="ListParagraph"/>
+      </w:pPr>
+      <w:proofErr w:type="gramStart"/>
+      <w:r>
+        <w:t>Body :</w:t>
+      </w:r>
+      <w:proofErr w:type="gramEnd"/>
+      <w:r>
+        <w:t xml:space="preserve"> </w:t>
       </w:r>
     </w:p>
     <w:p>
@@ -1413,9 +3027,37 @@
         <w:pStyle w:val="ListParagraph"/>
         <w:ind w:left="1080"/>
       </w:pPr>
-      <w:r>
-        <w:t>artinya berapa franchise yang mau ditampilkan</w:t>
-      </w:r>
+      <w:proofErr w:type="spellStart"/>
+      <w:proofErr w:type="gramStart"/>
+      <w:r>
+        <w:t>artinya</w:t>
+      </w:r>
+      <w:proofErr w:type="spellEnd"/>
+      <w:proofErr w:type="gramEnd"/>
+      <w:r>
+        <w:t xml:space="preserve"> </w:t>
+      </w:r>
+      <w:proofErr w:type="spellStart"/>
+      <w:r>
+        <w:t>berapa</w:t>
+      </w:r>
+      <w:proofErr w:type="spellEnd"/>
+      <w:r>
+        <w:t xml:space="preserve"> franchise yang </w:t>
+      </w:r>
+      <w:proofErr w:type="spellStart"/>
+      <w:r>
+        <w:t>mau</w:t>
+      </w:r>
+      <w:proofErr w:type="spellEnd"/>
+      <w:r>
+        <w:t xml:space="preserve"> </w:t>
+      </w:r>
+      <w:proofErr w:type="spellStart"/>
+      <w:r>
+        <w:t>ditampilkan</w:t>
+      </w:r>
+      <w:proofErr w:type="spellEnd"/>
     </w:p>
     <w:p>
       <w:pPr>
@@ -1443,8 +3085,29 @@
         <w:pStyle w:val="ListParagraph"/>
       </w:pPr>
       <w:r>
-        <w:t>‘franchise_list’ : blabla</w:t>
-      </w:r>
+        <w:t>‘</w:t>
+      </w:r>
+      <w:proofErr w:type="spellStart"/>
+      <w:r>
+        <w:t>franchise_</w:t>
+      </w:r>
+      <w:proofErr w:type="gramStart"/>
+      <w:r>
+        <w:t>list</w:t>
+      </w:r>
+      <w:proofErr w:type="spellEnd"/>
+      <w:r>
+        <w:t>’ :</w:t>
+      </w:r>
+      <w:proofErr w:type="gramEnd"/>
+      <w:r>
+        <w:t xml:space="preserve"> </w:t>
+      </w:r>
+      <w:proofErr w:type="spellStart"/>
+      <w:r>
+        <w:t>blabla</w:t>
+      </w:r>
+      <w:proofErr w:type="spellEnd"/>
     </w:p>
     <w:p>
       <w:pPr>
@@ -1467,16 +3130,92 @@
       <w:pPr>
         <w:pStyle w:val="ListParagraph"/>
       </w:pPr>
-      <w:r>
-        <w:t>Fungsi :  untuk mendapatkan status apakah franchise tersebut dalam status difavoritkan atau tidak</w:t>
-      </w:r>
-    </w:p>
-    <w:p>
-      <w:pPr>
-        <w:pStyle w:val="ListParagraph"/>
-      </w:pPr>
-      <w:r>
-        <w:t xml:space="preserve">Route : </w:t>
+      <w:proofErr w:type="spellStart"/>
+      <w:proofErr w:type="gramStart"/>
+      <w:r>
+        <w:t>Fungsi</w:t>
+      </w:r>
+      <w:proofErr w:type="spellEnd"/>
+      <w:r>
+        <w:t xml:space="preserve"> :</w:t>
+      </w:r>
+      <w:proofErr w:type="gramEnd"/>
+      <w:r>
+        <w:t xml:space="preserve">  </w:t>
+      </w:r>
+      <w:proofErr w:type="spellStart"/>
+      <w:r>
+        <w:t>untuk</w:t>
+      </w:r>
+      <w:proofErr w:type="spellEnd"/>
+      <w:r>
+        <w:t xml:space="preserve"> </w:t>
+      </w:r>
+      <w:proofErr w:type="spellStart"/>
+      <w:r>
+        <w:t>mendapatkan</w:t>
+      </w:r>
+      <w:proofErr w:type="spellEnd"/>
+      <w:r>
+        <w:t xml:space="preserve"> status </w:t>
+      </w:r>
+      <w:proofErr w:type="spellStart"/>
+      <w:r>
+        <w:t>apakah</w:t>
+      </w:r>
+      <w:proofErr w:type="spellEnd"/>
+      <w:r>
+        <w:t xml:space="preserve"> franchise </w:t>
+      </w:r>
+      <w:proofErr w:type="spellStart"/>
+      <w:r>
+        <w:t>tersebut</w:t>
+      </w:r>
+      <w:proofErr w:type="spellEnd"/>
+      <w:r>
+        <w:t xml:space="preserve"> </w:t>
+      </w:r>
+      <w:proofErr w:type="spellStart"/>
+      <w:r>
+        <w:t>dalam</w:t>
+      </w:r>
+      <w:proofErr w:type="spellEnd"/>
+      <w:r>
+        <w:t xml:space="preserve"> status </w:t>
+      </w:r>
+      <w:proofErr w:type="spellStart"/>
+      <w:r>
+        <w:t>difavoritkan</w:t>
+      </w:r>
+      <w:proofErr w:type="spellEnd"/>
+      <w:r>
+        <w:t xml:space="preserve"> </w:t>
+      </w:r>
+      <w:proofErr w:type="spellStart"/>
+      <w:r>
+        <w:t>atau</w:t>
+      </w:r>
+      <w:proofErr w:type="spellEnd"/>
+      <w:r>
+        <w:t xml:space="preserve"> </w:t>
+      </w:r>
+      <w:proofErr w:type="spellStart"/>
+      <w:r>
+        <w:t>tidak</w:t>
+      </w:r>
+      <w:proofErr w:type="spellEnd"/>
+    </w:p>
+    <w:p>
+      <w:pPr>
+        <w:pStyle w:val="ListParagraph"/>
+      </w:pPr>
+      <w:proofErr w:type="gramStart"/>
+      <w:r>
+        <w:t>Route :</w:t>
+      </w:r>
+      <w:proofErr w:type="gramEnd"/>
+      <w:r>
+        <w:t xml:space="preserve"> </w:t>
       </w:r>
       <w:r>
         <w:rPr>
@@ -1493,28 +3232,40 @@
       <w:pPr>
         <w:pStyle w:val="ListParagraph"/>
       </w:pPr>
-      <w:r>
-        <w:t>Method : POST</w:t>
-      </w:r>
-    </w:p>
-    <w:p>
-      <w:pPr>
-        <w:pStyle w:val="ListParagraph"/>
-      </w:pPr>
+      <w:proofErr w:type="gramStart"/>
+      <w:r>
+        <w:t>Method :</w:t>
+      </w:r>
+      <w:proofErr w:type="gramEnd"/>
+      <w:r>
+        <w:t xml:space="preserve"> POST</w:t>
+      </w:r>
+    </w:p>
+    <w:p>
+      <w:pPr>
+        <w:pStyle w:val="ListParagraph"/>
+      </w:pPr>
+      <w:proofErr w:type="gramStart"/>
       <w:r>
         <w:t>Body :</w:t>
       </w:r>
-    </w:p>
-    <w:p>
-      <w:pPr>
-        <w:pStyle w:val="ListParagraph"/>
-        <w:numPr>
-          <w:ilvl w:val="0"/>
-          <w:numId w:val="2"/>
-        </w:numPr>
-      </w:pPr>
-      <w:r>
-        <w:t>franchise_id : text</w:t>
+      <w:proofErr w:type="gramEnd"/>
+    </w:p>
+    <w:p>
+      <w:pPr>
+        <w:pStyle w:val="ListParagraph"/>
+        <w:numPr>
+          <w:ilvl w:val="0"/>
+          <w:numId w:val="2"/>
+        </w:numPr>
+      </w:pPr>
+      <w:proofErr w:type="spellStart"/>
+      <w:r>
+        <w:t>franchise_id</w:t>
+      </w:r>
+      <w:proofErr w:type="spellEnd"/>
+      <w:r>
+        <w:t xml:space="preserve"> : text</w:t>
       </w:r>
     </w:p>
     <w:p>
@@ -1534,33 +3285,69 @@
       <w:pPr>
         <w:ind w:left="720"/>
       </w:pPr>
+      <w:proofErr w:type="gramStart"/>
       <w:r>
         <w:t>Output :</w:t>
       </w:r>
-    </w:p>
-    <w:p>
-      <w:pPr>
-        <w:pStyle w:val="ListParagraph"/>
-        <w:numPr>
-          <w:ilvl w:val="0"/>
-          <w:numId w:val="2"/>
-        </w:numPr>
-      </w:pPr>
-      <w:r>
-        <w:t>‘favorite’ : ‘true’  -&gt; artinya sudah difavoritkan</w:t>
-      </w:r>
-    </w:p>
-    <w:p>
-      <w:pPr>
-        <w:pStyle w:val="ListParagraph"/>
-        <w:numPr>
-          <w:ilvl w:val="0"/>
-          <w:numId w:val="2"/>
-        </w:numPr>
-      </w:pPr>
-      <w:r>
-        <w:t>‘favorite’ : ‘false’ -&gt; belum difavoritkan</w:t>
-      </w:r>
+      <w:proofErr w:type="gramEnd"/>
+    </w:p>
+    <w:p>
+      <w:pPr>
+        <w:pStyle w:val="ListParagraph"/>
+        <w:numPr>
+          <w:ilvl w:val="0"/>
+          <w:numId w:val="2"/>
+        </w:numPr>
+      </w:pPr>
+      <w:r>
+        <w:t xml:space="preserve">‘favorite’ : ‘true’  -&gt; </w:t>
+      </w:r>
+      <w:proofErr w:type="spellStart"/>
+      <w:r>
+        <w:t>artinya</w:t>
+      </w:r>
+      <w:proofErr w:type="spellEnd"/>
+      <w:r>
+        <w:t xml:space="preserve"> </w:t>
+      </w:r>
+      <w:proofErr w:type="spellStart"/>
+      <w:r>
+        <w:t>sudah</w:t>
+      </w:r>
+      <w:proofErr w:type="spellEnd"/>
+      <w:r>
+        <w:t xml:space="preserve"> </w:t>
+      </w:r>
+      <w:proofErr w:type="spellStart"/>
+      <w:r>
+        <w:t>difavoritkan</w:t>
+      </w:r>
+      <w:proofErr w:type="spellEnd"/>
+    </w:p>
+    <w:p>
+      <w:pPr>
+        <w:pStyle w:val="ListParagraph"/>
+        <w:numPr>
+          <w:ilvl w:val="0"/>
+          <w:numId w:val="2"/>
+        </w:numPr>
+      </w:pPr>
+      <w:r>
+        <w:t xml:space="preserve">‘favorite’ : ‘false’ -&gt; </w:t>
+      </w:r>
+      <w:proofErr w:type="spellStart"/>
+      <w:r>
+        <w:t>belum</w:t>
+      </w:r>
+      <w:proofErr w:type="spellEnd"/>
+      <w:r>
+        <w:t xml:space="preserve"> </w:t>
+      </w:r>
+      <w:proofErr w:type="spellStart"/>
+      <w:r>
+        <w:t>difavoritkan</w:t>
+      </w:r>
+      <w:proofErr w:type="spellEnd"/>
     </w:p>
     <w:p/>
     <w:p>
@@ -1579,8 +3366,13 @@
       <w:pPr>
         <w:pStyle w:val="ListParagraph"/>
       </w:pPr>
-      <w:r>
-        <w:t xml:space="preserve">Route : </w:t>
+      <w:proofErr w:type="gramStart"/>
+      <w:r>
+        <w:t>Route :</w:t>
+      </w:r>
+      <w:proofErr w:type="gramEnd"/>
+      <w:r>
+        <w:t xml:space="preserve"> </w:t>
       </w:r>
       <w:r>
         <w:rPr>
@@ -1597,28 +3389,40 @@
       <w:pPr>
         <w:pStyle w:val="ListParagraph"/>
       </w:pPr>
-      <w:r>
-        <w:t>Method : POST</w:t>
-      </w:r>
-    </w:p>
-    <w:p>
-      <w:pPr>
-        <w:pStyle w:val="ListParagraph"/>
-      </w:pPr>
+      <w:proofErr w:type="gramStart"/>
+      <w:r>
+        <w:t>Method :</w:t>
+      </w:r>
+      <w:proofErr w:type="gramEnd"/>
+      <w:r>
+        <w:t xml:space="preserve"> POST</w:t>
+      </w:r>
+    </w:p>
+    <w:p>
+      <w:pPr>
+        <w:pStyle w:val="ListParagraph"/>
+      </w:pPr>
+      <w:proofErr w:type="gramStart"/>
       <w:r>
         <w:t>Body :</w:t>
       </w:r>
-    </w:p>
-    <w:p>
-      <w:pPr>
-        <w:pStyle w:val="ListParagraph"/>
-        <w:numPr>
-          <w:ilvl w:val="0"/>
-          <w:numId w:val="2"/>
-        </w:numPr>
-      </w:pPr>
-      <w:r>
-        <w:t>franchise_id : text</w:t>
+      <w:proofErr w:type="gramEnd"/>
+    </w:p>
+    <w:p>
+      <w:pPr>
+        <w:pStyle w:val="ListParagraph"/>
+        <w:numPr>
+          <w:ilvl w:val="0"/>
+          <w:numId w:val="2"/>
+        </w:numPr>
+      </w:pPr>
+      <w:proofErr w:type="spellStart"/>
+      <w:r>
+        <w:t>franchise_id</w:t>
+      </w:r>
+      <w:proofErr w:type="spellEnd"/>
+      <w:r>
+        <w:t xml:space="preserve"> : text</w:t>
       </w:r>
     </w:p>
     <w:p>
@@ -1637,10 +3441,12 @@
       <w:pPr>
         <w:pStyle w:val="ListParagraph"/>
       </w:pPr>
+      <w:proofErr w:type="gramStart"/>
       <w:r>
         <w:lastRenderedPageBreak/>
         <w:t>Output :</w:t>
       </w:r>
+      <w:proofErr w:type="gramEnd"/>
     </w:p>
     <w:p>
       <w:pPr>
@@ -1675,16 +3481,23 @@
           <w:numId w:val="1"/>
         </w:numPr>
       </w:pPr>
+      <w:proofErr w:type="spellStart"/>
       <w:r>
         <w:t>Unfavorite</w:t>
       </w:r>
-    </w:p>
-    <w:p>
-      <w:pPr>
-        <w:pStyle w:val="ListParagraph"/>
-      </w:pPr>
-      <w:r>
-        <w:t xml:space="preserve">Route : </w:t>
+      <w:proofErr w:type="spellEnd"/>
+    </w:p>
+    <w:p>
+      <w:pPr>
+        <w:pStyle w:val="ListParagraph"/>
+      </w:pPr>
+      <w:proofErr w:type="gramStart"/>
+      <w:r>
+        <w:t>Route :</w:t>
+      </w:r>
+      <w:proofErr w:type="gramEnd"/>
+      <w:r>
+        <w:t xml:space="preserve"> </w:t>
       </w:r>
       <w:r>
         <w:rPr>
@@ -1701,28 +3514,40 @@
       <w:pPr>
         <w:pStyle w:val="ListParagraph"/>
       </w:pPr>
-      <w:r>
-        <w:t>Method : POST</w:t>
-      </w:r>
-    </w:p>
-    <w:p>
-      <w:pPr>
-        <w:pStyle w:val="ListParagraph"/>
-      </w:pPr>
+      <w:proofErr w:type="gramStart"/>
+      <w:r>
+        <w:t>Method :</w:t>
+      </w:r>
+      <w:proofErr w:type="gramEnd"/>
+      <w:r>
+        <w:t xml:space="preserve"> POST</w:t>
+      </w:r>
+    </w:p>
+    <w:p>
+      <w:pPr>
+        <w:pStyle w:val="ListParagraph"/>
+      </w:pPr>
+      <w:proofErr w:type="gramStart"/>
       <w:r>
         <w:t>Body :</w:t>
       </w:r>
-    </w:p>
-    <w:p>
-      <w:pPr>
-        <w:pStyle w:val="ListParagraph"/>
-        <w:numPr>
-          <w:ilvl w:val="0"/>
-          <w:numId w:val="2"/>
-        </w:numPr>
-      </w:pPr>
-      <w:r>
-        <w:t>franchise_id : text</w:t>
+      <w:proofErr w:type="gramEnd"/>
+    </w:p>
+    <w:p>
+      <w:pPr>
+        <w:pStyle w:val="ListParagraph"/>
+        <w:numPr>
+          <w:ilvl w:val="0"/>
+          <w:numId w:val="2"/>
+        </w:numPr>
+      </w:pPr>
+      <w:proofErr w:type="spellStart"/>
+      <w:r>
+        <w:t>franchise_id</w:t>
+      </w:r>
+      <w:proofErr w:type="spellEnd"/>
+      <w:r>
+        <w:t xml:space="preserve"> : text</w:t>
       </w:r>
     </w:p>
     <w:p>
@@ -1741,9 +3566,11 @@
       <w:pPr>
         <w:pStyle w:val="ListParagraph"/>
       </w:pPr>
+      <w:proofErr w:type="gramStart"/>
       <w:r>
         <w:t>Output :</w:t>
       </w:r>
+      <w:proofErr w:type="gramEnd"/>
     </w:p>
     <w:p>
       <w:pPr>
@@ -1786,8 +3613,13 @@
       <w:pPr>
         <w:pStyle w:val="ListParagraph"/>
       </w:pPr>
-      <w:r>
-        <w:t xml:space="preserve">Route : </w:t>
+      <w:proofErr w:type="gramStart"/>
+      <w:r>
+        <w:t>Route :</w:t>
+      </w:r>
+      <w:proofErr w:type="gramEnd"/>
+      <w:r>
+        <w:t xml:space="preserve"> </w:t>
       </w:r>
       <w:r>
         <w:rPr>
@@ -1804,17 +3636,24 @@
       <w:pPr>
         <w:pStyle w:val="ListParagraph"/>
       </w:pPr>
-      <w:r>
-        <w:t>Method : POST</w:t>
-      </w:r>
-    </w:p>
-    <w:p>
-      <w:pPr>
-        <w:pStyle w:val="ListParagraph"/>
-      </w:pPr>
+      <w:proofErr w:type="gramStart"/>
+      <w:r>
+        <w:t>Method :</w:t>
+      </w:r>
+      <w:proofErr w:type="gramEnd"/>
+      <w:r>
+        <w:t xml:space="preserve"> POST</w:t>
+      </w:r>
+    </w:p>
+    <w:p>
+      <w:pPr>
+        <w:pStyle w:val="ListParagraph"/>
+      </w:pPr>
+      <w:proofErr w:type="gramStart"/>
       <w:r>
         <w:t>Body :</w:t>
       </w:r>
+      <w:proofErr w:type="gramEnd"/>
     </w:p>
     <w:p>
       <w:pPr>
@@ -1832,9 +3671,11 @@
       <w:pPr>
         <w:ind w:left="720"/>
       </w:pPr>
+      <w:proofErr w:type="gramStart"/>
       <w:r>
         <w:t>Output :</w:t>
       </w:r>
+      <w:proofErr w:type="gramEnd"/>
     </w:p>
     <w:p>
       <w:pPr>
@@ -1857,8 +3698,21 @@
         </w:numPr>
       </w:pPr>
       <w:r>
-        <w:t>‘franchise_list’ : blabla</w:t>
-      </w:r>
+        <w:t>‘</w:t>
+      </w:r>
+      <w:proofErr w:type="spellStart"/>
+      <w:r>
+        <w:t>franchise_list</w:t>
+      </w:r>
+      <w:proofErr w:type="spellEnd"/>
+      <w:r>
+        <w:t xml:space="preserve">’ : </w:t>
+      </w:r>
+      <w:proofErr w:type="spellStart"/>
+      <w:r>
+        <w:t>blabla</w:t>
+      </w:r>
+      <w:proofErr w:type="spellEnd"/>
     </w:p>
     <w:p/>
     <w:p>
@@ -1877,8 +3731,13 @@
       <w:pPr>
         <w:pStyle w:val="ListParagraph"/>
       </w:pPr>
-      <w:r>
-        <w:t xml:space="preserve">Route : </w:t>
+      <w:proofErr w:type="gramStart"/>
+      <w:r>
+        <w:t>Route :</w:t>
+      </w:r>
+      <w:proofErr w:type="gramEnd"/>
+      <w:r>
+        <w:t xml:space="preserve"> </w:t>
       </w:r>
       <w:r>
         <w:rPr>
@@ -1895,17 +3754,24 @@
       <w:pPr>
         <w:pStyle w:val="ListParagraph"/>
       </w:pPr>
-      <w:r>
-        <w:t>Method : POST</w:t>
-      </w:r>
-    </w:p>
-    <w:p>
-      <w:pPr>
-        <w:pStyle w:val="ListParagraph"/>
-      </w:pPr>
+      <w:proofErr w:type="gramStart"/>
+      <w:r>
+        <w:t>Method :</w:t>
+      </w:r>
+      <w:proofErr w:type="gramEnd"/>
+      <w:r>
+        <w:t xml:space="preserve"> POST</w:t>
+      </w:r>
+    </w:p>
+    <w:p>
+      <w:pPr>
+        <w:pStyle w:val="ListParagraph"/>
+      </w:pPr>
+      <w:proofErr w:type="gramStart"/>
       <w:r>
         <w:t>Body :</w:t>
       </w:r>
+      <w:proofErr w:type="gramEnd"/>
     </w:p>
     <w:p>
       <w:pPr>
@@ -1926,9 +3792,11 @@
       <w:pPr>
         <w:ind w:left="720"/>
       </w:pPr>
+      <w:proofErr w:type="gramStart"/>
       <w:r>
         <w:t>Output :</w:t>
       </w:r>
+      <w:proofErr w:type="gramEnd"/>
     </w:p>
     <w:p>
       <w:pPr>
@@ -1951,8 +3819,21 @@
         </w:numPr>
       </w:pPr>
       <w:r>
-        <w:t>‘franchise_list’ : blabla</w:t>
-      </w:r>
+        <w:t>‘</w:t>
+      </w:r>
+      <w:proofErr w:type="spellStart"/>
+      <w:r>
+        <w:t>franchise_list</w:t>
+      </w:r>
+      <w:proofErr w:type="spellEnd"/>
+      <w:r>
+        <w:t xml:space="preserve">’ : </w:t>
+      </w:r>
+      <w:proofErr w:type="spellStart"/>
+      <w:r>
+        <w:t>blabla</w:t>
+      </w:r>
+      <w:proofErr w:type="spellEnd"/>
     </w:p>
     <w:p/>
     <w:p>
@@ -1971,8 +3852,13 @@
       <w:pPr>
         <w:pStyle w:val="ListParagraph"/>
       </w:pPr>
-      <w:r>
-        <w:t xml:space="preserve">Route : </w:t>
+      <w:proofErr w:type="gramStart"/>
+      <w:r>
+        <w:t>Route :</w:t>
+      </w:r>
+      <w:proofErr w:type="gramEnd"/>
+      <w:r>
+        <w:t xml:space="preserve"> </w:t>
       </w:r>
       <w:r>
         <w:rPr>
@@ -1989,17 +3875,24 @@
       <w:pPr>
         <w:pStyle w:val="ListParagraph"/>
       </w:pPr>
-      <w:r>
-        <w:t>Method : POST</w:t>
-      </w:r>
-    </w:p>
-    <w:p>
-      <w:pPr>
-        <w:pStyle w:val="ListParagraph"/>
-      </w:pPr>
+      <w:proofErr w:type="gramStart"/>
+      <w:r>
+        <w:t>Method :</w:t>
+      </w:r>
+      <w:proofErr w:type="gramEnd"/>
+      <w:r>
+        <w:t xml:space="preserve"> POST</w:t>
+      </w:r>
+    </w:p>
+    <w:p>
+      <w:pPr>
+        <w:pStyle w:val="ListParagraph"/>
+      </w:pPr>
+      <w:proofErr w:type="gramStart"/>
       <w:r>
         <w:t>Body :</w:t>
       </w:r>
+      <w:proofErr w:type="gramEnd"/>
     </w:p>
     <w:p>
       <w:pPr>
@@ -2029,21 +3922,103 @@
       <w:pPr>
         <w:ind w:left="720"/>
       </w:pPr>
+      <w:proofErr w:type="gramStart"/>
       <w:r>
         <w:lastRenderedPageBreak/>
         <w:t>Output :</w:t>
       </w:r>
-    </w:p>
-    <w:p>
-      <w:pPr>
-        <w:pStyle w:val="ListParagraph"/>
-        <w:numPr>
-          <w:ilvl w:val="0"/>
-          <w:numId w:val="2"/>
-        </w:numPr>
-      </w:pPr>
-      <w:r>
-        <w:t>{“franchise_list” : [{“nums_favorite” : 3, blabla} , {blabla} ] }  (nums_favorite artinya berapa orang yg favoritkan Franchise ini)</w:t>
+      <w:proofErr w:type="gramEnd"/>
+    </w:p>
+    <w:p>
+      <w:pPr>
+        <w:pStyle w:val="ListParagraph"/>
+        <w:numPr>
+          <w:ilvl w:val="0"/>
+          <w:numId w:val="2"/>
+        </w:numPr>
+      </w:pPr>
+      <w:r>
+        <w:t>{“</w:t>
+      </w:r>
+      <w:proofErr w:type="spellStart"/>
+      <w:r>
+        <w:t>franchise_list</w:t>
+      </w:r>
+      <w:proofErr w:type="spellEnd"/>
+      <w:r>
+        <w:t>” : [{“</w:t>
+      </w:r>
+      <w:proofErr w:type="spellStart"/>
+      <w:r>
+        <w:t>nums_favorite</w:t>
+      </w:r>
+      <w:proofErr w:type="spellEnd"/>
+      <w:r>
+        <w:t xml:space="preserve">” : 3, </w:t>
+      </w:r>
+      <w:proofErr w:type="spellStart"/>
+      <w:r>
+        <w:t>blabla</w:t>
+      </w:r>
+      <w:proofErr w:type="spellEnd"/>
+      <w:r>
+        <w:t>} , {</w:t>
+      </w:r>
+      <w:proofErr w:type="spellStart"/>
+      <w:r>
+        <w:t>blabla</w:t>
+      </w:r>
+      <w:proofErr w:type="spellEnd"/>
+      <w:r>
+        <w:t>} ] }  (</w:t>
+      </w:r>
+      <w:proofErr w:type="spellStart"/>
+      <w:r>
+        <w:t>nums_favorite</w:t>
+      </w:r>
+      <w:proofErr w:type="spellEnd"/>
+      <w:r>
+        <w:t xml:space="preserve"> </w:t>
+      </w:r>
+      <w:proofErr w:type="spellStart"/>
+      <w:r>
+        <w:t>artinya</w:t>
+      </w:r>
+      <w:proofErr w:type="spellEnd"/>
+      <w:r>
+        <w:t xml:space="preserve"> </w:t>
+      </w:r>
+      <w:proofErr w:type="spellStart"/>
+      <w:r>
+        <w:t>berapa</w:t>
+      </w:r>
+      <w:proofErr w:type="spellEnd"/>
+      <w:r>
+        <w:t xml:space="preserve"> orang </w:t>
+      </w:r>
+      <w:proofErr w:type="spellStart"/>
+      <w:r>
+        <w:t>yg</w:t>
+      </w:r>
+      <w:proofErr w:type="spellEnd"/>
+      <w:r>
+        <w:t xml:space="preserve"> </w:t>
+      </w:r>
+      <w:proofErr w:type="spellStart"/>
+      <w:r>
+        <w:t>favoritkan</w:t>
+      </w:r>
+      <w:proofErr w:type="spellEnd"/>
+      <w:r>
+        <w:t xml:space="preserve"> Franchise </w:t>
+      </w:r>
+      <w:proofErr w:type="spellStart"/>
+      <w:r>
+        <w:t>ini</w:t>
+      </w:r>
+      <w:proofErr w:type="spellEnd"/>
+      <w:r>
+        <w:t>)</w:t>
       </w:r>
     </w:p>
     <w:p>
@@ -2068,10 +4043,7 @@
         </w:numPr>
       </w:pPr>
       <w:r>
-        <w:t>Franchise List</w:t>
-      </w:r>
-      <w:r>
-        <w:t xml:space="preserve"> By Category</w:t>
+        <w:t>Franchise List By Category</w:t>
       </w:r>
     </w:p>
     <w:p>
@@ -2096,31 +4068,38 @@
       <w:pPr>
         <w:pStyle w:val="ListParagraph"/>
       </w:pPr>
-      <w:r>
-        <w:t>Method : POST</w:t>
-      </w:r>
-    </w:p>
-    <w:p>
-      <w:pPr>
-        <w:pStyle w:val="ListParagraph"/>
-      </w:pPr>
-      <w:r>
-        <w:t xml:space="preserve">Body : </w:t>
-      </w:r>
-    </w:p>
-    <w:p>
-      <w:pPr>
-        <w:pStyle w:val="ListParagraph"/>
-        <w:numPr>
-          <w:ilvl w:val="0"/>
-          <w:numId w:val="2"/>
-        </w:numPr>
-      </w:pPr>
-      <w:r>
-        <w:t>to</w:t>
-      </w:r>
-      <w:r>
-        <w:t>ken</w:t>
+      <w:proofErr w:type="gramStart"/>
+      <w:r>
+        <w:t>Method :</w:t>
+      </w:r>
+      <w:proofErr w:type="gramEnd"/>
+      <w:r>
+        <w:t xml:space="preserve"> POST</w:t>
+      </w:r>
+    </w:p>
+    <w:p>
+      <w:pPr>
+        <w:pStyle w:val="ListParagraph"/>
+      </w:pPr>
+      <w:proofErr w:type="gramStart"/>
+      <w:r>
+        <w:t>Body :</w:t>
+      </w:r>
+      <w:proofErr w:type="gramEnd"/>
+      <w:r>
+        <w:t xml:space="preserve"> </w:t>
+      </w:r>
+    </w:p>
+    <w:p>
+      <w:pPr>
+        <w:pStyle w:val="ListParagraph"/>
+        <w:numPr>
+          <w:ilvl w:val="0"/>
+          <w:numId w:val="2"/>
+        </w:numPr>
+      </w:pPr>
+      <w:r>
+        <w:t>token</w:t>
       </w:r>
     </w:p>
     <w:p>
@@ -2144,17 +4123,40 @@
       <w:pPr>
         <w:pStyle w:val="ListParagraph"/>
       </w:pPr>
+      <w:proofErr w:type="gramStart"/>
       <w:r>
         <w:t>Output :</w:t>
       </w:r>
-    </w:p>
-    <w:p>
-      <w:pPr>
-        <w:pStyle w:val="ListParagraph"/>
-      </w:pPr>
-      <w:r>
-        <w:t>‘franchise_list’ : blabla</w:t>
-      </w:r>
+      <w:proofErr w:type="gramEnd"/>
+    </w:p>
+    <w:p>
+      <w:pPr>
+        <w:pStyle w:val="ListParagraph"/>
+      </w:pPr>
+      <w:r>
+        <w:t>‘</w:t>
+      </w:r>
+      <w:proofErr w:type="spellStart"/>
+      <w:r>
+        <w:t>franchise_</w:t>
+      </w:r>
+      <w:proofErr w:type="gramStart"/>
+      <w:r>
+        <w:t>list</w:t>
+      </w:r>
+      <w:proofErr w:type="spellEnd"/>
+      <w:r>
+        <w:t>’ :</w:t>
+      </w:r>
+      <w:proofErr w:type="gramEnd"/>
+      <w:r>
+        <w:t xml:space="preserve"> </w:t>
+      </w:r>
+      <w:proofErr w:type="spellStart"/>
+      <w:r>
+        <w:t>blabla</w:t>
+      </w:r>
+      <w:proofErr w:type="spellEnd"/>
     </w:p>
     <w:p>
       <w:pPr>
@@ -2182,8 +4184,13 @@
       <w:pPr>
         <w:pStyle w:val="ListParagraph"/>
       </w:pPr>
-      <w:r>
-        <w:t xml:space="preserve">Route : </w:t>
+      <w:proofErr w:type="gramStart"/>
+      <w:r>
+        <w:t>Route :</w:t>
+      </w:r>
+      <w:proofErr w:type="gramEnd"/>
+      <w:r>
+        <w:t xml:space="preserve"> </w:t>
       </w:r>
       <w:r>
         <w:rPr>
@@ -2200,28 +4207,40 @@
       <w:pPr>
         <w:pStyle w:val="ListParagraph"/>
       </w:pPr>
-      <w:r>
-        <w:t>Method : POST</w:t>
-      </w:r>
-    </w:p>
-    <w:p>
-      <w:pPr>
-        <w:pStyle w:val="ListParagraph"/>
-      </w:pPr>
+      <w:proofErr w:type="gramStart"/>
+      <w:r>
+        <w:t>Method :</w:t>
+      </w:r>
+      <w:proofErr w:type="gramEnd"/>
+      <w:r>
+        <w:t xml:space="preserve"> POST</w:t>
+      </w:r>
+    </w:p>
+    <w:p>
+      <w:pPr>
+        <w:pStyle w:val="ListParagraph"/>
+      </w:pPr>
+      <w:proofErr w:type="gramStart"/>
       <w:r>
         <w:t>Body :</w:t>
       </w:r>
-    </w:p>
-    <w:p>
-      <w:pPr>
-        <w:pStyle w:val="ListParagraph"/>
-        <w:numPr>
-          <w:ilvl w:val="0"/>
-          <w:numId w:val="2"/>
-        </w:numPr>
-      </w:pPr>
-      <w:r>
-        <w:t>franchise_id : text</w:t>
+      <w:proofErr w:type="gramEnd"/>
+    </w:p>
+    <w:p>
+      <w:pPr>
+        <w:pStyle w:val="ListParagraph"/>
+        <w:numPr>
+          <w:ilvl w:val="0"/>
+          <w:numId w:val="2"/>
+        </w:numPr>
+      </w:pPr>
+      <w:proofErr w:type="spellStart"/>
+      <w:r>
+        <w:t>franchise_id</w:t>
+      </w:r>
+      <w:proofErr w:type="spellEnd"/>
+      <w:r>
+        <w:t xml:space="preserve"> : text</w:t>
       </w:r>
     </w:p>
     <w:p>
@@ -2265,8 +4284,13 @@
         </w:numPr>
       </w:pPr>
       <w:r>
-        <w:t>success: true, brochure : blabla</w:t>
-      </w:r>
+        <w:t xml:space="preserve">success: true, brochure : </w:t>
+      </w:r>
+      <w:proofErr w:type="spellStart"/>
+      <w:r>
+        <w:t>blabla</w:t>
+      </w:r>
+      <w:proofErr w:type="spellEnd"/>
     </w:p>
     <w:p>
       <w:pPr>
@@ -2301,8 +4325,13 @@
       <w:pPr>
         <w:pStyle w:val="ListParagraph"/>
       </w:pPr>
-      <w:r>
-        <w:t xml:space="preserve">Route : </w:t>
+      <w:proofErr w:type="gramStart"/>
+      <w:r>
+        <w:t>Route :</w:t>
+      </w:r>
+      <w:proofErr w:type="gramEnd"/>
+      <w:r>
+        <w:t xml:space="preserve"> </w:t>
       </w:r>
       <w:r>
         <w:rPr>
@@ -2319,28 +4348,43 @@
       <w:pPr>
         <w:pStyle w:val="ListParagraph"/>
       </w:pPr>
-      <w:r>
-        <w:t>Method : POST</w:t>
-      </w:r>
-    </w:p>
-    <w:p>
-      <w:pPr>
-        <w:pStyle w:val="ListParagraph"/>
-      </w:pPr>
-      <w:r>
-        <w:t xml:space="preserve">Body : </w:t>
-      </w:r>
-    </w:p>
-    <w:p>
-      <w:pPr>
-        <w:pStyle w:val="ListParagraph"/>
-        <w:numPr>
-          <w:ilvl w:val="0"/>
-          <w:numId w:val="2"/>
-        </w:numPr>
-      </w:pPr>
-      <w:r>
-        <w:t>franchise_id : text</w:t>
+      <w:proofErr w:type="gramStart"/>
+      <w:r>
+        <w:t>Method :</w:t>
+      </w:r>
+      <w:proofErr w:type="gramEnd"/>
+      <w:r>
+        <w:t xml:space="preserve"> POST</w:t>
+      </w:r>
+    </w:p>
+    <w:p>
+      <w:pPr>
+        <w:pStyle w:val="ListParagraph"/>
+      </w:pPr>
+      <w:proofErr w:type="gramStart"/>
+      <w:r>
+        <w:t>Body :</w:t>
+      </w:r>
+      <w:proofErr w:type="gramEnd"/>
+      <w:r>
+        <w:t xml:space="preserve"> </w:t>
+      </w:r>
+    </w:p>
+    <w:p>
+      <w:pPr>
+        <w:pStyle w:val="ListParagraph"/>
+        <w:numPr>
+          <w:ilvl w:val="0"/>
+          <w:numId w:val="2"/>
+        </w:numPr>
+      </w:pPr>
+      <w:proofErr w:type="spellStart"/>
+      <w:r>
+        <w:t>franchise_id</w:t>
+      </w:r>
+      <w:proofErr w:type="spellEnd"/>
+      <w:r>
+        <w:t xml:space="preserve"> : text</w:t>
       </w:r>
     </w:p>
     <w:p>
@@ -2360,20 +4404,35 @@
       <w:pPr>
         <w:ind w:left="720"/>
       </w:pPr>
+      <w:proofErr w:type="gramStart"/>
       <w:r>
         <w:t>Output :</w:t>
       </w:r>
-    </w:p>
-    <w:p>
-      <w:pPr>
-        <w:pStyle w:val="ListParagraph"/>
-        <w:numPr>
-          <w:ilvl w:val="0"/>
-          <w:numId w:val="2"/>
-        </w:numPr>
-      </w:pPr>
-      <w:r>
-        <w:t>brochure_list : [ {“brochure”: blabla} , {} ]</w:t>
+      <w:proofErr w:type="gramEnd"/>
+    </w:p>
+    <w:p>
+      <w:pPr>
+        <w:pStyle w:val="ListParagraph"/>
+        <w:numPr>
+          <w:ilvl w:val="0"/>
+          <w:numId w:val="2"/>
+        </w:numPr>
+      </w:pPr>
+      <w:proofErr w:type="spellStart"/>
+      <w:r>
+        <w:t>brochure_list</w:t>
+      </w:r>
+      <w:proofErr w:type="spellEnd"/>
+      <w:r>
+        <w:t xml:space="preserve"> : [ {“brochure”: </w:t>
+      </w:r>
+      <w:proofErr w:type="spellStart"/>
+      <w:r>
+        <w:t>blabla</w:t>
+      </w:r>
+      <w:proofErr w:type="spellEnd"/>
+      <w:r>
+        <w:t>} , {} ]</w:t>
       </w:r>
     </w:p>
     <w:p>
@@ -2401,13 +4460,639 @@
           <w:numId w:val="1"/>
         </w:numPr>
       </w:pPr>
+      <w:r>
+        <w:lastRenderedPageBreak/>
+        <w:t xml:space="preserve"> Add Franchisee</w:t>
+      </w:r>
+    </w:p>
+    <w:p>
+      <w:pPr>
+        <w:pStyle w:val="ListParagraph"/>
+      </w:pPr>
+      <w:proofErr w:type="gramStart"/>
+      <w:r>
+        <w:t>Route :</w:t>
+      </w:r>
+      <w:proofErr w:type="gramEnd"/>
+      <w:r>
+        <w:t xml:space="preserve"> </w:t>
+      </w:r>
+      <w:r>
+        <w:rPr>
+          <w:rFonts w:ascii="Helvetica" w:hAnsi="Helvetica" w:cs="Helvetica"/>
+          <w:color w:val="505050"/>
+          <w:sz w:val="18"/>
+          <w:szCs w:val="18"/>
+          <w:shd w:val="clear" w:color="auto" w:fill="FAFAFA"/>
+        </w:rPr>
+        <w:t>http://localhost/franchise_marketplace_api/public/api/franchise/add_franchisee</w:t>
+      </w:r>
+    </w:p>
+    <w:p>
+      <w:pPr>
+        <w:pStyle w:val="ListParagraph"/>
+      </w:pPr>
+      <w:proofErr w:type="gramStart"/>
+      <w:r>
+        <w:t>Method :</w:t>
+      </w:r>
+      <w:proofErr w:type="gramEnd"/>
+      <w:r>
+        <w:t xml:space="preserve"> POST</w:t>
+      </w:r>
+    </w:p>
+    <w:p>
+      <w:pPr>
+        <w:pStyle w:val="ListParagraph"/>
+      </w:pPr>
+      <w:proofErr w:type="gramStart"/>
+      <w:r>
+        <w:t>Body :</w:t>
+      </w:r>
+      <w:proofErr w:type="gramEnd"/>
+    </w:p>
+    <w:p>
+      <w:pPr>
+        <w:pStyle w:val="ListParagraph"/>
+        <w:numPr>
+          <w:ilvl w:val="0"/>
+          <w:numId w:val="2"/>
+        </w:numPr>
+      </w:pPr>
+      <w:r>
+        <w:t>token : text</w:t>
+      </w:r>
+    </w:p>
+    <w:p>
+      <w:pPr>
+        <w:pStyle w:val="ListParagraph"/>
+        <w:numPr>
+          <w:ilvl w:val="0"/>
+          <w:numId w:val="2"/>
+        </w:numPr>
+      </w:pPr>
+      <w:proofErr w:type="spellStart"/>
+      <w:r>
+        <w:t>franchise_id</w:t>
+      </w:r>
+      <w:proofErr w:type="spellEnd"/>
+      <w:r>
+        <w:t xml:space="preserve"> : text</w:t>
+      </w:r>
+    </w:p>
+    <w:p>
+      <w:pPr>
+        <w:pStyle w:val="ListParagraph"/>
+        <w:numPr>
+          <w:ilvl w:val="0"/>
+          <w:numId w:val="2"/>
+        </w:numPr>
+      </w:pPr>
+      <w:proofErr w:type="spellStart"/>
+      <w:r>
+        <w:t>franchisee_email</w:t>
+      </w:r>
+      <w:proofErr w:type="spellEnd"/>
+      <w:r>
+        <w:t xml:space="preserve"> : text</w:t>
+      </w:r>
+    </w:p>
+    <w:p>
+      <w:pPr>
+        <w:pStyle w:val="ListParagraph"/>
+        <w:numPr>
+          <w:ilvl w:val="0"/>
+          <w:numId w:val="2"/>
+        </w:numPr>
+      </w:pPr>
+      <w:r>
+        <w:t>agreement : file</w:t>
+      </w:r>
+    </w:p>
+    <w:p>
+      <w:pPr>
+        <w:pStyle w:val="ListParagraph"/>
+        <w:numPr>
+          <w:ilvl w:val="0"/>
+          <w:numId w:val="2"/>
+        </w:numPr>
+      </w:pPr>
+      <w:r>
+        <w:t>address : text</w:t>
+      </w:r>
+    </w:p>
+    <w:p>
+      <w:pPr>
+        <w:pStyle w:val="ListParagraph"/>
+        <w:numPr>
+          <w:ilvl w:val="0"/>
+          <w:numId w:val="2"/>
+        </w:numPr>
+      </w:pPr>
+      <w:proofErr w:type="spellStart"/>
+      <w:r>
+        <w:t>telp</w:t>
+      </w:r>
+      <w:proofErr w:type="spellEnd"/>
+      <w:r>
+        <w:t xml:space="preserve"> : text</w:t>
+      </w:r>
+    </w:p>
+    <w:p>
+      <w:pPr>
+        <w:pStyle w:val="ListParagraph"/>
+        <w:numPr>
+          <w:ilvl w:val="0"/>
+          <w:numId w:val="2"/>
+        </w:numPr>
+      </w:pPr>
+      <w:proofErr w:type="spellStart"/>
+      <w:r>
+        <w:t>date_join</w:t>
+      </w:r>
+      <w:proofErr w:type="spellEnd"/>
+      <w:r>
+        <w:t xml:space="preserve"> : text</w:t>
+      </w:r>
+    </w:p>
+    <w:p>
+      <w:pPr>
+        <w:ind w:left="720"/>
+      </w:pPr>
+    </w:p>
+    <w:p>
+      <w:pPr>
+        <w:ind w:left="720"/>
+      </w:pPr>
+      <w:proofErr w:type="spellStart"/>
+      <w:r>
+        <w:t>Kemungkinan</w:t>
+      </w:r>
+      <w:proofErr w:type="spellEnd"/>
+      <w:r>
+        <w:t xml:space="preserve"> output:</w:t>
+      </w:r>
+    </w:p>
+    <w:p>
+      <w:pPr>
+        <w:pStyle w:val="ListParagraph"/>
+        <w:numPr>
+          <w:ilvl w:val="0"/>
+          <w:numId w:val="2"/>
+        </w:numPr>
+      </w:pPr>
+      <w:r>
+        <w:t xml:space="preserve">'email franchisee </w:t>
+      </w:r>
+      <w:proofErr w:type="spellStart"/>
+      <w:r>
+        <w:t>tidak</w:t>
+      </w:r>
+      <w:proofErr w:type="spellEnd"/>
+      <w:r>
+        <w:t xml:space="preserve"> </w:t>
+      </w:r>
+      <w:proofErr w:type="spellStart"/>
+      <w:r>
+        <w:t>terdaftar</w:t>
+      </w:r>
+      <w:proofErr w:type="spellEnd"/>
+      <w:r>
+        <w:t>'</w:t>
+      </w:r>
+    </w:p>
+    <w:p>
+      <w:pPr>
+        <w:pStyle w:val="ListParagraph"/>
+        <w:numPr>
+          <w:ilvl w:val="0"/>
+          <w:numId w:val="2"/>
+        </w:numPr>
+      </w:pPr>
+      <w:r>
+        <w:t xml:space="preserve">'Franchisee </w:t>
+      </w:r>
+      <w:proofErr w:type="spellStart"/>
+      <w:r>
+        <w:t>telah</w:t>
+      </w:r>
+      <w:proofErr w:type="spellEnd"/>
+      <w:r>
+        <w:t xml:space="preserve"> </w:t>
+      </w:r>
+      <w:proofErr w:type="spellStart"/>
+      <w:r>
+        <w:t>didaftarkan</w:t>
+      </w:r>
+      <w:proofErr w:type="spellEnd"/>
+      <w:r>
+        <w:t>'</w:t>
+      </w:r>
+    </w:p>
+    <w:p>
+      <w:pPr>
+        <w:pStyle w:val="ListParagraph"/>
+        <w:numPr>
+          <w:ilvl w:val="0"/>
+          <w:numId w:val="2"/>
+        </w:numPr>
+      </w:pPr>
+      <w:r>
+        <w:rPr>
+          <w:color w:val="000000"/>
+        </w:rPr>
+        <w:t>"</w:t>
+      </w:r>
+      <w:proofErr w:type="spellStart"/>
+      <w:r>
+        <w:rPr>
+          <w:color w:val="000000"/>
+        </w:rPr>
+        <w:t>tidak</w:t>
+      </w:r>
+      <w:proofErr w:type="spellEnd"/>
+      <w:r>
+        <w:rPr>
+          <w:color w:val="000000"/>
+        </w:rPr>
+        <w:t xml:space="preserve"> </w:t>
+      </w:r>
+      <w:proofErr w:type="spellStart"/>
+      <w:r>
+        <w:rPr>
+          <w:color w:val="000000"/>
+        </w:rPr>
+        <w:t>diperboleh</w:t>
+      </w:r>
+      <w:r>
+        <w:rPr>
+          <w:color w:val="000000"/>
+        </w:rPr>
+        <w:t>kan</w:t>
+      </w:r>
+      <w:proofErr w:type="spellEnd"/>
+      <w:r>
+        <w:rPr>
+          <w:color w:val="000000"/>
+        </w:rPr>
+        <w:t xml:space="preserve"> </w:t>
+      </w:r>
+      <w:proofErr w:type="spellStart"/>
+      <w:r>
+        <w:rPr>
+          <w:color w:val="000000"/>
+        </w:rPr>
+        <w:t>mendaftarkan</w:t>
+      </w:r>
+      <w:proofErr w:type="spellEnd"/>
+      <w:r>
+        <w:rPr>
+          <w:color w:val="000000"/>
+        </w:rPr>
+        <w:t xml:space="preserve"> email </w:t>
+      </w:r>
+      <w:proofErr w:type="spellStart"/>
+      <w:r>
+        <w:rPr>
+          <w:color w:val="000000"/>
+        </w:rPr>
+        <w:t>sendiri</w:t>
+      </w:r>
+      <w:proofErr w:type="spellEnd"/>
+      <w:r>
+        <w:rPr>
+          <w:color w:val="000000"/>
+        </w:rPr>
+        <w:t>"</w:t>
+      </w:r>
+    </w:p>
+    <w:p>
+      <w:pPr>
+        <w:pStyle w:val="ListParagraph"/>
+        <w:numPr>
+          <w:ilvl w:val="0"/>
+          <w:numId w:val="2"/>
+        </w:numPr>
+      </w:pPr>
+      <w:r>
+        <w:t>‘error’ : ‘something went wrong’</w:t>
+      </w:r>
+    </w:p>
+    <w:p>
+      <w:pPr>
+        <w:pStyle w:val="ListParagraph"/>
+        <w:numPr>
+          <w:ilvl w:val="0"/>
+          <w:numId w:val="2"/>
+        </w:numPr>
+      </w:pPr>
+      <w:r>
+        <w:t>'</w:t>
+      </w:r>
+      <w:proofErr w:type="spellStart"/>
+      <w:r>
+        <w:t>status':</w:t>
+      </w:r>
+      <w:r>
+        <w:t>true</w:t>
+      </w:r>
+      <w:proofErr w:type="spellEnd"/>
+      <w:r>
+        <w:t>,</w:t>
+      </w:r>
+      <w:r>
+        <w:t xml:space="preserve"> '</w:t>
+      </w:r>
+      <w:proofErr w:type="spellStart"/>
+      <w:r>
+        <w:t>message':</w:t>
+      </w:r>
+      <w:r>
+        <w:t>'Franchisee</w:t>
+      </w:r>
+      <w:proofErr w:type="spellEnd"/>
+      <w:r>
+        <w:t xml:space="preserve"> registered successfully',</w:t>
+      </w:r>
+      <w:r>
+        <w:t xml:space="preserve"> 'data':</w:t>
+      </w:r>
+      <w:proofErr w:type="spellStart"/>
+      <w:r>
+        <w:t>blabla</w:t>
+      </w:r>
+      <w:proofErr w:type="spellEnd"/>
+    </w:p>
+    <w:p/>
+    <w:p>
+      <w:pPr>
+        <w:ind w:left="720"/>
+      </w:pPr>
+      <w:proofErr w:type="spellStart"/>
+      <w:r>
+        <w:t>Setelah</w:t>
+      </w:r>
+      <w:proofErr w:type="spellEnd"/>
+      <w:r>
+        <w:t xml:space="preserve"> </w:t>
+      </w:r>
+      <w:proofErr w:type="spellStart"/>
+      <w:r>
+        <w:t>ditambahkan</w:t>
+      </w:r>
+      <w:proofErr w:type="spellEnd"/>
+      <w:r>
+        <w:t xml:space="preserve">, </w:t>
+      </w:r>
+      <w:proofErr w:type="spellStart"/>
+      <w:r>
+        <w:t>status_verified</w:t>
+      </w:r>
+      <w:proofErr w:type="spellEnd"/>
+      <w:r>
+        <w:t xml:space="preserve"> </w:t>
+      </w:r>
+      <w:proofErr w:type="spellStart"/>
+      <w:r>
+        <w:t>pada</w:t>
+      </w:r>
+      <w:proofErr w:type="spellEnd"/>
+      <w:r>
+        <w:t xml:space="preserve"> </w:t>
+      </w:r>
+      <w:proofErr w:type="spellStart"/>
+      <w:r>
+        <w:t>tabel</w:t>
+      </w:r>
+      <w:proofErr w:type="spellEnd"/>
+      <w:r>
+        <w:t xml:space="preserve"> franchisee </w:t>
+      </w:r>
+      <w:proofErr w:type="spellStart"/>
+      <w:r>
+        <w:t>secara</w:t>
+      </w:r>
+      <w:proofErr w:type="spellEnd"/>
+      <w:r>
+        <w:t xml:space="preserve"> default </w:t>
+      </w:r>
+      <w:proofErr w:type="spellStart"/>
+      <w:r>
+        <w:t>adalah</w:t>
+      </w:r>
+      <w:proofErr w:type="spellEnd"/>
+      <w:r>
+        <w:t xml:space="preserve"> “pending”, </w:t>
+      </w:r>
+      <w:proofErr w:type="spellStart"/>
+      <w:r>
+        <w:t>harus</w:t>
+      </w:r>
+      <w:proofErr w:type="spellEnd"/>
+      <w:r>
+        <w:t xml:space="preserve"> </w:t>
+      </w:r>
+      <w:proofErr w:type="spellStart"/>
+      <w:r>
+        <w:t>diganti</w:t>
+      </w:r>
+      <w:proofErr w:type="spellEnd"/>
+      <w:r>
+        <w:t xml:space="preserve"> </w:t>
+      </w:r>
+      <w:proofErr w:type="spellStart"/>
+      <w:r>
+        <w:t>menjadi</w:t>
+      </w:r>
+      <w:proofErr w:type="spellEnd"/>
+      <w:r>
+        <w:t xml:space="preserve"> “active” </w:t>
+      </w:r>
+      <w:proofErr w:type="spellStart"/>
+      <w:r>
+        <w:t>baru</w:t>
+      </w:r>
+      <w:proofErr w:type="spellEnd"/>
+      <w:r>
+        <w:t xml:space="preserve"> </w:t>
+      </w:r>
+      <w:proofErr w:type="spellStart"/>
+      <w:r>
+        <w:t>bisa</w:t>
+      </w:r>
+      <w:proofErr w:type="spellEnd"/>
+      <w:r>
+        <w:t xml:space="preserve"> </w:t>
+      </w:r>
+      <w:proofErr w:type="spellStart"/>
+      <w:r>
+        <w:t>ditampilkan</w:t>
+      </w:r>
+      <w:proofErr w:type="spellEnd"/>
+      <w:r>
+        <w:t xml:space="preserve"> </w:t>
+      </w:r>
+      <w:proofErr w:type="spellStart"/>
+      <w:r>
+        <w:t>pada</w:t>
+      </w:r>
+      <w:proofErr w:type="spellEnd"/>
+      <w:r>
+        <w:t xml:space="preserve"> </w:t>
+      </w:r>
+      <w:proofErr w:type="spellStart"/>
+      <w:r>
+        <w:t>daftar</w:t>
+      </w:r>
+      <w:proofErr w:type="spellEnd"/>
+      <w:r>
+        <w:t xml:space="preserve"> outlet </w:t>
+      </w:r>
+      <w:proofErr w:type="spellStart"/>
+      <w:r>
+        <w:t>nantinya</w:t>
+      </w:r>
+      <w:proofErr w:type="spellEnd"/>
+      <w:r>
+        <w:t>.</w:t>
+      </w:r>
+    </w:p>
+    <w:p>
+      <w:pPr>
+        <w:ind w:left="720"/>
+      </w:pPr>
+    </w:p>
+    <w:p>
+      <w:pPr>
+        <w:pStyle w:val="ListParagraph"/>
+        <w:numPr>
+          <w:ilvl w:val="0"/>
+          <w:numId w:val="1"/>
+        </w:numPr>
+      </w:pPr>
+      <w:r>
+        <w:t>Get Outlets</w:t>
+      </w:r>
+    </w:p>
+    <w:p>
+      <w:pPr>
+        <w:pStyle w:val="ListParagraph"/>
+      </w:pPr>
+      <w:proofErr w:type="gramStart"/>
+      <w:r>
+        <w:t>Route :</w:t>
+      </w:r>
+      <w:proofErr w:type="gramEnd"/>
+      <w:r>
+        <w:t xml:space="preserve"> </w:t>
+      </w:r>
+      <w:r>
+        <w:rPr>
+          <w:rFonts w:ascii="Helvetica" w:hAnsi="Helvetica" w:cs="Helvetica"/>
+          <w:color w:val="505050"/>
+          <w:sz w:val="18"/>
+          <w:szCs w:val="18"/>
+          <w:shd w:val="clear" w:color="auto" w:fill="FAFAFA"/>
+        </w:rPr>
+        <w:t>http://localhost/franchise_marketplace_api/public/api/franchise/get_outlets</w:t>
+      </w:r>
       <w:bookmarkStart w:id="0" w:name="_GoBack"/>
       <w:bookmarkEnd w:id="0"/>
     </w:p>
     <w:p>
       <w:pPr>
+        <w:pStyle w:val="ListParagraph"/>
+      </w:pPr>
+      <w:proofErr w:type="gramStart"/>
+      <w:r>
+        <w:t>Method :</w:t>
+      </w:r>
+      <w:proofErr w:type="gramEnd"/>
+      <w:r>
+        <w:t xml:space="preserve"> POST</w:t>
+      </w:r>
+    </w:p>
+    <w:p>
+      <w:pPr>
+        <w:pStyle w:val="ListParagraph"/>
+      </w:pPr>
+      <w:proofErr w:type="gramStart"/>
+      <w:r>
+        <w:t>Body :</w:t>
+      </w:r>
+      <w:proofErr w:type="gramEnd"/>
+    </w:p>
+    <w:p>
+      <w:pPr>
+        <w:pStyle w:val="ListParagraph"/>
+        <w:numPr>
+          <w:ilvl w:val="0"/>
+          <w:numId w:val="2"/>
+        </w:numPr>
+      </w:pPr>
+      <w:r>
+        <w:t>token : text</w:t>
+      </w:r>
+    </w:p>
+    <w:p>
+      <w:pPr>
+        <w:pStyle w:val="ListParagraph"/>
+        <w:numPr>
+          <w:ilvl w:val="0"/>
+          <w:numId w:val="2"/>
+        </w:numPr>
+      </w:pPr>
+      <w:proofErr w:type="spellStart"/>
+      <w:r>
+        <w:t>franchise_id</w:t>
+      </w:r>
+      <w:proofErr w:type="spellEnd"/>
+      <w:r>
+        <w:t xml:space="preserve"> : text</w:t>
+      </w:r>
+    </w:p>
+    <w:p>
+      <w:pPr>
         <w:ind w:left="720"/>
       </w:pPr>
+      <w:r>
+        <w:t>Output:</w:t>
+      </w:r>
+    </w:p>
+    <w:p>
+      <w:pPr>
+        <w:pStyle w:val="ListParagraph"/>
+        <w:numPr>
+          <w:ilvl w:val="0"/>
+          <w:numId w:val="2"/>
+        </w:numPr>
+      </w:pPr>
+      <w:r>
+        <w:t>‘error’ : ‘something went wrong’</w:t>
+      </w:r>
+    </w:p>
+    <w:p>
+      <w:pPr>
+        <w:pStyle w:val="ListParagraph"/>
+        <w:numPr>
+          <w:ilvl w:val="0"/>
+          <w:numId w:val="2"/>
+        </w:numPr>
+      </w:pPr>
+      <w:r>
+        <w:t>‘</w:t>
+      </w:r>
+      <w:r>
+        <w:t>outlets’</w:t>
+      </w:r>
+      <w:r>
+        <w:t xml:space="preserve"> : </w:t>
+      </w:r>
+      <w:proofErr w:type="spellStart"/>
+      <w:r>
+        <w:t>blabla</w:t>
+      </w:r>
+      <w:proofErr w:type="spellEnd"/>
     </w:p>
     <w:p>
       <w:pPr>

</xml_diff>

<commit_message>
Event, get franchisee, edit outlet
</commit_message>
<xml_diff>
--- a/Dokumentasi API.docx
+++ b/Dokumentasi API.docx
@@ -3691,21 +3691,938 @@
         </w:numPr>
       </w:pPr>
       <w:r>
+        <w:t xml:space="preserve">‘success’ : true </w:t>
+      </w:r>
+    </w:p>
+    <w:p/>
+    <w:p>
+      <w:pPr>
+        <w:pStyle w:val="ListParagraph"/>
+        <w:numPr>
+          <w:ilvl w:val="0"/>
+          <w:numId w:val="1"/>
+        </w:numPr>
+      </w:pPr>
+      <w:r>
+        <w:t>Add Event</w:t>
+      </w:r>
+    </w:p>
+    <w:p>
+      <w:pPr>
+        <w:pStyle w:val="ListParagraph"/>
+      </w:pPr>
+      <w:r>
+        <w:t>Route :</w:t>
+      </w:r>
+      <w:r>
+        <w:rPr>
+          <w:rFonts w:ascii="Helvetica" w:hAnsi="Helvetica" w:cs="Helvetica"/>
+          <w:color w:val="505050"/>
+          <w:sz w:val="18"/>
+          <w:szCs w:val="18"/>
+          <w:shd w:val="clear" w:color="auto" w:fill="FAFAFA"/>
+        </w:rPr>
+        <w:t xml:space="preserve"> </w:t>
+      </w:r>
+      <w:r>
+        <w:rPr>
+          <w:rFonts w:ascii="Helvetica" w:hAnsi="Helvetica" w:cs="Helvetica"/>
+          <w:color w:val="505050"/>
+          <w:sz w:val="18"/>
+          <w:szCs w:val="18"/>
+          <w:shd w:val="clear" w:color="auto" w:fill="FAFAFA"/>
+        </w:rPr>
+        <w:t>http://localhost/franchise_marketplace_api/public/api/franchise/add_event</w:t>
+      </w:r>
+    </w:p>
+    <w:p>
+      <w:pPr>
+        <w:pStyle w:val="ListParagraph"/>
+      </w:pPr>
+      <w:r>
+        <w:t>Method : POST</w:t>
+      </w:r>
+    </w:p>
+    <w:p>
+      <w:pPr>
+        <w:pStyle w:val="ListParagraph"/>
+      </w:pPr>
+      <w:r>
+        <w:t>Body:</w:t>
+      </w:r>
+    </w:p>
+    <w:p>
+      <w:pPr>
+        <w:pStyle w:val="ListParagraph"/>
+        <w:numPr>
+          <w:ilvl w:val="0"/>
+          <w:numId w:val="2"/>
+        </w:numPr>
+      </w:pPr>
+      <w:r>
+        <w:t>token : text</w:t>
+      </w:r>
+    </w:p>
+    <w:p>
+      <w:pPr>
+        <w:pStyle w:val="ListParagraph"/>
+        <w:numPr>
+          <w:ilvl w:val="0"/>
+          <w:numId w:val="2"/>
+        </w:numPr>
+      </w:pPr>
+      <w:r>
+        <w:t>franchise_id : text</w:t>
+      </w:r>
+    </w:p>
+    <w:p>
+      <w:pPr>
+        <w:pStyle w:val="ListParagraph"/>
+        <w:numPr>
+          <w:ilvl w:val="0"/>
+          <w:numId w:val="2"/>
+        </w:numPr>
+      </w:pPr>
+      <w:r>
+        <w:t>name :text</w:t>
+      </w:r>
+    </w:p>
+    <w:p>
+      <w:pPr>
+        <w:pStyle w:val="ListParagraph"/>
+        <w:numPr>
+          <w:ilvl w:val="0"/>
+          <w:numId w:val="2"/>
+        </w:numPr>
+      </w:pPr>
+      <w:r>
+        <w:t>date : text</w:t>
+      </w:r>
+    </w:p>
+    <w:p>
+      <w:pPr>
+        <w:pStyle w:val="ListParagraph"/>
+        <w:numPr>
+          <w:ilvl w:val="0"/>
+          <w:numId w:val="2"/>
+        </w:numPr>
+      </w:pPr>
+      <w:r>
+        <w:t>time: text</w:t>
+      </w:r>
+    </w:p>
+    <w:p>
+      <w:pPr>
+        <w:pStyle w:val="ListParagraph"/>
+        <w:numPr>
+          <w:ilvl w:val="0"/>
+          <w:numId w:val="2"/>
+        </w:numPr>
+      </w:pPr>
+      <w:r>
+        <w:t>venue: text</w:t>
+      </w:r>
+    </w:p>
+    <w:p>
+      <w:pPr>
+        <w:pStyle w:val="ListParagraph"/>
+        <w:numPr>
+          <w:ilvl w:val="0"/>
+          <w:numId w:val="2"/>
+        </w:numPr>
+      </w:pPr>
+      <w:r>
+        <w:t>detail : text</w:t>
+      </w:r>
+    </w:p>
+    <w:p>
+      <w:pPr>
+        <w:pStyle w:val="ListParagraph"/>
+        <w:numPr>
+          <w:ilvl w:val="0"/>
+          <w:numId w:val="2"/>
+        </w:numPr>
+      </w:pPr>
+      <w:r>
+        <w:t>image : file</w:t>
+      </w:r>
+    </w:p>
+    <w:p>
+      <w:pPr>
+        <w:pStyle w:val="ListParagraph"/>
+        <w:numPr>
+          <w:ilvl w:val="0"/>
+          <w:numId w:val="2"/>
+        </w:numPr>
+      </w:pPr>
+      <w:r>
+        <w:t>price : text</w:t>
+      </w:r>
+    </w:p>
+    <w:p>
+      <w:pPr>
+        <w:ind w:left="720"/>
+      </w:pPr>
+      <w:r>
+        <w:t>Output:</w:t>
+      </w:r>
+    </w:p>
+    <w:p>
+      <w:pPr>
+        <w:pStyle w:val="ListParagraph"/>
+        <w:numPr>
+          <w:ilvl w:val="0"/>
+          <w:numId w:val="2"/>
+        </w:numPr>
+      </w:pPr>
+      <w:r>
+        <w:t>'You are not allowed to add event'</w:t>
+      </w:r>
+      <w:r>
+        <w:t xml:space="preserve"> -&gt; status code 401</w:t>
+      </w:r>
+    </w:p>
+    <w:p>
+      <w:pPr>
+        <w:pStyle w:val="ListParagraph"/>
+        <w:numPr>
+          <w:ilvl w:val="0"/>
+          <w:numId w:val="2"/>
+        </w:numPr>
+      </w:pPr>
+      <w:r>
+        <w:t xml:space="preserve">'error' : </w:t>
+      </w:r>
+      <w:r>
+        <w:t>'something went wrong, try again later'</w:t>
+      </w:r>
+    </w:p>
+    <w:p>
+      <w:pPr>
+        <w:pStyle w:val="ListParagraph"/>
+        <w:numPr>
+          <w:ilvl w:val="0"/>
+          <w:numId w:val="2"/>
+        </w:numPr>
+      </w:pPr>
+      <w:r>
+        <w:t>‘success</w:t>
+      </w:r>
+      <w:r>
+        <w:t>’ : ‘true’ , ‘message’ : ‘</w:t>
+      </w:r>
+      <w:r>
+        <w:t xml:space="preserve">Event added </w:t>
+      </w:r>
+      <w:r>
+        <w:t>Successfully’</w:t>
+      </w:r>
+    </w:p>
+    <w:p/>
+    <w:p>
+      <w:pPr>
+        <w:pStyle w:val="ListParagraph"/>
+        <w:numPr>
+          <w:ilvl w:val="0"/>
+          <w:numId w:val="1"/>
+        </w:numPr>
+      </w:pPr>
+      <w:r>
+        <w:t>Get events</w:t>
+      </w:r>
+    </w:p>
+    <w:p>
+      <w:pPr>
+        <w:pStyle w:val="ListParagraph"/>
+      </w:pPr>
+      <w:r>
+        <w:t xml:space="preserve">Route : </w:t>
+      </w:r>
+      <w:r>
+        <w:rPr>
+          <w:rFonts w:ascii="Helvetica" w:hAnsi="Helvetica" w:cs="Helvetica"/>
+          <w:color w:val="505050"/>
+          <w:sz w:val="18"/>
+          <w:szCs w:val="18"/>
+          <w:shd w:val="clear" w:color="auto" w:fill="FAFAFA"/>
+        </w:rPr>
+        <w:t>http://localhost/franchise_marketplace_api/public/api/franchise/get_events</w:t>
+      </w:r>
+    </w:p>
+    <w:p>
+      <w:pPr>
+        <w:pStyle w:val="ListParagraph"/>
+      </w:pPr>
+      <w:r>
+        <w:t>Method : POST</w:t>
+      </w:r>
+    </w:p>
+    <w:p>
+      <w:pPr>
+        <w:pStyle w:val="ListParagraph"/>
+      </w:pPr>
+      <w:r>
+        <w:t>Body:</w:t>
+      </w:r>
+    </w:p>
+    <w:p>
+      <w:pPr>
+        <w:pStyle w:val="ListParagraph"/>
+        <w:numPr>
+          <w:ilvl w:val="0"/>
+          <w:numId w:val="2"/>
+        </w:numPr>
+      </w:pPr>
+      <w:r>
+        <w:t>token :text</w:t>
+      </w:r>
+    </w:p>
+    <w:p>
+      <w:pPr>
+        <w:ind w:left="720"/>
+      </w:pPr>
+      <w:r>
+        <w:t>Output:</w:t>
+      </w:r>
+    </w:p>
+    <w:p>
+      <w:pPr>
+        <w:pStyle w:val="ListParagraph"/>
+        <w:numPr>
+          <w:ilvl w:val="0"/>
+          <w:numId w:val="2"/>
+        </w:numPr>
+      </w:pPr>
+      <w:r>
+        <w:t xml:space="preserve">'error' : </w:t>
+      </w:r>
+      <w:r>
+        <w:t>'something went wrong, try again later'</w:t>
+      </w:r>
+    </w:p>
+    <w:p>
+      <w:pPr>
+        <w:pStyle w:val="ListParagraph"/>
+        <w:numPr>
+          <w:ilvl w:val="0"/>
+          <w:numId w:val="2"/>
+        </w:numPr>
+      </w:pPr>
+      <w:r>
         <w:t>‘</w:t>
       </w:r>
       <w:r>
-        <w:t>success’ : true</w:t>
-      </w:r>
+        <w:t>events</w:t>
+      </w:r>
+      <w:r>
+        <w:t xml:space="preserve">’ : blabla </w:t>
+      </w:r>
+    </w:p>
+    <w:p>
+      <w:pPr>
+        <w:pStyle w:val="ListParagraph"/>
+        <w:ind w:left="1080"/>
+      </w:pPr>
+    </w:p>
+    <w:p>
+      <w:pPr>
+        <w:pStyle w:val="ListParagraph"/>
+        <w:ind w:left="1080"/>
+      </w:pPr>
+    </w:p>
+    <w:p>
+      <w:pPr>
+        <w:pStyle w:val="ListParagraph"/>
+        <w:numPr>
+          <w:ilvl w:val="0"/>
+          <w:numId w:val="1"/>
+        </w:numPr>
+      </w:pPr>
+      <w:r>
+        <w:t>Allow Book Event</w:t>
+      </w:r>
+    </w:p>
+    <w:p>
+      <w:pPr>
+        <w:pStyle w:val="ListParagraph"/>
+      </w:pPr>
+      <w:r>
+        <w:lastRenderedPageBreak/>
+        <w:t xml:space="preserve">Route : </w:t>
+      </w:r>
+      <w:r>
+        <w:rPr>
+          <w:rFonts w:ascii="Helvetica" w:hAnsi="Helvetica" w:cs="Helvetica"/>
+          <w:color w:val="505050"/>
+          <w:sz w:val="18"/>
+          <w:szCs w:val="18"/>
+          <w:shd w:val="clear" w:color="auto" w:fill="FAFAFA"/>
+        </w:rPr>
+        <w:t>http://localhost/franchise_marketplace_api/public/api/franchise/allow_book_event</w:t>
+      </w:r>
+    </w:p>
+    <w:p>
+      <w:pPr>
+        <w:pStyle w:val="ListParagraph"/>
+      </w:pPr>
+      <w:r>
+        <w:t>Method : POST</w:t>
+      </w:r>
+    </w:p>
+    <w:p>
+      <w:pPr>
+        <w:pStyle w:val="ListParagraph"/>
+      </w:pPr>
+      <w:r>
+        <w:t>Body :</w:t>
+      </w:r>
+    </w:p>
+    <w:p>
+      <w:pPr>
+        <w:pStyle w:val="ListParagraph"/>
+        <w:numPr>
+          <w:ilvl w:val="0"/>
+          <w:numId w:val="2"/>
+        </w:numPr>
+      </w:pPr>
+      <w:r>
+        <w:t>token : text</w:t>
+      </w:r>
+    </w:p>
+    <w:p>
+      <w:pPr>
+        <w:pStyle w:val="ListParagraph"/>
+        <w:numPr>
+          <w:ilvl w:val="0"/>
+          <w:numId w:val="2"/>
+        </w:numPr>
+      </w:pPr>
+      <w:r>
+        <w:t>event_id : text</w:t>
+      </w:r>
+    </w:p>
+    <w:p>
+      <w:pPr>
+        <w:ind w:firstLine="720"/>
+      </w:pPr>
+      <w:r>
+        <w:t>Output:</w:t>
+      </w:r>
+    </w:p>
+    <w:p>
+      <w:pPr>
+        <w:pStyle w:val="ListParagraph"/>
+        <w:numPr>
+          <w:ilvl w:val="0"/>
+          <w:numId w:val="2"/>
+        </w:numPr>
+      </w:pPr>
+      <w:r>
+        <w:t xml:space="preserve">'error' : </w:t>
+      </w:r>
+      <w:r>
+        <w:t>'something went wrong, try again later'</w:t>
+      </w:r>
+    </w:p>
+    <w:p>
+      <w:pPr>
+        <w:pStyle w:val="ListParagraph"/>
+        <w:numPr>
+          <w:ilvl w:val="0"/>
+          <w:numId w:val="2"/>
+        </w:numPr>
+      </w:pPr>
+      <w:r>
+        <w:t>allow : true (artinya boleh booking)</w:t>
+      </w:r>
+    </w:p>
+    <w:p>
+      <w:pPr>
+        <w:pStyle w:val="ListParagraph"/>
+        <w:numPr>
+          <w:ilvl w:val="0"/>
+          <w:numId w:val="2"/>
+        </w:numPr>
+      </w:pPr>
+      <w:r>
+        <w:t>allow : false (artinya gabole booking, bisa jadi karena dia adalah franchisor dari franchise itu sendiri, atau sudah dibook sebelumnya)</w:t>
+      </w:r>
+    </w:p>
+    <w:p/>
+    <w:p>
+      <w:pPr>
+        <w:pStyle w:val="ListParagraph"/>
+        <w:numPr>
+          <w:ilvl w:val="0"/>
+          <w:numId w:val="1"/>
+        </w:numPr>
+      </w:pPr>
+      <w:r>
+        <w:t>Book Event</w:t>
+      </w:r>
+    </w:p>
+    <w:p>
+      <w:pPr>
+        <w:pStyle w:val="ListParagraph"/>
+      </w:pPr>
+      <w:r>
+        <w:t>Route :</w:t>
+      </w:r>
+      <w:r>
+        <w:t xml:space="preserve"> </w:t>
+      </w:r>
+      <w:r>
+        <w:rPr>
+          <w:rFonts w:ascii="Helvetica" w:hAnsi="Helvetica" w:cs="Helvetica"/>
+          <w:color w:val="505050"/>
+          <w:sz w:val="18"/>
+          <w:szCs w:val="18"/>
+          <w:shd w:val="clear" w:color="auto" w:fill="FAFAFA"/>
+        </w:rPr>
+        <w:t>http://localhost/franchise_marketplace_api/public/api/franchise/book_event</w:t>
+      </w:r>
+    </w:p>
+    <w:p>
+      <w:pPr>
+        <w:pStyle w:val="ListParagraph"/>
+      </w:pPr>
+      <w:r>
+        <w:t>Method : POST</w:t>
+      </w:r>
+    </w:p>
+    <w:p>
+      <w:pPr>
+        <w:pStyle w:val="ListParagraph"/>
+      </w:pPr>
+      <w:r>
+        <w:t>Body :</w:t>
+      </w:r>
+    </w:p>
+    <w:p>
+      <w:pPr>
+        <w:pStyle w:val="ListParagraph"/>
+        <w:numPr>
+          <w:ilvl w:val="0"/>
+          <w:numId w:val="2"/>
+        </w:numPr>
+      </w:pPr>
+      <w:r>
+        <w:t>token :text</w:t>
+      </w:r>
+    </w:p>
+    <w:p>
+      <w:pPr>
+        <w:pStyle w:val="ListParagraph"/>
+        <w:numPr>
+          <w:ilvl w:val="0"/>
+          <w:numId w:val="2"/>
+        </w:numPr>
+      </w:pPr>
+      <w:r>
+        <w:t>event_id : text</w:t>
+      </w:r>
+    </w:p>
+    <w:p>
+      <w:pPr>
+        <w:pStyle w:val="ListParagraph"/>
+        <w:numPr>
+          <w:ilvl w:val="0"/>
+          <w:numId w:val="2"/>
+        </w:numPr>
+      </w:pPr>
+      <w:r>
+        <w:t>qrcode : text</w:t>
+      </w:r>
+    </w:p>
+    <w:p>
+      <w:pPr>
+        <w:pStyle w:val="ListParagraph"/>
+        <w:numPr>
+          <w:ilvl w:val="0"/>
+          <w:numId w:val="2"/>
+        </w:numPr>
+      </w:pPr>
+      <w:r>
+        <w:t>amount : text</w:t>
+      </w:r>
+    </w:p>
+    <w:p>
+      <w:pPr>
+        <w:ind w:left="720"/>
+      </w:pPr>
+      <w:r>
+        <w:t>Output:</w:t>
+      </w:r>
+    </w:p>
+    <w:p>
+      <w:pPr>
+        <w:pStyle w:val="ListParagraph"/>
+        <w:numPr>
+          <w:ilvl w:val="0"/>
+          <w:numId w:val="2"/>
+        </w:numPr>
+      </w:pPr>
+      <w:r>
+        <w:t xml:space="preserve">'error' : </w:t>
+      </w:r>
+      <w:r>
+        <w:t>'something went wrong, try again later'</w:t>
+      </w:r>
+    </w:p>
+    <w:p>
+      <w:pPr>
+        <w:pStyle w:val="ListParagraph"/>
+        <w:numPr>
+          <w:ilvl w:val="0"/>
+          <w:numId w:val="2"/>
+        </w:numPr>
+      </w:pPr>
+      <w:r>
+        <w:t xml:space="preserve">‘success’ : ‘true’ , ‘message’ : ‘Event </w:t>
+      </w:r>
+      <w:r>
+        <w:t>booked</w:t>
+      </w:r>
+      <w:r>
+        <w:t xml:space="preserve"> </w:t>
+      </w:r>
+      <w:r>
+        <w:t>s</w:t>
+      </w:r>
+      <w:r>
+        <w:t>uccessfully’</w:t>
+      </w:r>
+    </w:p>
+    <w:p>
+      <w:pPr>
+        <w:ind w:left="720"/>
+      </w:pPr>
+    </w:p>
+    <w:p>
+      <w:pPr>
+        <w:pStyle w:val="ListParagraph"/>
+        <w:numPr>
+          <w:ilvl w:val="0"/>
+          <w:numId w:val="1"/>
+        </w:numPr>
+      </w:pPr>
+      <w:r>
+        <w:t>My Booked Events</w:t>
+      </w:r>
+    </w:p>
+    <w:p>
+      <w:pPr>
+        <w:pStyle w:val="ListParagraph"/>
+      </w:pPr>
+      <w:r>
+        <w:t xml:space="preserve">Route : </w:t>
+      </w:r>
+      <w:r>
+        <w:rPr>
+          <w:rFonts w:ascii="Helvetica" w:hAnsi="Helvetica" w:cs="Helvetica"/>
+          <w:color w:val="505050"/>
+          <w:sz w:val="18"/>
+          <w:szCs w:val="18"/>
+          <w:shd w:val="clear" w:color="auto" w:fill="FAFAFA"/>
+        </w:rPr>
+        <w:t>http://localhost/franchise_marketplace_api/public/api/franchise/my_booked_events</w:t>
+      </w:r>
+    </w:p>
+    <w:p>
+      <w:pPr>
+        <w:pStyle w:val="ListParagraph"/>
+      </w:pPr>
+      <w:r>
+        <w:t>Method : POST</w:t>
+      </w:r>
+    </w:p>
+    <w:p>
+      <w:pPr>
+        <w:pStyle w:val="ListParagraph"/>
+      </w:pPr>
+      <w:r>
+        <w:t xml:space="preserve">Body : </w:t>
+      </w:r>
+    </w:p>
+    <w:p>
+      <w:pPr>
+        <w:pStyle w:val="ListParagraph"/>
+        <w:numPr>
+          <w:ilvl w:val="0"/>
+          <w:numId w:val="2"/>
+        </w:numPr>
+      </w:pPr>
+      <w:r>
+        <w:t>token : text</w:t>
+      </w:r>
+    </w:p>
+    <w:p>
+      <w:pPr>
+        <w:ind w:left="720"/>
+      </w:pPr>
+      <w:r>
+        <w:t>Output:</w:t>
+      </w:r>
+    </w:p>
+    <w:p>
+      <w:pPr>
+        <w:pStyle w:val="ListParagraph"/>
+        <w:numPr>
+          <w:ilvl w:val="0"/>
+          <w:numId w:val="2"/>
+        </w:numPr>
+      </w:pPr>
+      <w:r>
+        <w:t xml:space="preserve">'error' : </w:t>
+      </w:r>
+      <w:r>
+        <w:t>'something went wrong, try again later'</w:t>
+      </w:r>
+    </w:p>
+    <w:p>
+      <w:pPr>
+        <w:pStyle w:val="ListParagraph"/>
+        <w:numPr>
+          <w:ilvl w:val="0"/>
+          <w:numId w:val="2"/>
+        </w:numPr>
+      </w:pPr>
+      <w:r>
+        <w:t xml:space="preserve">‘events’ : blabla </w:t>
+      </w:r>
+    </w:p>
+    <w:p>
+      <w:pPr>
+        <w:ind w:left="720"/>
+      </w:pPr>
+    </w:p>
+    <w:p>
+      <w:pPr>
+        <w:pStyle w:val="ListParagraph"/>
+        <w:numPr>
+          <w:ilvl w:val="0"/>
+          <w:numId w:val="1"/>
+        </w:numPr>
+      </w:pPr>
+      <w:r>
+        <w:t>Get Franchisee</w:t>
+      </w:r>
+    </w:p>
+    <w:p>
+      <w:pPr>
+        <w:pStyle w:val="ListParagraph"/>
+      </w:pPr>
+      <w:r>
+        <w:t xml:space="preserve">Fungsi : menampilkan daftar franchisee dari sebuah Franchise, untuk mengeditnya disebut sebagai “Edit Outlet” di nomor 34. </w:t>
+      </w:r>
+    </w:p>
+    <w:p>
+      <w:pPr>
+        <w:pStyle w:val="ListParagraph"/>
+      </w:pPr>
+      <w:r>
+        <w:t xml:space="preserve">Route : </w:t>
+      </w:r>
+      <w:r>
+        <w:rPr>
+          <w:rFonts w:ascii="Helvetica" w:hAnsi="Helvetica" w:cs="Helvetica"/>
+          <w:color w:val="505050"/>
+          <w:sz w:val="18"/>
+          <w:szCs w:val="18"/>
+          <w:shd w:val="clear" w:color="auto" w:fill="FAFAFA"/>
+        </w:rPr>
+        <w:t>http://localhost/franchise_marketplace_api/public/api/franchise/get_franchisee</w:t>
+      </w:r>
+    </w:p>
+    <w:p>
+      <w:pPr>
+        <w:pStyle w:val="ListParagraph"/>
+      </w:pPr>
+      <w:r>
+        <w:t>Method : POST</w:t>
+      </w:r>
+    </w:p>
+    <w:p>
+      <w:pPr>
+        <w:pStyle w:val="ListParagraph"/>
+      </w:pPr>
+      <w:r>
+        <w:t>Body :</w:t>
+      </w:r>
+    </w:p>
+    <w:p>
+      <w:pPr>
+        <w:pStyle w:val="ListParagraph"/>
+        <w:numPr>
+          <w:ilvl w:val="0"/>
+          <w:numId w:val="2"/>
+        </w:numPr>
+      </w:pPr>
+      <w:r>
+        <w:lastRenderedPageBreak/>
+        <w:t>token : text</w:t>
+      </w:r>
+    </w:p>
+    <w:p>
+      <w:pPr>
+        <w:pStyle w:val="ListParagraph"/>
+        <w:numPr>
+          <w:ilvl w:val="0"/>
+          <w:numId w:val="2"/>
+        </w:numPr>
+      </w:pPr>
+      <w:r>
+        <w:t>franchise_id : text</w:t>
+      </w:r>
+    </w:p>
+    <w:p/>
+    <w:p>
+      <w:pPr>
+        <w:ind w:left="720"/>
+      </w:pPr>
+      <w:r>
+        <w:t>Ouput :</w:t>
+      </w:r>
+    </w:p>
+    <w:p>
+      <w:pPr>
+        <w:pStyle w:val="ListParagraph"/>
+        <w:numPr>
+          <w:ilvl w:val="0"/>
+          <w:numId w:val="2"/>
+        </w:numPr>
+      </w:pPr>
+      <w:r>
+        <w:t>‘error’ : ‘something went wrong’</w:t>
+      </w:r>
+    </w:p>
+    <w:p>
+      <w:pPr>
+        <w:pStyle w:val="ListParagraph"/>
+        <w:numPr>
+          <w:ilvl w:val="0"/>
+          <w:numId w:val="2"/>
+        </w:numPr>
+      </w:pPr>
+      <w:r>
+        <w:t>‘outlets’ : blabla</w:t>
+      </w:r>
+    </w:p>
+    <w:p>
+      <w:pPr>
+        <w:pStyle w:val="ListParagraph"/>
+        <w:ind w:left="1080"/>
+      </w:pPr>
+    </w:p>
+    <w:p>
+      <w:pPr>
+        <w:pStyle w:val="ListParagraph"/>
+        <w:ind w:left="1080"/>
+      </w:pPr>
+    </w:p>
+    <w:p>
+      <w:pPr>
+        <w:pStyle w:val="ListParagraph"/>
+        <w:numPr>
+          <w:ilvl w:val="0"/>
+          <w:numId w:val="1"/>
+        </w:numPr>
+      </w:pPr>
+      <w:r>
+        <w:t>Edit Outlet</w:t>
+      </w:r>
+    </w:p>
+    <w:p>
+      <w:pPr>
+        <w:pStyle w:val="ListParagraph"/>
+      </w:pPr>
+      <w:r>
+        <w:t>Route :</w:t>
+      </w:r>
+    </w:p>
+    <w:p>
+      <w:pPr>
+        <w:pStyle w:val="ListParagraph"/>
+      </w:pPr>
+      <w:r>
+        <w:t>Method : POST</w:t>
+      </w:r>
+    </w:p>
+    <w:p>
+      <w:pPr>
+        <w:pStyle w:val="ListParagraph"/>
+      </w:pPr>
+      <w:r>
+        <w:t>Body :</w:t>
+      </w:r>
+    </w:p>
+    <w:p>
+      <w:pPr>
+        <w:pStyle w:val="ListParagraph"/>
+        <w:numPr>
+          <w:ilvl w:val="0"/>
+          <w:numId w:val="2"/>
+        </w:numPr>
+      </w:pPr>
+      <w:r>
+        <w:t>outlet_id : text</w:t>
+      </w:r>
+    </w:p>
+    <w:p>
+      <w:pPr>
+        <w:pStyle w:val="ListParagraph"/>
+        <w:numPr>
+          <w:ilvl w:val="0"/>
+          <w:numId w:val="2"/>
+        </w:numPr>
+      </w:pPr>
+      <w:r>
+        <w:t>address: text</w:t>
+      </w:r>
+    </w:p>
+    <w:p>
+      <w:pPr>
+        <w:pStyle w:val="ListParagraph"/>
+        <w:numPr>
+          <w:ilvl w:val="0"/>
+          <w:numId w:val="2"/>
+        </w:numPr>
+      </w:pPr>
+      <w:r>
+        <w:t>telp : text</w:t>
+      </w:r>
+    </w:p>
+    <w:p>
+      <w:pPr>
+        <w:pStyle w:val="ListParagraph"/>
+        <w:numPr>
+          <w:ilvl w:val="0"/>
+          <w:numId w:val="2"/>
+        </w:numPr>
+      </w:pPr>
+      <w:r>
+        <w:t>date_join : text</w:t>
+      </w:r>
+    </w:p>
+    <w:p>
+      <w:pPr>
+        <w:ind w:left="720"/>
+      </w:pPr>
+      <w:r>
+        <w:t>Yang dapat diedit hanya sesuai Body diatas, jadi franchisee_email dan Nama dibuat read-only saja.</w:t>
+      </w:r>
+    </w:p>
+    <w:p>
+      <w:pPr>
+        <w:ind w:left="720"/>
+      </w:pPr>
+    </w:p>
+    <w:p>
+      <w:pPr>
+        <w:ind w:left="720"/>
+      </w:pPr>
       <w:bookmarkStart w:id="0" w:name="_GoBack"/>
       <w:bookmarkEnd w:id="0"/>
-      <w:r>
-        <w:t xml:space="preserve"> </w:t>
-      </w:r>
-    </w:p>
-    <w:p>
-      <w:pPr>
-        <w:pStyle w:val="ListParagraph"/>
-      </w:pPr>
     </w:p>
     <w:p>
       <w:pPr>
@@ -3718,24 +4635,7 @@
         <w:pStyle w:val="ListParagraph"/>
       </w:pPr>
     </w:p>
-    <w:p>
-      <w:pPr>
-        <w:ind w:left="720"/>
-      </w:pPr>
-    </w:p>
-    <w:p>
-      <w:pPr>
-        <w:pStyle w:val="ListParagraph"/>
-      </w:pPr>
-    </w:p>
-    <w:p>
-      <w:pPr>
-        <w:ind w:left="720"/>
-      </w:pPr>
-      <w:r>
-        <w:t xml:space="preserve"> </w:t>
-      </w:r>
-    </w:p>
+    <w:p/>
     <w:p/>
     <w:sectPr>
       <w:pgSz w:w="12240" w:h="15840"/>

</xml_diff>

<commit_message>
Revisi Event, Franchise list by alphabet, by price range
</commit_message>
<xml_diff>
--- a/Dokumentasi API.docx
+++ b/Dokumentasi API.docx
@@ -3798,6 +3798,9 @@
       <w:r>
         <w:t>date : text</w:t>
       </w:r>
+      <w:r>
+        <w:t xml:space="preserve">  -&gt; sesuai standar Amerika, contoh ‘2017-12-13’ (tahun, bulan, tanggal)</w:t>
+      </w:r>
     </w:p>
     <w:p>
       <w:pPr>
@@ -3810,6 +3813,9 @@
       <w:r>
         <w:t>time: text</w:t>
       </w:r>
+      <w:r>
+        <w:t xml:space="preserve">  -&gt; contoh ’21:30’</w:t>
+      </w:r>
     </w:p>
     <w:p>
       <w:pPr>
@@ -3857,6 +3863,9 @@
       </w:pPr>
       <w:r>
         <w:t>price : text</w:t>
+      </w:r>
+      <w:r>
+        <w:t xml:space="preserve">  -&gt; hanya angka, tanpa pemisah ribuan (cth: 10000000)</w:t>
       </w:r>
     </w:p>
     <w:p>
@@ -5162,10 +5171,7 @@
         </w:numPr>
       </w:pPr>
       <w:r>
-        <w:t>‘status’ : ‘true’ , ‘message’ : ‘</w:t>
-      </w:r>
-      <w:r>
-        <w:t>Image changed</w:t>
+        <w:t>‘status’ : ‘true’ , ‘message’ : ‘Image changed</w:t>
       </w:r>
       <w:r>
         <w:t xml:space="preserve"> successfully</w:t>
@@ -5271,11 +5277,260 @@
       <w:r>
         <w:t xml:space="preserve"> upload</w:t>
       </w:r>
+      <w:r>
+        <w:t xml:space="preserve"> parsial.</w:t>
+      </w:r>
+    </w:p>
+    <w:p>
+      <w:pPr>
+        <w:ind w:left="720"/>
+      </w:pPr>
+      <w:r>
+        <w:t>Output :</w:t>
+      </w:r>
+    </w:p>
+    <w:p>
+      <w:pPr>
+        <w:pStyle w:val="ListParagraph"/>
+        <w:numPr>
+          <w:ilvl w:val="0"/>
+          <w:numId w:val="2"/>
+        </w:numPr>
+      </w:pPr>
+      <w:r>
+        <w:t>‘status’ : ‘true’ , ‘message’ : ‘Franchise edited Successfully’ (status code 200)</w:t>
+      </w:r>
+    </w:p>
+    <w:p>
+      <w:pPr>
+        <w:pStyle w:val="ListParagraph"/>
+        <w:numPr>
+          <w:ilvl w:val="0"/>
+          <w:numId w:val="2"/>
+        </w:numPr>
+      </w:pPr>
+      <w:r>
+        <w:t xml:space="preserve">'error' : </w:t>
+      </w:r>
+      <w:r>
+        <w:t>'something went wrong, try again later'</w:t>
+      </w:r>
+      <w:r>
+        <w:t xml:space="preserve"> (status code 500)</w:t>
+      </w:r>
+    </w:p>
+    <w:p/>
+    <w:p>
+      <w:pPr>
+        <w:pStyle w:val="ListParagraph"/>
+        <w:numPr>
+          <w:ilvl w:val="0"/>
+          <w:numId w:val="1"/>
+        </w:numPr>
+      </w:pPr>
+      <w:r>
+        <w:t>Franchise List by Alphabet</w:t>
+      </w:r>
+    </w:p>
+    <w:p>
+      <w:pPr>
+        <w:pStyle w:val="ListParagraph"/>
+      </w:pPr>
+      <w:r>
+        <w:t xml:space="preserve">Route : </w:t>
+      </w:r>
+      <w:r>
+        <w:rPr>
+          <w:rFonts w:ascii="Helvetica" w:hAnsi="Helvetica" w:cs="Helvetica"/>
+          <w:color w:val="505050"/>
+          <w:sz w:val="18"/>
+          <w:szCs w:val="18"/>
+          <w:shd w:val="clear" w:color="auto" w:fill="FAFAFA"/>
+        </w:rPr>
+        <w:t>http://localhost/franchise_marketplace_api/public/api/franchise/franchise_list_by_alphabet</w:t>
+      </w:r>
+    </w:p>
+    <w:p>
+      <w:pPr>
+        <w:pStyle w:val="ListParagraph"/>
+      </w:pPr>
+      <w:r>
+        <w:t>Method : POST</w:t>
+      </w:r>
+    </w:p>
+    <w:p>
+      <w:pPr>
+        <w:pStyle w:val="ListParagraph"/>
+      </w:pPr>
+      <w:r>
+        <w:t>Body :</w:t>
+      </w:r>
+    </w:p>
+    <w:p>
+      <w:pPr>
+        <w:pStyle w:val="ListParagraph"/>
+        <w:numPr>
+          <w:ilvl w:val="0"/>
+          <w:numId w:val="2"/>
+        </w:numPr>
+      </w:pPr>
+      <w:r>
+        <w:t>token : text</w:t>
+      </w:r>
+    </w:p>
+    <w:p>
+      <w:pPr>
+        <w:pStyle w:val="ListParagraph"/>
+        <w:numPr>
+          <w:ilvl w:val="0"/>
+          <w:numId w:val="2"/>
+        </w:numPr>
+      </w:pPr>
+      <w:r>
+        <w:t>order : ‘asc’ atau ‘desc’</w:t>
+      </w:r>
+    </w:p>
+    <w:p>
+      <w:pPr>
+        <w:ind w:left="720"/>
+      </w:pPr>
+      <w:r>
+        <w:t>Output :</w:t>
+      </w:r>
+    </w:p>
+    <w:p>
+      <w:pPr>
+        <w:pStyle w:val="ListParagraph"/>
+        <w:numPr>
+          <w:ilvl w:val="0"/>
+          <w:numId w:val="2"/>
+        </w:numPr>
+      </w:pPr>
+      <w:r>
+        <w:t xml:space="preserve">'error' : </w:t>
+      </w:r>
+      <w:r>
+        <w:t>'something went wrong, try again later'</w:t>
+      </w:r>
+    </w:p>
+    <w:p>
+      <w:pPr>
+        <w:pStyle w:val="ListParagraph"/>
+        <w:numPr>
+          <w:ilvl w:val="0"/>
+          <w:numId w:val="2"/>
+        </w:numPr>
+      </w:pPr>
+      <w:r>
+        <w:t>‘franchise_list’ : blabla</w:t>
+      </w:r>
+    </w:p>
+    <w:p/>
+    <w:p>
+      <w:pPr>
+        <w:pStyle w:val="ListParagraph"/>
+        <w:numPr>
+          <w:ilvl w:val="0"/>
+          <w:numId w:val="1"/>
+        </w:numPr>
+      </w:pPr>
+      <w:r>
+        <w:t>Franchise List by Price Range</w:t>
+      </w:r>
+    </w:p>
+    <w:p>
+      <w:pPr>
+        <w:pStyle w:val="ListParagraph"/>
+      </w:pPr>
+      <w:r>
+        <w:t xml:space="preserve">Route : </w:t>
+      </w:r>
+      <w:r>
+        <w:rPr>
+          <w:rFonts w:ascii="Helvetica" w:hAnsi="Helvetica" w:cs="Helvetica"/>
+          <w:color w:val="505050"/>
+          <w:sz w:val="18"/>
+          <w:szCs w:val="18"/>
+          <w:shd w:val="clear" w:color="auto" w:fill="FAFAFA"/>
+        </w:rPr>
+        <w:t>http://localhost/franchise_marketplace_api/public/api/franchise/franchise_list_by_</w:t>
+      </w:r>
+      <w:r>
+        <w:rPr>
+          <w:rFonts w:ascii="Helvetica" w:hAnsi="Helvetica" w:cs="Helvetica"/>
+          <w:color w:val="505050"/>
+          <w:sz w:val="18"/>
+          <w:szCs w:val="18"/>
+          <w:shd w:val="clear" w:color="auto" w:fill="FAFAFA"/>
+        </w:rPr>
+        <w:t>price_range</w:t>
+      </w:r>
+    </w:p>
+    <w:p>
+      <w:pPr>
+        <w:pStyle w:val="ListParagraph"/>
+      </w:pPr>
+      <w:r>
+        <w:t>Method : POST</w:t>
+      </w:r>
+    </w:p>
+    <w:p>
+      <w:pPr>
+        <w:pStyle w:val="ListParagraph"/>
+      </w:pPr>
+      <w:r>
+        <w:t>Body :</w:t>
+      </w:r>
+    </w:p>
+    <w:p>
+      <w:pPr>
+        <w:pStyle w:val="ListParagraph"/>
+        <w:numPr>
+          <w:ilvl w:val="0"/>
+          <w:numId w:val="2"/>
+        </w:numPr>
+      </w:pPr>
+      <w:r>
+        <w:t>token : text</w:t>
+      </w:r>
+    </w:p>
+    <w:p>
+      <w:pPr>
+        <w:pStyle w:val="ListParagraph"/>
+        <w:numPr>
+          <w:ilvl w:val="0"/>
+          <w:numId w:val="2"/>
+        </w:numPr>
+      </w:pPr>
+      <w:r>
+        <w:t>order : ‘asc’ atau ‘desc’</w:t>
+      </w:r>
+    </w:p>
+    <w:p>
+      <w:pPr>
+        <w:pStyle w:val="ListParagraph"/>
+        <w:numPr>
+          <w:ilvl w:val="0"/>
+          <w:numId w:val="2"/>
+        </w:numPr>
+      </w:pPr>
+      <w:r>
+        <w:t>min_value</w:t>
+      </w:r>
+    </w:p>
+    <w:p>
+      <w:pPr>
+        <w:pStyle w:val="ListParagraph"/>
+        <w:numPr>
+          <w:ilvl w:val="0"/>
+          <w:numId w:val="2"/>
+        </w:numPr>
+      </w:pPr>
+      <w:r>
+        <w:t>max_value</w:t>
+      </w:r>
       <w:bookmarkStart w:id="0" w:name="_GoBack"/>
       <w:bookmarkEnd w:id="0"/>
-      <w:r>
-        <w:t xml:space="preserve"> parsial.</w:t>
-      </w:r>
     </w:p>
     <w:p>
       <w:pPr>
@@ -5294,26 +5549,38 @@
         </w:numPr>
       </w:pPr>
       <w:r>
-        <w:t>‘status’ : ‘true’ , ‘message’ : ‘Franchise edited Successfully’ (status code 200)</w:t>
-      </w:r>
-    </w:p>
-    <w:p>
-      <w:pPr>
-        <w:pStyle w:val="ListParagraph"/>
-        <w:numPr>
-          <w:ilvl w:val="0"/>
-          <w:numId w:val="2"/>
-        </w:numPr>
-      </w:pPr>
-      <w:r>
         <w:t xml:space="preserve">'error' : </w:t>
       </w:r>
       <w:r>
         <w:t>'something went wrong, try again later'</w:t>
       </w:r>
-      <w:r>
-        <w:t xml:space="preserve"> (status code 500)</w:t>
-      </w:r>
+    </w:p>
+    <w:p>
+      <w:pPr>
+        <w:pStyle w:val="ListParagraph"/>
+        <w:numPr>
+          <w:ilvl w:val="0"/>
+          <w:numId w:val="2"/>
+        </w:numPr>
+      </w:pPr>
+      <w:r>
+        <w:t>‘franchise_list’ : blabla</w:t>
+      </w:r>
+    </w:p>
+    <w:p>
+      <w:pPr>
+        <w:pStyle w:val="ListParagraph"/>
+      </w:pPr>
+    </w:p>
+    <w:p>
+      <w:pPr>
+        <w:ind w:left="720"/>
+      </w:pPr>
+    </w:p>
+    <w:p>
+      <w:pPr>
+        <w:ind w:left="720"/>
+      </w:pPr>
     </w:p>
     <w:p>
       <w:pPr>

</xml_diff>

<commit_message>
revisi brochure hot & new franchise, get franchisee
</commit_message>
<xml_diff>
--- a/Dokumentasi API.docx
+++ b/Dokumentasi API.docx
@@ -5251,6 +5251,20 @@
         </w:numPr>
       </w:pPr>
       <w:r>
+        <w:t>franchise_id : text</w:t>
+      </w:r>
+      <w:bookmarkStart w:id="0" w:name="_GoBack"/>
+      <w:bookmarkEnd w:id="0"/>
+    </w:p>
+    <w:p>
+      <w:pPr>
+        <w:pStyle w:val="ListParagraph"/>
+        <w:numPr>
+          <w:ilvl w:val="0"/>
+          <w:numId w:val="2"/>
+        </w:numPr>
+      </w:pPr>
+      <w:r>
         <w:t>logo : file</w:t>
       </w:r>
     </w:p>
@@ -5263,6 +5277,7 @@
         </w:numPr>
       </w:pPr>
       <w:r>
+        <w:lastRenderedPageBreak/>
         <w:t>banner : file</w:t>
       </w:r>
     </w:p>
@@ -5271,7 +5286,6 @@
         <w:ind w:left="720"/>
       </w:pPr>
       <w:r>
-        <w:lastRenderedPageBreak/>
         <w:t>Logo &amp; Banner bisa</w:t>
       </w:r>
       <w:r>
@@ -5453,17 +5467,7 @@
           <w:szCs w:val="18"/>
           <w:shd w:val="clear" w:color="auto" w:fill="FAFAFA"/>
         </w:rPr>
-        <w:t>http://localhost/franchise_marketplace_api/public/api/franchise/franchise_list_by_</w:t>
-      </w:r>
-      <w:r>
-        <w:rPr>
-          <w:rFonts w:ascii="Helvetica" w:hAnsi="Helvetica" w:cs="Helvetica"/>
-          <w:color w:val="505050"/>
-          <w:sz w:val="18"/>
-          <w:szCs w:val="18"/>
-          <w:shd w:val="clear" w:color="auto" w:fill="FAFAFA"/>
-        </w:rPr>
-        <w:t>price_range</w:t>
+        <w:t>http://localhost/franchise_marketplace_api/public/api/franchise/franchise_list_by_price_range</w:t>
       </w:r>
     </w:p>
     <w:p>
@@ -5529,8 +5533,6 @@
       <w:r>
         <w:t>max_value</w:t>
       </w:r>
-      <w:bookmarkStart w:id="0" w:name="_GoBack"/>
-      <w:bookmarkEnd w:id="0"/>
     </w:p>
     <w:p>
       <w:pPr>

</xml_diff>

<commit_message>
Revisi My Franchise, Filter Franchise, Edit Event
</commit_message>
<xml_diff>
--- a/Dokumentasi API.docx
+++ b/Dokumentasi API.docx
@@ -5253,8 +5253,6 @@
       <w:r>
         <w:t>franchise_id : text</w:t>
       </w:r>
-      <w:bookmarkStart w:id="0" w:name="_GoBack"/>
-      <w:bookmarkEnd w:id="0"/>
     </w:p>
     <w:p>
       <w:pPr>
@@ -5568,6 +5566,517 @@
       <w:r>
         <w:t>‘franchise_list’ : blabla</w:t>
       </w:r>
+    </w:p>
+    <w:p/>
+    <w:p>
+      <w:pPr>
+        <w:pStyle w:val="ListParagraph"/>
+        <w:numPr>
+          <w:ilvl w:val="0"/>
+          <w:numId w:val="1"/>
+        </w:numPr>
+      </w:pPr>
+      <w:r>
+        <w:t>Filter Franchise</w:t>
+      </w:r>
+    </w:p>
+    <w:p>
+      <w:pPr>
+        <w:pStyle w:val="ListParagraph"/>
+      </w:pPr>
+      <w:r>
+        <w:t xml:space="preserve">Route : </w:t>
+      </w:r>
+      <w:r>
+        <w:rPr>
+          <w:rFonts w:ascii="Helvetica" w:hAnsi="Helvetica" w:cs="Helvetica"/>
+          <w:color w:val="505050"/>
+          <w:sz w:val="18"/>
+          <w:szCs w:val="18"/>
+          <w:shd w:val="clear" w:color="auto" w:fill="FAFAFA"/>
+        </w:rPr>
+        <w:t>http://localhost/franchise_marketplace_api/public/api/franchise/filter_franchise</w:t>
+      </w:r>
+    </w:p>
+    <w:p>
+      <w:pPr>
+        <w:pStyle w:val="ListParagraph"/>
+      </w:pPr>
+      <w:r>
+        <w:t>Method : POST</w:t>
+      </w:r>
+    </w:p>
+    <w:p>
+      <w:pPr>
+        <w:pStyle w:val="ListParagraph"/>
+      </w:pPr>
+      <w:r>
+        <w:t>Body :</w:t>
+      </w:r>
+    </w:p>
+    <w:p>
+      <w:pPr>
+        <w:pStyle w:val="ListParagraph"/>
+        <w:numPr>
+          <w:ilvl w:val="0"/>
+          <w:numId w:val="2"/>
+        </w:numPr>
+      </w:pPr>
+      <w:r>
+        <w:t>token : text</w:t>
+      </w:r>
+    </w:p>
+    <w:p>
+      <w:pPr>
+        <w:pStyle w:val="ListParagraph"/>
+        <w:numPr>
+          <w:ilvl w:val="0"/>
+          <w:numId w:val="2"/>
+        </w:numPr>
+      </w:pPr>
+      <w:r>
+        <w:t>alphabet_order : ‘asc’ atau ‘desc’</w:t>
+      </w:r>
+    </w:p>
+    <w:p>
+      <w:pPr>
+        <w:pStyle w:val="ListParagraph"/>
+        <w:numPr>
+          <w:ilvl w:val="0"/>
+          <w:numId w:val="2"/>
+        </w:numPr>
+      </w:pPr>
+      <w:r>
+        <w:t>min_value</w:t>
+      </w:r>
+    </w:p>
+    <w:p>
+      <w:pPr>
+        <w:pStyle w:val="ListParagraph"/>
+        <w:numPr>
+          <w:ilvl w:val="0"/>
+          <w:numId w:val="2"/>
+        </w:numPr>
+      </w:pPr>
+      <w:r>
+        <w:t>max_value</w:t>
+      </w:r>
+    </w:p>
+    <w:p>
+      <w:pPr>
+        <w:pStyle w:val="ListParagraph"/>
+        <w:numPr>
+          <w:ilvl w:val="0"/>
+          <w:numId w:val="2"/>
+        </w:numPr>
+      </w:pPr>
+      <w:r>
+        <w:t>category : kalo mau pilih semua ketik “all”</w:t>
+      </w:r>
+    </w:p>
+    <w:p>
+      <w:pPr>
+        <w:ind w:left="720"/>
+      </w:pPr>
+      <w:r>
+        <w:lastRenderedPageBreak/>
+        <w:t>Output :</w:t>
+      </w:r>
+    </w:p>
+    <w:p>
+      <w:pPr>
+        <w:pStyle w:val="ListParagraph"/>
+        <w:numPr>
+          <w:ilvl w:val="0"/>
+          <w:numId w:val="2"/>
+        </w:numPr>
+      </w:pPr>
+      <w:r>
+        <w:t xml:space="preserve">'error' : </w:t>
+      </w:r>
+      <w:r>
+        <w:t>'something went wrong, try again later'</w:t>
+      </w:r>
+    </w:p>
+    <w:p>
+      <w:pPr>
+        <w:pStyle w:val="ListParagraph"/>
+        <w:numPr>
+          <w:ilvl w:val="0"/>
+          <w:numId w:val="2"/>
+        </w:numPr>
+      </w:pPr>
+      <w:r>
+        <w:t>‘franchise_list’ : blabla</w:t>
+      </w:r>
+    </w:p>
+    <w:p>
+      <w:pPr>
+        <w:ind w:left="720"/>
+      </w:pPr>
+    </w:p>
+    <w:p>
+      <w:pPr>
+        <w:pStyle w:val="ListParagraph"/>
+        <w:numPr>
+          <w:ilvl w:val="0"/>
+          <w:numId w:val="1"/>
+        </w:numPr>
+      </w:pPr>
+      <w:r>
+        <w:t>Get Franchise Event</w:t>
+      </w:r>
+    </w:p>
+    <w:p>
+      <w:pPr>
+        <w:pStyle w:val="ListParagraph"/>
+      </w:pPr>
+      <w:r>
+        <w:t>Route :</w:t>
+      </w:r>
+      <w:r>
+        <w:t xml:space="preserve"> </w:t>
+      </w:r>
+      <w:r>
+        <w:rPr>
+          <w:rFonts w:ascii="Helvetica" w:hAnsi="Helvetica" w:cs="Helvetica"/>
+          <w:color w:val="505050"/>
+          <w:sz w:val="18"/>
+          <w:szCs w:val="18"/>
+          <w:shd w:val="clear" w:color="auto" w:fill="FAFAFA"/>
+        </w:rPr>
+        <w:t>http://localhost/franchise_marketplace_api/public/api/franchise/get_franchise_event</w:t>
+      </w:r>
+    </w:p>
+    <w:p>
+      <w:pPr>
+        <w:pStyle w:val="ListParagraph"/>
+      </w:pPr>
+      <w:r>
+        <w:t>Method : POST</w:t>
+      </w:r>
+    </w:p>
+    <w:p>
+      <w:pPr>
+        <w:pStyle w:val="ListParagraph"/>
+      </w:pPr>
+      <w:r>
+        <w:t>Body :</w:t>
+      </w:r>
+    </w:p>
+    <w:p>
+      <w:pPr>
+        <w:pStyle w:val="ListParagraph"/>
+        <w:numPr>
+          <w:ilvl w:val="0"/>
+          <w:numId w:val="2"/>
+        </w:numPr>
+      </w:pPr>
+      <w:r>
+        <w:t>token : text</w:t>
+      </w:r>
+    </w:p>
+    <w:p>
+      <w:pPr>
+        <w:pStyle w:val="ListParagraph"/>
+        <w:numPr>
+          <w:ilvl w:val="0"/>
+          <w:numId w:val="2"/>
+        </w:numPr>
+      </w:pPr>
+      <w:r>
+        <w:t>franchise_id : text</w:t>
+      </w:r>
+    </w:p>
+    <w:p>
+      <w:pPr>
+        <w:ind w:left="720"/>
+      </w:pPr>
+      <w:r>
+        <w:t>Output :</w:t>
+      </w:r>
+    </w:p>
+    <w:p>
+      <w:pPr>
+        <w:pStyle w:val="ListParagraph"/>
+        <w:numPr>
+          <w:ilvl w:val="0"/>
+          <w:numId w:val="2"/>
+        </w:numPr>
+      </w:pPr>
+      <w:r>
+        <w:t xml:space="preserve">'error' : </w:t>
+      </w:r>
+      <w:r>
+        <w:t>'something went wrong, try again later'</w:t>
+      </w:r>
+    </w:p>
+    <w:p>
+      <w:pPr>
+        <w:pStyle w:val="ListParagraph"/>
+        <w:numPr>
+          <w:ilvl w:val="0"/>
+          <w:numId w:val="2"/>
+        </w:numPr>
+      </w:pPr>
+      <w:r>
+        <w:t xml:space="preserve">‘events’ : blabla </w:t>
+      </w:r>
+    </w:p>
+    <w:p>
+      <w:pPr>
+        <w:ind w:left="720"/>
+      </w:pPr>
+    </w:p>
+    <w:p>
+      <w:pPr>
+        <w:pStyle w:val="ListParagraph"/>
+        <w:numPr>
+          <w:ilvl w:val="0"/>
+          <w:numId w:val="1"/>
+        </w:numPr>
+      </w:pPr>
+      <w:r>
+        <w:t>Edit Event</w:t>
+      </w:r>
+    </w:p>
+    <w:p>
+      <w:pPr>
+        <w:pStyle w:val="ListParagraph"/>
+      </w:pPr>
+      <w:r>
+        <w:t xml:space="preserve">Route : </w:t>
+      </w:r>
+      <w:r>
+        <w:rPr>
+          <w:rFonts w:ascii="Helvetica" w:hAnsi="Helvetica" w:cs="Helvetica"/>
+          <w:color w:val="505050"/>
+          <w:sz w:val="18"/>
+          <w:szCs w:val="18"/>
+          <w:shd w:val="clear" w:color="auto" w:fill="FAFAFA"/>
+        </w:rPr>
+        <w:t>http://localhost/franchise_marketplace_api/public/api/franchise/edit_event</w:t>
+      </w:r>
+    </w:p>
+    <w:p>
+      <w:pPr>
+        <w:pStyle w:val="ListParagraph"/>
+      </w:pPr>
+      <w:r>
+        <w:t>Method : POST</w:t>
+      </w:r>
+    </w:p>
+    <w:p>
+      <w:pPr>
+        <w:pStyle w:val="ListParagraph"/>
+      </w:pPr>
+      <w:r>
+        <w:t>Body :</w:t>
+      </w:r>
+    </w:p>
+    <w:p>
+      <w:pPr>
+        <w:pStyle w:val="ListParagraph"/>
+        <w:numPr>
+          <w:ilvl w:val="0"/>
+          <w:numId w:val="2"/>
+        </w:numPr>
+      </w:pPr>
+      <w:r>
+        <w:t>token : text</w:t>
+      </w:r>
+    </w:p>
+    <w:p>
+      <w:pPr>
+        <w:pStyle w:val="ListParagraph"/>
+        <w:numPr>
+          <w:ilvl w:val="0"/>
+          <w:numId w:val="2"/>
+        </w:numPr>
+      </w:pPr>
+      <w:r>
+        <w:t>event_id : text</w:t>
+      </w:r>
+    </w:p>
+    <w:p>
+      <w:pPr>
+        <w:pStyle w:val="ListParagraph"/>
+        <w:numPr>
+          <w:ilvl w:val="0"/>
+          <w:numId w:val="2"/>
+        </w:numPr>
+      </w:pPr>
+      <w:r>
+        <w:t>name :text</w:t>
+      </w:r>
+    </w:p>
+    <w:p>
+      <w:pPr>
+        <w:pStyle w:val="ListParagraph"/>
+        <w:numPr>
+          <w:ilvl w:val="0"/>
+          <w:numId w:val="2"/>
+        </w:numPr>
+      </w:pPr>
+      <w:r>
+        <w:t>date : text  -&gt; sesuai standar Amerika, contoh ‘2017-12-13’ (tahun, bulan, tanggal)</w:t>
+      </w:r>
+    </w:p>
+    <w:p>
+      <w:pPr>
+        <w:pStyle w:val="ListParagraph"/>
+        <w:numPr>
+          <w:ilvl w:val="0"/>
+          <w:numId w:val="2"/>
+        </w:numPr>
+      </w:pPr>
+      <w:r>
+        <w:t>time: text  -&gt; contoh ’21:30’</w:t>
+      </w:r>
+    </w:p>
+    <w:p>
+      <w:pPr>
+        <w:pStyle w:val="ListParagraph"/>
+        <w:numPr>
+          <w:ilvl w:val="0"/>
+          <w:numId w:val="2"/>
+        </w:numPr>
+      </w:pPr>
+      <w:r>
+        <w:t>venue: text</w:t>
+      </w:r>
+    </w:p>
+    <w:p>
+      <w:pPr>
+        <w:pStyle w:val="ListParagraph"/>
+        <w:numPr>
+          <w:ilvl w:val="0"/>
+          <w:numId w:val="2"/>
+        </w:numPr>
+      </w:pPr>
+      <w:r>
+        <w:t>detail : text</w:t>
+      </w:r>
+    </w:p>
+    <w:p>
+      <w:pPr>
+        <w:pStyle w:val="ListParagraph"/>
+        <w:numPr>
+          <w:ilvl w:val="0"/>
+          <w:numId w:val="2"/>
+        </w:numPr>
+      </w:pPr>
+      <w:r>
+        <w:t>price : text  -&gt; hanya angka, tanpa pemisah ribuan (cth: 10000000)</w:t>
+      </w:r>
+    </w:p>
+    <w:p>
+      <w:pPr>
+        <w:pStyle w:val="ListParagraph"/>
+      </w:pPr>
+    </w:p>
+    <w:p>
+      <w:pPr>
+        <w:pStyle w:val="ListParagraph"/>
+      </w:pPr>
+      <w:r>
+        <w:t>Ouput :</w:t>
+      </w:r>
+    </w:p>
+    <w:p>
+      <w:pPr>
+        <w:pStyle w:val="ListParagraph"/>
+        <w:numPr>
+          <w:ilvl w:val="0"/>
+          <w:numId w:val="2"/>
+        </w:numPr>
+      </w:pPr>
+      <w:r>
+        <w:t>‘status’ : ‘true’ , ‘message’ : ‘</w:t>
+      </w:r>
+      <w:r>
+        <w:t>Event</w:t>
+      </w:r>
+      <w:r>
+        <w:t xml:space="preserve"> edited Successfully’ (status code 200)</w:t>
+      </w:r>
+    </w:p>
+    <w:p>
+      <w:pPr>
+        <w:pStyle w:val="ListParagraph"/>
+        <w:numPr>
+          <w:ilvl w:val="0"/>
+          <w:numId w:val="2"/>
+        </w:numPr>
+      </w:pPr>
+      <w:r>
+        <w:t xml:space="preserve">'error' : </w:t>
+      </w:r>
+      <w:r>
+        <w:t>'something went wrong, try again later'</w:t>
+      </w:r>
+      <w:r>
+        <w:t xml:space="preserve"> (status code 500)</w:t>
+      </w:r>
+    </w:p>
+    <w:p/>
+    <w:p>
+      <w:pPr>
+        <w:pStyle w:val="ListParagraph"/>
+        <w:numPr>
+          <w:ilvl w:val="0"/>
+          <w:numId w:val="1"/>
+        </w:numPr>
+      </w:pPr>
+      <w:r>
+        <w:t>Change Event Image</w:t>
+      </w:r>
+    </w:p>
+    <w:p>
+      <w:pPr>
+        <w:pStyle w:val="ListParagraph"/>
+      </w:pPr>
+      <w:r>
+        <w:t>Route :</w:t>
+      </w:r>
+    </w:p>
+    <w:p>
+      <w:pPr>
+        <w:pStyle w:val="ListParagraph"/>
+      </w:pPr>
+      <w:r>
+        <w:t>Method : POST</w:t>
+      </w:r>
+    </w:p>
+    <w:p>
+      <w:pPr>
+        <w:pStyle w:val="ListParagraph"/>
+      </w:pPr>
+      <w:r>
+        <w:t>Body :</w:t>
+      </w:r>
+    </w:p>
+    <w:p>
+      <w:pPr>
+        <w:pStyle w:val="ListParagraph"/>
+      </w:pPr>
+      <w:bookmarkStart w:id="0" w:name="_GoBack"/>
+      <w:bookmarkEnd w:id="0"/>
+    </w:p>
+    <w:p>
+      <w:pPr>
+        <w:pStyle w:val="ListParagraph"/>
+      </w:pPr>
+    </w:p>
+    <w:p>
+      <w:pPr>
+        <w:pStyle w:val="ListParagraph"/>
+      </w:pPr>
+    </w:p>
+    <w:p>
+      <w:pPr>
+        <w:ind w:left="720"/>
+      </w:pPr>
     </w:p>
     <w:p>
       <w:pPr>

</xml_diff>